<commit_message>
Add to requirements document
</commit_message>
<xml_diff>
--- a/Software Requirements Specifications.docx
+++ b/Software Requirements Specifications.docx
@@ -126,6 +126,7 @@
                 <w:szCs w:val="24"/>
               </w:rPr>
             </w:pPr>
+            <w:proofErr w:type="spellStart"/>
             <w:r>
               <w:rPr>
                 <w:rFonts w:ascii="Times New Roman" w:hAnsi="Times New Roman" w:cs="Times New Roman"/>
@@ -134,6 +135,7 @@
               </w:rPr>
               <w:t>Cont</w:t>
             </w:r>
+            <w:proofErr w:type="spellEnd"/>
           </w:p>
         </w:tc>
         <w:tc>
@@ -246,7 +248,25 @@
                 <w:sz w:val="24"/>
                 <w:szCs w:val="24"/>
               </w:rPr>
-              <w:t>Blocks sms and phones</w:t>
+              <w:t xml:space="preserve">Blocks </w:t>
+            </w:r>
+            <w:proofErr w:type="spellStart"/>
+            <w:r>
+              <w:rPr>
+                <w:rFonts w:ascii="Times New Roman" w:hAnsi="Times New Roman" w:cs="Times New Roman"/>
+                <w:sz w:val="24"/>
+                <w:szCs w:val="24"/>
+              </w:rPr>
+              <w:t>sms</w:t>
+            </w:r>
+            <w:proofErr w:type="spellEnd"/>
+            <w:r>
+              <w:rPr>
+                <w:rFonts w:ascii="Times New Roman" w:hAnsi="Times New Roman" w:cs="Times New Roman"/>
+                <w:sz w:val="24"/>
+                <w:szCs w:val="24"/>
+              </w:rPr>
+              <w:t xml:space="preserve"> and phones</w:t>
             </w:r>
           </w:p>
         </w:tc>
@@ -357,6 +377,9 @@
         </w:tc>
       </w:tr>
       <w:tr>
+        <w:trPr>
+          <w:trHeight w:val="350"/>
+        </w:trPr>
         <w:tc>
           <w:tcPr>
             <w:tcW w:w="4405" w:type="dxa"/>
@@ -369,6 +392,14 @@
                 <w:szCs w:val="24"/>
               </w:rPr>
             </w:pPr>
+            <w:r>
+              <w:rPr>
+                <w:rFonts w:ascii="Times New Roman" w:hAnsi="Times New Roman" w:cs="Times New Roman"/>
+                <w:sz w:val="24"/>
+                <w:szCs w:val="24"/>
+              </w:rPr>
+              <w:t>Add</w:t>
+            </w:r>
           </w:p>
         </w:tc>
         <w:tc>
@@ -383,10 +414,21 @@
                 <w:szCs w:val="24"/>
               </w:rPr>
             </w:pPr>
+            <w:r>
+              <w:rPr>
+                <w:rFonts w:ascii="Times New Roman" w:hAnsi="Times New Roman" w:cs="Times New Roman"/>
+                <w:sz w:val="24"/>
+                <w:szCs w:val="24"/>
+              </w:rPr>
+              <w:t>Add contacts</w:t>
+            </w:r>
           </w:p>
         </w:tc>
       </w:tr>
       <w:tr>
+        <w:trPr>
+          <w:trHeight w:val="242"/>
+        </w:trPr>
         <w:tc>
           <w:tcPr>
             <w:tcW w:w="4405" w:type="dxa"/>
@@ -399,6 +441,14 @@
                 <w:szCs w:val="24"/>
               </w:rPr>
             </w:pPr>
+            <w:r>
+              <w:rPr>
+                <w:rFonts w:ascii="Times New Roman" w:hAnsi="Times New Roman" w:cs="Times New Roman"/>
+                <w:sz w:val="24"/>
+                <w:szCs w:val="24"/>
+              </w:rPr>
+              <w:t>Sort</w:t>
+            </w:r>
           </w:p>
         </w:tc>
         <w:tc>
@@ -413,6 +463,112 @@
                 <w:szCs w:val="24"/>
               </w:rPr>
             </w:pPr>
+            <w:r>
+              <w:rPr>
+                <w:rFonts w:ascii="Times New Roman" w:hAnsi="Times New Roman" w:cs="Times New Roman"/>
+                <w:sz w:val="24"/>
+                <w:szCs w:val="24"/>
+              </w:rPr>
+              <w:t>Sort contacts by first name/last name/group name</w:t>
+            </w:r>
+          </w:p>
+        </w:tc>
+      </w:tr>
+      <w:tr>
+        <w:trPr>
+          <w:trHeight w:val="242"/>
+        </w:trPr>
+        <w:tc>
+          <w:tcPr>
+            <w:tcW w:w="4405" w:type="dxa"/>
+          </w:tcPr>
+          <w:p>
+            <w:pPr>
+              <w:rPr>
+                <w:rFonts w:ascii="Times New Roman" w:hAnsi="Times New Roman" w:cs="Times New Roman"/>
+                <w:sz w:val="24"/>
+                <w:szCs w:val="24"/>
+              </w:rPr>
+            </w:pPr>
+            <w:r>
+              <w:rPr>
+                <w:rFonts w:ascii="Times New Roman" w:hAnsi="Times New Roman" w:cs="Times New Roman"/>
+                <w:sz w:val="24"/>
+                <w:szCs w:val="24"/>
+              </w:rPr>
+              <w:t>View</w:t>
+            </w:r>
+          </w:p>
+        </w:tc>
+        <w:tc>
+          <w:tcPr>
+            <w:tcW w:w="4945" w:type="dxa"/>
+          </w:tcPr>
+          <w:p>
+            <w:pPr>
+              <w:rPr>
+                <w:rFonts w:ascii="Times New Roman" w:hAnsi="Times New Roman" w:cs="Times New Roman"/>
+                <w:sz w:val="24"/>
+                <w:szCs w:val="24"/>
+              </w:rPr>
+            </w:pPr>
+            <w:r>
+              <w:rPr>
+                <w:rFonts w:ascii="Times New Roman" w:hAnsi="Times New Roman" w:cs="Times New Roman"/>
+                <w:sz w:val="24"/>
+                <w:szCs w:val="24"/>
+              </w:rPr>
+              <w:t>View contacts</w:t>
+            </w:r>
+          </w:p>
+        </w:tc>
+      </w:tr>
+      <w:tr>
+        <w:trPr>
+          <w:trHeight w:val="242"/>
+        </w:trPr>
+        <w:tc>
+          <w:tcPr>
+            <w:tcW w:w="4405" w:type="dxa"/>
+          </w:tcPr>
+          <w:p>
+            <w:pPr>
+              <w:rPr>
+                <w:rFonts w:ascii="Times New Roman" w:hAnsi="Times New Roman" w:cs="Times New Roman"/>
+                <w:sz w:val="24"/>
+                <w:szCs w:val="24"/>
+              </w:rPr>
+            </w:pPr>
+            <w:r>
+              <w:rPr>
+                <w:rFonts w:ascii="Times New Roman" w:hAnsi="Times New Roman" w:cs="Times New Roman"/>
+                <w:sz w:val="24"/>
+                <w:szCs w:val="24"/>
+              </w:rPr>
+              <w:t>Search</w:t>
+            </w:r>
+          </w:p>
+        </w:tc>
+        <w:tc>
+          <w:tcPr>
+            <w:tcW w:w="4945" w:type="dxa"/>
+          </w:tcPr>
+          <w:p>
+            <w:pPr>
+              <w:rPr>
+                <w:rFonts w:ascii="Times New Roman" w:hAnsi="Times New Roman" w:cs="Times New Roman"/>
+                <w:sz w:val="24"/>
+                <w:szCs w:val="24"/>
+              </w:rPr>
+            </w:pPr>
+            <w:r>
+              <w:rPr>
+                <w:rFonts w:ascii="Times New Roman" w:hAnsi="Times New Roman" w:cs="Times New Roman"/>
+                <w:sz w:val="24"/>
+                <w:szCs w:val="24"/>
+              </w:rPr>
+              <w:t>Search for contacts</w:t>
+            </w:r>
           </w:p>
         </w:tc>
       </w:tr>
@@ -647,8 +803,6 @@
         </w:rPr>
         <w:t>.</w:t>
       </w:r>
-      <w:bookmarkStart w:id="0" w:name="_GoBack"/>
-      <w:bookmarkEnd w:id="0"/>
     </w:p>
     <w:p>
       <w:pPr>
@@ -845,6 +999,109 @@
         </w:rPr>
         <w:t xml:space="preserve"> file.</w:t>
       </w:r>
+    </w:p>
+    <w:p>
+      <w:pPr>
+        <w:spacing w:after="0" w:line="240" w:lineRule="auto"/>
+        <w:ind w:left="1080"/>
+        <w:textAlignment w:val="baseline"/>
+        <w:rPr>
+          <w:rFonts w:ascii="Times New Roman" w:hAnsi="Times New Roman" w:cs="Times New Roman"/>
+          <w:color w:val="000000"/>
+          <w:sz w:val="24"/>
+          <w:szCs w:val="24"/>
+        </w:rPr>
+      </w:pPr>
+      <w:bookmarkStart w:id="0" w:name="_GoBack"/>
+      <w:bookmarkEnd w:id="0"/>
+    </w:p>
+    <w:p>
+      <w:pPr>
+        <w:pStyle w:val="NormalWeb"/>
+        <w:numPr>
+          <w:ilvl w:val="0"/>
+          <w:numId w:val="2"/>
+        </w:numPr>
+        <w:spacing w:before="0" w:beforeAutospacing="0" w:after="0" w:afterAutospacing="0"/>
+        <w:textAlignment w:val="baseline"/>
+        <w:rPr>
+          <w:color w:val="000000"/>
+          <w:sz w:val="22"/>
+          <w:szCs w:val="22"/>
+        </w:rPr>
+      </w:pPr>
+      <w:r>
+        <w:rPr>
+          <w:color w:val="000000"/>
+        </w:rPr>
+        <w:t>The other function shall allow the users to view contacts</w:t>
+      </w:r>
+    </w:p>
+    <w:p>
+      <w:pPr>
+        <w:pStyle w:val="NormalWeb"/>
+        <w:numPr>
+          <w:ilvl w:val="1"/>
+          <w:numId w:val="2"/>
+        </w:numPr>
+        <w:spacing w:before="0" w:beforeAutospacing="0" w:after="0" w:afterAutospacing="0"/>
+        <w:textAlignment w:val="baseline"/>
+        <w:rPr>
+          <w:color w:val="000000"/>
+        </w:rPr>
+      </w:pPr>
+      <w:r>
+        <w:rPr>
+          <w:color w:val="000000"/>
+        </w:rPr>
+        <w:t>The system shall display the contacts in alphabetical order.</w:t>
+      </w:r>
+    </w:p>
+    <w:p>
+      <w:pPr>
+        <w:pStyle w:val="NormalWeb"/>
+        <w:numPr>
+          <w:ilvl w:val="1"/>
+          <w:numId w:val="2"/>
+        </w:numPr>
+        <w:spacing w:before="0" w:beforeAutospacing="0" w:after="0" w:afterAutospacing="0"/>
+        <w:textAlignment w:val="baseline"/>
+        <w:rPr>
+          <w:color w:val="000000"/>
+        </w:rPr>
+      </w:pPr>
+      <w:r>
+        <w:rPr>
+          <w:color w:val="000000"/>
+        </w:rPr>
+        <w:t>The system shall allow the user to scroll through the contacts in alphabetical order.</w:t>
+      </w:r>
+    </w:p>
+    <w:p>
+      <w:pPr>
+        <w:spacing w:after="0" w:line="240" w:lineRule="auto"/>
+        <w:ind w:left="720"/>
+        <w:textAlignment w:val="baseline"/>
+        <w:rPr>
+          <w:rFonts w:ascii="Times New Roman" w:hAnsi="Times New Roman" w:cs="Times New Roman"/>
+          <w:color w:val="000000"/>
+          <w:sz w:val="24"/>
+          <w:szCs w:val="24"/>
+        </w:rPr>
+      </w:pPr>
+    </w:p>
+    <w:p>
+      <w:pPr>
+        <w:spacing w:after="0" w:line="240" w:lineRule="auto"/>
+        <w:ind w:left="1440"/>
+        <w:textAlignment w:val="baseline"/>
+        <w:rPr>
+          <w:rFonts w:ascii="Times New Roman" w:hAnsi="Times New Roman" w:cs="Times New Roman"/>
+          <w:color w:val="000000"/>
+          <w:sz w:val="24"/>
+          <w:szCs w:val="24"/>
+        </w:rPr>
+      </w:pPr>
     </w:p>
     <w:p>
       <w:pPr>
@@ -884,6 +1141,119 @@
 <file path=word/numbering.xml><?xml version="1.0" encoding="utf-8"?>
 <w:numbering xmlns:wpc="http://schemas.microsoft.com/office/word/2010/wordprocessingCanvas" xmlns:mo="http://schemas.microsoft.com/office/mac/office/2008/main" xmlns:mc="http://schemas.openxmlformats.org/markup-compatibility/2006" xmlns:mv="urn:schemas-microsoft-com:mac:vml" xmlns:o="urn:schemas-microsoft-com:office:office" xmlns:r="http://schemas.openxmlformats.org/officeDocument/2006/relationships" xmlns:m="http://schemas.openxmlformats.org/officeDocument/2006/math" xmlns:v="urn:schemas-microsoft-com:vml" xmlns:wp14="http://schemas.microsoft.com/office/word/2010/wordprocessingDrawing" xmlns:wp="http://schemas.openxmlformats.org/drawingml/2006/wordprocessingDrawing" xmlns:w10="urn:schemas-microsoft-com:office:word" xmlns:w="http://schemas.openxmlformats.org/wordprocessingml/2006/main" xmlns:w14="http://schemas.microsoft.com/office/word/2010/wordml" xmlns:w15="http://schemas.microsoft.com/office/word/2012/wordml" xmlns:wpg="http://schemas.microsoft.com/office/word/2010/wordprocessingGroup" xmlns:wpi="http://schemas.microsoft.com/office/word/2010/wordprocessingInk" xmlns:wne="http://schemas.microsoft.com/office/word/2006/wordml" xmlns:wps="http://schemas.microsoft.com/office/word/2010/wordprocessingShape" mc:Ignorable="w14 w15 wp14">
   <w:abstractNum w:abstractNumId="0">
+    <w:nsid w:val="13002BE2"/>
+    <w:multiLevelType w:val="multilevel"/>
+    <w:tmpl w:val="6122C194"/>
+    <w:lvl w:ilvl="0">
+      <w:start w:val="1"/>
+      <w:numFmt w:val="decimal"/>
+      <w:lvlText w:val="%1."/>
+      <w:lvlJc w:val="left"/>
+      <w:pPr>
+        <w:tabs>
+          <w:tab w:val="num" w:pos="720"/>
+        </w:tabs>
+        <w:ind w:left="720" w:hanging="360"/>
+      </w:pPr>
+    </w:lvl>
+    <w:lvl w:ilvl="1">
+      <w:start w:val="1"/>
+      <w:numFmt w:val="decimal"/>
+      <w:lvlText w:val="%2."/>
+      <w:lvlJc w:val="left"/>
+      <w:pPr>
+        <w:tabs>
+          <w:tab w:val="num" w:pos="1440"/>
+        </w:tabs>
+        <w:ind w:left="1440" w:hanging="360"/>
+      </w:pPr>
+    </w:lvl>
+    <w:lvl w:ilvl="2" w:tentative="1">
+      <w:start w:val="1"/>
+      <w:numFmt w:val="decimal"/>
+      <w:lvlText w:val="%3."/>
+      <w:lvlJc w:val="left"/>
+      <w:pPr>
+        <w:tabs>
+          <w:tab w:val="num" w:pos="2160"/>
+        </w:tabs>
+        <w:ind w:left="2160" w:hanging="360"/>
+      </w:pPr>
+    </w:lvl>
+    <w:lvl w:ilvl="3" w:tentative="1">
+      <w:start w:val="1"/>
+      <w:numFmt w:val="decimal"/>
+      <w:lvlText w:val="%4."/>
+      <w:lvlJc w:val="left"/>
+      <w:pPr>
+        <w:tabs>
+          <w:tab w:val="num" w:pos="2880"/>
+        </w:tabs>
+        <w:ind w:left="2880" w:hanging="360"/>
+      </w:pPr>
+    </w:lvl>
+    <w:lvl w:ilvl="4" w:tentative="1">
+      <w:start w:val="1"/>
+      <w:numFmt w:val="decimal"/>
+      <w:lvlText w:val="%5."/>
+      <w:lvlJc w:val="left"/>
+      <w:pPr>
+        <w:tabs>
+          <w:tab w:val="num" w:pos="3600"/>
+        </w:tabs>
+        <w:ind w:left="3600" w:hanging="360"/>
+      </w:pPr>
+    </w:lvl>
+    <w:lvl w:ilvl="5" w:tentative="1">
+      <w:start w:val="1"/>
+      <w:numFmt w:val="decimal"/>
+      <w:lvlText w:val="%6."/>
+      <w:lvlJc w:val="left"/>
+      <w:pPr>
+        <w:tabs>
+          <w:tab w:val="num" w:pos="4320"/>
+        </w:tabs>
+        <w:ind w:left="4320" w:hanging="360"/>
+      </w:pPr>
+    </w:lvl>
+    <w:lvl w:ilvl="6" w:tentative="1">
+      <w:start w:val="1"/>
+      <w:numFmt w:val="decimal"/>
+      <w:lvlText w:val="%7."/>
+      <w:lvlJc w:val="left"/>
+      <w:pPr>
+        <w:tabs>
+          <w:tab w:val="num" w:pos="5040"/>
+        </w:tabs>
+        <w:ind w:left="5040" w:hanging="360"/>
+      </w:pPr>
+    </w:lvl>
+    <w:lvl w:ilvl="7" w:tentative="1">
+      <w:start w:val="1"/>
+      <w:numFmt w:val="decimal"/>
+      <w:lvlText w:val="%8."/>
+      <w:lvlJc w:val="left"/>
+      <w:pPr>
+        <w:tabs>
+          <w:tab w:val="num" w:pos="5760"/>
+        </w:tabs>
+        <w:ind w:left="5760" w:hanging="360"/>
+      </w:pPr>
+    </w:lvl>
+    <w:lvl w:ilvl="8" w:tentative="1">
+      <w:start w:val="1"/>
+      <w:numFmt w:val="decimal"/>
+      <w:lvlText w:val="%9."/>
+      <w:lvlJc w:val="left"/>
+      <w:pPr>
+        <w:tabs>
+          <w:tab w:val="num" w:pos="6480"/>
+        </w:tabs>
+        <w:ind w:left="6480" w:hanging="360"/>
+      </w:pPr>
+    </w:lvl>
+  </w:abstractNum>
+  <w:abstractNum w:abstractNumId="1">
     <w:nsid w:val="22F957DC"/>
     <w:multiLevelType w:val="multilevel"/>
     <w:tmpl w:val="CD8273C2"/>
@@ -996,7 +1366,7 @@
       </w:pPr>
     </w:lvl>
   </w:abstractNum>
-  <w:abstractNum w:abstractNumId="1">
+  <w:abstractNum w:abstractNumId="2">
     <w:nsid w:val="2F5D4AF3"/>
     <w:multiLevelType w:val="hybridMultilevel"/>
     <w:tmpl w:val="059217C6"/>
@@ -1085,7 +1455,7 @@
       </w:pPr>
     </w:lvl>
   </w:abstractNum>
-  <w:abstractNum w:abstractNumId="2">
+  <w:abstractNum w:abstractNumId="3">
     <w:nsid w:val="3249500A"/>
     <w:multiLevelType w:val="multilevel"/>
     <w:tmpl w:val="352C4244"/>
@@ -1206,7 +1576,7 @@
       </w:rPr>
     </w:lvl>
   </w:abstractNum>
-  <w:abstractNum w:abstractNumId="3">
+  <w:abstractNum w:abstractNumId="4">
     <w:nsid w:val="45D65464"/>
     <w:multiLevelType w:val="multilevel"/>
     <w:tmpl w:val="9970FE0A"/>
@@ -1320,16 +1690,19 @@
     </w:lvl>
   </w:abstractNum>
   <w:num w:numId="1">
+    <w:abstractNumId w:val="2"/>
+  </w:num>
+  <w:num w:numId="2">
+    <w:abstractNumId w:val="3"/>
+  </w:num>
+  <w:num w:numId="3">
     <w:abstractNumId w:val="1"/>
   </w:num>
-  <w:num w:numId="2">
-    <w:abstractNumId w:val="2"/>
+  <w:num w:numId="4">
+    <w:abstractNumId w:val="4"/>
   </w:num>
-  <w:num w:numId="3">
+  <w:num w:numId="5">
     <w:abstractNumId w:val="0"/>
-  </w:num>
-  <w:num w:numId="4">
-    <w:abstractNumId w:val="3"/>
   </w:num>
 </w:numbering>
 </file>

</xml_diff>

<commit_message>
Added diagram PNG to Requirements doc
</commit_message>
<xml_diff>
--- a/Software Requirements Specifications.docx
+++ b/Software Requirements Specifications.docx
@@ -1,6 +1,6 @@
 
 <file path=word/document.xml><?xml version="1.0" encoding="utf-8"?>
-<w:document xmlns:r="http://schemas.openxmlformats.org/officeDocument/2006/relationships" xmlns:wp="http://schemas.openxmlformats.org/drawingml/2006/wordprocessingDrawing" xmlns:w="http://schemas.openxmlformats.org/wordprocessingml/2006/main" xmlns:w10="urn:schemas-microsoft-com:office:word" xmlns:w14="http://schemas.microsoft.com/office/word/2010/wordml" xmlns:wps="http://schemas.microsoft.com/office/word/2010/wordprocessingShape" xmlns:wpg="http://schemas.microsoft.com/office/word/2010/wordprocessingGroup" xmlns:mc="http://schemas.openxmlformats.org/markup-compatibility/2006" xmlns:v="urn:schemas-microsoft-com:vml" xmlns:o="urn:schemas-microsoft-com:office:office" xmlns:m="http://schemas.openxmlformats.org/officeDocument/2006/math" mc:Ignorable="w14">
+<w:document xmlns:wpc="http://schemas.microsoft.com/office/word/2010/wordprocessingCanvas" xmlns:mo="http://schemas.microsoft.com/office/mac/office/2008/main" xmlns:mc="http://schemas.openxmlformats.org/markup-compatibility/2006" xmlns:mv="urn:schemas-microsoft-com:mac:vml" xmlns:o="urn:schemas-microsoft-com:office:office" xmlns:r="http://schemas.openxmlformats.org/officeDocument/2006/relationships" xmlns:m="http://schemas.openxmlformats.org/officeDocument/2006/math" xmlns:v="urn:schemas-microsoft-com:vml" xmlns:wp14="http://schemas.microsoft.com/office/word/2010/wordprocessingDrawing" xmlns:wp="http://schemas.openxmlformats.org/drawingml/2006/wordprocessingDrawing" xmlns:w10="urn:schemas-microsoft-com:office:word" xmlns:w="http://schemas.openxmlformats.org/wordprocessingml/2006/main" xmlns:w14="http://schemas.microsoft.com/office/word/2010/wordml" xmlns:w15="http://schemas.microsoft.com/office/word/2012/wordml" xmlns:wpg="http://schemas.microsoft.com/office/word/2010/wordprocessingGroup" xmlns:wpi="http://schemas.microsoft.com/office/word/2010/wordprocessingInk" xmlns:wne="http://schemas.microsoft.com/office/word/2006/wordml" xmlns:wps="http://schemas.microsoft.com/office/word/2010/wordprocessingShape" mc:Ignorable="w14 w15 wp14">
   <w:body>
     <w:p>
       <w:pPr>
@@ -8,9 +8,9 @@
         <w:spacing w:after="0" w:line="240" w:lineRule="auto"/>
         <w:jc w:val="center"/>
         <w:rPr>
-          <w:rFonts w:ascii="Times New Roman" w:cs="Times New Roman" w:hAnsi="Times New Roman" w:eastAsia="Times New Roman"/>
-          <w:b w:val="1"/>
-          <w:bCs w:val="1"/>
+          <w:rFonts w:ascii="Times New Roman" w:eastAsia="Times New Roman" w:hAnsi="Times New Roman" w:cs="Times New Roman"/>
+          <w:b/>
+          <w:bCs/>
           <w:sz w:val="28"/>
           <w:szCs w:val="28"/>
         </w:rPr>
@@ -18,12 +18,10 @@
       <w:r>
         <w:rPr>
           <w:rFonts w:ascii="Times New Roman" w:hAnsi="Times New Roman"/>
-          <w:b w:val="1"/>
-          <w:bCs w:val="1"/>
+          <w:b/>
+          <w:bCs/>
           <w:sz w:val="28"/>
           <w:szCs w:val="28"/>
-          <w:rtl w:val="0"/>
-          <w:lang w:val="en-US"/>
         </w:rPr>
         <w:t>Software Requirements Specifications(SRS)</w:t>
       </w:r>
@@ -34,9 +32,9 @@
         <w:spacing w:after="0" w:line="240" w:lineRule="auto"/>
         <w:jc w:val="center"/>
         <w:rPr>
-          <w:rFonts w:ascii="Times New Roman" w:cs="Times New Roman" w:hAnsi="Times New Roman" w:eastAsia="Times New Roman"/>
-          <w:b w:val="1"/>
-          <w:bCs w:val="1"/>
+          <w:rFonts w:ascii="Times New Roman" w:eastAsia="Times New Roman" w:hAnsi="Times New Roman" w:cs="Times New Roman"/>
+          <w:b/>
+          <w:bCs/>
           <w:sz w:val="28"/>
           <w:szCs w:val="28"/>
         </w:rPr>
@@ -44,12 +42,10 @@
       <w:r>
         <w:rPr>
           <w:rFonts w:ascii="Times New Roman" w:hAnsi="Times New Roman"/>
-          <w:b w:val="1"/>
-          <w:bCs w:val="1"/>
+          <w:b/>
+          <w:bCs/>
           <w:sz w:val="28"/>
           <w:szCs w:val="28"/>
-          <w:rtl w:val="0"/>
-          <w:lang w:val="en-US"/>
         </w:rPr>
         <w:t>for Contact Manager</w:t>
       </w:r>
@@ -60,9 +56,9 @@
         <w:spacing w:after="0" w:line="240" w:lineRule="auto"/>
         <w:jc w:val="center"/>
         <w:rPr>
-          <w:rFonts w:ascii="Times New Roman" w:cs="Times New Roman" w:hAnsi="Times New Roman" w:eastAsia="Times New Roman"/>
-          <w:b w:val="1"/>
-          <w:bCs w:val="1"/>
+          <w:rFonts w:ascii="Times New Roman" w:eastAsia="Times New Roman" w:hAnsi="Times New Roman" w:cs="Times New Roman"/>
+          <w:b/>
+          <w:bCs/>
           <w:sz w:val="28"/>
           <w:szCs w:val="28"/>
         </w:rPr>
@@ -73,9 +69,9 @@
         <w:pStyle w:val="Body"/>
         <w:spacing w:after="0" w:line="240" w:lineRule="auto"/>
         <w:rPr>
-          <w:rFonts w:ascii="Times New Roman" w:cs="Times New Roman" w:hAnsi="Times New Roman" w:eastAsia="Times New Roman"/>
-          <w:b w:val="1"/>
-          <w:bCs w:val="1"/>
+          <w:rFonts w:ascii="Times New Roman" w:eastAsia="Times New Roman" w:hAnsi="Times New Roman" w:cs="Times New Roman"/>
+          <w:b/>
+          <w:bCs/>
           <w:sz w:val="28"/>
           <w:szCs w:val="28"/>
         </w:rPr>
@@ -83,12 +79,10 @@
       <w:r>
         <w:rPr>
           <w:rFonts w:ascii="Times New Roman" w:hAnsi="Times New Roman"/>
-          <w:b w:val="1"/>
-          <w:bCs w:val="1"/>
+          <w:b/>
+          <w:bCs/>
           <w:sz w:val="28"/>
           <w:szCs w:val="28"/>
-          <w:rtl w:val="0"/>
-          <w:lang w:val="en-US"/>
         </w:rPr>
         <w:t>Definitions, Acronyms, and Abbreviations</w:t>
       </w:r>
@@ -96,92 +90,76 @@
     <w:tbl>
       <w:tblPr>
         <w:tblW w:w="9350" w:type="dxa"/>
-        <w:jc w:val="left"/>
         <w:tblInd w:w="108" w:type="dxa"/>
         <w:tblBorders>
-          <w:top w:val="single" w:color="ffffff" w:sz="8" w:space="0" w:shadow="0" w:frame="0"/>
-          <w:left w:val="single" w:color="ffffff" w:sz="8" w:space="0" w:shadow="0" w:frame="0"/>
-          <w:bottom w:val="single" w:color="ffffff" w:sz="8" w:space="0" w:shadow="0" w:frame="0"/>
-          <w:right w:val="single" w:color="ffffff" w:sz="8" w:space="0" w:shadow="0" w:frame="0"/>
-          <w:insideH w:val="single" w:color="ffffff" w:sz="8" w:space="0" w:shadow="0" w:frame="0"/>
-          <w:insideV w:val="single" w:color="ffffff" w:sz="8" w:space="0" w:shadow="0" w:frame="0"/>
+          <w:top w:val="single" w:sz="8" w:space="0" w:color="FFFFFF"/>
+          <w:left w:val="single" w:sz="8" w:space="0" w:color="FFFFFF"/>
+          <w:bottom w:val="single" w:sz="8" w:space="0" w:color="FFFFFF"/>
+          <w:right w:val="single" w:sz="8" w:space="0" w:color="FFFFFF"/>
+          <w:insideH w:val="single" w:sz="8" w:space="0" w:color="FFFFFF"/>
+          <w:insideV w:val="single" w:sz="8" w:space="0" w:color="FFFFFF"/>
         </w:tblBorders>
-        <w:shd w:val="clear" w:color="auto" w:fill="cdd4e9"/>
+        <w:shd w:val="clear" w:color="auto" w:fill="CDD4E9"/>
         <w:tblLayout w:type="fixed"/>
+        <w:tblLook w:val="04A0" w:firstRow="1" w:lastRow="0" w:firstColumn="1" w:lastColumn="0" w:noHBand="0" w:noVBand="1"/>
       </w:tblPr>
       <w:tblGrid>
         <w:gridCol w:w="4405"/>
         <w:gridCol w:w="4945"/>
       </w:tblGrid>
       <w:tr>
-        <w:tblPrEx>
-          <w:shd w:val="clear" w:color="auto" w:fill="cdd4e9"/>
-        </w:tblPrEx>
         <w:trPr>
-          <w:trHeight w:val="300" w:hRule="atLeast"/>
+          <w:trHeight w:val="300"/>
         </w:trPr>
         <w:tc>
           <w:tcPr>
-            <w:tcW w:type="dxa" w:w="4405"/>
+            <w:tcW w:w="4405" w:type="dxa"/>
             <w:tcBorders>
-              <w:top w:val="single" w:color="000000" w:sz="4" w:space="0" w:shadow="0" w:frame="0"/>
-              <w:left w:val="single" w:color="000000" w:sz="4" w:space="0" w:shadow="0" w:frame="0"/>
-              <w:bottom w:val="single" w:color="000000" w:sz="4" w:space="0" w:shadow="0" w:frame="0"/>
-              <w:right w:val="single" w:color="000000" w:sz="4" w:space="0" w:shadow="0" w:frame="0"/>
+              <w:top w:val="single" w:sz="4" w:space="0" w:color="000000"/>
+              <w:left w:val="single" w:sz="4" w:space="0" w:color="000000"/>
+              <w:bottom w:val="single" w:sz="4" w:space="0" w:color="000000"/>
+              <w:right w:val="single" w:sz="4" w:space="0" w:color="000000"/>
             </w:tcBorders>
             <w:shd w:val="clear" w:color="auto" w:fill="auto"/>
             <w:tcMar>
-              <w:top w:type="dxa" w:w="80"/>
-              <w:left w:type="dxa" w:w="80"/>
-              <w:bottom w:type="dxa" w:w="80"/>
-              <w:right w:type="dxa" w:w="80"/>
+              <w:top w:w="80" w:type="dxa"/>
+              <w:left w:w="80" w:type="dxa"/>
+              <w:bottom w:w="80" w:type="dxa"/>
+              <w:right w:w="80" w:type="dxa"/>
             </w:tcMar>
-            <w:vAlign w:val="top"/>
           </w:tcPr>
           <w:p>
             <w:pPr>
               <w:pStyle w:val="Body"/>
             </w:pPr>
+            <w:proofErr w:type="spellStart"/>
             <w:r>
               <w:rPr>
                 <w:rFonts w:ascii="Times New Roman" w:hAnsi="Times New Roman"/>
-                <w:caps w:val="0"/>
-                <w:smallCaps w:val="0"/>
-                <w:strike w:val="0"/>
-                <w:dstrike w:val="0"/>
-                <w:outline w:val="0"/>
-                <w:color w:val="000000"/>
-                <w:spacing w:val="0"/>
-                <w:kern w:val="0"/>
-                <w:position w:val="0"/>
                 <w:sz w:val="24"/>
                 <w:szCs w:val="24"/>
-                <w:u w:val="none" w:color="000000"/>
-                <w:vertAlign w:val="baseline"/>
-                <w:rtl w:val="0"/>
-                <w:lang w:val="en-US"/>
               </w:rPr>
               <w:t>Cont</w:t>
             </w:r>
+            <w:proofErr w:type="spellEnd"/>
           </w:p>
         </w:tc>
         <w:tc>
           <w:tcPr>
-            <w:tcW w:type="dxa" w:w="4945"/>
+            <w:tcW w:w="4945" w:type="dxa"/>
             <w:tcBorders>
-              <w:top w:val="single" w:color="000000" w:sz="4" w:space="0" w:shadow="0" w:frame="0"/>
-              <w:left w:val="single" w:color="000000" w:sz="4" w:space="0" w:shadow="0" w:frame="0"/>
-              <w:bottom w:val="single" w:color="000000" w:sz="4" w:space="0" w:shadow="0" w:frame="0"/>
-              <w:right w:val="single" w:color="000000" w:sz="4" w:space="0" w:shadow="0" w:frame="0"/>
+              <w:top w:val="single" w:sz="4" w:space="0" w:color="000000"/>
+              <w:left w:val="single" w:sz="4" w:space="0" w:color="000000"/>
+              <w:bottom w:val="single" w:sz="4" w:space="0" w:color="000000"/>
+              <w:right w:val="single" w:sz="4" w:space="0" w:color="000000"/>
             </w:tcBorders>
             <w:shd w:val="clear" w:color="auto" w:fill="auto"/>
             <w:tcMar>
-              <w:top w:type="dxa" w:w="80"/>
-              <w:left w:type="dxa" w:w="80"/>
-              <w:bottom w:type="dxa" w:w="80"/>
-              <w:right w:type="dxa" w:w="80"/>
+              <w:top w:w="80" w:type="dxa"/>
+              <w:left w:w="80" w:type="dxa"/>
+              <w:bottom w:w="80" w:type="dxa"/>
+              <w:right w:w="80" w:type="dxa"/>
             </w:tcMar>
-            <w:vAlign w:val="top"/>
           </w:tcPr>
           <w:p>
             <w:pPr>
@@ -191,21 +169,8 @@
             <w:r>
               <w:rPr>
                 <w:rFonts w:ascii="Times New Roman" w:hAnsi="Times New Roman"/>
-                <w:caps w:val="0"/>
-                <w:smallCaps w:val="0"/>
-                <w:strike w:val="0"/>
-                <w:dstrike w:val="0"/>
-                <w:outline w:val="0"/>
-                <w:color w:val="000000"/>
-                <w:spacing w:val="0"/>
-                <w:kern w:val="0"/>
-                <w:position w:val="0"/>
                 <w:sz w:val="24"/>
                 <w:szCs w:val="24"/>
-                <w:u w:val="none" w:color="000000"/>
-                <w:vertAlign w:val="baseline"/>
-                <w:rtl w:val="0"/>
-                <w:lang w:val="en-US"/>
               </w:rPr>
               <w:t>Contact</w:t>
             </w:r>
@@ -213,29 +178,25 @@
         </w:tc>
       </w:tr>
       <w:tr>
-        <w:tblPrEx>
-          <w:shd w:val="clear" w:color="auto" w:fill="cdd4e9"/>
-        </w:tblPrEx>
         <w:trPr>
-          <w:trHeight w:val="300" w:hRule="atLeast"/>
+          <w:trHeight w:val="300"/>
         </w:trPr>
         <w:tc>
           <w:tcPr>
-            <w:tcW w:type="dxa" w:w="4405"/>
+            <w:tcW w:w="4405" w:type="dxa"/>
             <w:tcBorders>
-              <w:top w:val="single" w:color="000000" w:sz="4" w:space="0" w:shadow="0" w:frame="0"/>
-              <w:left w:val="single" w:color="000000" w:sz="4" w:space="0" w:shadow="0" w:frame="0"/>
-              <w:bottom w:val="single" w:color="000000" w:sz="4" w:space="0" w:shadow="0" w:frame="0"/>
-              <w:right w:val="single" w:color="000000" w:sz="4" w:space="0" w:shadow="0" w:frame="0"/>
+              <w:top w:val="single" w:sz="4" w:space="0" w:color="000000"/>
+              <w:left w:val="single" w:sz="4" w:space="0" w:color="000000"/>
+              <w:bottom w:val="single" w:sz="4" w:space="0" w:color="000000"/>
+              <w:right w:val="single" w:sz="4" w:space="0" w:color="000000"/>
             </w:tcBorders>
             <w:shd w:val="clear" w:color="auto" w:fill="auto"/>
             <w:tcMar>
-              <w:top w:type="dxa" w:w="80"/>
-              <w:left w:type="dxa" w:w="80"/>
-              <w:bottom w:type="dxa" w:w="80"/>
-              <w:right w:type="dxa" w:w="80"/>
+              <w:top w:w="80" w:type="dxa"/>
+              <w:left w:w="80" w:type="dxa"/>
+              <w:bottom w:w="80" w:type="dxa"/>
+              <w:right w:w="80" w:type="dxa"/>
             </w:tcMar>
-            <w:vAlign w:val="top"/>
           </w:tcPr>
           <w:p>
             <w:pPr>
@@ -245,21 +206,8 @@
             <w:r>
               <w:rPr>
                 <w:rFonts w:ascii="Times New Roman" w:hAnsi="Times New Roman"/>
-                <w:caps w:val="0"/>
-                <w:smallCaps w:val="0"/>
-                <w:strike w:val="0"/>
-                <w:dstrike w:val="0"/>
-                <w:outline w:val="0"/>
-                <w:color w:val="000000"/>
-                <w:spacing w:val="0"/>
-                <w:kern w:val="0"/>
-                <w:position w:val="0"/>
                 <w:sz w:val="24"/>
                 <w:szCs w:val="24"/>
-                <w:u w:val="none" w:color="000000"/>
-                <w:vertAlign w:val="baseline"/>
-                <w:rtl w:val="0"/>
-                <w:lang w:val="en-US"/>
               </w:rPr>
               <w:t>Del</w:t>
             </w:r>
@@ -267,21 +215,20 @@
         </w:tc>
         <w:tc>
           <w:tcPr>
-            <w:tcW w:type="dxa" w:w="4945"/>
+            <w:tcW w:w="4945" w:type="dxa"/>
             <w:tcBorders>
-              <w:top w:val="single" w:color="000000" w:sz="4" w:space="0" w:shadow="0" w:frame="0"/>
-              <w:left w:val="single" w:color="000000" w:sz="4" w:space="0" w:shadow="0" w:frame="0"/>
-              <w:bottom w:val="single" w:color="000000" w:sz="4" w:space="0" w:shadow="0" w:frame="0"/>
-              <w:right w:val="single" w:color="000000" w:sz="4" w:space="0" w:shadow="0" w:frame="0"/>
+              <w:top w:val="single" w:sz="4" w:space="0" w:color="000000"/>
+              <w:left w:val="single" w:sz="4" w:space="0" w:color="000000"/>
+              <w:bottom w:val="single" w:sz="4" w:space="0" w:color="000000"/>
+              <w:right w:val="single" w:sz="4" w:space="0" w:color="000000"/>
             </w:tcBorders>
             <w:shd w:val="clear" w:color="auto" w:fill="auto"/>
             <w:tcMar>
-              <w:top w:type="dxa" w:w="80"/>
-              <w:left w:type="dxa" w:w="80"/>
-              <w:bottom w:type="dxa" w:w="80"/>
-              <w:right w:type="dxa" w:w="80"/>
+              <w:top w:w="80" w:type="dxa"/>
+              <w:left w:w="80" w:type="dxa"/>
+              <w:bottom w:w="80" w:type="dxa"/>
+              <w:right w:w="80" w:type="dxa"/>
             </w:tcMar>
-            <w:vAlign w:val="top"/>
           </w:tcPr>
           <w:p>
             <w:pPr>
@@ -291,21 +238,8 @@
             <w:r>
               <w:rPr>
                 <w:rFonts w:ascii="Times New Roman" w:hAnsi="Times New Roman"/>
-                <w:caps w:val="0"/>
-                <w:smallCaps w:val="0"/>
-                <w:strike w:val="0"/>
-                <w:dstrike w:val="0"/>
-                <w:outline w:val="0"/>
-                <w:color w:val="000000"/>
-                <w:spacing w:val="0"/>
-                <w:kern w:val="0"/>
-                <w:position w:val="0"/>
                 <w:sz w:val="24"/>
                 <w:szCs w:val="24"/>
-                <w:u w:val="none" w:color="000000"/>
-                <w:vertAlign w:val="baseline"/>
-                <w:rtl w:val="0"/>
-                <w:lang w:val="en-US"/>
               </w:rPr>
               <w:t xml:space="preserve">Delete </w:t>
             </w:r>
@@ -313,29 +247,25 @@
         </w:tc>
       </w:tr>
       <w:tr>
-        <w:tblPrEx>
-          <w:shd w:val="clear" w:color="auto" w:fill="cdd4e9"/>
-        </w:tblPrEx>
         <w:trPr>
-          <w:trHeight w:val="300" w:hRule="atLeast"/>
+          <w:trHeight w:val="300"/>
         </w:trPr>
         <w:tc>
           <w:tcPr>
-            <w:tcW w:type="dxa" w:w="4405"/>
+            <w:tcW w:w="4405" w:type="dxa"/>
             <w:tcBorders>
-              <w:top w:val="single" w:color="000000" w:sz="4" w:space="0" w:shadow="0" w:frame="0"/>
-              <w:left w:val="single" w:color="000000" w:sz="4" w:space="0" w:shadow="0" w:frame="0"/>
-              <w:bottom w:val="single" w:color="000000" w:sz="4" w:space="0" w:shadow="0" w:frame="0"/>
-              <w:right w:val="single" w:color="000000" w:sz="4" w:space="0" w:shadow="0" w:frame="0"/>
+              <w:top w:val="single" w:sz="4" w:space="0" w:color="000000"/>
+              <w:left w:val="single" w:sz="4" w:space="0" w:color="000000"/>
+              <w:bottom w:val="single" w:sz="4" w:space="0" w:color="000000"/>
+              <w:right w:val="single" w:sz="4" w:space="0" w:color="000000"/>
             </w:tcBorders>
             <w:shd w:val="clear" w:color="auto" w:fill="auto"/>
             <w:tcMar>
-              <w:top w:type="dxa" w:w="80"/>
-              <w:left w:type="dxa" w:w="80"/>
-              <w:bottom w:type="dxa" w:w="80"/>
-              <w:right w:type="dxa" w:w="80"/>
+              <w:top w:w="80" w:type="dxa"/>
+              <w:left w:w="80" w:type="dxa"/>
+              <w:bottom w:w="80" w:type="dxa"/>
+              <w:right w:w="80" w:type="dxa"/>
             </w:tcMar>
-            <w:vAlign w:val="top"/>
           </w:tcPr>
           <w:p>
             <w:pPr>
@@ -345,21 +275,8 @@
             <w:r>
               <w:rPr>
                 <w:rFonts w:ascii="Times New Roman" w:hAnsi="Times New Roman"/>
-                <w:caps w:val="0"/>
-                <w:smallCaps w:val="0"/>
-                <w:strike w:val="0"/>
-                <w:dstrike w:val="0"/>
-                <w:outline w:val="0"/>
-                <w:color w:val="000000"/>
-                <w:spacing w:val="0"/>
-                <w:kern w:val="0"/>
-                <w:position w:val="0"/>
                 <w:sz w:val="24"/>
                 <w:szCs w:val="24"/>
-                <w:u w:val="none" w:color="000000"/>
-                <w:vertAlign w:val="baseline"/>
-                <w:rtl w:val="0"/>
-                <w:lang w:val="en-US"/>
               </w:rPr>
               <w:t>Blacklist</w:t>
             </w:r>
@@ -367,21 +284,20 @@
         </w:tc>
         <w:tc>
           <w:tcPr>
-            <w:tcW w:type="dxa" w:w="4945"/>
+            <w:tcW w:w="4945" w:type="dxa"/>
             <w:tcBorders>
-              <w:top w:val="single" w:color="000000" w:sz="4" w:space="0" w:shadow="0" w:frame="0"/>
-              <w:left w:val="single" w:color="000000" w:sz="4" w:space="0" w:shadow="0" w:frame="0"/>
-              <w:bottom w:val="single" w:color="000000" w:sz="4" w:space="0" w:shadow="0" w:frame="0"/>
-              <w:right w:val="single" w:color="000000" w:sz="4" w:space="0" w:shadow="0" w:frame="0"/>
+              <w:top w:val="single" w:sz="4" w:space="0" w:color="000000"/>
+              <w:left w:val="single" w:sz="4" w:space="0" w:color="000000"/>
+              <w:bottom w:val="single" w:sz="4" w:space="0" w:color="000000"/>
+              <w:right w:val="single" w:sz="4" w:space="0" w:color="000000"/>
             </w:tcBorders>
             <w:shd w:val="clear" w:color="auto" w:fill="auto"/>
             <w:tcMar>
-              <w:top w:type="dxa" w:w="80"/>
-              <w:left w:type="dxa" w:w="80"/>
-              <w:bottom w:type="dxa" w:w="80"/>
-              <w:right w:type="dxa" w:w="80"/>
+              <w:top w:w="80" w:type="dxa"/>
+              <w:left w:w="80" w:type="dxa"/>
+              <w:bottom w:w="80" w:type="dxa"/>
+              <w:right w:w="80" w:type="dxa"/>
             </w:tcMar>
-            <w:vAlign w:val="top"/>
           </w:tcPr>
           <w:p>
             <w:pPr>
@@ -391,51 +307,52 @@
             <w:r>
               <w:rPr>
                 <w:rFonts w:ascii="Times New Roman" w:hAnsi="Times New Roman"/>
-                <w:caps w:val="0"/>
-                <w:smallCaps w:val="0"/>
-                <w:strike w:val="0"/>
-                <w:dstrike w:val="0"/>
-                <w:outline w:val="0"/>
-                <w:color w:val="000000"/>
-                <w:spacing w:val="0"/>
-                <w:kern w:val="0"/>
-                <w:position w:val="0"/>
                 <w:sz w:val="24"/>
                 <w:szCs w:val="24"/>
-                <w:u w:val="none" w:color="000000"/>
-                <w:vertAlign w:val="baseline"/>
-                <w:rtl w:val="0"/>
-                <w:lang w:val="en-US"/>
               </w:rPr>
-              <w:t>Blocks sms and phones</w:t>
+              <w:t xml:space="preserve">Blocks </w:t>
+            </w:r>
+            <w:proofErr w:type="spellStart"/>
+            <w:r>
+              <w:rPr>
+                <w:rFonts w:ascii="Times New Roman" w:hAnsi="Times New Roman"/>
+                <w:sz w:val="24"/>
+                <w:szCs w:val="24"/>
+              </w:rPr>
+              <w:t>sms</w:t>
+            </w:r>
+            <w:proofErr w:type="spellEnd"/>
+            <w:r>
+              <w:rPr>
+                <w:rFonts w:ascii="Times New Roman" w:hAnsi="Times New Roman"/>
+                <w:sz w:val="24"/>
+                <w:szCs w:val="24"/>
+              </w:rPr>
+              <w:t xml:space="preserve"> and phones</w:t>
             </w:r>
           </w:p>
         </w:tc>
       </w:tr>
       <w:tr>
-        <w:tblPrEx>
-          <w:shd w:val="clear" w:color="auto" w:fill="cdd4e9"/>
-        </w:tblPrEx>
         <w:trPr>
-          <w:trHeight w:val="300" w:hRule="atLeast"/>
+          <w:trHeight w:val="300"/>
         </w:trPr>
         <w:tc>
           <w:tcPr>
-            <w:tcW w:type="dxa" w:w="4405"/>
+            <w:tcW w:w="4405" w:type="dxa"/>
             <w:tcBorders>
-              <w:top w:val="single" w:color="000000" w:sz="4" w:space="0" w:shadow="0" w:frame="0"/>
-              <w:left w:val="single" w:color="000000" w:sz="4" w:space="0" w:shadow="0" w:frame="0"/>
-              <w:bottom w:val="single" w:color="000000" w:sz="4" w:space="0" w:shadow="0" w:frame="0"/>
-              <w:right w:val="single" w:color="000000" w:sz="4" w:space="0" w:shadow="0" w:frame="0"/>
+              <w:top w:val="single" w:sz="4" w:space="0" w:color="000000"/>
+              <w:left w:val="single" w:sz="4" w:space="0" w:color="000000"/>
+              <w:bottom w:val="single" w:sz="4" w:space="0" w:color="000000"/>
+              <w:right w:val="single" w:sz="4" w:space="0" w:color="000000"/>
             </w:tcBorders>
             <w:shd w:val="clear" w:color="auto" w:fill="auto"/>
             <w:tcMar>
-              <w:top w:type="dxa" w:w="80"/>
-              <w:left w:type="dxa" w:w="80"/>
-              <w:bottom w:type="dxa" w:w="80"/>
-              <w:right w:type="dxa" w:w="80"/>
+              <w:top w:w="80" w:type="dxa"/>
+              <w:left w:w="80" w:type="dxa"/>
+              <w:bottom w:w="80" w:type="dxa"/>
+              <w:right w:w="80" w:type="dxa"/>
             </w:tcMar>
-            <w:vAlign w:val="top"/>
           </w:tcPr>
           <w:p>
             <w:pPr>
@@ -445,21 +362,8 @@
             <w:r>
               <w:rPr>
                 <w:rFonts w:ascii="Times New Roman" w:hAnsi="Times New Roman"/>
-                <w:caps w:val="0"/>
-                <w:smallCaps w:val="0"/>
-                <w:strike w:val="0"/>
-                <w:dstrike w:val="0"/>
-                <w:outline w:val="0"/>
-                <w:color w:val="000000"/>
-                <w:spacing w:val="0"/>
-                <w:kern w:val="0"/>
-                <w:position w:val="0"/>
                 <w:sz w:val="24"/>
                 <w:szCs w:val="24"/>
-                <w:u w:val="none" w:color="000000"/>
-                <w:vertAlign w:val="baseline"/>
-                <w:rtl w:val="0"/>
-                <w:lang w:val="en-US"/>
               </w:rPr>
               <w:t>Contact Info</w:t>
             </w:r>
@@ -467,21 +371,20 @@
         </w:tc>
         <w:tc>
           <w:tcPr>
-            <w:tcW w:type="dxa" w:w="4945"/>
+            <w:tcW w:w="4945" w:type="dxa"/>
             <w:tcBorders>
-              <w:top w:val="single" w:color="000000" w:sz="4" w:space="0" w:shadow="0" w:frame="0"/>
-              <w:left w:val="single" w:color="000000" w:sz="4" w:space="0" w:shadow="0" w:frame="0"/>
-              <w:bottom w:val="single" w:color="000000" w:sz="4" w:space="0" w:shadow="0" w:frame="0"/>
-              <w:right w:val="single" w:color="000000" w:sz="4" w:space="0" w:shadow="0" w:frame="0"/>
+              <w:top w:val="single" w:sz="4" w:space="0" w:color="000000"/>
+              <w:left w:val="single" w:sz="4" w:space="0" w:color="000000"/>
+              <w:bottom w:val="single" w:sz="4" w:space="0" w:color="000000"/>
+              <w:right w:val="single" w:sz="4" w:space="0" w:color="000000"/>
             </w:tcBorders>
             <w:shd w:val="clear" w:color="auto" w:fill="auto"/>
             <w:tcMar>
-              <w:top w:type="dxa" w:w="80"/>
-              <w:left w:type="dxa" w:w="80"/>
-              <w:bottom w:type="dxa" w:w="80"/>
-              <w:right w:type="dxa" w:w="80"/>
+              <w:top w:w="80" w:type="dxa"/>
+              <w:left w:w="80" w:type="dxa"/>
+              <w:bottom w:w="80" w:type="dxa"/>
+              <w:right w:w="80" w:type="dxa"/>
             </w:tcMar>
-            <w:vAlign w:val="top"/>
           </w:tcPr>
           <w:p>
             <w:pPr>
@@ -491,21 +394,8 @@
             <w:r>
               <w:rPr>
                 <w:rFonts w:ascii="Times New Roman" w:hAnsi="Times New Roman"/>
-                <w:caps w:val="0"/>
-                <w:smallCaps w:val="0"/>
-                <w:strike w:val="0"/>
-                <w:dstrike w:val="0"/>
-                <w:outline w:val="0"/>
-                <w:color w:val="000000"/>
-                <w:spacing w:val="0"/>
-                <w:kern w:val="0"/>
-                <w:position w:val="0"/>
                 <w:sz w:val="24"/>
                 <w:szCs w:val="24"/>
-                <w:u w:val="none" w:color="000000"/>
-                <w:vertAlign w:val="baseline"/>
-                <w:rtl w:val="0"/>
-                <w:lang w:val="en-US"/>
               </w:rPr>
               <w:t>Information like phone numbers, email, address</w:t>
             </w:r>
@@ -513,29 +403,25 @@
         </w:tc>
       </w:tr>
       <w:tr>
-        <w:tblPrEx>
-          <w:shd w:val="clear" w:color="auto" w:fill="cdd4e9"/>
-        </w:tblPrEx>
         <w:trPr>
-          <w:trHeight w:val="300" w:hRule="atLeast"/>
+          <w:trHeight w:val="300"/>
         </w:trPr>
         <w:tc>
           <w:tcPr>
-            <w:tcW w:type="dxa" w:w="4405"/>
+            <w:tcW w:w="4405" w:type="dxa"/>
             <w:tcBorders>
-              <w:top w:val="single" w:color="000000" w:sz="4" w:space="0" w:shadow="0" w:frame="0"/>
-              <w:left w:val="single" w:color="000000" w:sz="4" w:space="0" w:shadow="0" w:frame="0"/>
-              <w:bottom w:val="single" w:color="000000" w:sz="4" w:space="0" w:shadow="0" w:frame="0"/>
-              <w:right w:val="single" w:color="000000" w:sz="4" w:space="0" w:shadow="0" w:frame="0"/>
+              <w:top w:val="single" w:sz="4" w:space="0" w:color="000000"/>
+              <w:left w:val="single" w:sz="4" w:space="0" w:color="000000"/>
+              <w:bottom w:val="single" w:sz="4" w:space="0" w:color="000000"/>
+              <w:right w:val="single" w:sz="4" w:space="0" w:color="000000"/>
             </w:tcBorders>
             <w:shd w:val="clear" w:color="auto" w:fill="auto"/>
             <w:tcMar>
-              <w:top w:type="dxa" w:w="80"/>
-              <w:left w:type="dxa" w:w="80"/>
-              <w:bottom w:type="dxa" w:w="80"/>
-              <w:right w:type="dxa" w:w="80"/>
+              <w:top w:w="80" w:type="dxa"/>
+              <w:left w:w="80" w:type="dxa"/>
+              <w:bottom w:w="80" w:type="dxa"/>
+              <w:right w:w="80" w:type="dxa"/>
             </w:tcMar>
-            <w:vAlign w:val="top"/>
           </w:tcPr>
           <w:p>
             <w:pPr>
@@ -545,21 +431,8 @@
             <w:r>
               <w:rPr>
                 <w:rFonts w:ascii="Times New Roman" w:hAnsi="Times New Roman"/>
-                <w:caps w:val="0"/>
-                <w:smallCaps w:val="0"/>
-                <w:strike w:val="0"/>
-                <w:dstrike w:val="0"/>
-                <w:outline w:val="0"/>
-                <w:color w:val="000000"/>
-                <w:spacing w:val="0"/>
-                <w:kern w:val="0"/>
-                <w:position w:val="0"/>
                 <w:sz w:val="24"/>
                 <w:szCs w:val="24"/>
-                <w:u w:val="none" w:color="000000"/>
-                <w:vertAlign w:val="baseline"/>
-                <w:rtl w:val="0"/>
-                <w:lang w:val="en-US"/>
               </w:rPr>
               <w:t>SMS</w:t>
             </w:r>
@@ -567,21 +440,20 @@
         </w:tc>
         <w:tc>
           <w:tcPr>
-            <w:tcW w:type="dxa" w:w="4945"/>
+            <w:tcW w:w="4945" w:type="dxa"/>
             <w:tcBorders>
-              <w:top w:val="single" w:color="000000" w:sz="4" w:space="0" w:shadow="0" w:frame="0"/>
-              <w:left w:val="single" w:color="000000" w:sz="4" w:space="0" w:shadow="0" w:frame="0"/>
-              <w:bottom w:val="single" w:color="000000" w:sz="4" w:space="0" w:shadow="0" w:frame="0"/>
-              <w:right w:val="single" w:color="000000" w:sz="4" w:space="0" w:shadow="0" w:frame="0"/>
+              <w:top w:val="single" w:sz="4" w:space="0" w:color="000000"/>
+              <w:left w:val="single" w:sz="4" w:space="0" w:color="000000"/>
+              <w:bottom w:val="single" w:sz="4" w:space="0" w:color="000000"/>
+              <w:right w:val="single" w:sz="4" w:space="0" w:color="000000"/>
             </w:tcBorders>
             <w:shd w:val="clear" w:color="auto" w:fill="auto"/>
             <w:tcMar>
-              <w:top w:type="dxa" w:w="80"/>
-              <w:left w:type="dxa" w:w="80"/>
-              <w:bottom w:type="dxa" w:w="80"/>
-              <w:right w:type="dxa" w:w="80"/>
+              <w:top w:w="80" w:type="dxa"/>
+              <w:left w:w="80" w:type="dxa"/>
+              <w:bottom w:w="80" w:type="dxa"/>
+              <w:right w:w="80" w:type="dxa"/>
             </w:tcMar>
-            <w:vAlign w:val="top"/>
           </w:tcPr>
           <w:p>
             <w:pPr>
@@ -591,21 +463,8 @@
             <w:r>
               <w:rPr>
                 <w:rFonts w:ascii="Times New Roman" w:hAnsi="Times New Roman"/>
-                <w:caps w:val="0"/>
-                <w:smallCaps w:val="0"/>
-                <w:strike w:val="0"/>
-                <w:dstrike w:val="0"/>
-                <w:outline w:val="0"/>
-                <w:color w:val="000000"/>
-                <w:spacing w:val="0"/>
-                <w:kern w:val="0"/>
-                <w:position w:val="0"/>
                 <w:sz w:val="24"/>
                 <w:szCs w:val="24"/>
-                <w:u w:val="none" w:color="000000"/>
-                <w:vertAlign w:val="baseline"/>
-                <w:rtl w:val="0"/>
-                <w:lang w:val="en-US"/>
               </w:rPr>
               <w:t>Short Message Service</w:t>
             </w:r>
@@ -613,29 +472,25 @@
         </w:tc>
       </w:tr>
       <w:tr>
-        <w:tblPrEx>
-          <w:shd w:val="clear" w:color="auto" w:fill="cdd4e9"/>
-        </w:tblPrEx>
         <w:trPr>
-          <w:trHeight w:val="300" w:hRule="atLeast"/>
+          <w:trHeight w:val="300"/>
         </w:trPr>
         <w:tc>
           <w:tcPr>
-            <w:tcW w:type="dxa" w:w="4405"/>
+            <w:tcW w:w="4405" w:type="dxa"/>
             <w:tcBorders>
-              <w:top w:val="single" w:color="000000" w:sz="4" w:space="0" w:shadow="0" w:frame="0"/>
-              <w:left w:val="single" w:color="000000" w:sz="4" w:space="0" w:shadow="0" w:frame="0"/>
-              <w:bottom w:val="single" w:color="000000" w:sz="4" w:space="0" w:shadow="0" w:frame="0"/>
-              <w:right w:val="single" w:color="000000" w:sz="4" w:space="0" w:shadow="0" w:frame="0"/>
+              <w:top w:val="single" w:sz="4" w:space="0" w:color="000000"/>
+              <w:left w:val="single" w:sz="4" w:space="0" w:color="000000"/>
+              <w:bottom w:val="single" w:sz="4" w:space="0" w:color="000000"/>
+              <w:right w:val="single" w:sz="4" w:space="0" w:color="000000"/>
             </w:tcBorders>
             <w:shd w:val="clear" w:color="auto" w:fill="auto"/>
             <w:tcMar>
-              <w:top w:type="dxa" w:w="80"/>
-              <w:left w:type="dxa" w:w="80"/>
-              <w:bottom w:type="dxa" w:w="80"/>
-              <w:right w:type="dxa" w:w="80"/>
+              <w:top w:w="80" w:type="dxa"/>
+              <w:left w:w="80" w:type="dxa"/>
+              <w:bottom w:w="80" w:type="dxa"/>
+              <w:right w:w="80" w:type="dxa"/>
             </w:tcMar>
-            <w:vAlign w:val="top"/>
           </w:tcPr>
           <w:p>
             <w:pPr>
@@ -645,21 +500,8 @@
             <w:r>
               <w:rPr>
                 <w:rFonts w:ascii="Times New Roman" w:hAnsi="Times New Roman"/>
-                <w:caps w:val="0"/>
-                <w:smallCaps w:val="0"/>
-                <w:strike w:val="0"/>
-                <w:dstrike w:val="0"/>
-                <w:outline w:val="0"/>
-                <w:color w:val="000000"/>
-                <w:spacing w:val="0"/>
-                <w:kern w:val="0"/>
-                <w:position w:val="0"/>
                 <w:sz w:val="24"/>
                 <w:szCs w:val="24"/>
-                <w:u w:val="none" w:color="000000"/>
-                <w:vertAlign w:val="baseline"/>
-                <w:rtl w:val="0"/>
-                <w:lang w:val="en-US"/>
               </w:rPr>
               <w:t>Add</w:t>
             </w:r>
@@ -667,21 +509,20 @@
         </w:tc>
         <w:tc>
           <w:tcPr>
-            <w:tcW w:type="dxa" w:w="4945"/>
+            <w:tcW w:w="4945" w:type="dxa"/>
             <w:tcBorders>
-              <w:top w:val="single" w:color="000000" w:sz="4" w:space="0" w:shadow="0" w:frame="0"/>
-              <w:left w:val="single" w:color="000000" w:sz="4" w:space="0" w:shadow="0" w:frame="0"/>
-              <w:bottom w:val="single" w:color="000000" w:sz="4" w:space="0" w:shadow="0" w:frame="0"/>
-              <w:right w:val="single" w:color="000000" w:sz="4" w:space="0" w:shadow="0" w:frame="0"/>
+              <w:top w:val="single" w:sz="4" w:space="0" w:color="000000"/>
+              <w:left w:val="single" w:sz="4" w:space="0" w:color="000000"/>
+              <w:bottom w:val="single" w:sz="4" w:space="0" w:color="000000"/>
+              <w:right w:val="single" w:sz="4" w:space="0" w:color="000000"/>
             </w:tcBorders>
             <w:shd w:val="clear" w:color="auto" w:fill="auto"/>
             <w:tcMar>
-              <w:top w:type="dxa" w:w="80"/>
-              <w:left w:type="dxa" w:w="80"/>
-              <w:bottom w:type="dxa" w:w="80"/>
-              <w:right w:type="dxa" w:w="80"/>
+              <w:top w:w="80" w:type="dxa"/>
+              <w:left w:w="80" w:type="dxa"/>
+              <w:bottom w:w="80" w:type="dxa"/>
+              <w:right w:w="80" w:type="dxa"/>
             </w:tcMar>
-            <w:vAlign w:val="top"/>
           </w:tcPr>
           <w:p>
             <w:pPr>
@@ -691,21 +532,8 @@
             <w:r>
               <w:rPr>
                 <w:rFonts w:ascii="Times New Roman" w:hAnsi="Times New Roman"/>
-                <w:caps w:val="0"/>
-                <w:smallCaps w:val="0"/>
-                <w:strike w:val="0"/>
-                <w:dstrike w:val="0"/>
-                <w:outline w:val="0"/>
-                <w:color w:val="000000"/>
-                <w:spacing w:val="0"/>
-                <w:kern w:val="0"/>
-                <w:position w:val="0"/>
                 <w:sz w:val="24"/>
                 <w:szCs w:val="24"/>
-                <w:u w:val="none" w:color="000000"/>
-                <w:vertAlign w:val="baseline"/>
-                <w:rtl w:val="0"/>
-                <w:lang w:val="en-US"/>
               </w:rPr>
               <w:t>Add contacts</w:t>
             </w:r>
@@ -713,29 +541,25 @@
         </w:tc>
       </w:tr>
       <w:tr>
-        <w:tblPrEx>
-          <w:shd w:val="clear" w:color="auto" w:fill="cdd4e9"/>
-        </w:tblPrEx>
         <w:trPr>
-          <w:trHeight w:val="300" w:hRule="atLeast"/>
+          <w:trHeight w:val="300"/>
         </w:trPr>
         <w:tc>
           <w:tcPr>
-            <w:tcW w:type="dxa" w:w="4405"/>
+            <w:tcW w:w="4405" w:type="dxa"/>
             <w:tcBorders>
-              <w:top w:val="single" w:color="000000" w:sz="4" w:space="0" w:shadow="0" w:frame="0"/>
-              <w:left w:val="single" w:color="000000" w:sz="4" w:space="0" w:shadow="0" w:frame="0"/>
-              <w:bottom w:val="single" w:color="000000" w:sz="4" w:space="0" w:shadow="0" w:frame="0"/>
-              <w:right w:val="single" w:color="000000" w:sz="4" w:space="0" w:shadow="0" w:frame="0"/>
+              <w:top w:val="single" w:sz="4" w:space="0" w:color="000000"/>
+              <w:left w:val="single" w:sz="4" w:space="0" w:color="000000"/>
+              <w:bottom w:val="single" w:sz="4" w:space="0" w:color="000000"/>
+              <w:right w:val="single" w:sz="4" w:space="0" w:color="000000"/>
             </w:tcBorders>
             <w:shd w:val="clear" w:color="auto" w:fill="auto"/>
             <w:tcMar>
-              <w:top w:type="dxa" w:w="80"/>
-              <w:left w:type="dxa" w:w="80"/>
-              <w:bottom w:type="dxa" w:w="80"/>
-              <w:right w:type="dxa" w:w="80"/>
+              <w:top w:w="80" w:type="dxa"/>
+              <w:left w:w="80" w:type="dxa"/>
+              <w:bottom w:w="80" w:type="dxa"/>
+              <w:right w:w="80" w:type="dxa"/>
             </w:tcMar>
-            <w:vAlign w:val="top"/>
           </w:tcPr>
           <w:p>
             <w:pPr>
@@ -745,21 +569,8 @@
             <w:r>
               <w:rPr>
                 <w:rFonts w:ascii="Times New Roman" w:hAnsi="Times New Roman"/>
-                <w:caps w:val="0"/>
-                <w:smallCaps w:val="0"/>
-                <w:strike w:val="0"/>
-                <w:dstrike w:val="0"/>
-                <w:outline w:val="0"/>
-                <w:color w:val="000000"/>
-                <w:spacing w:val="0"/>
-                <w:kern w:val="0"/>
-                <w:position w:val="0"/>
                 <w:sz w:val="24"/>
                 <w:szCs w:val="24"/>
-                <w:u w:val="none" w:color="000000"/>
-                <w:vertAlign w:val="baseline"/>
-                <w:rtl w:val="0"/>
-                <w:lang w:val="en-US"/>
               </w:rPr>
               <w:t>Sort</w:t>
             </w:r>
@@ -767,21 +578,20 @@
         </w:tc>
         <w:tc>
           <w:tcPr>
-            <w:tcW w:type="dxa" w:w="4945"/>
+            <w:tcW w:w="4945" w:type="dxa"/>
             <w:tcBorders>
-              <w:top w:val="single" w:color="000000" w:sz="4" w:space="0" w:shadow="0" w:frame="0"/>
-              <w:left w:val="single" w:color="000000" w:sz="4" w:space="0" w:shadow="0" w:frame="0"/>
-              <w:bottom w:val="single" w:color="000000" w:sz="4" w:space="0" w:shadow="0" w:frame="0"/>
-              <w:right w:val="single" w:color="000000" w:sz="4" w:space="0" w:shadow="0" w:frame="0"/>
+              <w:top w:val="single" w:sz="4" w:space="0" w:color="000000"/>
+              <w:left w:val="single" w:sz="4" w:space="0" w:color="000000"/>
+              <w:bottom w:val="single" w:sz="4" w:space="0" w:color="000000"/>
+              <w:right w:val="single" w:sz="4" w:space="0" w:color="000000"/>
             </w:tcBorders>
             <w:shd w:val="clear" w:color="auto" w:fill="auto"/>
             <w:tcMar>
-              <w:top w:type="dxa" w:w="80"/>
-              <w:left w:type="dxa" w:w="80"/>
-              <w:bottom w:type="dxa" w:w="80"/>
-              <w:right w:type="dxa" w:w="80"/>
+              <w:top w:w="80" w:type="dxa"/>
+              <w:left w:w="80" w:type="dxa"/>
+              <w:bottom w:w="80" w:type="dxa"/>
+              <w:right w:w="80" w:type="dxa"/>
             </w:tcMar>
-            <w:vAlign w:val="top"/>
           </w:tcPr>
           <w:p>
             <w:pPr>
@@ -791,21 +601,8 @@
             <w:r>
               <w:rPr>
                 <w:rFonts w:ascii="Times New Roman" w:hAnsi="Times New Roman"/>
-                <w:caps w:val="0"/>
-                <w:smallCaps w:val="0"/>
-                <w:strike w:val="0"/>
-                <w:dstrike w:val="0"/>
-                <w:outline w:val="0"/>
-                <w:color w:val="000000"/>
-                <w:spacing w:val="0"/>
-                <w:kern w:val="0"/>
-                <w:position w:val="0"/>
                 <w:sz w:val="24"/>
                 <w:szCs w:val="24"/>
-                <w:u w:val="none" w:color="000000"/>
-                <w:vertAlign w:val="baseline"/>
-                <w:rtl w:val="0"/>
-                <w:lang w:val="en-US"/>
               </w:rPr>
               <w:t>Sort contacts by first name/last name/group name</w:t>
             </w:r>
@@ -813,29 +610,25 @@
         </w:tc>
       </w:tr>
       <w:tr>
-        <w:tblPrEx>
-          <w:shd w:val="clear" w:color="auto" w:fill="cdd4e9"/>
-        </w:tblPrEx>
         <w:trPr>
-          <w:trHeight w:val="300" w:hRule="atLeast"/>
+          <w:trHeight w:val="300"/>
         </w:trPr>
         <w:tc>
           <w:tcPr>
-            <w:tcW w:type="dxa" w:w="4405"/>
+            <w:tcW w:w="4405" w:type="dxa"/>
             <w:tcBorders>
-              <w:top w:val="single" w:color="000000" w:sz="4" w:space="0" w:shadow="0" w:frame="0"/>
-              <w:left w:val="single" w:color="000000" w:sz="4" w:space="0" w:shadow="0" w:frame="0"/>
-              <w:bottom w:val="single" w:color="000000" w:sz="4" w:space="0" w:shadow="0" w:frame="0"/>
-              <w:right w:val="single" w:color="000000" w:sz="4" w:space="0" w:shadow="0" w:frame="0"/>
+              <w:top w:val="single" w:sz="4" w:space="0" w:color="000000"/>
+              <w:left w:val="single" w:sz="4" w:space="0" w:color="000000"/>
+              <w:bottom w:val="single" w:sz="4" w:space="0" w:color="000000"/>
+              <w:right w:val="single" w:sz="4" w:space="0" w:color="000000"/>
             </w:tcBorders>
             <w:shd w:val="clear" w:color="auto" w:fill="auto"/>
             <w:tcMar>
-              <w:top w:type="dxa" w:w="80"/>
-              <w:left w:type="dxa" w:w="80"/>
-              <w:bottom w:type="dxa" w:w="80"/>
-              <w:right w:type="dxa" w:w="80"/>
+              <w:top w:w="80" w:type="dxa"/>
+              <w:left w:w="80" w:type="dxa"/>
+              <w:bottom w:w="80" w:type="dxa"/>
+              <w:right w:w="80" w:type="dxa"/>
             </w:tcMar>
-            <w:vAlign w:val="top"/>
           </w:tcPr>
           <w:p>
             <w:pPr>
@@ -845,21 +638,8 @@
             <w:r>
               <w:rPr>
                 <w:rFonts w:ascii="Times New Roman" w:hAnsi="Times New Roman"/>
-                <w:caps w:val="0"/>
-                <w:smallCaps w:val="0"/>
-                <w:strike w:val="0"/>
-                <w:dstrike w:val="0"/>
-                <w:outline w:val="0"/>
-                <w:color w:val="000000"/>
-                <w:spacing w:val="0"/>
-                <w:kern w:val="0"/>
-                <w:position w:val="0"/>
                 <w:sz w:val="24"/>
                 <w:szCs w:val="24"/>
-                <w:u w:val="none" w:color="000000"/>
-                <w:vertAlign w:val="baseline"/>
-                <w:rtl w:val="0"/>
-                <w:lang w:val="en-US"/>
               </w:rPr>
               <w:t>View</w:t>
             </w:r>
@@ -867,21 +647,20 @@
         </w:tc>
         <w:tc>
           <w:tcPr>
-            <w:tcW w:type="dxa" w:w="4945"/>
+            <w:tcW w:w="4945" w:type="dxa"/>
             <w:tcBorders>
-              <w:top w:val="single" w:color="000000" w:sz="4" w:space="0" w:shadow="0" w:frame="0"/>
-              <w:left w:val="single" w:color="000000" w:sz="4" w:space="0" w:shadow="0" w:frame="0"/>
-              <w:bottom w:val="single" w:color="000000" w:sz="4" w:space="0" w:shadow="0" w:frame="0"/>
-              <w:right w:val="single" w:color="000000" w:sz="4" w:space="0" w:shadow="0" w:frame="0"/>
+              <w:top w:val="single" w:sz="4" w:space="0" w:color="000000"/>
+              <w:left w:val="single" w:sz="4" w:space="0" w:color="000000"/>
+              <w:bottom w:val="single" w:sz="4" w:space="0" w:color="000000"/>
+              <w:right w:val="single" w:sz="4" w:space="0" w:color="000000"/>
             </w:tcBorders>
             <w:shd w:val="clear" w:color="auto" w:fill="auto"/>
             <w:tcMar>
-              <w:top w:type="dxa" w:w="80"/>
-              <w:left w:type="dxa" w:w="80"/>
-              <w:bottom w:type="dxa" w:w="80"/>
-              <w:right w:type="dxa" w:w="80"/>
+              <w:top w:w="80" w:type="dxa"/>
+              <w:left w:w="80" w:type="dxa"/>
+              <w:bottom w:w="80" w:type="dxa"/>
+              <w:right w:w="80" w:type="dxa"/>
             </w:tcMar>
-            <w:vAlign w:val="top"/>
           </w:tcPr>
           <w:p>
             <w:pPr>
@@ -891,21 +670,8 @@
             <w:r>
               <w:rPr>
                 <w:rFonts w:ascii="Times New Roman" w:hAnsi="Times New Roman"/>
-                <w:caps w:val="0"/>
-                <w:smallCaps w:val="0"/>
-                <w:strike w:val="0"/>
-                <w:dstrike w:val="0"/>
-                <w:outline w:val="0"/>
-                <w:color w:val="000000"/>
-                <w:spacing w:val="0"/>
-                <w:kern w:val="0"/>
-                <w:position w:val="0"/>
                 <w:sz w:val="24"/>
                 <w:szCs w:val="24"/>
-                <w:u w:val="none" w:color="000000"/>
-                <w:vertAlign w:val="baseline"/>
-                <w:rtl w:val="0"/>
-                <w:lang w:val="en-US"/>
               </w:rPr>
               <w:t>View contacts</w:t>
             </w:r>
@@ -913,29 +679,25 @@
         </w:tc>
       </w:tr>
       <w:tr>
-        <w:tblPrEx>
-          <w:shd w:val="clear" w:color="auto" w:fill="cdd4e9"/>
-        </w:tblPrEx>
         <w:trPr>
-          <w:trHeight w:val="300" w:hRule="atLeast"/>
+          <w:trHeight w:val="300"/>
         </w:trPr>
         <w:tc>
           <w:tcPr>
-            <w:tcW w:type="dxa" w:w="4405"/>
+            <w:tcW w:w="4405" w:type="dxa"/>
             <w:tcBorders>
-              <w:top w:val="single" w:color="000000" w:sz="4" w:space="0" w:shadow="0" w:frame="0"/>
-              <w:left w:val="single" w:color="000000" w:sz="4" w:space="0" w:shadow="0" w:frame="0"/>
-              <w:bottom w:val="single" w:color="000000" w:sz="4" w:space="0" w:shadow="0" w:frame="0"/>
-              <w:right w:val="single" w:color="000000" w:sz="4" w:space="0" w:shadow="0" w:frame="0"/>
+              <w:top w:val="single" w:sz="4" w:space="0" w:color="000000"/>
+              <w:left w:val="single" w:sz="4" w:space="0" w:color="000000"/>
+              <w:bottom w:val="single" w:sz="4" w:space="0" w:color="000000"/>
+              <w:right w:val="single" w:sz="4" w:space="0" w:color="000000"/>
             </w:tcBorders>
             <w:shd w:val="clear" w:color="auto" w:fill="auto"/>
             <w:tcMar>
-              <w:top w:type="dxa" w:w="80"/>
-              <w:left w:type="dxa" w:w="80"/>
-              <w:bottom w:type="dxa" w:w="80"/>
-              <w:right w:type="dxa" w:w="80"/>
+              <w:top w:w="80" w:type="dxa"/>
+              <w:left w:w="80" w:type="dxa"/>
+              <w:bottom w:w="80" w:type="dxa"/>
+              <w:right w:w="80" w:type="dxa"/>
             </w:tcMar>
-            <w:vAlign w:val="top"/>
           </w:tcPr>
           <w:p>
             <w:pPr>
@@ -945,21 +707,8 @@
             <w:r>
               <w:rPr>
                 <w:rFonts w:ascii="Times New Roman" w:hAnsi="Times New Roman"/>
-                <w:caps w:val="0"/>
-                <w:smallCaps w:val="0"/>
-                <w:strike w:val="0"/>
-                <w:dstrike w:val="0"/>
-                <w:outline w:val="0"/>
-                <w:color w:val="000000"/>
-                <w:spacing w:val="0"/>
-                <w:kern w:val="0"/>
-                <w:position w:val="0"/>
                 <w:sz w:val="24"/>
                 <w:szCs w:val="24"/>
-                <w:u w:val="none" w:color="000000"/>
-                <w:vertAlign w:val="baseline"/>
-                <w:rtl w:val="0"/>
-                <w:lang w:val="en-US"/>
               </w:rPr>
               <w:t>Search</w:t>
             </w:r>
@@ -967,21 +716,20 @@
         </w:tc>
         <w:tc>
           <w:tcPr>
-            <w:tcW w:type="dxa" w:w="4945"/>
+            <w:tcW w:w="4945" w:type="dxa"/>
             <w:tcBorders>
-              <w:top w:val="single" w:color="000000" w:sz="4" w:space="0" w:shadow="0" w:frame="0"/>
-              <w:left w:val="single" w:color="000000" w:sz="4" w:space="0" w:shadow="0" w:frame="0"/>
-              <w:bottom w:val="single" w:color="000000" w:sz="4" w:space="0" w:shadow="0" w:frame="0"/>
-              <w:right w:val="single" w:color="000000" w:sz="4" w:space="0" w:shadow="0" w:frame="0"/>
+              <w:top w:val="single" w:sz="4" w:space="0" w:color="000000"/>
+              <w:left w:val="single" w:sz="4" w:space="0" w:color="000000"/>
+              <w:bottom w:val="single" w:sz="4" w:space="0" w:color="000000"/>
+              <w:right w:val="single" w:sz="4" w:space="0" w:color="000000"/>
             </w:tcBorders>
             <w:shd w:val="clear" w:color="auto" w:fill="auto"/>
             <w:tcMar>
-              <w:top w:type="dxa" w:w="80"/>
-              <w:left w:type="dxa" w:w="80"/>
-              <w:bottom w:type="dxa" w:w="80"/>
-              <w:right w:type="dxa" w:w="80"/>
+              <w:top w:w="80" w:type="dxa"/>
+              <w:left w:w="80" w:type="dxa"/>
+              <w:bottom w:w="80" w:type="dxa"/>
+              <w:right w:w="80" w:type="dxa"/>
             </w:tcMar>
-            <w:vAlign w:val="top"/>
           </w:tcPr>
           <w:p>
             <w:pPr>
@@ -991,21 +739,8 @@
             <w:r>
               <w:rPr>
                 <w:rFonts w:ascii="Times New Roman" w:hAnsi="Times New Roman"/>
-                <w:caps w:val="0"/>
-                <w:smallCaps w:val="0"/>
-                <w:strike w:val="0"/>
-                <w:dstrike w:val="0"/>
-                <w:outline w:val="0"/>
-                <w:color w:val="000000"/>
-                <w:spacing w:val="0"/>
-                <w:kern w:val="0"/>
-                <w:position w:val="0"/>
                 <w:sz w:val="24"/>
                 <w:szCs w:val="24"/>
-                <w:u w:val="none" w:color="000000"/>
-                <w:vertAlign w:val="baseline"/>
-                <w:rtl w:val="0"/>
-                <w:lang w:val="en-US"/>
               </w:rPr>
               <w:t>Search for contacts</w:t>
             </w:r>
@@ -1019,9 +754,9 @@
         <w:widowControl w:val="0"/>
         <w:spacing w:after="0" w:line="240" w:lineRule="auto"/>
         <w:rPr>
-          <w:rFonts w:ascii="Times New Roman" w:cs="Times New Roman" w:hAnsi="Times New Roman" w:eastAsia="Times New Roman"/>
-          <w:b w:val="1"/>
-          <w:bCs w:val="1"/>
+          <w:rFonts w:ascii="Times New Roman" w:eastAsia="Times New Roman" w:hAnsi="Times New Roman" w:cs="Times New Roman"/>
+          <w:b/>
+          <w:bCs/>
           <w:sz w:val="28"/>
           <w:szCs w:val="28"/>
         </w:rPr>
@@ -1032,7 +767,7 @@
         <w:pStyle w:val="Body"/>
         <w:spacing w:after="0" w:line="240" w:lineRule="auto"/>
         <w:rPr>
-          <w:rFonts w:ascii="Times New Roman" w:cs="Times New Roman" w:hAnsi="Times New Roman" w:eastAsia="Times New Roman"/>
+          <w:rFonts w:ascii="Times New Roman" w:eastAsia="Times New Roman" w:hAnsi="Times New Roman" w:cs="Times New Roman"/>
           <w:sz w:val="24"/>
           <w:szCs w:val="24"/>
         </w:rPr>
@@ -1043,9 +778,9 @@
         <w:pStyle w:val="Body"/>
         <w:spacing w:after="0" w:line="240" w:lineRule="auto"/>
         <w:rPr>
-          <w:rFonts w:ascii="Times New Roman" w:cs="Times New Roman" w:hAnsi="Times New Roman" w:eastAsia="Times New Roman"/>
-          <w:b w:val="1"/>
-          <w:bCs w:val="1"/>
+          <w:rFonts w:ascii="Times New Roman" w:eastAsia="Times New Roman" w:hAnsi="Times New Roman" w:cs="Times New Roman"/>
+          <w:b/>
+          <w:bCs/>
           <w:sz w:val="24"/>
           <w:szCs w:val="24"/>
         </w:rPr>
@@ -1053,65 +788,43 @@
       <w:r>
         <w:rPr>
           <w:rFonts w:ascii="Times New Roman" w:hAnsi="Times New Roman"/>
-          <w:b w:val="1"/>
-          <w:bCs w:val="1"/>
-          <w:sz w:val="24"/>
-          <w:szCs w:val="24"/>
-          <w:rtl w:val="0"/>
-          <w:lang w:val="en-US"/>
+          <w:b/>
+          <w:bCs/>
+          <w:sz w:val="24"/>
+          <w:szCs w:val="24"/>
         </w:rPr>
         <w:t>Functional Requirements</w:t>
       </w:r>
     </w:p>
     <w:p>
       <w:pPr>
-        <w:pStyle w:val="Normal (Web)"/>
+        <w:pStyle w:val="NormalWeb"/>
         <w:numPr>
           <w:ilvl w:val="0"/>
           <w:numId w:val="2"/>
         </w:numPr>
-        <w:bidi w:val="0"/>
         <w:spacing w:before="0" w:after="0"/>
-        <w:ind w:right="0"/>
-        <w:jc w:val="left"/>
-        <w:rPr>
-          <w:color w:val="000000"/>
+        <w:rPr>
           <w:sz w:val="22"/>
           <w:szCs w:val="22"/>
-          <w:u w:color="000000"/>
-          <w:rtl w:val="0"/>
-          <w:lang w:val="en-US"/>
         </w:rPr>
       </w:pPr>
       <w:r>
-        <w:rPr>
-          <w:color w:val="000000"/>
-          <w:sz w:val="24"/>
-          <w:szCs w:val="24"/>
-          <w:u w:color="000000"/>
-          <w:rtl w:val="0"/>
-          <w:lang w:val="en-US"/>
-        </w:rPr>
         <w:t>The contacts function shall allow the users to access contacts with basic features.</w:t>
       </w:r>
     </w:p>
     <w:p>
       <w:pPr>
-        <w:pStyle w:val="List Paragraph"/>
+        <w:pStyle w:val="ListParagraph"/>
         <w:numPr>
           <w:ilvl w:val="1"/>
           <w:numId w:val="2"/>
         </w:numPr>
-        <w:bidi w:val="0"/>
         <w:spacing w:after="0" w:line="240" w:lineRule="auto"/>
-        <w:ind w:right="0"/>
-        <w:jc w:val="left"/>
-        <w:rPr>
-          <w:rFonts w:ascii="Times New Roman" w:cs="Times New Roman" w:hAnsi="Times New Roman" w:eastAsia="Times New Roman"/>
-          <w:sz w:val="24"/>
-          <w:szCs w:val="24"/>
-          <w:rtl w:val="0"/>
-          <w:lang w:val="en-US"/>
+        <w:rPr>
+          <w:rFonts w:ascii="Times New Roman" w:eastAsia="Times New Roman" w:hAnsi="Times New Roman" w:cs="Times New Roman"/>
+          <w:sz w:val="24"/>
+          <w:szCs w:val="24"/>
         </w:rPr>
       </w:pPr>
       <w:r>
@@ -1119,29 +832,30 @@
           <w:rFonts w:ascii="Times New Roman" w:hAnsi="Times New Roman"/>
           <w:sz w:val="24"/>
           <w:szCs w:val="24"/>
-          <w:rtl w:val="0"/>
-          <w:lang w:val="en-US"/>
-        </w:rPr>
-        <w:t>The system shall allow the user to add, view, edit and delete contact information, which include contact name and phone number(s).</w:t>
+        </w:rPr>
+        <w:t xml:space="preserve">The system shall allow the </w:t>
       </w:r>
-    </w:p>
-    <w:p>
-      <w:pPr>
-        <w:pStyle w:val="List Paragraph"/>
+      <w:r>
+        <w:rPr>
+          <w:rFonts w:ascii="Times New Roman" w:hAnsi="Times New Roman"/>
+          <w:sz w:val="24"/>
+          <w:szCs w:val="24"/>
+        </w:rPr>
+        <w:t>user to add, view, edit and delete contact information, which include contact name and phone number(s).</w:t>
+      </w:r>
+    </w:p>
+    <w:p>
+      <w:pPr>
+        <w:pStyle w:val="ListParagraph"/>
         <w:numPr>
           <w:ilvl w:val="1"/>
           <w:numId w:val="2"/>
         </w:numPr>
-        <w:bidi w:val="0"/>
         <w:spacing w:after="0" w:line="240" w:lineRule="auto"/>
-        <w:ind w:right="0"/>
-        <w:jc w:val="left"/>
-        <w:rPr>
-          <w:rFonts w:ascii="Times New Roman" w:cs="Times New Roman" w:hAnsi="Times New Roman" w:eastAsia="Times New Roman"/>
-          <w:sz w:val="24"/>
-          <w:szCs w:val="24"/>
-          <w:rtl w:val="0"/>
-          <w:lang w:val="en-US"/>
+        <w:rPr>
+          <w:rFonts w:ascii="Times New Roman" w:eastAsia="Times New Roman" w:hAnsi="Times New Roman" w:cs="Times New Roman"/>
+          <w:sz w:val="24"/>
+          <w:szCs w:val="24"/>
         </w:rPr>
       </w:pPr>
       <w:r>
@@ -1149,29 +863,22 @@
           <w:rFonts w:ascii="Times New Roman" w:hAnsi="Times New Roman"/>
           <w:sz w:val="24"/>
           <w:szCs w:val="24"/>
-          <w:rtl w:val="0"/>
-          <w:lang w:val="en-US"/>
         </w:rPr>
         <w:t>The system shall allow the user to input multiple phone numbers for a contact.</w:t>
       </w:r>
     </w:p>
     <w:p>
       <w:pPr>
-        <w:pStyle w:val="List Paragraph"/>
+        <w:pStyle w:val="ListParagraph"/>
         <w:numPr>
           <w:ilvl w:val="1"/>
           <w:numId w:val="2"/>
         </w:numPr>
-        <w:bidi w:val="0"/>
         <w:spacing w:after="0" w:line="240" w:lineRule="auto"/>
-        <w:ind w:right="0"/>
-        <w:jc w:val="left"/>
-        <w:rPr>
-          <w:rFonts w:ascii="Times New Roman" w:cs="Times New Roman" w:hAnsi="Times New Roman" w:eastAsia="Times New Roman"/>
-          <w:sz w:val="24"/>
-          <w:szCs w:val="24"/>
-          <w:rtl w:val="0"/>
-          <w:lang w:val="en-US"/>
+        <w:rPr>
+          <w:rFonts w:ascii="Times New Roman" w:eastAsia="Times New Roman" w:hAnsi="Times New Roman" w:cs="Times New Roman"/>
+          <w:sz w:val="24"/>
+          <w:szCs w:val="24"/>
         </w:rPr>
       </w:pPr>
       <w:r>
@@ -1179,29 +886,30 @@
           <w:rFonts w:ascii="Times New Roman" w:hAnsi="Times New Roman"/>
           <w:sz w:val="24"/>
           <w:szCs w:val="24"/>
-          <w:rtl w:val="0"/>
-          <w:lang w:val="en-US"/>
-        </w:rPr>
-        <w:t>The system shall allow the user to add, view, edit and delete a photo label for a contact.</w:t>
+        </w:rPr>
+        <w:t>The system shall allow the user to add, view, edit and delete a photo lab</w:t>
       </w:r>
-    </w:p>
-    <w:p>
-      <w:pPr>
-        <w:pStyle w:val="List Paragraph"/>
+      <w:r>
+        <w:rPr>
+          <w:rFonts w:ascii="Times New Roman" w:hAnsi="Times New Roman"/>
+          <w:sz w:val="24"/>
+          <w:szCs w:val="24"/>
+        </w:rPr>
+        <w:t>el for a contact.</w:t>
+      </w:r>
+    </w:p>
+    <w:p>
+      <w:pPr>
+        <w:pStyle w:val="ListParagraph"/>
         <w:numPr>
           <w:ilvl w:val="1"/>
           <w:numId w:val="2"/>
         </w:numPr>
-        <w:bidi w:val="0"/>
         <w:spacing w:after="0" w:line="240" w:lineRule="auto"/>
-        <w:ind w:right="0"/>
-        <w:jc w:val="left"/>
-        <w:rPr>
-          <w:rFonts w:ascii="Times New Roman" w:cs="Times New Roman" w:hAnsi="Times New Roman" w:eastAsia="Times New Roman"/>
-          <w:sz w:val="24"/>
-          <w:szCs w:val="24"/>
-          <w:rtl w:val="0"/>
-          <w:lang w:val="en-US"/>
+        <w:rPr>
+          <w:rFonts w:ascii="Times New Roman" w:eastAsia="Times New Roman" w:hAnsi="Times New Roman" w:cs="Times New Roman"/>
+          <w:sz w:val="24"/>
+          <w:szCs w:val="24"/>
         </w:rPr>
       </w:pPr>
       <w:r>
@@ -1209,29 +917,22 @@
           <w:rFonts w:ascii="Times New Roman" w:hAnsi="Times New Roman"/>
           <w:sz w:val="24"/>
           <w:szCs w:val="24"/>
-          <w:rtl w:val="0"/>
-          <w:lang w:val="en-US"/>
         </w:rPr>
         <w:t>The system shall allow the user to search contacts by contact names.</w:t>
       </w:r>
     </w:p>
     <w:p>
       <w:pPr>
-        <w:pStyle w:val="List Paragraph"/>
+        <w:pStyle w:val="ListParagraph"/>
         <w:numPr>
           <w:ilvl w:val="1"/>
           <w:numId w:val="2"/>
         </w:numPr>
-        <w:bidi w:val="0"/>
         <w:spacing w:after="0" w:line="240" w:lineRule="auto"/>
-        <w:ind w:right="0"/>
-        <w:jc w:val="left"/>
-        <w:rPr>
-          <w:rFonts w:ascii="Times New Roman" w:cs="Times New Roman" w:hAnsi="Times New Roman" w:eastAsia="Times New Roman"/>
-          <w:sz w:val="24"/>
-          <w:szCs w:val="24"/>
-          <w:rtl w:val="0"/>
-          <w:lang w:val="en-US"/>
+        <w:rPr>
+          <w:rFonts w:ascii="Times New Roman" w:eastAsia="Times New Roman" w:hAnsi="Times New Roman" w:cs="Times New Roman"/>
+          <w:sz w:val="24"/>
+          <w:szCs w:val="24"/>
         </w:rPr>
       </w:pPr>
       <w:r>
@@ -1239,29 +940,22 @@
           <w:rFonts w:ascii="Times New Roman" w:hAnsi="Times New Roman"/>
           <w:sz w:val="24"/>
           <w:szCs w:val="24"/>
-          <w:rtl w:val="0"/>
-          <w:lang w:val="en-US"/>
         </w:rPr>
         <w:t>The system shall allow the user to add contacts to and remove contacts in blacklist. In addition, the system shall also allow the user to view the blacklist.</w:t>
       </w:r>
     </w:p>
     <w:p>
       <w:pPr>
-        <w:pStyle w:val="List Paragraph"/>
+        <w:pStyle w:val="ListParagraph"/>
         <w:numPr>
           <w:ilvl w:val="1"/>
           <w:numId w:val="2"/>
         </w:numPr>
-        <w:bidi w:val="0"/>
         <w:spacing w:after="0" w:line="240" w:lineRule="auto"/>
-        <w:ind w:right="0"/>
-        <w:jc w:val="left"/>
-        <w:rPr>
-          <w:rFonts w:ascii="Times New Roman" w:cs="Times New Roman" w:hAnsi="Times New Roman" w:eastAsia="Times New Roman"/>
-          <w:sz w:val="24"/>
-          <w:szCs w:val="24"/>
-          <w:rtl w:val="0"/>
-          <w:lang w:val="en-US"/>
+        <w:rPr>
+          <w:rFonts w:ascii="Times New Roman" w:eastAsia="Times New Roman" w:hAnsi="Times New Roman" w:cs="Times New Roman"/>
+          <w:sz w:val="24"/>
+          <w:szCs w:val="24"/>
         </w:rPr>
       </w:pPr>
       <w:r>
@@ -1269,10 +963,16 @@
           <w:rFonts w:ascii="Times New Roman" w:hAnsi="Times New Roman"/>
           <w:sz w:val="24"/>
           <w:szCs w:val="24"/>
-          <w:rtl w:val="0"/>
-          <w:lang w:val="en-US"/>
-        </w:rPr>
-        <w:t>The system shall allow the user to directly make phone calls and send SMS from a contact view.</w:t>
+        </w:rPr>
+        <w:t xml:space="preserve">The system </w:t>
+      </w:r>
+      <w:r>
+        <w:rPr>
+          <w:rFonts w:ascii="Times New Roman" w:hAnsi="Times New Roman"/>
+          <w:sz w:val="24"/>
+          <w:szCs w:val="24"/>
+        </w:rPr>
+        <w:t>shall allow the user to directly make phone calls and send SMS from a contact view.</w:t>
       </w:r>
     </w:p>
     <w:p>
@@ -1280,29 +980,24 @@
         <w:pStyle w:val="Body"/>
         <w:spacing w:after="0" w:line="240" w:lineRule="auto"/>
         <w:rPr>
-          <w:rFonts w:ascii="Times New Roman" w:cs="Times New Roman" w:hAnsi="Times New Roman" w:eastAsia="Times New Roman"/>
-          <w:sz w:val="24"/>
-          <w:szCs w:val="24"/>
-        </w:rPr>
-      </w:pPr>
-    </w:p>
-    <w:p>
-      <w:pPr>
-        <w:pStyle w:val="List Paragraph"/>
+          <w:rFonts w:ascii="Times New Roman" w:eastAsia="Times New Roman" w:hAnsi="Times New Roman" w:cs="Times New Roman"/>
+          <w:sz w:val="24"/>
+          <w:szCs w:val="24"/>
+        </w:rPr>
+      </w:pPr>
+    </w:p>
+    <w:p>
+      <w:pPr>
+        <w:pStyle w:val="ListParagraph"/>
         <w:numPr>
           <w:ilvl w:val="0"/>
           <w:numId w:val="3"/>
         </w:numPr>
-        <w:bidi w:val="0"/>
         <w:spacing w:after="0" w:line="240" w:lineRule="auto"/>
-        <w:ind w:right="0"/>
-        <w:jc w:val="left"/>
-        <w:rPr>
-          <w:rFonts w:ascii="Times New Roman" w:cs="Times New Roman" w:hAnsi="Times New Roman" w:eastAsia="Times New Roman"/>
-          <w:sz w:val="24"/>
-          <w:szCs w:val="24"/>
-          <w:rtl w:val="0"/>
-          <w:lang w:val="en-US"/>
+        <w:rPr>
+          <w:rFonts w:ascii="Times New Roman" w:eastAsia="Times New Roman" w:hAnsi="Times New Roman" w:cs="Times New Roman"/>
+          <w:sz w:val="24"/>
+          <w:szCs w:val="24"/>
         </w:rPr>
       </w:pPr>
       <w:r>
@@ -1310,8 +1005,6 @@
           <w:rFonts w:ascii="Times New Roman" w:hAnsi="Times New Roman"/>
           <w:sz w:val="24"/>
           <w:szCs w:val="24"/>
-          <w:rtl w:val="0"/>
-          <w:lang w:val="en-US"/>
         </w:rPr>
         <w:t>The contacts organization function shall allow the users to arrange contacts.</w:t>
       </w:r>
@@ -1323,29 +1016,18 @@
           <w:ilvl w:val="1"/>
           <w:numId w:val="3"/>
         </w:numPr>
-        <w:bidi w:val="0"/>
         <w:spacing w:after="0" w:line="240" w:lineRule="auto"/>
-        <w:ind w:right="0"/>
-        <w:jc w:val="left"/>
-        <w:rPr>
-          <w:rFonts w:ascii="Times New Roman" w:cs="Times New Roman" w:hAnsi="Times New Roman" w:eastAsia="Times New Roman"/>
-          <w:color w:val="000000"/>
-          <w:sz w:val="24"/>
-          <w:szCs w:val="24"/>
-          <w:u w:color="000000"/>
-          <w:rtl w:val="0"/>
-          <w:lang w:val="en-US"/>
+        <w:rPr>
+          <w:rFonts w:ascii="Times New Roman" w:eastAsia="Times New Roman" w:hAnsi="Times New Roman" w:cs="Times New Roman"/>
+          <w:sz w:val="24"/>
+          <w:szCs w:val="24"/>
         </w:rPr>
       </w:pPr>
       <w:r>
         <w:rPr>
           <w:rFonts w:ascii="Times New Roman" w:hAnsi="Times New Roman"/>
-          <w:color w:val="000000"/>
-          <w:sz w:val="24"/>
-          <w:szCs w:val="24"/>
-          <w:u w:color="000000"/>
-          <w:rtl w:val="0"/>
-          <w:lang w:val="en-US"/>
+          <w:sz w:val="24"/>
+          <w:szCs w:val="24"/>
         </w:rPr>
         <w:t>The system shall allow the user to create multiple contact groups.</w:t>
       </w:r>
@@ -1357,31 +1039,28 @@
           <w:ilvl w:val="1"/>
           <w:numId w:val="3"/>
         </w:numPr>
-        <w:bidi w:val="0"/>
         <w:spacing w:after="0" w:line="240" w:lineRule="auto"/>
-        <w:ind w:right="0"/>
-        <w:jc w:val="left"/>
-        <w:rPr>
-          <w:rFonts w:ascii="Times New Roman" w:cs="Times New Roman" w:hAnsi="Times New Roman" w:eastAsia="Times New Roman"/>
-          <w:color w:val="000000"/>
-          <w:sz w:val="24"/>
-          <w:szCs w:val="24"/>
-          <w:u w:color="000000"/>
-          <w:rtl w:val="0"/>
-          <w:lang w:val="en-US"/>
+        <w:rPr>
+          <w:rFonts w:ascii="Times New Roman" w:eastAsia="Times New Roman" w:hAnsi="Times New Roman" w:cs="Times New Roman"/>
+          <w:sz w:val="24"/>
+          <w:szCs w:val="24"/>
         </w:rPr>
       </w:pPr>
       <w:r>
         <w:rPr>
           <w:rFonts w:ascii="Times New Roman" w:hAnsi="Times New Roman"/>
-          <w:color w:val="000000"/>
-          <w:sz w:val="24"/>
-          <w:szCs w:val="24"/>
-          <w:u w:color="000000"/>
-          <w:rtl w:val="0"/>
-          <w:lang w:val="en-US"/>
-        </w:rPr>
-        <w:t>The system shall allow the user to add, view, edit and delete contacts into contact groups.</w:t>
+          <w:sz w:val="24"/>
+          <w:szCs w:val="24"/>
+        </w:rPr>
+        <w:t>The system shall allow the</w:t>
+      </w:r>
+      <w:r>
+        <w:rPr>
+          <w:rFonts w:ascii="Times New Roman" w:hAnsi="Times New Roman"/>
+          <w:sz w:val="24"/>
+          <w:szCs w:val="24"/>
+        </w:rPr>
+        <w:t xml:space="preserve"> user to add, view, edit and delete contacts into contact groups.</w:t>
       </w:r>
     </w:p>
     <w:p>
@@ -1391,29 +1070,18 @@
           <w:ilvl w:val="1"/>
           <w:numId w:val="3"/>
         </w:numPr>
-        <w:bidi w:val="0"/>
         <w:spacing w:after="0" w:line="240" w:lineRule="auto"/>
-        <w:ind w:right="0"/>
-        <w:jc w:val="left"/>
-        <w:rPr>
-          <w:rFonts w:ascii="Times New Roman" w:cs="Times New Roman" w:hAnsi="Times New Roman" w:eastAsia="Times New Roman"/>
-          <w:color w:val="000000"/>
-          <w:sz w:val="24"/>
-          <w:szCs w:val="24"/>
-          <w:u w:color="000000"/>
-          <w:rtl w:val="0"/>
-          <w:lang w:val="en-US"/>
+        <w:rPr>
+          <w:rFonts w:ascii="Times New Roman" w:eastAsia="Times New Roman" w:hAnsi="Times New Roman" w:cs="Times New Roman"/>
+          <w:sz w:val="24"/>
+          <w:szCs w:val="24"/>
         </w:rPr>
       </w:pPr>
       <w:r>
         <w:rPr>
           <w:rFonts w:ascii="Times New Roman" w:hAnsi="Times New Roman"/>
-          <w:color w:val="000000"/>
-          <w:sz w:val="24"/>
-          <w:szCs w:val="24"/>
-          <w:u w:color="000000"/>
-          <w:rtl w:val="0"/>
-          <w:lang w:val="en-US"/>
+          <w:sz w:val="24"/>
+          <w:szCs w:val="24"/>
         </w:rPr>
         <w:t>The system shall allow the user to sort contacts by first name, last name and group name.</w:t>
       </w:r>
@@ -1423,11 +1091,9 @@
         <w:pStyle w:val="Body"/>
         <w:spacing w:after="0" w:line="240" w:lineRule="auto"/>
         <w:rPr>
-          <w:rFonts w:ascii="Times New Roman" w:cs="Times New Roman" w:hAnsi="Times New Roman" w:eastAsia="Times New Roman"/>
-          <w:color w:val="000000"/>
-          <w:sz w:val="24"/>
-          <w:szCs w:val="24"/>
-          <w:u w:color="000000"/>
+          <w:rFonts w:ascii="Times New Roman" w:eastAsia="Times New Roman" w:hAnsi="Times New Roman" w:cs="Times New Roman"/>
+          <w:sz w:val="24"/>
+          <w:szCs w:val="24"/>
         </w:rPr>
       </w:pPr>
     </w:p>
@@ -1438,29 +1104,18 @@
           <w:ilvl w:val="0"/>
           <w:numId w:val="2"/>
         </w:numPr>
-        <w:bidi w:val="0"/>
         <w:spacing w:after="0" w:line="240" w:lineRule="auto"/>
-        <w:ind w:right="0"/>
-        <w:jc w:val="left"/>
-        <w:rPr>
-          <w:rFonts w:ascii="Times New Roman" w:cs="Times New Roman" w:hAnsi="Times New Roman" w:eastAsia="Times New Roman"/>
-          <w:color w:val="000000"/>
-          <w:sz w:val="24"/>
-          <w:szCs w:val="24"/>
-          <w:u w:color="000000"/>
-          <w:rtl w:val="0"/>
-          <w:lang w:val="en-US"/>
+        <w:rPr>
+          <w:rFonts w:ascii="Times New Roman" w:eastAsia="Times New Roman" w:hAnsi="Times New Roman" w:cs="Times New Roman"/>
+          <w:sz w:val="24"/>
+          <w:szCs w:val="24"/>
         </w:rPr>
       </w:pPr>
       <w:r>
         <w:rPr>
           <w:rFonts w:ascii="Times New Roman" w:hAnsi="Times New Roman"/>
-          <w:color w:val="000000"/>
-          <w:sz w:val="24"/>
-          <w:szCs w:val="24"/>
-          <w:u w:color="000000"/>
-          <w:rtl w:val="0"/>
-          <w:lang w:val="en-US"/>
+          <w:sz w:val="24"/>
+          <w:szCs w:val="24"/>
         </w:rPr>
         <w:t>The contacts storage function shall allow the users to save and load contacts.</w:t>
       </w:r>
@@ -1472,31 +1127,28 @@
           <w:ilvl w:val="1"/>
           <w:numId w:val="2"/>
         </w:numPr>
-        <w:bidi w:val="0"/>
         <w:spacing w:after="0" w:line="240" w:lineRule="auto"/>
-        <w:ind w:right="0"/>
-        <w:jc w:val="left"/>
-        <w:rPr>
-          <w:rFonts w:ascii="Times New Roman" w:cs="Times New Roman" w:hAnsi="Times New Roman" w:eastAsia="Times New Roman"/>
-          <w:color w:val="000000"/>
-          <w:sz w:val="24"/>
-          <w:szCs w:val="24"/>
-          <w:u w:color="000000"/>
-          <w:rtl w:val="0"/>
-          <w:lang w:val="en-US"/>
+        <w:rPr>
+          <w:rFonts w:ascii="Times New Roman" w:eastAsia="Times New Roman" w:hAnsi="Times New Roman" w:cs="Times New Roman"/>
+          <w:sz w:val="24"/>
+          <w:szCs w:val="24"/>
         </w:rPr>
       </w:pPr>
       <w:r>
         <w:rPr>
           <w:rFonts w:ascii="Times New Roman" w:hAnsi="Times New Roman"/>
-          <w:color w:val="000000"/>
-          <w:sz w:val="24"/>
-          <w:szCs w:val="24"/>
-          <w:u w:color="000000"/>
-          <w:rtl w:val="0"/>
-          <w:lang w:val="en-US"/>
-        </w:rPr>
-        <w:t>The system shall allow the user to export contacts to a file.</w:t>
+          <w:sz w:val="24"/>
+          <w:szCs w:val="24"/>
+        </w:rPr>
+        <w:t>The system shall all</w:t>
+      </w:r>
+      <w:r>
+        <w:rPr>
+          <w:rFonts w:ascii="Times New Roman" w:hAnsi="Times New Roman"/>
+          <w:sz w:val="24"/>
+          <w:szCs w:val="24"/>
+        </w:rPr>
+        <w:t>ow the user to export contacts to a file.</w:t>
       </w:r>
     </w:p>
     <w:p>
@@ -1506,29 +1158,18 @@
           <w:ilvl w:val="1"/>
           <w:numId w:val="2"/>
         </w:numPr>
-        <w:bidi w:val="0"/>
         <w:spacing w:after="0" w:line="240" w:lineRule="auto"/>
-        <w:ind w:right="0"/>
-        <w:jc w:val="left"/>
-        <w:rPr>
-          <w:rFonts w:ascii="Times New Roman" w:cs="Times New Roman" w:hAnsi="Times New Roman" w:eastAsia="Times New Roman"/>
-          <w:color w:val="000000"/>
-          <w:sz w:val="24"/>
-          <w:szCs w:val="24"/>
-          <w:u w:color="000000"/>
-          <w:rtl w:val="0"/>
-          <w:lang w:val="en-US"/>
+        <w:rPr>
+          <w:rFonts w:ascii="Times New Roman" w:eastAsia="Times New Roman" w:hAnsi="Times New Roman" w:cs="Times New Roman"/>
+          <w:sz w:val="24"/>
+          <w:szCs w:val="24"/>
         </w:rPr>
       </w:pPr>
       <w:r>
         <w:rPr>
           <w:rFonts w:ascii="Times New Roman" w:hAnsi="Times New Roman"/>
-          <w:color w:val="000000"/>
-          <w:sz w:val="24"/>
-          <w:szCs w:val="24"/>
-          <w:u w:color="000000"/>
-          <w:rtl w:val="0"/>
-          <w:lang w:val="en-US"/>
+          <w:sz w:val="24"/>
+          <w:szCs w:val="24"/>
         </w:rPr>
         <w:t>The system shall allow the user to load contacts from a file.</w:t>
       </w:r>
@@ -1537,227 +1178,116 @@
       <w:pPr>
         <w:pStyle w:val="Body"/>
         <w:spacing w:after="0" w:line="240" w:lineRule="auto"/>
-        <w:ind w:left="1080" w:firstLine="0"/>
-        <w:rPr>
-          <w:rFonts w:ascii="Times New Roman" w:cs="Times New Roman" w:hAnsi="Times New Roman" w:eastAsia="Times New Roman"/>
-          <w:color w:val="000000"/>
-          <w:sz w:val="24"/>
-          <w:szCs w:val="24"/>
-          <w:u w:color="000000"/>
-        </w:rPr>
-      </w:pPr>
-    </w:p>
-    <w:p>
-      <w:pPr>
-        <w:pStyle w:val="Normal (Web)"/>
+        <w:ind w:left="1080"/>
+        <w:rPr>
+          <w:rFonts w:ascii="Times New Roman" w:eastAsia="Times New Roman" w:hAnsi="Times New Roman" w:cs="Times New Roman"/>
+          <w:sz w:val="24"/>
+          <w:szCs w:val="24"/>
+        </w:rPr>
+      </w:pPr>
+    </w:p>
+    <w:p>
+      <w:pPr>
+        <w:pStyle w:val="NormalWeb"/>
         <w:numPr>
           <w:ilvl w:val="0"/>
           <w:numId w:val="2"/>
         </w:numPr>
-        <w:bidi w:val="0"/>
         <w:spacing w:before="0" w:after="0"/>
-        <w:ind w:right="0"/>
-        <w:jc w:val="left"/>
-        <w:rPr>
-          <w:color w:val="000000"/>
+        <w:rPr>
           <w:sz w:val="22"/>
           <w:szCs w:val="22"/>
-          <w:u w:color="000000"/>
-          <w:rtl w:val="0"/>
-          <w:lang w:val="en-US"/>
         </w:rPr>
       </w:pPr>
       <w:r>
-        <w:rPr>
-          <w:color w:val="000000"/>
-          <w:sz w:val="24"/>
-          <w:szCs w:val="24"/>
-          <w:u w:color="000000"/>
-          <w:rtl w:val="0"/>
-          <w:lang w:val="en-US"/>
-        </w:rPr>
+        <w:lastRenderedPageBreak/>
         <w:t>The other function shall allow the users to view contacts</w:t>
       </w:r>
     </w:p>
     <w:p>
       <w:pPr>
-        <w:pStyle w:val="Normal (Web)"/>
+        <w:pStyle w:val="NormalWeb"/>
         <w:numPr>
           <w:ilvl w:val="1"/>
           <w:numId w:val="2"/>
         </w:numPr>
-        <w:bidi w:val="0"/>
         <w:spacing w:before="0" w:after="0"/>
-        <w:ind w:right="0"/>
-        <w:jc w:val="left"/>
-        <w:rPr>
-          <w:color w:val="000000"/>
-          <w:u w:color="000000"/>
-          <w:rtl w:val="0"/>
-          <w:lang w:val="en-US"/>
-        </w:rPr>
       </w:pPr>
       <w:r>
-        <w:rPr>
-          <w:color w:val="000000"/>
-          <w:u w:color="000000"/>
-          <w:rtl w:val="0"/>
-          <w:lang w:val="en-US"/>
-        </w:rPr>
         <w:t>The system shall display the contacts in alphabetical order.</w:t>
       </w:r>
     </w:p>
     <w:p>
       <w:pPr>
-        <w:pStyle w:val="Normal (Web)"/>
+        <w:pStyle w:val="NormalWeb"/>
         <w:numPr>
           <w:ilvl w:val="1"/>
           <w:numId w:val="2"/>
         </w:numPr>
-        <w:bidi w:val="0"/>
         <w:spacing w:before="0" w:after="0"/>
-        <w:ind w:right="0"/>
-        <w:jc w:val="left"/>
-        <w:rPr>
-          <w:color w:val="000000"/>
-          <w:u w:color="000000"/>
-          <w:rtl w:val="0"/>
-          <w:lang w:val="en-US"/>
-        </w:rPr>
       </w:pPr>
       <w:r>
-        <w:rPr>
-          <w:color w:val="000000"/>
-          <w:u w:color="000000"/>
-          <w:rtl w:val="0"/>
-          <w:lang w:val="en-US"/>
-        </w:rPr>
-        <w:t>The system shall allow the user to scroll through the contacts in alphabetical order.</w:t>
+        <w:t xml:space="preserve">The system shall allow the user </w:t>
       </w:r>
-    </w:p>
-    <w:p>
-      <w:pPr>
-        <w:pStyle w:val="Normal (Web)"/>
-        <w:bidi w:val="0"/>
+      <w:r>
+        <w:t>to scroll through the contacts in alphabetical order.</w:t>
+      </w:r>
+    </w:p>
+    <w:p>
+      <w:pPr>
+        <w:pStyle w:val="NormalWeb"/>
         <w:spacing w:before="0" w:after="0"/>
-        <w:ind w:left="0" w:right="0" w:firstLine="0"/>
-        <w:jc w:val="left"/>
-        <w:rPr>
-          <w:color w:val="000000"/>
-          <w:u w:color="000000"/>
-          <w:rtl w:val="0"/>
-        </w:rPr>
-      </w:pPr>
-    </w:p>
-    <w:p>
-      <w:pPr>
-        <w:pStyle w:val="Normal (Web)"/>
+      </w:pPr>
+    </w:p>
+    <w:p>
+      <w:pPr>
+        <w:pStyle w:val="NormalWeb"/>
         <w:numPr>
           <w:ilvl w:val="0"/>
           <w:numId w:val="3"/>
         </w:numPr>
-        <w:bidi w:val="0"/>
         <w:spacing w:before="0" w:after="0"/>
-        <w:ind w:right="0"/>
-        <w:jc w:val="left"/>
-        <w:rPr>
-          <w:color w:val="000000"/>
-          <w:u w:color="000000"/>
-          <w:rtl w:val="0"/>
-          <w:lang w:val="en-US"/>
-        </w:rPr>
       </w:pPr>
       <w:r>
-        <w:rPr>
-          <w:color w:val="000000"/>
-          <w:u w:color="000000"/>
-          <w:rtl w:val="0"/>
-          <w:lang w:val="en-US"/>
-        </w:rPr>
         <w:t>The functionality of the contact app</w:t>
       </w:r>
     </w:p>
     <w:p>
       <w:pPr>
-        <w:pStyle w:val="Normal (Web)"/>
+        <w:pStyle w:val="NormalWeb"/>
         <w:numPr>
           <w:ilvl w:val="1"/>
           <w:numId w:val="3"/>
         </w:numPr>
-        <w:bidi w:val="0"/>
         <w:spacing w:before="0" w:after="0"/>
-        <w:ind w:right="0"/>
-        <w:jc w:val="left"/>
-        <w:rPr>
-          <w:color w:val="000000"/>
-          <w:u w:color="000000"/>
-          <w:rtl w:val="0"/>
-          <w:lang w:val="en-US"/>
-        </w:rPr>
       </w:pPr>
       <w:r>
-        <w:rPr>
-          <w:color w:val="000000"/>
-          <w:u w:color="000000"/>
-          <w:rtl w:val="0"/>
-          <w:lang w:val="en-US"/>
-        </w:rPr>
         <w:t>The system shall work on Android phones</w:t>
       </w:r>
     </w:p>
     <w:p>
       <w:pPr>
-        <w:pStyle w:val="Normal (Web)"/>
+        <w:pStyle w:val="NormalWeb"/>
         <w:numPr>
           <w:ilvl w:val="1"/>
           <w:numId w:val="3"/>
         </w:numPr>
-        <w:bidi w:val="0"/>
         <w:spacing w:before="0" w:after="0"/>
-        <w:ind w:right="0"/>
-        <w:jc w:val="left"/>
-        <w:rPr>
-          <w:color w:val="000000"/>
-          <w:u w:color="000000"/>
-          <w:rtl w:val="0"/>
-          <w:lang w:val="en-US"/>
-        </w:rPr>
       </w:pPr>
       <w:r>
-        <w:rPr>
-          <w:color w:val="000000"/>
-          <w:u w:color="000000"/>
-          <w:rtl w:val="0"/>
-          <w:lang w:val="en-US"/>
-        </w:rPr>
         <w:t>The app shall load within 5 seconds</w:t>
       </w:r>
     </w:p>
     <w:p>
       <w:pPr>
-        <w:pStyle w:val="Normal (Web)"/>
+        <w:pStyle w:val="NormalWeb"/>
         <w:numPr>
           <w:ilvl w:val="1"/>
           <w:numId w:val="3"/>
         </w:numPr>
-        <w:bidi w:val="0"/>
         <w:spacing w:before="0" w:after="0"/>
-        <w:ind w:right="0"/>
-        <w:jc w:val="left"/>
-        <w:rPr>
-          <w:color w:val="000000"/>
-          <w:u w:color="000000"/>
-          <w:rtl w:val="0"/>
-          <w:lang w:val="en-US"/>
-        </w:rPr>
       </w:pPr>
       <w:r>
-        <w:rPr>
-          <w:color w:val="000000"/>
-          <w:u w:color="000000"/>
-          <w:rtl w:val="0"/>
-          <w:lang w:val="en-US"/>
-        </w:rPr>
         <w:t>The system shall allow users to be able to use the app with no training</w:t>
       </w:r>
     </w:p>
@@ -1765,13 +1295,11 @@
       <w:pPr>
         <w:pStyle w:val="Body"/>
         <w:spacing w:after="0" w:line="240" w:lineRule="auto"/>
-        <w:ind w:left="720" w:firstLine="0"/>
-        <w:rPr>
-          <w:rFonts w:ascii="Times New Roman" w:cs="Times New Roman" w:hAnsi="Times New Roman" w:eastAsia="Times New Roman"/>
-          <w:color w:val="000000"/>
-          <w:sz w:val="24"/>
-          <w:szCs w:val="24"/>
-          <w:u w:color="000000"/>
+        <w:ind w:left="720"/>
+        <w:rPr>
+          <w:rFonts w:ascii="Times New Roman" w:eastAsia="Times New Roman" w:hAnsi="Times New Roman" w:cs="Times New Roman"/>
+          <w:sz w:val="24"/>
+          <w:szCs w:val="24"/>
         </w:rPr>
       </w:pPr>
     </w:p>
@@ -1779,13 +1307,11 @@
       <w:pPr>
         <w:pStyle w:val="Body"/>
         <w:spacing w:after="0" w:line="240" w:lineRule="auto"/>
-        <w:ind w:left="1440" w:firstLine="0"/>
-        <w:rPr>
-          <w:rFonts w:ascii="Times New Roman" w:cs="Times New Roman" w:hAnsi="Times New Roman" w:eastAsia="Times New Roman"/>
-          <w:color w:val="000000"/>
-          <w:sz w:val="24"/>
-          <w:szCs w:val="24"/>
-          <w:u w:color="000000"/>
+        <w:ind w:left="1440"/>
+        <w:rPr>
+          <w:rFonts w:ascii="Times New Roman" w:eastAsia="Times New Roman" w:hAnsi="Times New Roman" w:cs="Times New Roman"/>
+          <w:sz w:val="24"/>
+          <w:szCs w:val="24"/>
         </w:rPr>
       </w:pPr>
     </w:p>
@@ -1794,64 +1320,141 @@
         <w:pStyle w:val="Body"/>
         <w:spacing w:after="0" w:line="240" w:lineRule="auto"/>
       </w:pPr>
+      <w:bookmarkStart w:id="0" w:name="_GoBack"/>
       <w:r>
         <w:rPr>
-          <w:rFonts w:ascii="Times New Roman" w:cs="Times New Roman" w:hAnsi="Times New Roman" w:eastAsia="Times New Roman"/>
-          <w:color w:val="000000"/>
-          <w:sz w:val="24"/>
-          <w:szCs w:val="24"/>
-          <w:u w:color="000000"/>
-        </w:rPr>
+          <w:noProof/>
+        </w:rPr>
+        <w:drawing>
+          <wp:inline distT="0" distB="0" distL="0" distR="0" wp14:anchorId="1AD43C51" wp14:editId="5B1AB6AE">
+            <wp:extent cx="5943600" cy="5778500"/>
+            <wp:effectExtent l="0" t="0" r="0" b="12700"/>
+            <wp:docPr id="2" name="Picture 2" descr="../Downloads/UML%20Diagram.png"/>
+            <wp:cNvGraphicFramePr>
+              <a:graphicFrameLocks xmlns:a="http://schemas.openxmlformats.org/drawingml/2006/main" noChangeAspect="1"/>
+            </wp:cNvGraphicFramePr>
+            <a:graphic xmlns:a="http://schemas.openxmlformats.org/drawingml/2006/main">
+              <a:graphicData uri="http://schemas.openxmlformats.org/drawingml/2006/picture">
+                <pic:pic xmlns:pic="http://schemas.openxmlformats.org/drawingml/2006/picture">
+                  <pic:nvPicPr>
+                    <pic:cNvPr id="0" name="Picture 2" descr="../Downloads/UML%20Diagram.png"/>
+                    <pic:cNvPicPr>
+                      <a:picLocks noChangeAspect="1" noChangeArrowheads="1"/>
+                    </pic:cNvPicPr>
+                  </pic:nvPicPr>
+                  <pic:blipFill>
+                    <a:blip r:embed="rId7">
+                      <a:extLst>
+                        <a:ext uri="{28A0092B-C50C-407E-A947-70E740481C1C}">
+                          <a14:useLocalDpi xmlns:a14="http://schemas.microsoft.com/office/drawing/2010/main" val="0"/>
+                        </a:ext>
+                      </a:extLst>
+                    </a:blip>
+                    <a:srcRect/>
+                    <a:stretch>
+                      <a:fillRect/>
+                    </a:stretch>
+                  </pic:blipFill>
+                  <pic:spPr bwMode="auto">
+                    <a:xfrm>
+                      <a:off x="0" y="0"/>
+                      <a:ext cx="5943600" cy="5778500"/>
+                    </a:xfrm>
+                    <a:prstGeom prst="rect">
+                      <a:avLst/>
+                    </a:prstGeom>
+                    <a:noFill/>
+                    <a:ln>
+                      <a:noFill/>
+                    </a:ln>
+                  </pic:spPr>
+                </pic:pic>
+              </a:graphicData>
+            </a:graphic>
+          </wp:inline>
+        </w:drawing>
       </w:r>
     </w:p>
+    <w:bookmarkEnd w:id="0"/>
     <w:sectPr>
-      <w:headerReference w:type="default" r:id="rId4"/>
-      <w:footerReference w:type="default" r:id="rId5"/>
-      <w:pgSz w:w="12240" w:h="15840" w:orient="portrait"/>
-      <w:pgMar w:top="1440" w:right="1440" w:bottom="1440" w:left="1440" w:header="720" w:footer="720"/>
-      <w:bidi w:val="0"/>
+      <w:headerReference w:type="default" r:id="rId8"/>
+      <w:footerReference w:type="default" r:id="rId9"/>
+      <w:pgSz w:w="12240" w:h="15840"/>
+      <w:pgMar w:top="1440" w:right="1440" w:bottom="1440" w:left="1440" w:header="720" w:footer="720" w:gutter="0"/>
+      <w:cols w:space="720"/>
     </w:sectPr>
   </w:body>
 </w:document>
 </file>
 
+<file path=word/endnotes.xml><?xml version="1.0" encoding="utf-8"?>
+<w:endnotes xmlns:wpc="http://schemas.microsoft.com/office/word/2010/wordprocessingCanvas" xmlns:mo="http://schemas.microsoft.com/office/mac/office/2008/main" xmlns:mc="http://schemas.openxmlformats.org/markup-compatibility/2006" xmlns:mv="urn:schemas-microsoft-com:mac:vml" xmlns:o="urn:schemas-microsoft-com:office:office" xmlns:r="http://schemas.openxmlformats.org/officeDocument/2006/relationships" xmlns:m="http://schemas.openxmlformats.org/officeDocument/2006/math" xmlns:v="urn:schemas-microsoft-com:vml" xmlns:wp14="http://schemas.microsoft.com/office/word/2010/wordprocessingDrawing" xmlns:wp="http://schemas.openxmlformats.org/drawingml/2006/wordprocessingDrawing" xmlns:w10="urn:schemas-microsoft-com:office:word" xmlns:w="http://schemas.openxmlformats.org/wordprocessingml/2006/main" xmlns:w14="http://schemas.microsoft.com/office/word/2010/wordml" xmlns:w15="http://schemas.microsoft.com/office/word/2012/wordml" xmlns:wpg="http://schemas.microsoft.com/office/word/2010/wordprocessingGroup" xmlns:wpi="http://schemas.microsoft.com/office/word/2010/wordprocessingInk" xmlns:wne="http://schemas.microsoft.com/office/word/2006/wordml" xmlns:wps="http://schemas.microsoft.com/office/word/2010/wordprocessingShape" mc:Ignorable="w14 w15 wp14">
+  <w:endnote w:type="separator" w:id="-1">
+    <w:p>
+      <w:r>
+        <w:separator/>
+      </w:r>
+    </w:p>
+  </w:endnote>
+  <w:endnote w:type="continuationSeparator" w:id="0">
+    <w:p>
+      <w:r>
+        <w:continuationSeparator/>
+      </w:r>
+    </w:p>
+  </w:endnote>
+</w:endnotes>
+</file>
+
 <file path=word/footer1.xml><?xml version="1.0" encoding="utf-8"?>
-<w:ftr xmlns:r="http://schemas.openxmlformats.org/officeDocument/2006/relationships" xmlns:wp="http://schemas.openxmlformats.org/drawingml/2006/wordprocessingDrawing" xmlns:w="http://schemas.openxmlformats.org/wordprocessingml/2006/main" xmlns:w10="urn:schemas-microsoft-com:office:word" xmlns:w14="http://schemas.microsoft.com/office/word/2010/wordml" xmlns:wps="http://schemas.microsoft.com/office/word/2010/wordprocessingShape" xmlns:wpg="http://schemas.microsoft.com/office/word/2010/wordprocessingGroup" xmlns:mc="http://schemas.openxmlformats.org/markup-compatibility/2006" xmlns:v="urn:schemas-microsoft-com:vml" xmlns:o="urn:schemas-microsoft-com:office:office" xmlns:m="http://schemas.openxmlformats.org/officeDocument/2006/math" mc:Ignorable="w14">
+<w:ftr xmlns:wpc="http://schemas.microsoft.com/office/word/2010/wordprocessingCanvas" xmlns:mo="http://schemas.microsoft.com/office/mac/office/2008/main" xmlns:mc="http://schemas.openxmlformats.org/markup-compatibility/2006" xmlns:mv="urn:schemas-microsoft-com:mac:vml" xmlns:o="urn:schemas-microsoft-com:office:office" xmlns:r="http://schemas.openxmlformats.org/officeDocument/2006/relationships" xmlns:m="http://schemas.openxmlformats.org/officeDocument/2006/math" xmlns:v="urn:schemas-microsoft-com:vml" xmlns:wp14="http://schemas.microsoft.com/office/word/2010/wordprocessingDrawing" xmlns:wp="http://schemas.openxmlformats.org/drawingml/2006/wordprocessingDrawing" xmlns:w10="urn:schemas-microsoft-com:office:word" xmlns:w="http://schemas.openxmlformats.org/wordprocessingml/2006/main" xmlns:w14="http://schemas.microsoft.com/office/word/2010/wordml" xmlns:w15="http://schemas.microsoft.com/office/word/2012/wordml" xmlns:wpg="http://schemas.microsoft.com/office/word/2010/wordprocessingGroup" xmlns:wpi="http://schemas.microsoft.com/office/word/2010/wordprocessingInk" xmlns:wne="http://schemas.microsoft.com/office/word/2006/wordml" xmlns:wps="http://schemas.microsoft.com/office/word/2010/wordprocessingShape" mc:Ignorable="w14 w15 wp14">
   <w:p>
     <w:pPr>
-      <w:pStyle w:val="Header &amp; Footer"/>
-      <w:bidi w:val="0"/>
+      <w:pStyle w:val="HeaderFooter"/>
     </w:pPr>
-    <w:r/>
   </w:p>
 </w:ftr>
 </file>
 
+<file path=word/footnotes.xml><?xml version="1.0" encoding="utf-8"?>
+<w:footnotes xmlns:wpc="http://schemas.microsoft.com/office/word/2010/wordprocessingCanvas" xmlns:mo="http://schemas.microsoft.com/office/mac/office/2008/main" xmlns:mc="http://schemas.openxmlformats.org/markup-compatibility/2006" xmlns:mv="urn:schemas-microsoft-com:mac:vml" xmlns:o="urn:schemas-microsoft-com:office:office" xmlns:r="http://schemas.openxmlformats.org/officeDocument/2006/relationships" xmlns:m="http://schemas.openxmlformats.org/officeDocument/2006/math" xmlns:v="urn:schemas-microsoft-com:vml" xmlns:wp14="http://schemas.microsoft.com/office/word/2010/wordprocessingDrawing" xmlns:wp="http://schemas.openxmlformats.org/drawingml/2006/wordprocessingDrawing" xmlns:w10="urn:schemas-microsoft-com:office:word" xmlns:w="http://schemas.openxmlformats.org/wordprocessingml/2006/main" xmlns:w14="http://schemas.microsoft.com/office/word/2010/wordml" xmlns:w15="http://schemas.microsoft.com/office/word/2012/wordml" xmlns:wpg="http://schemas.microsoft.com/office/word/2010/wordprocessingGroup" xmlns:wpi="http://schemas.microsoft.com/office/word/2010/wordprocessingInk" xmlns:wne="http://schemas.microsoft.com/office/word/2006/wordml" xmlns:wps="http://schemas.microsoft.com/office/word/2010/wordprocessingShape" mc:Ignorable="w14 w15 wp14">
+  <w:footnote w:type="separator" w:id="-1">
+    <w:p>
+      <w:r>
+        <w:separator/>
+      </w:r>
+    </w:p>
+  </w:footnote>
+  <w:footnote w:type="continuationSeparator" w:id="0">
+    <w:p>
+      <w:r>
+        <w:continuationSeparator/>
+      </w:r>
+    </w:p>
+  </w:footnote>
+</w:footnotes>
+</file>
+
 <file path=word/header1.xml><?xml version="1.0" encoding="utf-8"?>
-<w:hdr xmlns:r="http://schemas.openxmlformats.org/officeDocument/2006/relationships" xmlns:wp="http://schemas.openxmlformats.org/drawingml/2006/wordprocessingDrawing" xmlns:w="http://schemas.openxmlformats.org/wordprocessingml/2006/main" xmlns:w10="urn:schemas-microsoft-com:office:word" xmlns:w14="http://schemas.microsoft.com/office/word/2010/wordml" xmlns:wps="http://schemas.microsoft.com/office/word/2010/wordprocessingShape" xmlns:wpg="http://schemas.microsoft.com/office/word/2010/wordprocessingGroup" xmlns:mc="http://schemas.openxmlformats.org/markup-compatibility/2006" xmlns:v="urn:schemas-microsoft-com:vml" xmlns:o="urn:schemas-microsoft-com:office:office" xmlns:m="http://schemas.openxmlformats.org/officeDocument/2006/math" mc:Ignorable="w14">
+<w:hdr xmlns:wpc="http://schemas.microsoft.com/office/word/2010/wordprocessingCanvas" xmlns:mo="http://schemas.microsoft.com/office/mac/office/2008/main" xmlns:mc="http://schemas.openxmlformats.org/markup-compatibility/2006" xmlns:mv="urn:schemas-microsoft-com:mac:vml" xmlns:o="urn:schemas-microsoft-com:office:office" xmlns:r="http://schemas.openxmlformats.org/officeDocument/2006/relationships" xmlns:m="http://schemas.openxmlformats.org/officeDocument/2006/math" xmlns:v="urn:schemas-microsoft-com:vml" xmlns:wp14="http://schemas.microsoft.com/office/word/2010/wordprocessingDrawing" xmlns:wp="http://schemas.openxmlformats.org/drawingml/2006/wordprocessingDrawing" xmlns:w10="urn:schemas-microsoft-com:office:word" xmlns:w="http://schemas.openxmlformats.org/wordprocessingml/2006/main" xmlns:w14="http://schemas.microsoft.com/office/word/2010/wordml" xmlns:w15="http://schemas.microsoft.com/office/word/2012/wordml" xmlns:wpg="http://schemas.microsoft.com/office/word/2010/wordprocessingGroup" xmlns:wpi="http://schemas.microsoft.com/office/word/2010/wordprocessingInk" xmlns:wne="http://schemas.microsoft.com/office/word/2006/wordml" xmlns:wps="http://schemas.microsoft.com/office/word/2010/wordprocessingShape" mc:Ignorable="w14 w15 wp14">
   <w:p>
     <w:pPr>
-      <w:pStyle w:val="Header &amp; Footer"/>
-      <w:bidi w:val="0"/>
+      <w:pStyle w:val="HeaderFooter"/>
     </w:pPr>
-    <w:r/>
   </w:p>
 </w:hdr>
 </file>
 
 <file path=word/numbering.xml><?xml version="1.0" encoding="utf-8"?>
-<w:numbering xmlns:w="http://schemas.openxmlformats.org/wordprocessingml/2006/main" xmlns:wp="http://schemas.openxmlformats.org/drawingml/2006/wordprocessingDrawing" xmlns:w14="http://schemas.microsoft.com/office/word/2010/wordml" xmlns:r="http://schemas.openxmlformats.org/officeDocument/2006/relationships" xmlns:v="urn:schemas-microsoft-com:vml" xmlns:o="urn:schemas-microsoft-com:office:office">
+<w:numbering xmlns:wpc="http://schemas.microsoft.com/office/word/2010/wordprocessingCanvas" xmlns:mo="http://schemas.microsoft.com/office/mac/office/2008/main" xmlns:mc="http://schemas.openxmlformats.org/markup-compatibility/2006" xmlns:mv="urn:schemas-microsoft-com:mac:vml" xmlns:o="urn:schemas-microsoft-com:office:office" xmlns:r="http://schemas.openxmlformats.org/officeDocument/2006/relationships" xmlns:m="http://schemas.openxmlformats.org/officeDocument/2006/math" xmlns:v="urn:schemas-microsoft-com:vml" xmlns:wp14="http://schemas.microsoft.com/office/word/2010/wordprocessingDrawing" xmlns:wp="http://schemas.openxmlformats.org/drawingml/2006/wordprocessingDrawing" xmlns:w10="urn:schemas-microsoft-com:office:word" xmlns:w="http://schemas.openxmlformats.org/wordprocessingml/2006/main" xmlns:w14="http://schemas.microsoft.com/office/word/2010/wordml" xmlns:w15="http://schemas.microsoft.com/office/word/2012/wordml" xmlns:wpg="http://schemas.microsoft.com/office/word/2010/wordprocessingGroup" xmlns:wpi="http://schemas.microsoft.com/office/word/2010/wordprocessingInk" xmlns:wne="http://schemas.microsoft.com/office/word/2006/wordml" xmlns:wps="http://schemas.microsoft.com/office/word/2010/wordprocessingShape" mc:Ignorable="w14 w15 wp14">
   <w:abstractNum w:abstractNumId="0">
-    <w:multiLevelType w:val="hybridMultilevel"/>
-    <w:numStyleLink w:val="Imported Style 1"/>
-  </w:abstractNum>
-  <w:abstractNum w:abstractNumId="1">
-    <w:multiLevelType w:val="hybridMultilevel"/>
-    <w:styleLink w:val="Imported Style 1"/>
+    <w:nsid w:val="11F21DF5"/>
+    <w:multiLevelType w:val="multilevel"/>
+    <w:tmpl w:val="FC12CF98"/>
+    <w:styleLink w:val="ImportedStyle1"/>
     <w:lvl w:ilvl="0">
       <w:start w:val="1"/>
       <w:numFmt w:val="decimal"/>
-      <w:suff w:val="tab"/>
       <w:lvlText w:val="%1."/>
       <w:lvlJc w:val="left"/>
       <w:pPr>
@@ -1905,7 +1508,6 @@
     <w:lvl w:ilvl="2">
       <w:start w:val="1"/>
       <w:numFmt w:val="decimal"/>
-      <w:suff w:val="tab"/>
       <w:lvlText w:val="%1.%2.%3."/>
       <w:lvlJc w:val="left"/>
       <w:pPr>
@@ -1957,7 +1559,6 @@
     <w:lvl w:ilvl="4">
       <w:start w:val="1"/>
       <w:numFmt w:val="decimal"/>
-      <w:suff w:val="tab"/>
       <w:lvlText w:val="%1.%2.%3.%4.%5."/>
       <w:lvlJc w:val="left"/>
       <w:pPr>
@@ -2009,7 +1610,6 @@
     <w:lvl w:ilvl="6">
       <w:start w:val="1"/>
       <w:numFmt w:val="decimal"/>
-      <w:suff w:val="tab"/>
       <w:lvlText w:val="%1.%2.%3.%4.%5.%6.%7."/>
       <w:lvlJc w:val="left"/>
       <w:pPr>
@@ -2061,7 +1661,6 @@
     <w:lvl w:ilvl="8">
       <w:start w:val="1"/>
       <w:numFmt w:val="decimal"/>
-      <w:suff w:val="tab"/>
       <w:lvlText w:val="%1.%2.%3.%4.%5.%6.%7.%8.%9."/>
       <w:lvlJc w:val="left"/>
       <w:pPr>
@@ -2085,19 +1684,24 @@
       </w:rPr>
     </w:lvl>
   </w:abstractNum>
+  <w:abstractNum w:abstractNumId="1">
+    <w:nsid w:val="2C173551"/>
+    <w:multiLevelType w:val="multilevel"/>
+    <w:tmpl w:val="FC12CF98"/>
+    <w:numStyleLink w:val="ImportedStyle1"/>
+  </w:abstractNum>
   <w:num w:numId="1">
+    <w:abstractNumId w:val="0"/>
+  </w:num>
+  <w:num w:numId="2">
     <w:abstractNumId w:val="1"/>
   </w:num>
-  <w:num w:numId="2">
-    <w:abstractNumId w:val="0"/>
-  </w:num>
   <w:num w:numId="3">
-    <w:abstractNumId w:val="0"/>
+    <w:abstractNumId w:val="1"/>
     <w:lvlOverride w:ilvl="0">
       <w:lvl w:ilvl="0">
         <w:start w:val="1"/>
         <w:numFmt w:val="decimal"/>
-        <w:suff w:val="tab"/>
         <w:lvlText w:val="%1."/>
         <w:lvlJc w:val="left"/>
         <w:pPr>
@@ -2153,7 +1757,6 @@
       <w:lvl w:ilvl="2">
         <w:start w:val="1"/>
         <w:numFmt w:val="decimal"/>
-        <w:suff w:val="tab"/>
         <w:lvlText w:val="%1.%2.%3."/>
         <w:lvlJc w:val="left"/>
         <w:pPr>
@@ -2209,7 +1812,6 @@
       <w:lvl w:ilvl="4">
         <w:start w:val="1"/>
         <w:numFmt w:val="decimal"/>
-        <w:suff w:val="tab"/>
         <w:lvlText w:val="%1.%2.%3.%4.%5."/>
         <w:lvlJc w:val="left"/>
         <w:pPr>
@@ -2265,7 +1867,6 @@
       <w:lvl w:ilvl="6">
         <w:start w:val="1"/>
         <w:numFmt w:val="decimal"/>
-        <w:suff w:val="tab"/>
         <w:lvlText w:val="%1.%2.%3.%4.%5.%6.%7."/>
         <w:lvlJc w:val="left"/>
         <w:pPr>
@@ -2321,7 +1922,6 @@
       <w:lvl w:ilvl="8">
         <w:start w:val="1"/>
         <w:numFmt w:val="decimal"/>
-        <w:suff w:val="tab"/>
         <w:lvlText w:val="%1.%2.%3.%4.%5.%6.%7.%8.%9."/>
         <w:lvlJc w:val="left"/>
         <w:pPr>
@@ -2350,48 +1950,17 @@
 </file>
 
 <file path=word/styles.xml><?xml version="1.0" encoding="utf-8"?>
-<w:styles xmlns:w="http://schemas.openxmlformats.org/wordprocessingml/2006/main" xmlns:mc="http://schemas.openxmlformats.org/markup-compatibility/2006" xmlns:w14="http://schemas.microsoft.com/office/word/2010/wordml" mc:Ignorable="w14">
+<w:styles xmlns:mc="http://schemas.openxmlformats.org/markup-compatibility/2006" xmlns:r="http://schemas.openxmlformats.org/officeDocument/2006/relationships" xmlns:w="http://schemas.openxmlformats.org/wordprocessingml/2006/main" xmlns:w14="http://schemas.microsoft.com/office/word/2010/wordml" xmlns:w15="http://schemas.microsoft.com/office/word/2012/wordml" mc:Ignorable="w14 w15">
   <w:docDefaults>
     <w:rPrDefault>
       <w:rPr>
-        <w:rFonts w:ascii="Times New Roman" w:cs="Times New Roman" w:hAnsi="Times New Roman" w:eastAsia="Arial Unicode MS"/>
-        <w:b w:val="0"/>
-        <w:bCs w:val="0"/>
-        <w:i w:val="0"/>
-        <w:iCs w:val="0"/>
-        <w:caps w:val="0"/>
-        <w:smallCaps w:val="0"/>
-        <w:strike w:val="0"/>
-        <w:dstrike w:val="0"/>
-        <w:outline w:val="0"/>
-        <w:emboss w:val="0"/>
-        <w:imprint w:val="0"/>
-        <w:vanish w:val="0"/>
-        <w:color w:val="auto"/>
-        <w:spacing w:val="0"/>
-        <w:w w:val="100"/>
-        <w:kern w:val="0"/>
-        <w:position w:val="0"/>
-        <w:sz w:val="20"/>
-        <w:szCs w:val="20"/>
-        <w:u w:val="none" w:color="auto"/>
+        <w:rFonts w:ascii="Times New Roman" w:eastAsia="Arial Unicode MS" w:hAnsi="Times New Roman" w:cs="Times New Roman"/>
         <w:bdr w:val="nil"/>
-        <w:vertAlign w:val="baseline"/>
-        <w:lang/>
+        <w:lang w:val="en-US" w:eastAsia="en-US" w:bidi="ar-SA"/>
       </w:rPr>
     </w:rPrDefault>
     <w:pPrDefault>
       <w:pPr>
-        <w:keepNext w:val="0"/>
-        <w:keepLines w:val="0"/>
-        <w:pageBreakBefore w:val="0"/>
-        <w:framePr w:anchorLock="0" w:w="0" w:h="0" w:vSpace="0" w:hSpace="0" w:xAlign="left" w:y="0" w:hRule="exact" w:vAnchor="margin"/>
-        <w:widowControl w:val="1"/>
-        <w:numPr>
-          <w:ilvl w:val="0"/>
-          <w:numId w:val="0"/>
-        </w:numPr>
-        <w:suppressLineNumbers w:val="0"/>
         <w:pBdr>
           <w:top w:val="nil"/>
           <w:left w:val="nil"/>
@@ -2400,28 +1969,426 @@
           <w:between w:val="nil"/>
           <w:bar w:val="nil"/>
         </w:pBdr>
-        <w:shd w:val="clear" w:color="auto" w:fill="auto"/>
-        <w:suppressAutoHyphens w:val="0"/>
-        <w:spacing w:before="0" w:beforeAutospacing="0" w:after="0" w:afterAutospacing="0" w:line="240" w:lineRule="auto"/>
-        <w:ind w:left="0" w:right="0" w:firstLine="0"/>
-        <w:jc w:val="left"/>
-        <w:outlineLvl w:val="9"/>
       </w:pPr>
     </w:pPrDefault>
   </w:docDefaults>
+  <w:latentStyles w:defLockedState="0" w:defUIPriority="99" w:defSemiHidden="0" w:defUnhideWhenUsed="0" w:defQFormat="0" w:count="382">
+    <w:lsdException w:name="Normal" w:uiPriority="0" w:qFormat="1"/>
+    <w:lsdException w:name="heading 1" w:uiPriority="9" w:qFormat="1"/>
+    <w:lsdException w:name="heading 2" w:semiHidden="1" w:uiPriority="9" w:unhideWhenUsed="1" w:qFormat="1"/>
+    <w:lsdException w:name="heading 3" w:semiHidden="1" w:uiPriority="9" w:unhideWhenUsed="1" w:qFormat="1"/>
+    <w:lsdException w:name="heading 4" w:semiHidden="1" w:uiPriority="9" w:unhideWhenUsed="1" w:qFormat="1"/>
+    <w:lsdException w:name="heading 5" w:semiHidden="1" w:uiPriority="9" w:unhideWhenUsed="1" w:qFormat="1"/>
+    <w:lsdException w:name="heading 6" w:semiHidden="1" w:uiPriority="9" w:unhideWhenUsed="1" w:qFormat="1"/>
+    <w:lsdException w:name="heading 7" w:semiHidden="1" w:uiPriority="9" w:unhideWhenUsed="1" w:qFormat="1"/>
+    <w:lsdException w:name="heading 8" w:semiHidden="1" w:uiPriority="9" w:unhideWhenUsed="1" w:qFormat="1"/>
+    <w:lsdException w:name="heading 9" w:semiHidden="1" w:uiPriority="9" w:unhideWhenUsed="1" w:qFormat="1"/>
+    <w:lsdException w:name="index 1" w:semiHidden="1" w:unhideWhenUsed="1"/>
+    <w:lsdException w:name="index 2" w:semiHidden="1" w:unhideWhenUsed="1"/>
+    <w:lsdException w:name="index 3" w:semiHidden="1" w:unhideWhenUsed="1"/>
+    <w:lsdException w:name="index 4" w:semiHidden="1" w:unhideWhenUsed="1"/>
+    <w:lsdException w:name="index 5" w:semiHidden="1" w:unhideWhenUsed="1"/>
+    <w:lsdException w:name="index 6" w:semiHidden="1" w:unhideWhenUsed="1"/>
+    <w:lsdException w:name="index 7" w:semiHidden="1" w:unhideWhenUsed="1"/>
+    <w:lsdException w:name="index 8" w:semiHidden="1" w:unhideWhenUsed="1"/>
+    <w:lsdException w:name="index 9" w:semiHidden="1" w:unhideWhenUsed="1"/>
+    <w:lsdException w:name="toc 1" w:semiHidden="1" w:uiPriority="39" w:unhideWhenUsed="1"/>
+    <w:lsdException w:name="toc 2" w:semiHidden="1" w:uiPriority="39" w:unhideWhenUsed="1"/>
+    <w:lsdException w:name="toc 3" w:semiHidden="1" w:uiPriority="39" w:unhideWhenUsed="1"/>
+    <w:lsdException w:name="toc 4" w:semiHidden="1" w:uiPriority="39" w:unhideWhenUsed="1"/>
+    <w:lsdException w:name="toc 5" w:semiHidden="1" w:uiPriority="39" w:unhideWhenUsed="1"/>
+    <w:lsdException w:name="toc 6" w:semiHidden="1" w:uiPriority="39" w:unhideWhenUsed="1"/>
+    <w:lsdException w:name="toc 7" w:semiHidden="1" w:uiPriority="39" w:unhideWhenUsed="1"/>
+    <w:lsdException w:name="toc 8" w:semiHidden="1" w:uiPriority="39" w:unhideWhenUsed="1"/>
+    <w:lsdException w:name="toc 9" w:semiHidden="1" w:uiPriority="39" w:unhideWhenUsed="1"/>
+    <w:lsdException w:name="Normal Indent" w:semiHidden="1" w:unhideWhenUsed="1"/>
+    <w:lsdException w:name="footnote text" w:semiHidden="1" w:unhideWhenUsed="1"/>
+    <w:lsdException w:name="annotation text" w:semiHidden="1" w:unhideWhenUsed="1"/>
+    <w:lsdException w:name="header" w:semiHidden="1" w:unhideWhenUsed="1"/>
+    <w:lsdException w:name="footer" w:semiHidden="1" w:unhideWhenUsed="1"/>
+    <w:lsdException w:name="index heading" w:semiHidden="1" w:unhideWhenUsed="1"/>
+    <w:lsdException w:name="caption" w:semiHidden="1" w:uiPriority="35" w:unhideWhenUsed="1" w:qFormat="1"/>
+    <w:lsdException w:name="table of figures" w:semiHidden="1" w:unhideWhenUsed="1"/>
+    <w:lsdException w:name="envelope address" w:semiHidden="1" w:unhideWhenUsed="1"/>
+    <w:lsdException w:name="envelope return" w:semiHidden="1" w:unhideWhenUsed="1"/>
+    <w:lsdException w:name="footnote reference" w:semiHidden="1" w:unhideWhenUsed="1"/>
+    <w:lsdException w:name="annotation reference" w:semiHidden="1" w:unhideWhenUsed="1"/>
+    <w:lsdException w:name="line number" w:semiHidden="1" w:unhideWhenUsed="1"/>
+    <w:lsdException w:name="page number" w:semiHidden="1" w:unhideWhenUsed="1"/>
+    <w:lsdException w:name="endnote reference" w:semiHidden="1" w:unhideWhenUsed="1"/>
+    <w:lsdException w:name="endnote text" w:semiHidden="1" w:unhideWhenUsed="1"/>
+    <w:lsdException w:name="table of authorities" w:semiHidden="1" w:unhideWhenUsed="1"/>
+    <w:lsdException w:name="macro" w:semiHidden="1" w:unhideWhenUsed="1"/>
+    <w:lsdException w:name="toa heading" w:semiHidden="1" w:unhideWhenUsed="1"/>
+    <w:lsdException w:name="List" w:semiHidden="1" w:unhideWhenUsed="1"/>
+    <w:lsdException w:name="List Bullet" w:semiHidden="1" w:unhideWhenUsed="1"/>
+    <w:lsdException w:name="List Number" w:semiHidden="1" w:unhideWhenUsed="1"/>
+    <w:lsdException w:name="List 2" w:semiHidden="1" w:unhideWhenUsed="1"/>
+    <w:lsdException w:name="List 3" w:semiHidden="1" w:unhideWhenUsed="1"/>
+    <w:lsdException w:name="List 4" w:semiHidden="1" w:unhideWhenUsed="1"/>
+    <w:lsdException w:name="List 5" w:semiHidden="1" w:unhideWhenUsed="1"/>
+    <w:lsdException w:name="List Bullet 2" w:semiHidden="1" w:unhideWhenUsed="1"/>
+    <w:lsdException w:name="List Bullet 3" w:semiHidden="1" w:unhideWhenUsed="1"/>
+    <w:lsdException w:name="List Bullet 4" w:semiHidden="1" w:unhideWhenUsed="1"/>
+    <w:lsdException w:name="List Bullet 5" w:semiHidden="1" w:unhideWhenUsed="1"/>
+    <w:lsdException w:name="List Number 2" w:semiHidden="1" w:unhideWhenUsed="1"/>
+    <w:lsdException w:name="List Number 3" w:semiHidden="1" w:unhideWhenUsed="1"/>
+    <w:lsdException w:name="List Number 4" w:semiHidden="1" w:unhideWhenUsed="1"/>
+    <w:lsdException w:name="List Number 5" w:semiHidden="1" w:unhideWhenUsed="1"/>
+    <w:lsdException w:name="Title" w:uiPriority="10" w:qFormat="1"/>
+    <w:lsdException w:name="Closing" w:semiHidden="1" w:unhideWhenUsed="1"/>
+    <w:lsdException w:name="Signature" w:semiHidden="1" w:unhideWhenUsed="1"/>
+    <w:lsdException w:name="Default Paragraph Font" w:semiHidden="1" w:uiPriority="1" w:unhideWhenUsed="1"/>
+    <w:lsdException w:name="Body Text" w:semiHidden="1" w:unhideWhenUsed="1"/>
+    <w:lsdException w:name="Body Text Indent" w:semiHidden="1" w:unhideWhenUsed="1"/>
+    <w:lsdException w:name="List Continue" w:semiHidden="1" w:unhideWhenUsed="1"/>
+    <w:lsdException w:name="List Continue 2" w:semiHidden="1" w:unhideWhenUsed="1"/>
+    <w:lsdException w:name="List Continue 3" w:semiHidden="1" w:unhideWhenUsed="1"/>
+    <w:lsdException w:name="List Continue 4" w:semiHidden="1" w:unhideWhenUsed="1"/>
+    <w:lsdException w:name="List Continue 5" w:semiHidden="1" w:unhideWhenUsed="1"/>
+    <w:lsdException w:name="Message Header" w:semiHidden="1" w:unhideWhenUsed="1"/>
+    <w:lsdException w:name="Subtitle" w:uiPriority="11" w:qFormat="1"/>
+    <w:lsdException w:name="Salutation" w:semiHidden="1" w:unhideWhenUsed="1"/>
+    <w:lsdException w:name="Date" w:semiHidden="1" w:unhideWhenUsed="1"/>
+    <w:lsdException w:name="Body Text First Indent" w:semiHidden="1" w:unhideWhenUsed="1"/>
+    <w:lsdException w:name="Body Text First Indent 2" w:semiHidden="1" w:unhideWhenUsed="1"/>
+    <w:lsdException w:name="Note Heading" w:semiHidden="1" w:unhideWhenUsed="1"/>
+    <w:lsdException w:name="Body Text 2" w:semiHidden="1" w:unhideWhenUsed="1"/>
+    <w:lsdException w:name="Body Text 3" w:semiHidden="1" w:unhideWhenUsed="1"/>
+    <w:lsdException w:name="Body Text Indent 2" w:semiHidden="1" w:unhideWhenUsed="1"/>
+    <w:lsdException w:name="Body Text Indent 3" w:semiHidden="1" w:unhideWhenUsed="1"/>
+    <w:lsdException w:name="Block Text" w:semiHidden="1" w:unhideWhenUsed="1"/>
+    <w:lsdException w:name="Hyperlink" w:semiHidden="1" w:unhideWhenUsed="1"/>
+    <w:lsdException w:name="FollowedHyperlink" w:semiHidden="1" w:unhideWhenUsed="1"/>
+    <w:lsdException w:name="Strong" w:uiPriority="22" w:qFormat="1"/>
+    <w:lsdException w:name="Emphasis" w:uiPriority="20" w:qFormat="1"/>
+    <w:lsdException w:name="Document Map" w:semiHidden="1" w:unhideWhenUsed="1"/>
+    <w:lsdException w:name="Plain Text" w:semiHidden="1" w:unhideWhenUsed="1"/>
+    <w:lsdException w:name="E-mail Signature" w:semiHidden="1" w:unhideWhenUsed="1"/>
+    <w:lsdException w:name="HTML Top of Form" w:semiHidden="1" w:unhideWhenUsed="1"/>
+    <w:lsdException w:name="HTML Bottom of Form" w:semiHidden="1" w:unhideWhenUsed="1"/>
+    <w:lsdException w:name="Normal (Web)" w:semiHidden="1" w:unhideWhenUsed="1"/>
+    <w:lsdException w:name="HTML Acronym" w:semiHidden="1" w:unhideWhenUsed="1"/>
+    <w:lsdException w:name="HTML Address" w:semiHidden="1" w:unhideWhenUsed="1"/>
+    <w:lsdException w:name="HTML Cite" w:semiHidden="1" w:unhideWhenUsed="1"/>
+    <w:lsdException w:name="HTML Code" w:semiHidden="1" w:unhideWhenUsed="1"/>
+    <w:lsdException w:name="HTML Definition" w:semiHidden="1" w:unhideWhenUsed="1"/>
+    <w:lsdException w:name="HTML Keyboard" w:semiHidden="1" w:unhideWhenUsed="1"/>
+    <w:lsdException w:name="HTML Preformatted" w:semiHidden="1" w:unhideWhenUsed="1"/>
+    <w:lsdException w:name="HTML Sample" w:semiHidden="1" w:unhideWhenUsed="1"/>
+    <w:lsdException w:name="HTML Typewriter" w:semiHidden="1" w:unhideWhenUsed="1"/>
+    <w:lsdException w:name="HTML Variable" w:semiHidden="1" w:unhideWhenUsed="1"/>
+    <w:lsdException w:name="Normal Table" w:semiHidden="1" w:unhideWhenUsed="1"/>
+    <w:lsdException w:name="annotation subject" w:semiHidden="1" w:unhideWhenUsed="1"/>
+    <w:lsdException w:name="No List" w:semiHidden="1" w:unhideWhenUsed="1"/>
+    <w:lsdException w:name="Outline List 1" w:semiHidden="1" w:unhideWhenUsed="1"/>
+    <w:lsdException w:name="Outline List 2" w:semiHidden="1" w:unhideWhenUsed="1"/>
+    <w:lsdException w:name="Outline List 3" w:semiHidden="1" w:unhideWhenUsed="1"/>
+    <w:lsdException w:name="Table Simple 1" w:semiHidden="1" w:unhideWhenUsed="1"/>
+    <w:lsdException w:name="Table Simple 2" w:semiHidden="1" w:unhideWhenUsed="1"/>
+    <w:lsdException w:name="Table Simple 3" w:semiHidden="1" w:unhideWhenUsed="1"/>
+    <w:lsdException w:name="Table Classic 1" w:semiHidden="1" w:unhideWhenUsed="1"/>
+    <w:lsdException w:name="Table Classic 2" w:semiHidden="1" w:unhideWhenUsed="1"/>
+    <w:lsdException w:name="Table Classic 3" w:semiHidden="1" w:unhideWhenUsed="1"/>
+    <w:lsdException w:name="Table Classic 4" w:semiHidden="1" w:unhideWhenUsed="1"/>
+    <w:lsdException w:name="Table Colorful 1" w:semiHidden="1" w:unhideWhenUsed="1"/>
+    <w:lsdException w:name="Table Colorful 2" w:semiHidden="1" w:unhideWhenUsed="1"/>
+    <w:lsdException w:name="Table Colorful 3" w:semiHidden="1" w:unhideWhenUsed="1"/>
+    <w:lsdException w:name="Table Columns 1" w:semiHidden="1" w:unhideWhenUsed="1"/>
+    <w:lsdException w:name="Table Columns 2" w:semiHidden="1" w:unhideWhenUsed="1"/>
+    <w:lsdException w:name="Table Columns 3" w:semiHidden="1" w:unhideWhenUsed="1"/>
+    <w:lsdException w:name="Table Columns 4" w:semiHidden="1" w:unhideWhenUsed="1"/>
+    <w:lsdException w:name="Table Columns 5" w:semiHidden="1" w:unhideWhenUsed="1"/>
+    <w:lsdException w:name="Table Grid 1" w:semiHidden="1" w:unhideWhenUsed="1"/>
+    <w:lsdException w:name="Table Grid 2" w:semiHidden="1" w:unhideWhenUsed="1"/>
+    <w:lsdException w:name="Table Grid 3" w:semiHidden="1" w:unhideWhenUsed="1"/>
+    <w:lsdException w:name="Table Grid 4" w:semiHidden="1" w:unhideWhenUsed="1"/>
+    <w:lsdException w:name="Table Grid 5" w:semiHidden="1" w:unhideWhenUsed="1"/>
+    <w:lsdException w:name="Table Grid 6" w:semiHidden="1" w:unhideWhenUsed="1"/>
+    <w:lsdException w:name="Table Grid 7" w:semiHidden="1" w:unhideWhenUsed="1"/>
+    <w:lsdException w:name="Table Grid 8" w:semiHidden="1" w:unhideWhenUsed="1"/>
+    <w:lsdException w:name="Table List 1" w:semiHidden="1" w:unhideWhenUsed="1"/>
+    <w:lsdException w:name="Table List 2" w:semiHidden="1" w:unhideWhenUsed="1"/>
+    <w:lsdException w:name="Table List 3" w:semiHidden="1" w:unhideWhenUsed="1"/>
+    <w:lsdException w:name="Table List 4" w:semiHidden="1" w:unhideWhenUsed="1"/>
+    <w:lsdException w:name="Table List 5" w:semiHidden="1" w:unhideWhenUsed="1"/>
+    <w:lsdException w:name="Table List 6" w:semiHidden="1" w:unhideWhenUsed="1"/>
+    <w:lsdException w:name="Table List 7" w:semiHidden="1" w:unhideWhenUsed="1"/>
+    <w:lsdException w:name="Table List 8" w:semiHidden="1" w:unhideWhenUsed="1"/>
+    <w:lsdException w:name="Table 3D effects 1" w:semiHidden="1" w:unhideWhenUsed="1"/>
+    <w:lsdException w:name="Table 3D effects 2" w:semiHidden="1" w:unhideWhenUsed="1"/>
+    <w:lsdException w:name="Table 3D effects 3" w:semiHidden="1" w:unhideWhenUsed="1"/>
+    <w:lsdException w:name="Table Contemporary" w:semiHidden="1" w:unhideWhenUsed="1"/>
+    <w:lsdException w:name="Table Elegant" w:semiHidden="1" w:unhideWhenUsed="1"/>
+    <w:lsdException w:name="Table Professional" w:semiHidden="1" w:unhideWhenUsed="1"/>
+    <w:lsdException w:name="Table Subtle 1" w:semiHidden="1" w:unhideWhenUsed="1"/>
+    <w:lsdException w:name="Table Subtle 2" w:semiHidden="1" w:unhideWhenUsed="1"/>
+    <w:lsdException w:name="Table Web 1" w:semiHidden="1" w:unhideWhenUsed="1"/>
+    <w:lsdException w:name="Table Web 2" w:semiHidden="1" w:unhideWhenUsed="1"/>
+    <w:lsdException w:name="Table Web 3" w:semiHidden="1" w:unhideWhenUsed="1"/>
+    <w:lsdException w:name="Balloon Text" w:semiHidden="1" w:unhideWhenUsed="1"/>
+    <w:lsdException w:name="Table Grid" w:uiPriority="39"/>
+    <w:lsdException w:name="Table Theme" w:semiHidden="1" w:unhideWhenUsed="1"/>
+    <w:lsdException w:name="Note Level 1" w:semiHidden="1" w:unhideWhenUsed="1"/>
+    <w:lsdException w:name="Note Level 2" w:semiHidden="1" w:unhideWhenUsed="1"/>
+    <w:lsdException w:name="Note Level 3" w:semiHidden="1" w:unhideWhenUsed="1"/>
+    <w:lsdException w:name="Note Level 4" w:semiHidden="1" w:unhideWhenUsed="1"/>
+    <w:lsdException w:name="Note Level 5" w:semiHidden="1" w:unhideWhenUsed="1"/>
+    <w:lsdException w:name="Note Level 6" w:semiHidden="1" w:unhideWhenUsed="1"/>
+    <w:lsdException w:name="Note Level 7" w:semiHidden="1" w:unhideWhenUsed="1"/>
+    <w:lsdException w:name="Note Level 8" w:semiHidden="1" w:unhideWhenUsed="1"/>
+    <w:lsdException w:name="Note Level 9" w:semiHidden="1" w:unhideWhenUsed="1"/>
+    <w:lsdException w:name="Placeholder Text" w:semiHidden="1"/>
+    <w:lsdException w:name="No Spacing" w:uiPriority="1" w:qFormat="1"/>
+    <w:lsdException w:name="Light Shading" w:uiPriority="60"/>
+    <w:lsdException w:name="Light List" w:uiPriority="61"/>
+    <w:lsdException w:name="Light Grid" w:uiPriority="62"/>
+    <w:lsdException w:name="Medium Shading 1" w:uiPriority="63"/>
+    <w:lsdException w:name="Medium Shading 2" w:uiPriority="64"/>
+    <w:lsdException w:name="Medium List 1" w:uiPriority="65"/>
+    <w:lsdException w:name="Medium List 2" w:uiPriority="66"/>
+    <w:lsdException w:name="Medium Grid 1" w:uiPriority="67"/>
+    <w:lsdException w:name="Medium Grid 2" w:uiPriority="68"/>
+    <w:lsdException w:name="Medium Grid 3" w:uiPriority="69"/>
+    <w:lsdException w:name="Dark List" w:uiPriority="70"/>
+    <w:lsdException w:name="Colorful Shading" w:uiPriority="71"/>
+    <w:lsdException w:name="Colorful List" w:uiPriority="72"/>
+    <w:lsdException w:name="Colorful Grid" w:uiPriority="73"/>
+    <w:lsdException w:name="Light Shading Accent 1" w:uiPriority="60"/>
+    <w:lsdException w:name="Light List Accent 1" w:uiPriority="61"/>
+    <w:lsdException w:name="Light Grid Accent 1" w:uiPriority="62"/>
+    <w:lsdException w:name="Medium Shading 1 Accent 1" w:uiPriority="63"/>
+    <w:lsdException w:name="Medium Shading 2 Accent 1" w:uiPriority="64"/>
+    <w:lsdException w:name="Medium List 1 Accent 1" w:uiPriority="65"/>
+    <w:lsdException w:name="Revision" w:semiHidden="1"/>
+    <w:lsdException w:name="List Paragraph" w:uiPriority="34" w:qFormat="1"/>
+    <w:lsdException w:name="Quote" w:uiPriority="29" w:qFormat="1"/>
+    <w:lsdException w:name="Intense Quote" w:uiPriority="30" w:qFormat="1"/>
+    <w:lsdException w:name="Medium List 2 Accent 1" w:uiPriority="66"/>
+    <w:lsdException w:name="Medium Grid 1 Accent 1" w:uiPriority="67"/>
+    <w:lsdException w:name="Medium Grid 2 Accent 1" w:uiPriority="68"/>
+    <w:lsdException w:name="Medium Grid 3 Accent 1" w:uiPriority="69"/>
+    <w:lsdException w:name="Dark List Accent 1" w:uiPriority="70"/>
+    <w:lsdException w:name="Colorful Shading Accent 1" w:uiPriority="71"/>
+    <w:lsdException w:name="Colorful List Accent 1" w:uiPriority="72"/>
+    <w:lsdException w:name="Colorful Grid Accent 1" w:uiPriority="73"/>
+    <w:lsdException w:name="Light Shading Accent 2" w:uiPriority="60"/>
+    <w:lsdException w:name="Light List Accent 2" w:uiPriority="61"/>
+    <w:lsdException w:name="Light Grid Accent 2" w:uiPriority="62"/>
+    <w:lsdException w:name="Medium Shading 1 Accent 2" w:uiPriority="63"/>
+    <w:lsdException w:name="Medium Shading 2 Accent 2" w:uiPriority="64"/>
+    <w:lsdException w:name="Medium List 1 Accent 2" w:uiPriority="65"/>
+    <w:lsdException w:name="Medium List 2 Accent 2" w:uiPriority="66"/>
+    <w:lsdException w:name="Medium Grid 1 Accent 2" w:uiPriority="67"/>
+    <w:lsdException w:name="Medium Grid 2 Accent 2" w:uiPriority="68"/>
+    <w:lsdException w:name="Medium Grid 3 Accent 2" w:uiPriority="69"/>
+    <w:lsdException w:name="Dark List Accent 2" w:uiPriority="70"/>
+    <w:lsdException w:name="Colorful Shading Accent 2" w:uiPriority="71"/>
+    <w:lsdException w:name="Colorful List Accent 2" w:uiPriority="72"/>
+    <w:lsdException w:name="Colorful Grid Accent 2" w:uiPriority="73"/>
+    <w:lsdException w:name="Light Shading Accent 3" w:uiPriority="60"/>
+    <w:lsdException w:name="Light List Accent 3" w:uiPriority="61"/>
+    <w:lsdException w:name="Light Grid Accent 3" w:uiPriority="62"/>
+    <w:lsdException w:name="Medium Shading 1 Accent 3" w:uiPriority="63"/>
+    <w:lsdException w:name="Medium Shading 2 Accent 3" w:uiPriority="64"/>
+    <w:lsdException w:name="Medium List 1 Accent 3" w:uiPriority="65"/>
+    <w:lsdException w:name="Medium List 2 Accent 3" w:uiPriority="66"/>
+    <w:lsdException w:name="Medium Grid 1 Accent 3" w:uiPriority="67"/>
+    <w:lsdException w:name="Medium Grid 2 Accent 3" w:uiPriority="68"/>
+    <w:lsdException w:name="Medium Grid 3 Accent 3" w:uiPriority="69"/>
+    <w:lsdException w:name="Dark List Accent 3" w:uiPriority="70"/>
+    <w:lsdException w:name="Colorful Shading Accent 3" w:uiPriority="71"/>
+    <w:lsdException w:name="Colorful List Accent 3" w:uiPriority="72"/>
+    <w:lsdException w:name="Colorful Grid Accent 3" w:uiPriority="73"/>
+    <w:lsdException w:name="Light Shading Accent 4" w:uiPriority="60"/>
+    <w:lsdException w:name="Light List Accent 4" w:uiPriority="61"/>
+    <w:lsdException w:name="Light Grid Accent 4" w:uiPriority="62"/>
+    <w:lsdException w:name="Medium Shading 1 Accent 4" w:uiPriority="63"/>
+    <w:lsdException w:name="Medium Shading 2 Accent 4" w:uiPriority="64"/>
+    <w:lsdException w:name="Medium List 1 Accent 4" w:uiPriority="65"/>
+    <w:lsdException w:name="Medium List 2 Accent 4" w:uiPriority="66"/>
+    <w:lsdException w:name="Medium Grid 1 Accent 4" w:uiPriority="67"/>
+    <w:lsdException w:name="Medium Grid 2 Accent 4" w:uiPriority="68"/>
+    <w:lsdException w:name="Medium Grid 3 Accent 4" w:uiPriority="69"/>
+    <w:lsdException w:name="Dark List Accent 4" w:uiPriority="70"/>
+    <w:lsdException w:name="Colorful Shading Accent 4" w:uiPriority="71"/>
+    <w:lsdException w:name="Colorful List Accent 4" w:uiPriority="72"/>
+    <w:lsdException w:name="Colorful Grid Accent 4" w:uiPriority="73"/>
+    <w:lsdException w:name="Light Shading Accent 5" w:uiPriority="60"/>
+    <w:lsdException w:name="Light List Accent 5" w:uiPriority="61"/>
+    <w:lsdException w:name="Light Grid Accent 5" w:uiPriority="62"/>
+    <w:lsdException w:name="Medium Shading 1 Accent 5" w:uiPriority="63"/>
+    <w:lsdException w:name="Medium Shading 2 Accent 5" w:uiPriority="64"/>
+    <w:lsdException w:name="Medium List 1 Accent 5" w:uiPriority="65"/>
+    <w:lsdException w:name="Medium List 2 Accent 5" w:uiPriority="66"/>
+    <w:lsdException w:name="Medium Grid 1 Accent 5" w:uiPriority="67"/>
+    <w:lsdException w:name="Medium Grid 2 Accent 5" w:uiPriority="68"/>
+    <w:lsdException w:name="Medium Grid 3 Accent 5" w:uiPriority="69"/>
+    <w:lsdException w:name="Dark List Accent 5" w:uiPriority="70"/>
+    <w:lsdException w:name="Colorful Shading Accent 5" w:uiPriority="71"/>
+    <w:lsdException w:name="Colorful List Accent 5" w:uiPriority="72"/>
+    <w:lsdException w:name="Colorful Grid Accent 5" w:uiPriority="73"/>
+    <w:lsdException w:name="Light Shading Accent 6" w:uiPriority="60"/>
+    <w:lsdException w:name="Light List Accent 6" w:uiPriority="61"/>
+    <w:lsdException w:name="Light Grid Accent 6" w:uiPriority="62"/>
+    <w:lsdException w:name="Medium Shading 1 Accent 6" w:uiPriority="63"/>
+    <w:lsdException w:name="Medium Shading 2 Accent 6" w:uiPriority="64"/>
+    <w:lsdException w:name="Medium List 1 Accent 6" w:uiPriority="65"/>
+    <w:lsdException w:name="Medium List 2 Accent 6" w:uiPriority="66"/>
+    <w:lsdException w:name="Medium Grid 1 Accent 6" w:uiPriority="67"/>
+    <w:lsdException w:name="Medium Grid 2 Accent 6" w:uiPriority="68"/>
+    <w:lsdException w:name="Medium Grid 3 Accent 6" w:uiPriority="69"/>
+    <w:lsdException w:name="Dark List Accent 6" w:uiPriority="70"/>
+    <w:lsdException w:name="Colorful Shading Accent 6" w:uiPriority="71"/>
+    <w:lsdException w:name="Colorful List Accent 6" w:uiPriority="72"/>
+    <w:lsdException w:name="Colorful Grid Accent 6" w:uiPriority="73"/>
+    <w:lsdException w:name="Subtle Emphasis" w:uiPriority="19" w:qFormat="1"/>
+    <w:lsdException w:name="Intense Emphasis" w:uiPriority="21" w:qFormat="1"/>
+    <w:lsdException w:name="Subtle Reference" w:uiPriority="31" w:qFormat="1"/>
+    <w:lsdException w:name="Intense Reference" w:uiPriority="32" w:qFormat="1"/>
+    <w:lsdException w:name="Book Title" w:uiPriority="33" w:qFormat="1"/>
+    <w:lsdException w:name="Bibliography" w:semiHidden="1" w:uiPriority="37" w:unhideWhenUsed="1"/>
+    <w:lsdException w:name="TOC Heading" w:semiHidden="1" w:uiPriority="39" w:unhideWhenUsed="1" w:qFormat="1"/>
+    <w:lsdException w:name="Plain Table 1" w:uiPriority="41"/>
+    <w:lsdException w:name="Plain Table 2" w:uiPriority="42"/>
+    <w:lsdException w:name="Plain Table 3" w:uiPriority="43"/>
+    <w:lsdException w:name="Plain Table 4" w:uiPriority="44"/>
+    <w:lsdException w:name="Plain Table 5" w:uiPriority="45"/>
+    <w:lsdException w:name="Grid Table Light" w:uiPriority="40"/>
+    <w:lsdException w:name="Grid Table 1 Light" w:uiPriority="46"/>
+    <w:lsdException w:name="Grid Table 2" w:uiPriority="47"/>
+    <w:lsdException w:name="Grid Table 3" w:uiPriority="48"/>
+    <w:lsdException w:name="Grid Table 4" w:uiPriority="49"/>
+    <w:lsdException w:name="Grid Table 5 Dark" w:uiPriority="50"/>
+    <w:lsdException w:name="Grid Table 6 Colorful" w:uiPriority="51"/>
+    <w:lsdException w:name="Grid Table 7 Colorful" w:uiPriority="52"/>
+    <w:lsdException w:name="Grid Table 1 Light Accent 1" w:uiPriority="46"/>
+    <w:lsdException w:name="Grid Table 2 Accent 1" w:uiPriority="47"/>
+    <w:lsdException w:name="Grid Table 3 Accent 1" w:uiPriority="48"/>
+    <w:lsdException w:name="Grid Table 4 Accent 1" w:uiPriority="49"/>
+    <w:lsdException w:name="Grid Table 5 Dark Accent 1" w:uiPriority="50"/>
+    <w:lsdException w:name="Grid Table 6 Colorful Accent 1" w:uiPriority="51"/>
+    <w:lsdException w:name="Grid Table 7 Colorful Accent 1" w:uiPriority="52"/>
+    <w:lsdException w:name="Grid Table 1 Light Accent 2" w:uiPriority="46"/>
+    <w:lsdException w:name="Grid Table 2 Accent 2" w:uiPriority="47"/>
+    <w:lsdException w:name="Grid Table 3 Accent 2" w:uiPriority="48"/>
+    <w:lsdException w:name="Grid Table 4 Accent 2" w:uiPriority="49"/>
+    <w:lsdException w:name="Grid Table 5 Dark Accent 2" w:uiPriority="50"/>
+    <w:lsdException w:name="Grid Table 6 Colorful Accent 2" w:uiPriority="51"/>
+    <w:lsdException w:name="Grid Table 7 Colorful Accent 2" w:uiPriority="52"/>
+    <w:lsdException w:name="Grid Table 1 Light Accent 3" w:uiPriority="46"/>
+    <w:lsdException w:name="Grid Table 2 Accent 3" w:uiPriority="47"/>
+    <w:lsdException w:name="Grid Table 3 Accent 3" w:uiPriority="48"/>
+    <w:lsdException w:name="Grid Table 4 Accent 3" w:uiPriority="49"/>
+    <w:lsdException w:name="Grid Table 5 Dark Accent 3" w:uiPriority="50"/>
+    <w:lsdException w:name="Grid Table 6 Colorful Accent 3" w:uiPriority="51"/>
+    <w:lsdException w:name="Grid Table 7 Colorful Accent 3" w:uiPriority="52"/>
+    <w:lsdException w:name="Grid Table 1 Light Accent 4" w:uiPriority="46"/>
+    <w:lsdException w:name="Grid Table 2 Accent 4" w:uiPriority="47"/>
+    <w:lsdException w:name="Grid Table 3 Accent 4" w:uiPriority="48"/>
+    <w:lsdException w:name="Grid Table 4 Accent 4" w:uiPriority="49"/>
+    <w:lsdException w:name="Grid Table 5 Dark Accent 4" w:uiPriority="50"/>
+    <w:lsdException w:name="Grid Table 6 Colorful Accent 4" w:uiPriority="51"/>
+    <w:lsdException w:name="Grid Table 7 Colorful Accent 4" w:uiPriority="52"/>
+    <w:lsdException w:name="Grid Table 1 Light Accent 5" w:uiPriority="46"/>
+    <w:lsdException w:name="Grid Table 2 Accent 5" w:uiPriority="47"/>
+    <w:lsdException w:name="Grid Table 3 Accent 5" w:uiPriority="48"/>
+    <w:lsdException w:name="Grid Table 4 Accent 5" w:uiPriority="49"/>
+    <w:lsdException w:name="Grid Table 5 Dark Accent 5" w:uiPriority="50"/>
+    <w:lsdException w:name="Grid Table 6 Colorful Accent 5" w:uiPriority="51"/>
+    <w:lsdException w:name="Grid Table 7 Colorful Accent 5" w:uiPriority="52"/>
+    <w:lsdException w:name="Grid Table 1 Light Accent 6" w:uiPriority="46"/>
+    <w:lsdException w:name="Grid Table 2 Accent 6" w:uiPriority="47"/>
+    <w:lsdException w:name="Grid Table 3 Accent 6" w:uiPriority="48"/>
+    <w:lsdException w:name="Grid Table 4 Accent 6" w:uiPriority="49"/>
+    <w:lsdException w:name="Grid Table 5 Dark Accent 6" w:uiPriority="50"/>
+    <w:lsdException w:name="Grid Table 6 Colorful Accent 6" w:uiPriority="51"/>
+    <w:lsdException w:name="Grid Table 7 Colorful Accent 6" w:uiPriority="52"/>
+    <w:lsdException w:name="List Table 1 Light" w:uiPriority="46"/>
+    <w:lsdException w:name="List Table 2" w:uiPriority="47"/>
+    <w:lsdException w:name="List Table 3" w:uiPriority="48"/>
+    <w:lsdException w:name="List Table 4" w:uiPriority="49"/>
+    <w:lsdException w:name="List Table 5 Dark" w:uiPriority="50"/>
+    <w:lsdException w:name="List Table 6 Colorful" w:uiPriority="51"/>
+    <w:lsdException w:name="List Table 7 Colorful" w:uiPriority="52"/>
+    <w:lsdException w:name="List Table 1 Light Accent 1" w:uiPriority="46"/>
+    <w:lsdException w:name="List Table 2 Accent 1" w:uiPriority="47"/>
+    <w:lsdException w:name="List Table 3 Accent 1" w:uiPriority="48"/>
+    <w:lsdException w:name="List Table 4 Accent 1" w:uiPriority="49"/>
+    <w:lsdException w:name="List Table 5 Dark Accent 1" w:uiPriority="50"/>
+    <w:lsdException w:name="List Table 6 Colorful Accent 1" w:uiPriority="51"/>
+    <w:lsdException w:name="List Table 7 Colorful Accent 1" w:uiPriority="52"/>
+    <w:lsdException w:name="List Table 1 Light Accent 2" w:uiPriority="46"/>
+    <w:lsdException w:name="List Table 2 Accent 2" w:uiPriority="47"/>
+    <w:lsdException w:name="List Table 3 Accent 2" w:uiPriority="48"/>
+    <w:lsdException w:name="List Table 4 Accent 2" w:uiPriority="49"/>
+    <w:lsdException w:name="List Table 5 Dark Accent 2" w:uiPriority="50"/>
+    <w:lsdException w:name="List Table 6 Colorful Accent 2" w:uiPriority="51"/>
+    <w:lsdException w:name="List Table 7 Colorful Accent 2" w:uiPriority="52"/>
+    <w:lsdException w:name="List Table 1 Light Accent 3" w:uiPriority="46"/>
+    <w:lsdException w:name="List Table 2 Accent 3" w:uiPriority="47"/>
+    <w:lsdException w:name="List Table 3 Accent 3" w:uiPriority="48"/>
+    <w:lsdException w:name="List Table 4 Accent 3" w:uiPriority="49"/>
+    <w:lsdException w:name="List Table 5 Dark Accent 3" w:uiPriority="50"/>
+    <w:lsdException w:name="List Table 6 Colorful Accent 3" w:uiPriority="51"/>
+    <w:lsdException w:name="List Table 7 Colorful Accent 3" w:uiPriority="52"/>
+    <w:lsdException w:name="List Table 1 Light Accent 4" w:uiPriority="46"/>
+    <w:lsdException w:name="List Table 2 Accent 4" w:uiPriority="47"/>
+    <w:lsdException w:name="List Table 3 Accent 4" w:uiPriority="48"/>
+    <w:lsdException w:name="List Table 4 Accent 4" w:uiPriority="49"/>
+    <w:lsdException w:name="List Table 5 Dark Accent 4" w:uiPriority="50"/>
+    <w:lsdException w:name="List Table 6 Colorful Accent 4" w:uiPriority="51"/>
+    <w:lsdException w:name="List Table 7 Colorful Accent 4" w:uiPriority="52"/>
+    <w:lsdException w:name="List Table 1 Light Accent 5" w:uiPriority="46"/>
+    <w:lsdException w:name="List Table 2 Accent 5" w:uiPriority="47"/>
+    <w:lsdException w:name="List Table 3 Accent 5" w:uiPriority="48"/>
+    <w:lsdException w:name="List Table 4 Accent 5" w:uiPriority="49"/>
+    <w:lsdException w:name="List Table 5 Dark Accent 5" w:uiPriority="50"/>
+    <w:lsdException w:name="List Table 6 Colorful Accent 5" w:uiPriority="51"/>
+    <w:lsdException w:name="List Table 7 Colorful Accent 5" w:uiPriority="52"/>
+    <w:lsdException w:name="List Table 1 Light Accent 6" w:uiPriority="46"/>
+    <w:lsdException w:name="List Table 2 Accent 6" w:uiPriority="47"/>
+    <w:lsdException w:name="List Table 3 Accent 6" w:uiPriority="48"/>
+    <w:lsdException w:name="List Table 4 Accent 6" w:uiPriority="49"/>
+    <w:lsdException w:name="List Table 5 Dark Accent 6" w:uiPriority="50"/>
+    <w:lsdException w:name="List Table 6 Colorful Accent 6" w:uiPriority="51"/>
+    <w:lsdException w:name="List Table 7 Colorful Accent 6" w:uiPriority="52"/>
+    <w:lsdException w:name="Mention" w:semiHidden="1" w:unhideWhenUsed="1"/>
+    <w:lsdException w:name="Smart Hyperlink" w:semiHidden="1" w:unhideWhenUsed="1"/>
+  </w:latentStyles>
   <w:style w:type="paragraph" w:default="1" w:styleId="Normal">
     <w:name w:val="Normal"/>
-    <w:next w:val="Normal"/>
-    <w:pPr/>
     <w:rPr>
       <w:sz w:val="24"/>
       <w:szCs w:val="24"/>
-      <w:lang w:val="en-US" w:eastAsia="en-US" w:bidi="ar-SA"/>
     </w:rPr>
   </w:style>
-  <w:style w:type="character" w:default="1" w:styleId="Default Paragraph Font">
+  <w:style w:type="character" w:default="1" w:styleId="DefaultParagraphFont">
     <w:name w:val="Default Paragraph Font"/>
-    <w:next w:val="Default Paragraph Font"/>
+    <w:uiPriority w:val="1"/>
+    <w:semiHidden/>
+    <w:unhideWhenUsed/>
+  </w:style>
+  <w:style w:type="table" w:default="1" w:styleId="TableNormal">
+    <w:name w:val="Normal Table"/>
+    <w:uiPriority w:val="99"/>
+    <w:semiHidden/>
+    <w:unhideWhenUsed/>
+    <w:tblPr>
+      <w:tblInd w:w="0" w:type="dxa"/>
+      <w:tblCellMar>
+        <w:top w:w="0" w:type="dxa"/>
+        <w:left w:w="108" w:type="dxa"/>
+        <w:bottom w:w="0" w:type="dxa"/>
+        <w:right w:w="108" w:type="dxa"/>
+      </w:tblCellMar>
+    </w:tblPr>
+  </w:style>
+  <w:style w:type="numbering" w:default="1" w:styleId="NoList">
+    <w:name w:val="No List"/>
+    <w:uiPriority w:val="99"/>
+    <w:semiHidden/>
+    <w:unhideWhenUsed/>
   </w:style>
   <w:style w:type="character" w:styleId="Hyperlink">
     <w:name w:val="Hyperlink"/>
@@ -2429,150 +2396,47 @@
       <w:u w:val="single"/>
     </w:rPr>
   </w:style>
-  <w:style w:type="table" w:default="1" w:styleId="Table Normal">
-    <w:name w:val="Table Normal"/>
-    <w:next w:val="Table Normal"/>
-    <w:pPr/>
-    <w:tblPr>
-      <w:tblInd w:w="0" w:type="dxa"/>
-    </w:tblPr>
-    <w:trPr/>
-    <w:tcPr/>
-    <w:tblStylePr w:type="firstRow"/>
-    <w:tblStylePr w:type="lastRow"/>
-    <w:tblStylePr w:type="firstCol"/>
-    <w:tblStylePr w:type="lastCol"/>
-    <w:tblStylePr w:type="band1Vert"/>
-    <w:tblStylePr w:type="band2Vert"/>
-    <w:tblStylePr w:type="band1Horz"/>
-    <w:tblStylePr w:type="band2Horz"/>
-    <w:tblStylePr w:type="neCell"/>
-    <w:tblStylePr w:type="nwCell"/>
-    <w:tblStylePr w:type="seCell"/>
-    <w:tblStylePr w:type="swCell"/>
-  </w:style>
-  <w:style w:type="numbering" w:default="1" w:styleId="No List">
-    <w:name w:val="No List"/>
-    <w:next w:val="No List"/>
-    <w:pPr/>
-  </w:style>
-  <w:style w:type="paragraph" w:styleId="Header &amp; Footer">
+  <w:style w:type="paragraph" w:customStyle="1" w:styleId="HeaderFooter">
     <w:name w:val="Header &amp; Footer"/>
-    <w:next w:val="Header &amp; Footer"/>
     <w:pPr>
-      <w:keepNext w:val="0"/>
-      <w:keepLines w:val="0"/>
-      <w:pageBreakBefore w:val="0"/>
-      <w:widowControl w:val="1"/>
-      <w:shd w:val="clear" w:color="auto" w:fill="auto"/>
       <w:tabs>
         <w:tab w:val="right" w:pos="9020"/>
       </w:tabs>
-      <w:suppressAutoHyphens w:val="0"/>
-      <w:bidi w:val="0"/>
-      <w:spacing w:before="0" w:after="0" w:line="240" w:lineRule="auto"/>
-      <w:ind w:left="0" w:right="0" w:firstLine="0"/>
-      <w:jc w:val="left"/>
-      <w:outlineLvl w:val="9"/>
     </w:pPr>
     <w:rPr>
-      <w:rFonts w:ascii="Helvetica Neue" w:cs="Arial Unicode MS" w:hAnsi="Helvetica Neue" w:eastAsia="Arial Unicode MS"/>
-      <w:b w:val="0"/>
-      <w:bCs w:val="0"/>
-      <w:i w:val="0"/>
-      <w:iCs w:val="0"/>
-      <w:caps w:val="0"/>
-      <w:smallCaps w:val="0"/>
-      <w:strike w:val="0"/>
-      <w:dstrike w:val="0"/>
-      <w:outline w:val="0"/>
+      <w:rFonts w:ascii="Helvetica Neue" w:hAnsi="Helvetica Neue" w:cs="Arial Unicode MS"/>
       <w:color w:val="000000"/>
-      <w:spacing w:val="0"/>
-      <w:kern w:val="0"/>
-      <w:position w:val="0"/>
       <w:sz w:val="24"/>
       <w:szCs w:val="24"/>
-      <w:u w:val="none"/>
-      <w:vertAlign w:val="baseline"/>
     </w:rPr>
   </w:style>
-  <w:style w:type="paragraph" w:styleId="Body">
+  <w:style w:type="paragraph" w:customStyle="1" w:styleId="Body">
     <w:name w:val="Body"/>
-    <w:next w:val="Body"/>
     <w:pPr>
-      <w:keepNext w:val="0"/>
-      <w:keepLines w:val="0"/>
-      <w:pageBreakBefore w:val="0"/>
-      <w:widowControl w:val="1"/>
-      <w:shd w:val="clear" w:color="auto" w:fill="auto"/>
-      <w:suppressAutoHyphens w:val="0"/>
-      <w:bidi w:val="0"/>
-      <w:spacing w:before="0" w:after="160" w:line="259" w:lineRule="auto"/>
-      <w:ind w:left="0" w:right="0" w:firstLine="0"/>
-      <w:jc w:val="left"/>
-      <w:outlineLvl w:val="9"/>
+      <w:spacing w:after="160" w:line="259" w:lineRule="auto"/>
     </w:pPr>
     <w:rPr>
-      <w:rFonts w:ascii="Calibri" w:cs="Calibri" w:hAnsi="Calibri" w:eastAsia="Calibri"/>
-      <w:b w:val="0"/>
-      <w:bCs w:val="0"/>
-      <w:i w:val="0"/>
-      <w:iCs w:val="0"/>
-      <w:caps w:val="0"/>
-      <w:smallCaps w:val="0"/>
-      <w:strike w:val="0"/>
-      <w:dstrike w:val="0"/>
-      <w:outline w:val="0"/>
+      <w:rFonts w:ascii="Calibri" w:eastAsia="Calibri" w:hAnsi="Calibri" w:cs="Calibri"/>
       <w:color w:val="000000"/>
-      <w:spacing w:val="0"/>
-      <w:kern w:val="0"/>
-      <w:position w:val="0"/>
       <w:sz w:val="22"/>
       <w:szCs w:val="22"/>
-      <w:u w:val="none" w:color="000000"/>
-      <w:vertAlign w:val="baseline"/>
-      <w:lang w:val="en-US"/>
+      <w:u w:color="000000"/>
     </w:rPr>
   </w:style>
-  <w:style w:type="paragraph" w:styleId="Normal (Web)">
+  <w:style w:type="paragraph" w:styleId="NormalWeb">
     <w:name w:val="Normal (Web)"/>
-    <w:next w:val="Normal (Web)"/>
     <w:pPr>
-      <w:keepNext w:val="0"/>
-      <w:keepLines w:val="0"/>
-      <w:pageBreakBefore w:val="0"/>
-      <w:widowControl w:val="1"/>
-      <w:shd w:val="clear" w:color="auto" w:fill="auto"/>
-      <w:suppressAutoHyphens w:val="0"/>
-      <w:bidi w:val="0"/>
-      <w:spacing w:before="100" w:after="100" w:line="240" w:lineRule="auto"/>
-      <w:ind w:left="0" w:right="0" w:firstLine="0"/>
-      <w:jc w:val="left"/>
-      <w:outlineLvl w:val="9"/>
+      <w:spacing w:before="100" w:after="100"/>
     </w:pPr>
     <w:rPr>
-      <w:rFonts w:ascii="Times New Roman" w:cs="Arial Unicode MS" w:hAnsi="Times New Roman" w:eastAsia="Arial Unicode MS"/>
-      <w:b w:val="0"/>
-      <w:bCs w:val="0"/>
-      <w:i w:val="0"/>
-      <w:iCs w:val="0"/>
-      <w:caps w:val="0"/>
-      <w:smallCaps w:val="0"/>
-      <w:strike w:val="0"/>
-      <w:dstrike w:val="0"/>
-      <w:outline w:val="0"/>
+      <w:rFonts w:cs="Arial Unicode MS"/>
       <w:color w:val="000000"/>
-      <w:spacing w:val="0"/>
-      <w:kern w:val="0"/>
-      <w:position w:val="0"/>
       <w:sz w:val="24"/>
       <w:szCs w:val="24"/>
-      <w:u w:val="none" w:color="000000"/>
-      <w:vertAlign w:val="baseline"/>
-      <w:lang w:val="en-US"/>
+      <w:u w:color="000000"/>
     </w:rPr>
   </w:style>
-  <w:style w:type="numbering" w:styleId="Imported Style 1">
+  <w:style w:type="numbering" w:customStyle="1" w:styleId="ImportedStyle1">
     <w:name w:val="Imported Style 1"/>
     <w:pPr>
       <w:numPr>
@@ -2580,49 +2444,25 @@
       </w:numPr>
     </w:pPr>
   </w:style>
-  <w:style w:type="paragraph" w:styleId="List Paragraph">
+  <w:style w:type="paragraph" w:styleId="ListParagraph">
     <w:name w:val="List Paragraph"/>
-    <w:next w:val="List Paragraph"/>
     <w:pPr>
-      <w:keepNext w:val="0"/>
-      <w:keepLines w:val="0"/>
-      <w:pageBreakBefore w:val="0"/>
-      <w:widowControl w:val="1"/>
-      <w:shd w:val="clear" w:color="auto" w:fill="auto"/>
-      <w:suppressAutoHyphens w:val="0"/>
-      <w:bidi w:val="0"/>
-      <w:spacing w:before="0" w:after="160" w:line="259" w:lineRule="auto"/>
-      <w:ind w:left="720" w:right="0" w:firstLine="0"/>
-      <w:jc w:val="left"/>
-      <w:outlineLvl w:val="9"/>
+      <w:spacing w:after="160" w:line="259" w:lineRule="auto"/>
+      <w:ind w:left="720"/>
     </w:pPr>
     <w:rPr>
-      <w:rFonts w:ascii="Calibri" w:cs="Calibri" w:hAnsi="Calibri" w:eastAsia="Calibri"/>
-      <w:b w:val="0"/>
-      <w:bCs w:val="0"/>
-      <w:i w:val="0"/>
-      <w:iCs w:val="0"/>
-      <w:caps w:val="0"/>
-      <w:smallCaps w:val="0"/>
-      <w:strike w:val="0"/>
-      <w:dstrike w:val="0"/>
-      <w:outline w:val="0"/>
+      <w:rFonts w:ascii="Calibri" w:eastAsia="Calibri" w:hAnsi="Calibri" w:cs="Calibri"/>
       <w:color w:val="000000"/>
-      <w:spacing w:val="0"/>
-      <w:kern w:val="0"/>
-      <w:position w:val="0"/>
       <w:sz w:val="22"/>
       <w:szCs w:val="22"/>
-      <w:u w:val="none" w:color="000000"/>
-      <w:vertAlign w:val="baseline"/>
-      <w:lang w:val="en-US"/>
+      <w:u w:color="000000"/>
     </w:rPr>
   </w:style>
 </w:styles>
 </file>
 
 <file path=word/theme/theme1.xml><?xml version="1.0" encoding="utf-8"?>
-<a:theme xmlns:a="http://schemas.openxmlformats.org/drawingml/2006/main" xmlns:r="http://schemas.openxmlformats.org/officeDocument/2006/relationships" name="Office Theme">
+<a:theme xmlns:a="http://schemas.openxmlformats.org/drawingml/2006/main" name="Office Theme">
   <a:themeElements>
     <a:clrScheme name="Office Theme">
       <a:dk1>
@@ -2824,7 +2664,7 @@
         <a:effectLst/>
         <a:sp3d/>
       </a:spPr>
-      <a:bodyPr rot="0" spcFirstLastPara="1" vertOverflow="overflow" horzOverflow="overflow" vert="horz" wrap="square" lIns="45719" tIns="45719" rIns="45719" bIns="45719" numCol="1" spcCol="38100" rtlCol="0" anchor="ctr" upright="0">
+      <a:bodyPr rot="0" spcFirstLastPara="1" vertOverflow="overflow" horzOverflow="overflow" vert="horz" wrap="square" lIns="45719" tIns="45719" rIns="45719" bIns="45719" numCol="1" spcCol="38100" rtlCol="0" anchor="ctr">
         <a:spAutoFit/>
       </a:bodyPr>
       <a:lstStyle>
@@ -2843,7 +2683,7 @@
           <a:buFontTx/>
           <a:buNone/>
           <a:tabLst/>
-          <a:defRPr b="0" baseline="0" cap="none" i="0" spc="0" strike="noStrike" sz="1800" u="none" kumimoji="0" normalizeH="0">
+          <a:defRPr kumimoji="0" sz="1800" b="0" i="0" u="none" strike="noStrike" cap="none" spc="0" normalizeH="0" baseline="0">
             <a:ln>
               <a:noFill/>
             </a:ln>
@@ -2873,7 +2713,7 @@
           <a:buFontTx/>
           <a:buNone/>
           <a:tabLst/>
-          <a:defRPr b="0" baseline="0" cap="none" i="0" spc="0" strike="noStrike" sz="1800" u="none" kumimoji="0" normalizeH="0">
+          <a:defRPr kumimoji="0" sz="1800" b="0" i="0" u="none" strike="noStrike" cap="none" spc="0" normalizeH="0" baseline="0">
             <a:ln>
               <a:noFill/>
             </a:ln>
@@ -2899,7 +2739,7 @@
           <a:buFontTx/>
           <a:buNone/>
           <a:tabLst/>
-          <a:defRPr b="0" baseline="0" cap="none" i="0" spc="0" strike="noStrike" sz="1800" u="none" kumimoji="0" normalizeH="0">
+          <a:defRPr kumimoji="0" sz="1800" b="0" i="0" u="none" strike="noStrike" cap="none" spc="0" normalizeH="0" baseline="0">
             <a:ln>
               <a:noFill/>
             </a:ln>
@@ -2925,7 +2765,7 @@
           <a:buFontTx/>
           <a:buNone/>
           <a:tabLst/>
-          <a:defRPr b="0" baseline="0" cap="none" i="0" spc="0" strike="noStrike" sz="1800" u="none" kumimoji="0" normalizeH="0">
+          <a:defRPr kumimoji="0" sz="1800" b="0" i="0" u="none" strike="noStrike" cap="none" spc="0" normalizeH="0" baseline="0">
             <a:ln>
               <a:noFill/>
             </a:ln>
@@ -2951,7 +2791,7 @@
           <a:buFontTx/>
           <a:buNone/>
           <a:tabLst/>
-          <a:defRPr b="0" baseline="0" cap="none" i="0" spc="0" strike="noStrike" sz="1800" u="none" kumimoji="0" normalizeH="0">
+          <a:defRPr kumimoji="0" sz="1800" b="0" i="0" u="none" strike="noStrike" cap="none" spc="0" normalizeH="0" baseline="0">
             <a:ln>
               <a:noFill/>
             </a:ln>
@@ -2977,7 +2817,7 @@
           <a:buFontTx/>
           <a:buNone/>
           <a:tabLst/>
-          <a:defRPr b="0" baseline="0" cap="none" i="0" spc="0" strike="noStrike" sz="1800" u="none" kumimoji="0" normalizeH="0">
+          <a:defRPr kumimoji="0" sz="1800" b="0" i="0" u="none" strike="noStrike" cap="none" spc="0" normalizeH="0" baseline="0">
             <a:ln>
               <a:noFill/>
             </a:ln>
@@ -3003,7 +2843,7 @@
           <a:buFontTx/>
           <a:buNone/>
           <a:tabLst/>
-          <a:defRPr b="0" baseline="0" cap="none" i="0" spc="0" strike="noStrike" sz="1800" u="none" kumimoji="0" normalizeH="0">
+          <a:defRPr kumimoji="0" sz="1800" b="0" i="0" u="none" strike="noStrike" cap="none" spc="0" normalizeH="0" baseline="0">
             <a:ln>
               <a:noFill/>
             </a:ln>
@@ -3029,7 +2869,7 @@
           <a:buFontTx/>
           <a:buNone/>
           <a:tabLst/>
-          <a:defRPr b="0" baseline="0" cap="none" i="0" spc="0" strike="noStrike" sz="1800" u="none" kumimoji="0" normalizeH="0">
+          <a:defRPr kumimoji="0" sz="1800" b="0" i="0" u="none" strike="noStrike" cap="none" spc="0" normalizeH="0" baseline="0">
             <a:ln>
               <a:noFill/>
             </a:ln>
@@ -3055,7 +2895,7 @@
           <a:buFontTx/>
           <a:buNone/>
           <a:tabLst/>
-          <a:defRPr b="0" baseline="0" cap="none" i="0" spc="0" strike="noStrike" sz="1800" u="none" kumimoji="0" normalizeH="0">
+          <a:defRPr kumimoji="0" sz="1800" b="0" i="0" u="none" strike="noStrike" cap="none" spc="0" normalizeH="0" baseline="0">
             <a:ln>
               <a:noFill/>
             </a:ln>
@@ -3081,7 +2921,7 @@
           <a:buFontTx/>
           <a:buNone/>
           <a:tabLst/>
-          <a:defRPr b="0" baseline="0" cap="none" i="0" spc="0" strike="noStrike" sz="1800" u="none" kumimoji="0" normalizeH="0">
+          <a:defRPr kumimoji="0" sz="1800" b="0" i="0" u="none" strike="noStrike" cap="none" spc="0" normalizeH="0" baseline="0">
             <a:ln>
               <a:noFill/>
             </a:ln>
@@ -3094,9 +2934,15 @@
         </a:lvl9pPr>
       </a:lstStyle>
       <a:style>
-        <a:lnRef idx="0"/>
-        <a:fillRef idx="0"/>
-        <a:effectRef idx="0"/>
+        <a:lnRef idx="0">
+          <a:scrgbClr r="0" g="0" b="0"/>
+        </a:lnRef>
+        <a:fillRef idx="0">
+          <a:scrgbClr r="0" g="0" b="0"/>
+        </a:fillRef>
+        <a:effectRef idx="0">
+          <a:scrgbClr r="0" g="0" b="0"/>
+        </a:effectRef>
         <a:fontRef idx="none"/>
       </a:style>
     </a:spDef>
@@ -3113,7 +2959,7 @@
         <a:effectLst/>
         <a:sp3d/>
       </a:spPr>
-      <a:bodyPr rot="0" spcFirstLastPara="1" vertOverflow="overflow" horzOverflow="overflow" vert="horz" wrap="square" lIns="91439" tIns="45719" rIns="91439" bIns="45719" numCol="1" spcCol="38100" rtlCol="0" anchor="t" upright="0">
+      <a:bodyPr rot="0" spcFirstLastPara="1" vertOverflow="overflow" horzOverflow="overflow" vert="horz" wrap="square" lIns="91439" tIns="45719" rIns="91439" bIns="45719" numCol="1" spcCol="38100" rtlCol="0" anchor="t">
         <a:noAutofit/>
       </a:bodyPr>
       <a:lstStyle>
@@ -3132,7 +2978,7 @@
           <a:buFontTx/>
           <a:buNone/>
           <a:tabLst/>
-          <a:defRPr b="0" baseline="0" cap="none" i="0" spc="0" strike="noStrike" sz="1800" u="none" kumimoji="0" normalizeH="0">
+          <a:defRPr kumimoji="0" sz="1800" b="0" i="0" u="none" strike="noStrike" cap="none" spc="0" normalizeH="0" baseline="0">
             <a:ln>
               <a:noFill/>
             </a:ln>
@@ -3158,7 +3004,7 @@
           <a:buFontTx/>
           <a:buNone/>
           <a:tabLst/>
-          <a:defRPr b="0" baseline="0" cap="none" i="0" spc="0" strike="noStrike" sz="1800" u="none" kumimoji="0" normalizeH="0">
+          <a:defRPr kumimoji="0" sz="1800" b="0" i="0" u="none" strike="noStrike" cap="none" spc="0" normalizeH="0" baseline="0">
             <a:ln>
               <a:noFill/>
             </a:ln>
@@ -3184,7 +3030,7 @@
           <a:buFontTx/>
           <a:buNone/>
           <a:tabLst/>
-          <a:defRPr b="0" baseline="0" cap="none" i="0" spc="0" strike="noStrike" sz="1800" u="none" kumimoji="0" normalizeH="0">
+          <a:defRPr kumimoji="0" sz="1800" b="0" i="0" u="none" strike="noStrike" cap="none" spc="0" normalizeH="0" baseline="0">
             <a:ln>
               <a:noFill/>
             </a:ln>
@@ -3210,7 +3056,7 @@
           <a:buFontTx/>
           <a:buNone/>
           <a:tabLst/>
-          <a:defRPr b="0" baseline="0" cap="none" i="0" spc="0" strike="noStrike" sz="1800" u="none" kumimoji="0" normalizeH="0">
+          <a:defRPr kumimoji="0" sz="1800" b="0" i="0" u="none" strike="noStrike" cap="none" spc="0" normalizeH="0" baseline="0">
             <a:ln>
               <a:noFill/>
             </a:ln>
@@ -3236,7 +3082,7 @@
           <a:buFontTx/>
           <a:buNone/>
           <a:tabLst/>
-          <a:defRPr b="0" baseline="0" cap="none" i="0" spc="0" strike="noStrike" sz="1800" u="none" kumimoji="0" normalizeH="0">
+          <a:defRPr kumimoji="0" sz="1800" b="0" i="0" u="none" strike="noStrike" cap="none" spc="0" normalizeH="0" baseline="0">
             <a:ln>
               <a:noFill/>
             </a:ln>
@@ -3262,7 +3108,7 @@
           <a:buFontTx/>
           <a:buNone/>
           <a:tabLst/>
-          <a:defRPr b="0" baseline="0" cap="none" i="0" spc="0" strike="noStrike" sz="1800" u="none" kumimoji="0" normalizeH="0">
+          <a:defRPr kumimoji="0" sz="1800" b="0" i="0" u="none" strike="noStrike" cap="none" spc="0" normalizeH="0" baseline="0">
             <a:ln>
               <a:noFill/>
             </a:ln>
@@ -3288,7 +3134,7 @@
           <a:buFontTx/>
           <a:buNone/>
           <a:tabLst/>
-          <a:defRPr b="0" baseline="0" cap="none" i="0" spc="0" strike="noStrike" sz="1800" u="none" kumimoji="0" normalizeH="0">
+          <a:defRPr kumimoji="0" sz="1800" b="0" i="0" u="none" strike="noStrike" cap="none" spc="0" normalizeH="0" baseline="0">
             <a:ln>
               <a:noFill/>
             </a:ln>
@@ -3314,7 +3160,7 @@
           <a:buFontTx/>
           <a:buNone/>
           <a:tabLst/>
-          <a:defRPr b="0" baseline="0" cap="none" i="0" spc="0" strike="noStrike" sz="1800" u="none" kumimoji="0" normalizeH="0">
+          <a:defRPr kumimoji="0" sz="1800" b="0" i="0" u="none" strike="noStrike" cap="none" spc="0" normalizeH="0" baseline="0">
             <a:ln>
               <a:noFill/>
             </a:ln>
@@ -3340,7 +3186,7 @@
           <a:buFontTx/>
           <a:buNone/>
           <a:tabLst/>
-          <a:defRPr b="0" baseline="0" cap="none" i="0" spc="0" strike="noStrike" sz="1800" u="none" kumimoji="0" normalizeH="0">
+          <a:defRPr kumimoji="0" sz="1800" b="0" i="0" u="none" strike="noStrike" cap="none" spc="0" normalizeH="0" baseline="0">
             <a:ln>
               <a:noFill/>
             </a:ln>
@@ -3366,7 +3212,7 @@
           <a:buFontTx/>
           <a:buNone/>
           <a:tabLst/>
-          <a:defRPr b="0" baseline="0" cap="none" i="0" spc="0" strike="noStrike" sz="1800" u="none" kumimoji="0" normalizeH="0">
+          <a:defRPr kumimoji="0" sz="1800" b="0" i="0" u="none" strike="noStrike" cap="none" spc="0" normalizeH="0" baseline="0">
             <a:ln>
               <a:noFill/>
             </a:ln>
@@ -3379,9 +3225,15 @@
         </a:lvl9pPr>
       </a:lstStyle>
       <a:style>
-        <a:lnRef idx="0"/>
-        <a:fillRef idx="0"/>
-        <a:effectRef idx="0"/>
+        <a:lnRef idx="0">
+          <a:scrgbClr r="0" g="0" b="0"/>
+        </a:lnRef>
+        <a:fillRef idx="0">
+          <a:scrgbClr r="0" g="0" b="0"/>
+        </a:fillRef>
+        <a:effectRef idx="0">
+          <a:scrgbClr r="0" g="0" b="0"/>
+        </a:effectRef>
         <a:fontRef idx="none"/>
       </a:style>
     </a:lnDef>
@@ -3395,7 +3247,7 @@
         <a:effectLst/>
         <a:sp3d/>
       </a:spPr>
-      <a:bodyPr rot="0" spcFirstLastPara="1" vertOverflow="overflow" horzOverflow="overflow" vert="horz" wrap="square" lIns="45719" tIns="45719" rIns="45719" bIns="45719" numCol="1" spcCol="38100" rtlCol="0" anchor="t" upright="0">
+      <a:bodyPr rot="0" spcFirstLastPara="1" vertOverflow="overflow" horzOverflow="overflow" vert="horz" wrap="square" lIns="45719" tIns="45719" rIns="45719" bIns="45719" numCol="1" spcCol="38100" rtlCol="0" anchor="t">
         <a:spAutoFit/>
       </a:bodyPr>
       <a:lstStyle>
@@ -3414,7 +3266,7 @@
           <a:buFontTx/>
           <a:buNone/>
           <a:tabLst/>
-          <a:defRPr b="0" baseline="0" cap="none" i="0" spc="0" strike="noStrike" sz="1800" u="none" kumimoji="0" normalizeH="0">
+          <a:defRPr kumimoji="0" sz="1800" b="0" i="0" u="none" strike="noStrike" cap="none" spc="0" normalizeH="0" baseline="0">
             <a:ln>
               <a:noFill/>
             </a:ln>
@@ -3444,7 +3296,7 @@
           <a:buFontTx/>
           <a:buNone/>
           <a:tabLst/>
-          <a:defRPr b="0" baseline="0" cap="none" i="0" spc="0" strike="noStrike" sz="1800" u="none" kumimoji="0" normalizeH="0">
+          <a:defRPr kumimoji="0" sz="1800" b="0" i="0" u="none" strike="noStrike" cap="none" spc="0" normalizeH="0" baseline="0">
             <a:ln>
               <a:noFill/>
             </a:ln>
@@ -3470,7 +3322,7 @@
           <a:buFontTx/>
           <a:buNone/>
           <a:tabLst/>
-          <a:defRPr b="0" baseline="0" cap="none" i="0" spc="0" strike="noStrike" sz="1800" u="none" kumimoji="0" normalizeH="0">
+          <a:defRPr kumimoji="0" sz="1800" b="0" i="0" u="none" strike="noStrike" cap="none" spc="0" normalizeH="0" baseline="0">
             <a:ln>
               <a:noFill/>
             </a:ln>
@@ -3496,7 +3348,7 @@
           <a:buFontTx/>
           <a:buNone/>
           <a:tabLst/>
-          <a:defRPr b="0" baseline="0" cap="none" i="0" spc="0" strike="noStrike" sz="1800" u="none" kumimoji="0" normalizeH="0">
+          <a:defRPr kumimoji="0" sz="1800" b="0" i="0" u="none" strike="noStrike" cap="none" spc="0" normalizeH="0" baseline="0">
             <a:ln>
               <a:noFill/>
             </a:ln>
@@ -3522,7 +3374,7 @@
           <a:buFontTx/>
           <a:buNone/>
           <a:tabLst/>
-          <a:defRPr b="0" baseline="0" cap="none" i="0" spc="0" strike="noStrike" sz="1800" u="none" kumimoji="0" normalizeH="0">
+          <a:defRPr kumimoji="0" sz="1800" b="0" i="0" u="none" strike="noStrike" cap="none" spc="0" normalizeH="0" baseline="0">
             <a:ln>
               <a:noFill/>
             </a:ln>
@@ -3548,7 +3400,7 @@
           <a:buFontTx/>
           <a:buNone/>
           <a:tabLst/>
-          <a:defRPr b="0" baseline="0" cap="none" i="0" spc="0" strike="noStrike" sz="1800" u="none" kumimoji="0" normalizeH="0">
+          <a:defRPr kumimoji="0" sz="1800" b="0" i="0" u="none" strike="noStrike" cap="none" spc="0" normalizeH="0" baseline="0">
             <a:ln>
               <a:noFill/>
             </a:ln>
@@ -3574,7 +3426,7 @@
           <a:buFontTx/>
           <a:buNone/>
           <a:tabLst/>
-          <a:defRPr b="0" baseline="0" cap="none" i="0" spc="0" strike="noStrike" sz="1800" u="none" kumimoji="0" normalizeH="0">
+          <a:defRPr kumimoji="0" sz="1800" b="0" i="0" u="none" strike="noStrike" cap="none" spc="0" normalizeH="0" baseline="0">
             <a:ln>
               <a:noFill/>
             </a:ln>
@@ -3600,7 +3452,7 @@
           <a:buFontTx/>
           <a:buNone/>
           <a:tabLst/>
-          <a:defRPr b="0" baseline="0" cap="none" i="0" spc="0" strike="noStrike" sz="1800" u="none" kumimoji="0" normalizeH="0">
+          <a:defRPr kumimoji="0" sz="1800" b="0" i="0" u="none" strike="noStrike" cap="none" spc="0" normalizeH="0" baseline="0">
             <a:ln>
               <a:noFill/>
             </a:ln>
@@ -3626,7 +3478,7 @@
           <a:buFontTx/>
           <a:buNone/>
           <a:tabLst/>
-          <a:defRPr b="0" baseline="0" cap="none" i="0" spc="0" strike="noStrike" sz="1800" u="none" kumimoji="0" normalizeH="0">
+          <a:defRPr kumimoji="0" sz="1800" b="0" i="0" u="none" strike="noStrike" cap="none" spc="0" normalizeH="0" baseline="0">
             <a:ln>
               <a:noFill/>
             </a:ln>
@@ -3652,7 +3504,7 @@
           <a:buFontTx/>
           <a:buNone/>
           <a:tabLst/>
-          <a:defRPr b="0" baseline="0" cap="none" i="0" spc="0" strike="noStrike" sz="1800" u="none" kumimoji="0" normalizeH="0">
+          <a:defRPr kumimoji="0" sz="1800" b="0" i="0" u="none" strike="noStrike" cap="none" spc="0" normalizeH="0" baseline="0">
             <a:ln>
               <a:noFill/>
             </a:ln>
@@ -3665,12 +3517,19 @@
         </a:lvl9pPr>
       </a:lstStyle>
       <a:style>
-        <a:lnRef idx="0"/>
-        <a:fillRef idx="0"/>
-        <a:effectRef idx="0"/>
+        <a:lnRef idx="0">
+          <a:scrgbClr r="0" g="0" b="0"/>
+        </a:lnRef>
+        <a:fillRef idx="0">
+          <a:scrgbClr r="0" g="0" b="0"/>
+        </a:fillRef>
+        <a:effectRef idx="0">
+          <a:scrgbClr r="0" g="0" b="0"/>
+        </a:effectRef>
         <a:fontRef idx="none"/>
       </a:style>
     </a:txDef>
   </a:objectDefaults>
+  <a:extraClrSchemeLst/>
 </a:theme>
 </file>
</xml_diff>

<commit_message>
Update uml diagram with search and deleting contacts
</commit_message>
<xml_diff>
--- a/Software Requirements Specifications.docx
+++ b/Software Requirements Specifications.docx
@@ -1,16 +1,16 @@
 
 <file path=word/document.xml><?xml version="1.0" encoding="utf-8"?>
-<w:document xmlns:wpc="http://schemas.microsoft.com/office/word/2010/wordprocessingCanvas" xmlns:mo="http://schemas.microsoft.com/office/mac/office/2008/main" xmlns:mc="http://schemas.openxmlformats.org/markup-compatibility/2006" xmlns:mv="urn:schemas-microsoft-com:mac:vml" xmlns:o="urn:schemas-microsoft-com:office:office" xmlns:r="http://schemas.openxmlformats.org/officeDocument/2006/relationships" xmlns:m="http://schemas.openxmlformats.org/officeDocument/2006/math" xmlns:v="urn:schemas-microsoft-com:vml" xmlns:wp14="http://schemas.microsoft.com/office/word/2010/wordprocessingDrawing" xmlns:wp="http://schemas.openxmlformats.org/drawingml/2006/wordprocessingDrawing" xmlns:w10="urn:schemas-microsoft-com:office:word" xmlns:w="http://schemas.openxmlformats.org/wordprocessingml/2006/main" xmlns:w14="http://schemas.microsoft.com/office/word/2010/wordml" xmlns:w15="http://schemas.microsoft.com/office/word/2012/wordml" xmlns:wpg="http://schemas.microsoft.com/office/word/2010/wordprocessingGroup" xmlns:wpi="http://schemas.microsoft.com/office/word/2010/wordprocessingInk" xmlns:wne="http://schemas.microsoft.com/office/word/2006/wordml" xmlns:wps="http://schemas.microsoft.com/office/word/2010/wordprocessingShape" mc:Ignorable="w14 w15 wp14">
+<w:document xmlns:r="http://schemas.openxmlformats.org/officeDocument/2006/relationships" xmlns:wp="http://schemas.openxmlformats.org/drawingml/2006/wordprocessingDrawing" xmlns:w="http://schemas.openxmlformats.org/wordprocessingml/2006/main" xmlns:w10="urn:schemas-microsoft-com:office:word" xmlns:w14="http://schemas.microsoft.com/office/word/2010/wordml" xmlns:wps="http://schemas.microsoft.com/office/word/2010/wordprocessingShape" xmlns:wpg="http://schemas.microsoft.com/office/word/2010/wordprocessingGroup" xmlns:mc="http://schemas.openxmlformats.org/markup-compatibility/2006" xmlns:v="urn:schemas-microsoft-com:vml" xmlns:o="urn:schemas-microsoft-com:office:office" xmlns:m="http://schemas.openxmlformats.org/officeDocument/2006/math" mc:Ignorable="w14">
   <w:body>
     <w:p>
       <w:pPr>
-        <w:pStyle w:val="Body"/>
+        <w:pStyle w:val="Body A"/>
         <w:spacing w:after="0" w:line="240" w:lineRule="auto"/>
         <w:jc w:val="center"/>
         <w:rPr>
-          <w:rFonts w:ascii="Times New Roman" w:eastAsia="Times New Roman" w:hAnsi="Times New Roman" w:cs="Times New Roman"/>
-          <w:b/>
-          <w:bCs/>
+          <w:rFonts w:ascii="Times New Roman" w:cs="Times New Roman" w:hAnsi="Times New Roman" w:eastAsia="Times New Roman"/>
+          <w:b w:val="1"/>
+          <w:bCs w:val="1"/>
           <w:sz w:val="28"/>
           <w:szCs w:val="28"/>
         </w:rPr>
@@ -18,23 +18,25 @@
       <w:r>
         <w:rPr>
           <w:rFonts w:ascii="Times New Roman" w:hAnsi="Times New Roman"/>
-          <w:b/>
-          <w:bCs/>
+          <w:b w:val="1"/>
+          <w:bCs w:val="1"/>
           <w:sz w:val="28"/>
           <w:szCs w:val="28"/>
+          <w:rtl w:val="0"/>
+          <w:lang w:val="en-US"/>
         </w:rPr>
         <w:t>Software Requirements Specifications(SRS)</w:t>
       </w:r>
     </w:p>
     <w:p>
       <w:pPr>
-        <w:pStyle w:val="Body"/>
+        <w:pStyle w:val="Body A"/>
         <w:spacing w:after="0" w:line="240" w:lineRule="auto"/>
         <w:jc w:val="center"/>
         <w:rPr>
-          <w:rFonts w:ascii="Times New Roman" w:eastAsia="Times New Roman" w:hAnsi="Times New Roman" w:cs="Times New Roman"/>
-          <w:b/>
-          <w:bCs/>
+          <w:rFonts w:ascii="Times New Roman" w:cs="Times New Roman" w:hAnsi="Times New Roman" w:eastAsia="Times New Roman"/>
+          <w:b w:val="1"/>
+          <w:bCs w:val="1"/>
           <w:sz w:val="28"/>
           <w:szCs w:val="28"/>
         </w:rPr>
@@ -42,23 +44,25 @@
       <w:r>
         <w:rPr>
           <w:rFonts w:ascii="Times New Roman" w:hAnsi="Times New Roman"/>
-          <w:b/>
-          <w:bCs/>
+          <w:b w:val="1"/>
+          <w:bCs w:val="1"/>
           <w:sz w:val="28"/>
           <w:szCs w:val="28"/>
+          <w:rtl w:val="0"/>
+          <w:lang w:val="en-US"/>
         </w:rPr>
         <w:t>for Contact Manager</w:t>
       </w:r>
     </w:p>
     <w:p>
       <w:pPr>
-        <w:pStyle w:val="Body"/>
+        <w:pStyle w:val="Body A"/>
         <w:spacing w:after="0" w:line="240" w:lineRule="auto"/>
         <w:jc w:val="center"/>
         <w:rPr>
-          <w:rFonts w:ascii="Times New Roman" w:eastAsia="Times New Roman" w:hAnsi="Times New Roman" w:cs="Times New Roman"/>
-          <w:b/>
-          <w:bCs/>
+          <w:rFonts w:ascii="Times New Roman" w:cs="Times New Roman" w:hAnsi="Times New Roman" w:eastAsia="Times New Roman"/>
+          <w:b w:val="1"/>
+          <w:bCs w:val="1"/>
           <w:sz w:val="28"/>
           <w:szCs w:val="28"/>
         </w:rPr>
@@ -66,12 +70,12 @@
     </w:p>
     <w:p>
       <w:pPr>
-        <w:pStyle w:val="Body"/>
+        <w:pStyle w:val="Body A"/>
         <w:spacing w:after="0" w:line="240" w:lineRule="auto"/>
         <w:rPr>
-          <w:rFonts w:ascii="Times New Roman" w:eastAsia="Times New Roman" w:hAnsi="Times New Roman" w:cs="Times New Roman"/>
-          <w:b/>
-          <w:bCs/>
+          <w:rFonts w:ascii="Times New Roman" w:cs="Times New Roman" w:hAnsi="Times New Roman" w:eastAsia="Times New Roman"/>
+          <w:b w:val="1"/>
+          <w:bCs w:val="1"/>
           <w:sz w:val="28"/>
           <w:szCs w:val="28"/>
         </w:rPr>
@@ -79,10 +83,12 @@
       <w:r>
         <w:rPr>
           <w:rFonts w:ascii="Times New Roman" w:hAnsi="Times New Roman"/>
-          <w:b/>
-          <w:bCs/>
+          <w:b w:val="1"/>
+          <w:bCs w:val="1"/>
           <w:sz w:val="28"/>
           <w:szCs w:val="28"/>
+          <w:rtl w:val="0"/>
+          <w:lang w:val="en-US"/>
         </w:rPr>
         <w:t>Definitions, Acronyms, and Abbreviations</w:t>
       </w:r>
@@ -90,87 +96,116 @@
     <w:tbl>
       <w:tblPr>
         <w:tblW w:w="9350" w:type="dxa"/>
-        <w:tblInd w:w="108" w:type="dxa"/>
+        <w:jc w:val="left"/>
+        <w:tblInd w:w="216" w:type="dxa"/>
         <w:tblBorders>
-          <w:top w:val="single" w:sz="8" w:space="0" w:color="FFFFFF"/>
-          <w:left w:val="single" w:sz="8" w:space="0" w:color="FFFFFF"/>
-          <w:bottom w:val="single" w:sz="8" w:space="0" w:color="FFFFFF"/>
-          <w:right w:val="single" w:sz="8" w:space="0" w:color="FFFFFF"/>
-          <w:insideH w:val="single" w:sz="8" w:space="0" w:color="FFFFFF"/>
-          <w:insideV w:val="single" w:sz="8" w:space="0" w:color="FFFFFF"/>
+          <w:top w:val="single" w:color="ffffff" w:sz="8" w:space="0" w:shadow="0" w:frame="0"/>
+          <w:left w:val="single" w:color="ffffff" w:sz="8" w:space="0" w:shadow="0" w:frame="0"/>
+          <w:bottom w:val="single" w:color="ffffff" w:sz="8" w:space="0" w:shadow="0" w:frame="0"/>
+          <w:right w:val="single" w:color="ffffff" w:sz="8" w:space="0" w:shadow="0" w:frame="0"/>
+          <w:insideH w:val="single" w:color="ffffff" w:sz="8" w:space="0" w:shadow="0" w:frame="0"/>
+          <w:insideV w:val="single" w:color="ffffff" w:sz="8" w:space="0" w:shadow="0" w:frame="0"/>
         </w:tblBorders>
-        <w:shd w:val="clear" w:color="auto" w:fill="CDD4E9"/>
+        <w:shd w:val="clear" w:color="auto" w:fill="cdd4e9"/>
         <w:tblLayout w:type="fixed"/>
-        <w:tblLook w:val="04A0" w:firstRow="1" w:lastRow="0" w:firstColumn="1" w:lastColumn="0" w:noHBand="0" w:noVBand="1"/>
       </w:tblPr>
       <w:tblGrid>
         <w:gridCol w:w="4405"/>
         <w:gridCol w:w="4945"/>
       </w:tblGrid>
       <w:tr>
+        <w:tblPrEx>
+          <w:shd w:val="clear" w:color="auto" w:fill="cdd4e9"/>
+        </w:tblPrEx>
         <w:trPr>
-          <w:trHeight w:val="300"/>
+          <w:trHeight w:val="310" w:hRule="atLeast"/>
         </w:trPr>
         <w:tc>
           <w:tcPr>
-            <w:tcW w:w="4405" w:type="dxa"/>
+            <w:tcW w:type="dxa" w:w="4405"/>
             <w:tcBorders>
-              <w:top w:val="single" w:sz="4" w:space="0" w:color="000000"/>
-              <w:left w:val="single" w:sz="4" w:space="0" w:color="000000"/>
-              <w:bottom w:val="single" w:sz="4" w:space="0" w:color="000000"/>
-              <w:right w:val="single" w:sz="4" w:space="0" w:color="000000"/>
+              <w:top w:val="single" w:color="000000" w:sz="4" w:space="0" w:shadow="0" w:frame="0"/>
+              <w:left w:val="single" w:color="000000" w:sz="4" w:space="0" w:shadow="0" w:frame="0"/>
+              <w:bottom w:val="single" w:color="000000" w:sz="4" w:space="0" w:shadow="0" w:frame="0"/>
+              <w:right w:val="single" w:color="000000" w:sz="4" w:space="0" w:shadow="0" w:frame="0"/>
             </w:tcBorders>
             <w:shd w:val="clear" w:color="auto" w:fill="auto"/>
             <w:tcMar>
-              <w:top w:w="80" w:type="dxa"/>
-              <w:left w:w="80" w:type="dxa"/>
-              <w:bottom w:w="80" w:type="dxa"/>
-              <w:right w:w="80" w:type="dxa"/>
+              <w:top w:type="dxa" w:w="80"/>
+              <w:left w:type="dxa" w:w="80"/>
+              <w:bottom w:type="dxa" w:w="80"/>
+              <w:right w:type="dxa" w:w="80"/>
             </w:tcMar>
+            <w:vAlign w:val="top"/>
           </w:tcPr>
           <w:p>
             <w:pPr>
-              <w:pStyle w:val="Body"/>
+              <w:pStyle w:val="Body A"/>
             </w:pPr>
-            <w:proofErr w:type="spellStart"/>
             <w:r>
               <w:rPr>
                 <w:rFonts w:ascii="Times New Roman" w:hAnsi="Times New Roman"/>
+                <w:caps w:val="0"/>
+                <w:smallCaps w:val="0"/>
+                <w:strike w:val="0"/>
+                <w:dstrike w:val="0"/>
+                <w:outline w:val="0"/>
+                <w:color w:val="000000"/>
+                <w:spacing w:val="0"/>
+                <w:kern w:val="0"/>
+                <w:position w:val="0"/>
                 <w:sz w:val="24"/>
                 <w:szCs w:val="24"/>
+                <w:u w:val="none" w:color="000000"/>
+                <w:vertAlign w:val="baseline"/>
+                <w:rtl w:val="0"/>
+                <w:lang w:val="en-US"/>
               </w:rPr>
               <w:t>Cont</w:t>
             </w:r>
-            <w:proofErr w:type="spellEnd"/>
           </w:p>
         </w:tc>
         <w:tc>
           <w:tcPr>
-            <w:tcW w:w="4945" w:type="dxa"/>
+            <w:tcW w:type="dxa" w:w="4945"/>
             <w:tcBorders>
-              <w:top w:val="single" w:sz="4" w:space="0" w:color="000000"/>
-              <w:left w:val="single" w:sz="4" w:space="0" w:color="000000"/>
-              <w:bottom w:val="single" w:sz="4" w:space="0" w:color="000000"/>
-              <w:right w:val="single" w:sz="4" w:space="0" w:color="000000"/>
+              <w:top w:val="single" w:color="000000" w:sz="4" w:space="0" w:shadow="0" w:frame="0"/>
+              <w:left w:val="single" w:color="000000" w:sz="4" w:space="0" w:shadow="0" w:frame="0"/>
+              <w:bottom w:val="single" w:color="000000" w:sz="4" w:space="0" w:shadow="0" w:frame="0"/>
+              <w:right w:val="single" w:color="000000" w:sz="4" w:space="0" w:shadow="0" w:frame="0"/>
             </w:tcBorders>
             <w:shd w:val="clear" w:color="auto" w:fill="auto"/>
             <w:tcMar>
-              <w:top w:w="80" w:type="dxa"/>
-              <w:left w:w="80" w:type="dxa"/>
-              <w:bottom w:w="80" w:type="dxa"/>
-              <w:right w:w="80" w:type="dxa"/>
+              <w:top w:type="dxa" w:w="80"/>
+              <w:left w:type="dxa" w:w="80"/>
+              <w:bottom w:type="dxa" w:w="80"/>
+              <w:right w:type="dxa" w:w="80"/>
             </w:tcMar>
+            <w:vAlign w:val="top"/>
           </w:tcPr>
           <w:p>
             <w:pPr>
-              <w:pStyle w:val="Body"/>
+              <w:pStyle w:val="Body A"/>
               <w:spacing w:after="0" w:line="240" w:lineRule="auto"/>
             </w:pPr>
             <w:r>
               <w:rPr>
                 <w:rFonts w:ascii="Times New Roman" w:hAnsi="Times New Roman"/>
+                <w:caps w:val="0"/>
+                <w:smallCaps w:val="0"/>
+                <w:strike w:val="0"/>
+                <w:dstrike w:val="0"/>
+                <w:outline w:val="0"/>
+                <w:color w:val="000000"/>
+                <w:spacing w:val="0"/>
+                <w:kern w:val="0"/>
+                <w:position w:val="0"/>
                 <w:sz w:val="24"/>
                 <w:szCs w:val="24"/>
+                <w:u w:val="none" w:color="000000"/>
+                <w:vertAlign w:val="baseline"/>
+                <w:rtl w:val="0"/>
+                <w:lang w:val="en-US"/>
               </w:rPr>
               <w:t>Contact</w:t>
             </w:r>
@@ -178,36 +213,53 @@
         </w:tc>
       </w:tr>
       <w:tr>
+        <w:tblPrEx>
+          <w:shd w:val="clear" w:color="auto" w:fill="cdd4e9"/>
+        </w:tblPrEx>
         <w:trPr>
-          <w:trHeight w:val="300"/>
+          <w:trHeight w:val="310" w:hRule="atLeast"/>
         </w:trPr>
         <w:tc>
           <w:tcPr>
-            <w:tcW w:w="4405" w:type="dxa"/>
+            <w:tcW w:type="dxa" w:w="4405"/>
             <w:tcBorders>
-              <w:top w:val="single" w:sz="4" w:space="0" w:color="000000"/>
-              <w:left w:val="single" w:sz="4" w:space="0" w:color="000000"/>
-              <w:bottom w:val="single" w:sz="4" w:space="0" w:color="000000"/>
-              <w:right w:val="single" w:sz="4" w:space="0" w:color="000000"/>
+              <w:top w:val="single" w:color="000000" w:sz="4" w:space="0" w:shadow="0" w:frame="0"/>
+              <w:left w:val="single" w:color="000000" w:sz="4" w:space="0" w:shadow="0" w:frame="0"/>
+              <w:bottom w:val="single" w:color="000000" w:sz="4" w:space="0" w:shadow="0" w:frame="0"/>
+              <w:right w:val="single" w:color="000000" w:sz="4" w:space="0" w:shadow="0" w:frame="0"/>
             </w:tcBorders>
             <w:shd w:val="clear" w:color="auto" w:fill="auto"/>
             <w:tcMar>
-              <w:top w:w="80" w:type="dxa"/>
-              <w:left w:w="80" w:type="dxa"/>
-              <w:bottom w:w="80" w:type="dxa"/>
-              <w:right w:w="80" w:type="dxa"/>
+              <w:top w:type="dxa" w:w="80"/>
+              <w:left w:type="dxa" w:w="80"/>
+              <w:bottom w:type="dxa" w:w="80"/>
+              <w:right w:type="dxa" w:w="80"/>
             </w:tcMar>
+            <w:vAlign w:val="top"/>
           </w:tcPr>
           <w:p>
             <w:pPr>
-              <w:pStyle w:val="Body"/>
+              <w:pStyle w:val="Body A"/>
               <w:spacing w:after="0" w:line="240" w:lineRule="auto"/>
             </w:pPr>
             <w:r>
               <w:rPr>
                 <w:rFonts w:ascii="Times New Roman" w:hAnsi="Times New Roman"/>
+                <w:caps w:val="0"/>
+                <w:smallCaps w:val="0"/>
+                <w:strike w:val="0"/>
+                <w:dstrike w:val="0"/>
+                <w:outline w:val="0"/>
+                <w:color w:val="000000"/>
+                <w:spacing w:val="0"/>
+                <w:kern w:val="0"/>
+                <w:position w:val="0"/>
                 <w:sz w:val="24"/>
                 <w:szCs w:val="24"/>
+                <w:u w:val="none" w:color="000000"/>
+                <w:vertAlign w:val="baseline"/>
+                <w:rtl w:val="0"/>
+                <w:lang w:val="en-US"/>
               </w:rPr>
               <w:t>Del</w:t>
             </w:r>
@@ -215,31 +267,45 @@
         </w:tc>
         <w:tc>
           <w:tcPr>
-            <w:tcW w:w="4945" w:type="dxa"/>
+            <w:tcW w:type="dxa" w:w="4945"/>
             <w:tcBorders>
-              <w:top w:val="single" w:sz="4" w:space="0" w:color="000000"/>
-              <w:left w:val="single" w:sz="4" w:space="0" w:color="000000"/>
-              <w:bottom w:val="single" w:sz="4" w:space="0" w:color="000000"/>
-              <w:right w:val="single" w:sz="4" w:space="0" w:color="000000"/>
+              <w:top w:val="single" w:color="000000" w:sz="4" w:space="0" w:shadow="0" w:frame="0"/>
+              <w:left w:val="single" w:color="000000" w:sz="4" w:space="0" w:shadow="0" w:frame="0"/>
+              <w:bottom w:val="single" w:color="000000" w:sz="4" w:space="0" w:shadow="0" w:frame="0"/>
+              <w:right w:val="single" w:color="000000" w:sz="4" w:space="0" w:shadow="0" w:frame="0"/>
             </w:tcBorders>
             <w:shd w:val="clear" w:color="auto" w:fill="auto"/>
             <w:tcMar>
-              <w:top w:w="80" w:type="dxa"/>
-              <w:left w:w="80" w:type="dxa"/>
-              <w:bottom w:w="80" w:type="dxa"/>
-              <w:right w:w="80" w:type="dxa"/>
+              <w:top w:type="dxa" w:w="80"/>
+              <w:left w:type="dxa" w:w="80"/>
+              <w:bottom w:type="dxa" w:w="80"/>
+              <w:right w:type="dxa" w:w="80"/>
             </w:tcMar>
+            <w:vAlign w:val="top"/>
           </w:tcPr>
           <w:p>
             <w:pPr>
-              <w:pStyle w:val="Body"/>
+              <w:pStyle w:val="Body A"/>
               <w:spacing w:after="0" w:line="240" w:lineRule="auto"/>
             </w:pPr>
             <w:r>
               <w:rPr>
                 <w:rFonts w:ascii="Times New Roman" w:hAnsi="Times New Roman"/>
+                <w:caps w:val="0"/>
+                <w:smallCaps w:val="0"/>
+                <w:strike w:val="0"/>
+                <w:dstrike w:val="0"/>
+                <w:outline w:val="0"/>
+                <w:color w:val="000000"/>
+                <w:spacing w:val="0"/>
+                <w:kern w:val="0"/>
+                <w:position w:val="0"/>
                 <w:sz w:val="24"/>
                 <w:szCs w:val="24"/>
+                <w:u w:val="none" w:color="000000"/>
+                <w:vertAlign w:val="baseline"/>
+                <w:rtl w:val="0"/>
+                <w:lang w:val="en-US"/>
               </w:rPr>
               <w:t xml:space="preserve">Delete </w:t>
             </w:r>
@@ -247,36 +313,53 @@
         </w:tc>
       </w:tr>
       <w:tr>
+        <w:tblPrEx>
+          <w:shd w:val="clear" w:color="auto" w:fill="cdd4e9"/>
+        </w:tblPrEx>
         <w:trPr>
-          <w:trHeight w:val="300"/>
+          <w:trHeight w:val="310" w:hRule="atLeast"/>
         </w:trPr>
         <w:tc>
           <w:tcPr>
-            <w:tcW w:w="4405" w:type="dxa"/>
+            <w:tcW w:type="dxa" w:w="4405"/>
             <w:tcBorders>
-              <w:top w:val="single" w:sz="4" w:space="0" w:color="000000"/>
-              <w:left w:val="single" w:sz="4" w:space="0" w:color="000000"/>
-              <w:bottom w:val="single" w:sz="4" w:space="0" w:color="000000"/>
-              <w:right w:val="single" w:sz="4" w:space="0" w:color="000000"/>
+              <w:top w:val="single" w:color="000000" w:sz="4" w:space="0" w:shadow="0" w:frame="0"/>
+              <w:left w:val="single" w:color="000000" w:sz="4" w:space="0" w:shadow="0" w:frame="0"/>
+              <w:bottom w:val="single" w:color="000000" w:sz="4" w:space="0" w:shadow="0" w:frame="0"/>
+              <w:right w:val="single" w:color="000000" w:sz="4" w:space="0" w:shadow="0" w:frame="0"/>
             </w:tcBorders>
             <w:shd w:val="clear" w:color="auto" w:fill="auto"/>
             <w:tcMar>
-              <w:top w:w="80" w:type="dxa"/>
-              <w:left w:w="80" w:type="dxa"/>
-              <w:bottom w:w="80" w:type="dxa"/>
-              <w:right w:w="80" w:type="dxa"/>
+              <w:top w:type="dxa" w:w="80"/>
+              <w:left w:type="dxa" w:w="80"/>
+              <w:bottom w:type="dxa" w:w="80"/>
+              <w:right w:type="dxa" w:w="80"/>
             </w:tcMar>
+            <w:vAlign w:val="top"/>
           </w:tcPr>
           <w:p>
             <w:pPr>
-              <w:pStyle w:val="Body"/>
+              <w:pStyle w:val="Body A"/>
               <w:spacing w:after="0" w:line="240" w:lineRule="auto"/>
             </w:pPr>
             <w:r>
               <w:rPr>
                 <w:rFonts w:ascii="Times New Roman" w:hAnsi="Times New Roman"/>
+                <w:caps w:val="0"/>
+                <w:smallCaps w:val="0"/>
+                <w:strike w:val="0"/>
+                <w:dstrike w:val="0"/>
+                <w:outline w:val="0"/>
+                <w:color w:val="000000"/>
+                <w:spacing w:val="0"/>
+                <w:kern w:val="0"/>
+                <w:position w:val="0"/>
                 <w:sz w:val="24"/>
                 <w:szCs w:val="24"/>
+                <w:u w:val="none" w:color="000000"/>
+                <w:vertAlign w:val="baseline"/>
+                <w:rtl w:val="0"/>
+                <w:lang w:val="en-US"/>
               </w:rPr>
               <w:t>Blacklist</w:t>
             </w:r>
@@ -284,86 +367,99 @@
         </w:tc>
         <w:tc>
           <w:tcPr>
-            <w:tcW w:w="4945" w:type="dxa"/>
+            <w:tcW w:type="dxa" w:w="4945"/>
             <w:tcBorders>
-              <w:top w:val="single" w:sz="4" w:space="0" w:color="000000"/>
-              <w:left w:val="single" w:sz="4" w:space="0" w:color="000000"/>
-              <w:bottom w:val="single" w:sz="4" w:space="0" w:color="000000"/>
-              <w:right w:val="single" w:sz="4" w:space="0" w:color="000000"/>
+              <w:top w:val="single" w:color="000000" w:sz="4" w:space="0" w:shadow="0" w:frame="0"/>
+              <w:left w:val="single" w:color="000000" w:sz="4" w:space="0" w:shadow="0" w:frame="0"/>
+              <w:bottom w:val="single" w:color="000000" w:sz="4" w:space="0" w:shadow="0" w:frame="0"/>
+              <w:right w:val="single" w:color="000000" w:sz="4" w:space="0" w:shadow="0" w:frame="0"/>
             </w:tcBorders>
             <w:shd w:val="clear" w:color="auto" w:fill="auto"/>
             <w:tcMar>
-              <w:top w:w="80" w:type="dxa"/>
-              <w:left w:w="80" w:type="dxa"/>
-              <w:bottom w:w="80" w:type="dxa"/>
-              <w:right w:w="80" w:type="dxa"/>
+              <w:top w:type="dxa" w:w="80"/>
+              <w:left w:type="dxa" w:w="80"/>
+              <w:bottom w:type="dxa" w:w="80"/>
+              <w:right w:type="dxa" w:w="80"/>
             </w:tcMar>
+            <w:vAlign w:val="top"/>
           </w:tcPr>
           <w:p>
             <w:pPr>
-              <w:pStyle w:val="Body"/>
+              <w:pStyle w:val="Body A"/>
               <w:spacing w:after="0" w:line="240" w:lineRule="auto"/>
             </w:pPr>
             <w:r>
               <w:rPr>
                 <w:rFonts w:ascii="Times New Roman" w:hAnsi="Times New Roman"/>
+                <w:caps w:val="0"/>
+                <w:smallCaps w:val="0"/>
+                <w:strike w:val="0"/>
+                <w:dstrike w:val="0"/>
+                <w:outline w:val="0"/>
+                <w:color w:val="000000"/>
+                <w:spacing w:val="0"/>
+                <w:kern w:val="0"/>
+                <w:position w:val="0"/>
                 <w:sz w:val="24"/>
                 <w:szCs w:val="24"/>
+                <w:u w:val="none" w:color="000000"/>
+                <w:vertAlign w:val="baseline"/>
+                <w:rtl w:val="0"/>
+                <w:lang w:val="en-US"/>
               </w:rPr>
-              <w:t xml:space="preserve">Blocks </w:t>
-            </w:r>
-            <w:proofErr w:type="spellStart"/>
-            <w:r>
-              <w:rPr>
-                <w:rFonts w:ascii="Times New Roman" w:hAnsi="Times New Roman"/>
-                <w:sz w:val="24"/>
-                <w:szCs w:val="24"/>
-              </w:rPr>
-              <w:t>sms</w:t>
-            </w:r>
-            <w:proofErr w:type="spellEnd"/>
-            <w:r>
-              <w:rPr>
-                <w:rFonts w:ascii="Times New Roman" w:hAnsi="Times New Roman"/>
-                <w:sz w:val="24"/>
-                <w:szCs w:val="24"/>
-              </w:rPr>
-              <w:t xml:space="preserve"> and phones</w:t>
+              <w:t>Blocks sms and phones</w:t>
             </w:r>
           </w:p>
         </w:tc>
       </w:tr>
       <w:tr>
+        <w:tblPrEx>
+          <w:shd w:val="clear" w:color="auto" w:fill="cdd4e9"/>
+        </w:tblPrEx>
         <w:trPr>
-          <w:trHeight w:val="300"/>
+          <w:trHeight w:val="310" w:hRule="atLeast"/>
         </w:trPr>
         <w:tc>
           <w:tcPr>
-            <w:tcW w:w="4405" w:type="dxa"/>
+            <w:tcW w:type="dxa" w:w="4405"/>
             <w:tcBorders>
-              <w:top w:val="single" w:sz="4" w:space="0" w:color="000000"/>
-              <w:left w:val="single" w:sz="4" w:space="0" w:color="000000"/>
-              <w:bottom w:val="single" w:sz="4" w:space="0" w:color="000000"/>
-              <w:right w:val="single" w:sz="4" w:space="0" w:color="000000"/>
+              <w:top w:val="single" w:color="000000" w:sz="4" w:space="0" w:shadow="0" w:frame="0"/>
+              <w:left w:val="single" w:color="000000" w:sz="4" w:space="0" w:shadow="0" w:frame="0"/>
+              <w:bottom w:val="single" w:color="000000" w:sz="4" w:space="0" w:shadow="0" w:frame="0"/>
+              <w:right w:val="single" w:color="000000" w:sz="4" w:space="0" w:shadow="0" w:frame="0"/>
             </w:tcBorders>
             <w:shd w:val="clear" w:color="auto" w:fill="auto"/>
             <w:tcMar>
-              <w:top w:w="80" w:type="dxa"/>
-              <w:left w:w="80" w:type="dxa"/>
-              <w:bottom w:w="80" w:type="dxa"/>
-              <w:right w:w="80" w:type="dxa"/>
+              <w:top w:type="dxa" w:w="80"/>
+              <w:left w:type="dxa" w:w="80"/>
+              <w:bottom w:type="dxa" w:w="80"/>
+              <w:right w:type="dxa" w:w="80"/>
             </w:tcMar>
+            <w:vAlign w:val="top"/>
           </w:tcPr>
           <w:p>
             <w:pPr>
-              <w:pStyle w:val="Body"/>
+              <w:pStyle w:val="Body A"/>
               <w:spacing w:after="0" w:line="240" w:lineRule="auto"/>
             </w:pPr>
             <w:r>
               <w:rPr>
                 <w:rFonts w:ascii="Times New Roman" w:hAnsi="Times New Roman"/>
+                <w:caps w:val="0"/>
+                <w:smallCaps w:val="0"/>
+                <w:strike w:val="0"/>
+                <w:dstrike w:val="0"/>
+                <w:outline w:val="0"/>
+                <w:color w:val="000000"/>
+                <w:spacing w:val="0"/>
+                <w:kern w:val="0"/>
+                <w:position w:val="0"/>
                 <w:sz w:val="24"/>
                 <w:szCs w:val="24"/>
+                <w:u w:val="none" w:color="000000"/>
+                <w:vertAlign w:val="baseline"/>
+                <w:rtl w:val="0"/>
+                <w:lang w:val="en-US"/>
               </w:rPr>
               <w:t>Contact Info</w:t>
             </w:r>
@@ -371,31 +467,45 @@
         </w:tc>
         <w:tc>
           <w:tcPr>
-            <w:tcW w:w="4945" w:type="dxa"/>
+            <w:tcW w:type="dxa" w:w="4945"/>
             <w:tcBorders>
-              <w:top w:val="single" w:sz="4" w:space="0" w:color="000000"/>
-              <w:left w:val="single" w:sz="4" w:space="0" w:color="000000"/>
-              <w:bottom w:val="single" w:sz="4" w:space="0" w:color="000000"/>
-              <w:right w:val="single" w:sz="4" w:space="0" w:color="000000"/>
+              <w:top w:val="single" w:color="000000" w:sz="4" w:space="0" w:shadow="0" w:frame="0"/>
+              <w:left w:val="single" w:color="000000" w:sz="4" w:space="0" w:shadow="0" w:frame="0"/>
+              <w:bottom w:val="single" w:color="000000" w:sz="4" w:space="0" w:shadow="0" w:frame="0"/>
+              <w:right w:val="single" w:color="000000" w:sz="4" w:space="0" w:shadow="0" w:frame="0"/>
             </w:tcBorders>
             <w:shd w:val="clear" w:color="auto" w:fill="auto"/>
             <w:tcMar>
-              <w:top w:w="80" w:type="dxa"/>
-              <w:left w:w="80" w:type="dxa"/>
-              <w:bottom w:w="80" w:type="dxa"/>
-              <w:right w:w="80" w:type="dxa"/>
+              <w:top w:type="dxa" w:w="80"/>
+              <w:left w:type="dxa" w:w="80"/>
+              <w:bottom w:type="dxa" w:w="80"/>
+              <w:right w:type="dxa" w:w="80"/>
             </w:tcMar>
+            <w:vAlign w:val="top"/>
           </w:tcPr>
           <w:p>
             <w:pPr>
-              <w:pStyle w:val="Body"/>
+              <w:pStyle w:val="Body A"/>
               <w:spacing w:after="0" w:line="240" w:lineRule="auto"/>
             </w:pPr>
             <w:r>
               <w:rPr>
                 <w:rFonts w:ascii="Times New Roman" w:hAnsi="Times New Roman"/>
+                <w:caps w:val="0"/>
+                <w:smallCaps w:val="0"/>
+                <w:strike w:val="0"/>
+                <w:dstrike w:val="0"/>
+                <w:outline w:val="0"/>
+                <w:color w:val="000000"/>
+                <w:spacing w:val="0"/>
+                <w:kern w:val="0"/>
+                <w:position w:val="0"/>
                 <w:sz w:val="24"/>
                 <w:szCs w:val="24"/>
+                <w:u w:val="none" w:color="000000"/>
+                <w:vertAlign w:val="baseline"/>
+                <w:rtl w:val="0"/>
+                <w:lang w:val="en-US"/>
               </w:rPr>
               <w:t>Information like phone numbers, email, address</w:t>
             </w:r>
@@ -403,36 +513,53 @@
         </w:tc>
       </w:tr>
       <w:tr>
+        <w:tblPrEx>
+          <w:shd w:val="clear" w:color="auto" w:fill="cdd4e9"/>
+        </w:tblPrEx>
         <w:trPr>
-          <w:trHeight w:val="300"/>
+          <w:trHeight w:val="310" w:hRule="atLeast"/>
         </w:trPr>
         <w:tc>
           <w:tcPr>
-            <w:tcW w:w="4405" w:type="dxa"/>
+            <w:tcW w:type="dxa" w:w="4405"/>
             <w:tcBorders>
-              <w:top w:val="single" w:sz="4" w:space="0" w:color="000000"/>
-              <w:left w:val="single" w:sz="4" w:space="0" w:color="000000"/>
-              <w:bottom w:val="single" w:sz="4" w:space="0" w:color="000000"/>
-              <w:right w:val="single" w:sz="4" w:space="0" w:color="000000"/>
+              <w:top w:val="single" w:color="000000" w:sz="4" w:space="0" w:shadow="0" w:frame="0"/>
+              <w:left w:val="single" w:color="000000" w:sz="4" w:space="0" w:shadow="0" w:frame="0"/>
+              <w:bottom w:val="single" w:color="000000" w:sz="4" w:space="0" w:shadow="0" w:frame="0"/>
+              <w:right w:val="single" w:color="000000" w:sz="4" w:space="0" w:shadow="0" w:frame="0"/>
             </w:tcBorders>
             <w:shd w:val="clear" w:color="auto" w:fill="auto"/>
             <w:tcMar>
-              <w:top w:w="80" w:type="dxa"/>
-              <w:left w:w="80" w:type="dxa"/>
-              <w:bottom w:w="80" w:type="dxa"/>
-              <w:right w:w="80" w:type="dxa"/>
+              <w:top w:type="dxa" w:w="80"/>
+              <w:left w:type="dxa" w:w="80"/>
+              <w:bottom w:type="dxa" w:w="80"/>
+              <w:right w:type="dxa" w:w="80"/>
             </w:tcMar>
+            <w:vAlign w:val="top"/>
           </w:tcPr>
           <w:p>
             <w:pPr>
-              <w:pStyle w:val="Body"/>
+              <w:pStyle w:val="Body A"/>
               <w:spacing w:after="0" w:line="240" w:lineRule="auto"/>
             </w:pPr>
             <w:r>
               <w:rPr>
                 <w:rFonts w:ascii="Times New Roman" w:hAnsi="Times New Roman"/>
+                <w:caps w:val="0"/>
+                <w:smallCaps w:val="0"/>
+                <w:strike w:val="0"/>
+                <w:dstrike w:val="0"/>
+                <w:outline w:val="0"/>
+                <w:color w:val="000000"/>
+                <w:spacing w:val="0"/>
+                <w:kern w:val="0"/>
+                <w:position w:val="0"/>
                 <w:sz w:val="24"/>
                 <w:szCs w:val="24"/>
+                <w:u w:val="none" w:color="000000"/>
+                <w:vertAlign w:val="baseline"/>
+                <w:rtl w:val="0"/>
+                <w:lang w:val="en-US"/>
               </w:rPr>
               <w:t>SMS</w:t>
             </w:r>
@@ -440,31 +567,45 @@
         </w:tc>
         <w:tc>
           <w:tcPr>
-            <w:tcW w:w="4945" w:type="dxa"/>
+            <w:tcW w:type="dxa" w:w="4945"/>
             <w:tcBorders>
-              <w:top w:val="single" w:sz="4" w:space="0" w:color="000000"/>
-              <w:left w:val="single" w:sz="4" w:space="0" w:color="000000"/>
-              <w:bottom w:val="single" w:sz="4" w:space="0" w:color="000000"/>
-              <w:right w:val="single" w:sz="4" w:space="0" w:color="000000"/>
+              <w:top w:val="single" w:color="000000" w:sz="4" w:space="0" w:shadow="0" w:frame="0"/>
+              <w:left w:val="single" w:color="000000" w:sz="4" w:space="0" w:shadow="0" w:frame="0"/>
+              <w:bottom w:val="single" w:color="000000" w:sz="4" w:space="0" w:shadow="0" w:frame="0"/>
+              <w:right w:val="single" w:color="000000" w:sz="4" w:space="0" w:shadow="0" w:frame="0"/>
             </w:tcBorders>
             <w:shd w:val="clear" w:color="auto" w:fill="auto"/>
             <w:tcMar>
-              <w:top w:w="80" w:type="dxa"/>
-              <w:left w:w="80" w:type="dxa"/>
-              <w:bottom w:w="80" w:type="dxa"/>
-              <w:right w:w="80" w:type="dxa"/>
+              <w:top w:type="dxa" w:w="80"/>
+              <w:left w:type="dxa" w:w="80"/>
+              <w:bottom w:type="dxa" w:w="80"/>
+              <w:right w:type="dxa" w:w="80"/>
             </w:tcMar>
+            <w:vAlign w:val="top"/>
           </w:tcPr>
           <w:p>
             <w:pPr>
-              <w:pStyle w:val="Body"/>
+              <w:pStyle w:val="Body A"/>
               <w:spacing w:after="0" w:line="240" w:lineRule="auto"/>
             </w:pPr>
             <w:r>
               <w:rPr>
                 <w:rFonts w:ascii="Times New Roman" w:hAnsi="Times New Roman"/>
+                <w:caps w:val="0"/>
+                <w:smallCaps w:val="0"/>
+                <w:strike w:val="0"/>
+                <w:dstrike w:val="0"/>
+                <w:outline w:val="0"/>
+                <w:color w:val="000000"/>
+                <w:spacing w:val="0"/>
+                <w:kern w:val="0"/>
+                <w:position w:val="0"/>
                 <w:sz w:val="24"/>
                 <w:szCs w:val="24"/>
+                <w:u w:val="none" w:color="000000"/>
+                <w:vertAlign w:val="baseline"/>
+                <w:rtl w:val="0"/>
+                <w:lang w:val="en-US"/>
               </w:rPr>
               <w:t>Short Message Service</w:t>
             </w:r>
@@ -472,36 +613,53 @@
         </w:tc>
       </w:tr>
       <w:tr>
+        <w:tblPrEx>
+          <w:shd w:val="clear" w:color="auto" w:fill="cdd4e9"/>
+        </w:tblPrEx>
         <w:trPr>
-          <w:trHeight w:val="300"/>
+          <w:trHeight w:val="310" w:hRule="atLeast"/>
         </w:trPr>
         <w:tc>
           <w:tcPr>
-            <w:tcW w:w="4405" w:type="dxa"/>
+            <w:tcW w:type="dxa" w:w="4405"/>
             <w:tcBorders>
-              <w:top w:val="single" w:sz="4" w:space="0" w:color="000000"/>
-              <w:left w:val="single" w:sz="4" w:space="0" w:color="000000"/>
-              <w:bottom w:val="single" w:sz="4" w:space="0" w:color="000000"/>
-              <w:right w:val="single" w:sz="4" w:space="0" w:color="000000"/>
+              <w:top w:val="single" w:color="000000" w:sz="4" w:space="0" w:shadow="0" w:frame="0"/>
+              <w:left w:val="single" w:color="000000" w:sz="4" w:space="0" w:shadow="0" w:frame="0"/>
+              <w:bottom w:val="single" w:color="000000" w:sz="4" w:space="0" w:shadow="0" w:frame="0"/>
+              <w:right w:val="single" w:color="000000" w:sz="4" w:space="0" w:shadow="0" w:frame="0"/>
             </w:tcBorders>
             <w:shd w:val="clear" w:color="auto" w:fill="auto"/>
             <w:tcMar>
-              <w:top w:w="80" w:type="dxa"/>
-              <w:left w:w="80" w:type="dxa"/>
-              <w:bottom w:w="80" w:type="dxa"/>
-              <w:right w:w="80" w:type="dxa"/>
+              <w:top w:type="dxa" w:w="80"/>
+              <w:left w:type="dxa" w:w="80"/>
+              <w:bottom w:type="dxa" w:w="80"/>
+              <w:right w:type="dxa" w:w="80"/>
             </w:tcMar>
+            <w:vAlign w:val="top"/>
           </w:tcPr>
           <w:p>
             <w:pPr>
-              <w:pStyle w:val="Body"/>
+              <w:pStyle w:val="Body A"/>
               <w:spacing w:after="0" w:line="240" w:lineRule="auto"/>
             </w:pPr>
             <w:r>
               <w:rPr>
                 <w:rFonts w:ascii="Times New Roman" w:hAnsi="Times New Roman"/>
+                <w:caps w:val="0"/>
+                <w:smallCaps w:val="0"/>
+                <w:strike w:val="0"/>
+                <w:dstrike w:val="0"/>
+                <w:outline w:val="0"/>
+                <w:color w:val="000000"/>
+                <w:spacing w:val="0"/>
+                <w:kern w:val="0"/>
+                <w:position w:val="0"/>
                 <w:sz w:val="24"/>
                 <w:szCs w:val="24"/>
+                <w:u w:val="none" w:color="000000"/>
+                <w:vertAlign w:val="baseline"/>
+                <w:rtl w:val="0"/>
+                <w:lang w:val="en-US"/>
               </w:rPr>
               <w:t>Add</w:t>
             </w:r>
@@ -509,31 +667,45 @@
         </w:tc>
         <w:tc>
           <w:tcPr>
-            <w:tcW w:w="4945" w:type="dxa"/>
+            <w:tcW w:type="dxa" w:w="4945"/>
             <w:tcBorders>
-              <w:top w:val="single" w:sz="4" w:space="0" w:color="000000"/>
-              <w:left w:val="single" w:sz="4" w:space="0" w:color="000000"/>
-              <w:bottom w:val="single" w:sz="4" w:space="0" w:color="000000"/>
-              <w:right w:val="single" w:sz="4" w:space="0" w:color="000000"/>
+              <w:top w:val="single" w:color="000000" w:sz="4" w:space="0" w:shadow="0" w:frame="0"/>
+              <w:left w:val="single" w:color="000000" w:sz="4" w:space="0" w:shadow="0" w:frame="0"/>
+              <w:bottom w:val="single" w:color="000000" w:sz="4" w:space="0" w:shadow="0" w:frame="0"/>
+              <w:right w:val="single" w:color="000000" w:sz="4" w:space="0" w:shadow="0" w:frame="0"/>
             </w:tcBorders>
             <w:shd w:val="clear" w:color="auto" w:fill="auto"/>
             <w:tcMar>
-              <w:top w:w="80" w:type="dxa"/>
-              <w:left w:w="80" w:type="dxa"/>
-              <w:bottom w:w="80" w:type="dxa"/>
-              <w:right w:w="80" w:type="dxa"/>
+              <w:top w:type="dxa" w:w="80"/>
+              <w:left w:type="dxa" w:w="80"/>
+              <w:bottom w:type="dxa" w:w="80"/>
+              <w:right w:type="dxa" w:w="80"/>
             </w:tcMar>
+            <w:vAlign w:val="top"/>
           </w:tcPr>
           <w:p>
             <w:pPr>
-              <w:pStyle w:val="Body"/>
+              <w:pStyle w:val="Body A"/>
               <w:spacing w:after="0" w:line="240" w:lineRule="auto"/>
             </w:pPr>
             <w:r>
               <w:rPr>
                 <w:rFonts w:ascii="Times New Roman" w:hAnsi="Times New Roman"/>
+                <w:caps w:val="0"/>
+                <w:smallCaps w:val="0"/>
+                <w:strike w:val="0"/>
+                <w:dstrike w:val="0"/>
+                <w:outline w:val="0"/>
+                <w:color w:val="000000"/>
+                <w:spacing w:val="0"/>
+                <w:kern w:val="0"/>
+                <w:position w:val="0"/>
                 <w:sz w:val="24"/>
                 <w:szCs w:val="24"/>
+                <w:u w:val="none" w:color="000000"/>
+                <w:vertAlign w:val="baseline"/>
+                <w:rtl w:val="0"/>
+                <w:lang w:val="en-US"/>
               </w:rPr>
               <w:t>Add contacts</w:t>
             </w:r>
@@ -541,36 +713,53 @@
         </w:tc>
       </w:tr>
       <w:tr>
+        <w:tblPrEx>
+          <w:shd w:val="clear" w:color="auto" w:fill="cdd4e9"/>
+        </w:tblPrEx>
         <w:trPr>
-          <w:trHeight w:val="300"/>
+          <w:trHeight w:val="600" w:hRule="atLeast"/>
         </w:trPr>
         <w:tc>
           <w:tcPr>
-            <w:tcW w:w="4405" w:type="dxa"/>
+            <w:tcW w:type="dxa" w:w="4405"/>
             <w:tcBorders>
-              <w:top w:val="single" w:sz="4" w:space="0" w:color="000000"/>
-              <w:left w:val="single" w:sz="4" w:space="0" w:color="000000"/>
-              <w:bottom w:val="single" w:sz="4" w:space="0" w:color="000000"/>
-              <w:right w:val="single" w:sz="4" w:space="0" w:color="000000"/>
+              <w:top w:val="single" w:color="000000" w:sz="4" w:space="0" w:shadow="0" w:frame="0"/>
+              <w:left w:val="single" w:color="000000" w:sz="4" w:space="0" w:shadow="0" w:frame="0"/>
+              <w:bottom w:val="single" w:color="000000" w:sz="4" w:space="0" w:shadow="0" w:frame="0"/>
+              <w:right w:val="single" w:color="000000" w:sz="4" w:space="0" w:shadow="0" w:frame="0"/>
             </w:tcBorders>
             <w:shd w:val="clear" w:color="auto" w:fill="auto"/>
             <w:tcMar>
-              <w:top w:w="80" w:type="dxa"/>
-              <w:left w:w="80" w:type="dxa"/>
-              <w:bottom w:w="80" w:type="dxa"/>
-              <w:right w:w="80" w:type="dxa"/>
+              <w:top w:type="dxa" w:w="80"/>
+              <w:left w:type="dxa" w:w="80"/>
+              <w:bottom w:type="dxa" w:w="80"/>
+              <w:right w:type="dxa" w:w="80"/>
             </w:tcMar>
+            <w:vAlign w:val="top"/>
           </w:tcPr>
           <w:p>
             <w:pPr>
-              <w:pStyle w:val="Body"/>
+              <w:pStyle w:val="Body A"/>
               <w:spacing w:after="0" w:line="240" w:lineRule="auto"/>
             </w:pPr>
             <w:r>
               <w:rPr>
                 <w:rFonts w:ascii="Times New Roman" w:hAnsi="Times New Roman"/>
+                <w:caps w:val="0"/>
+                <w:smallCaps w:val="0"/>
+                <w:strike w:val="0"/>
+                <w:dstrike w:val="0"/>
+                <w:outline w:val="0"/>
+                <w:color w:val="000000"/>
+                <w:spacing w:val="0"/>
+                <w:kern w:val="0"/>
+                <w:position w:val="0"/>
                 <w:sz w:val="24"/>
                 <w:szCs w:val="24"/>
+                <w:u w:val="none" w:color="000000"/>
+                <w:vertAlign w:val="baseline"/>
+                <w:rtl w:val="0"/>
+                <w:lang w:val="en-US"/>
               </w:rPr>
               <w:t>Sort</w:t>
             </w:r>
@@ -578,31 +767,45 @@
         </w:tc>
         <w:tc>
           <w:tcPr>
-            <w:tcW w:w="4945" w:type="dxa"/>
+            <w:tcW w:type="dxa" w:w="4945"/>
             <w:tcBorders>
-              <w:top w:val="single" w:sz="4" w:space="0" w:color="000000"/>
-              <w:left w:val="single" w:sz="4" w:space="0" w:color="000000"/>
-              <w:bottom w:val="single" w:sz="4" w:space="0" w:color="000000"/>
-              <w:right w:val="single" w:sz="4" w:space="0" w:color="000000"/>
+              <w:top w:val="single" w:color="000000" w:sz="4" w:space="0" w:shadow="0" w:frame="0"/>
+              <w:left w:val="single" w:color="000000" w:sz="4" w:space="0" w:shadow="0" w:frame="0"/>
+              <w:bottom w:val="single" w:color="000000" w:sz="4" w:space="0" w:shadow="0" w:frame="0"/>
+              <w:right w:val="single" w:color="000000" w:sz="4" w:space="0" w:shadow="0" w:frame="0"/>
             </w:tcBorders>
             <w:shd w:val="clear" w:color="auto" w:fill="auto"/>
             <w:tcMar>
-              <w:top w:w="80" w:type="dxa"/>
-              <w:left w:w="80" w:type="dxa"/>
-              <w:bottom w:w="80" w:type="dxa"/>
-              <w:right w:w="80" w:type="dxa"/>
+              <w:top w:type="dxa" w:w="80"/>
+              <w:left w:type="dxa" w:w="80"/>
+              <w:bottom w:type="dxa" w:w="80"/>
+              <w:right w:type="dxa" w:w="80"/>
             </w:tcMar>
+            <w:vAlign w:val="top"/>
           </w:tcPr>
           <w:p>
             <w:pPr>
-              <w:pStyle w:val="Body"/>
+              <w:pStyle w:val="Body A"/>
               <w:spacing w:after="0" w:line="240" w:lineRule="auto"/>
             </w:pPr>
             <w:r>
               <w:rPr>
                 <w:rFonts w:ascii="Times New Roman" w:hAnsi="Times New Roman"/>
+                <w:caps w:val="0"/>
+                <w:smallCaps w:val="0"/>
+                <w:strike w:val="0"/>
+                <w:dstrike w:val="0"/>
+                <w:outline w:val="0"/>
+                <w:color w:val="000000"/>
+                <w:spacing w:val="0"/>
+                <w:kern w:val="0"/>
+                <w:position w:val="0"/>
                 <w:sz w:val="24"/>
                 <w:szCs w:val="24"/>
+                <w:u w:val="none" w:color="000000"/>
+                <w:vertAlign w:val="baseline"/>
+                <w:rtl w:val="0"/>
+                <w:lang w:val="en-US"/>
               </w:rPr>
               <w:t>Sort contacts by first name/last name/group name</w:t>
             </w:r>
@@ -610,36 +813,53 @@
         </w:tc>
       </w:tr>
       <w:tr>
+        <w:tblPrEx>
+          <w:shd w:val="clear" w:color="auto" w:fill="cdd4e9"/>
+        </w:tblPrEx>
         <w:trPr>
-          <w:trHeight w:val="300"/>
+          <w:trHeight w:val="310" w:hRule="atLeast"/>
         </w:trPr>
         <w:tc>
           <w:tcPr>
-            <w:tcW w:w="4405" w:type="dxa"/>
+            <w:tcW w:type="dxa" w:w="4405"/>
             <w:tcBorders>
-              <w:top w:val="single" w:sz="4" w:space="0" w:color="000000"/>
-              <w:left w:val="single" w:sz="4" w:space="0" w:color="000000"/>
-              <w:bottom w:val="single" w:sz="4" w:space="0" w:color="000000"/>
-              <w:right w:val="single" w:sz="4" w:space="0" w:color="000000"/>
+              <w:top w:val="single" w:color="000000" w:sz="4" w:space="0" w:shadow="0" w:frame="0"/>
+              <w:left w:val="single" w:color="000000" w:sz="4" w:space="0" w:shadow="0" w:frame="0"/>
+              <w:bottom w:val="single" w:color="000000" w:sz="4" w:space="0" w:shadow="0" w:frame="0"/>
+              <w:right w:val="single" w:color="000000" w:sz="4" w:space="0" w:shadow="0" w:frame="0"/>
             </w:tcBorders>
             <w:shd w:val="clear" w:color="auto" w:fill="auto"/>
             <w:tcMar>
-              <w:top w:w="80" w:type="dxa"/>
-              <w:left w:w="80" w:type="dxa"/>
-              <w:bottom w:w="80" w:type="dxa"/>
-              <w:right w:w="80" w:type="dxa"/>
+              <w:top w:type="dxa" w:w="80"/>
+              <w:left w:type="dxa" w:w="80"/>
+              <w:bottom w:type="dxa" w:w="80"/>
+              <w:right w:type="dxa" w:w="80"/>
             </w:tcMar>
+            <w:vAlign w:val="top"/>
           </w:tcPr>
           <w:p>
             <w:pPr>
-              <w:pStyle w:val="Body"/>
+              <w:pStyle w:val="Body A"/>
               <w:spacing w:after="0" w:line="240" w:lineRule="auto"/>
             </w:pPr>
             <w:r>
               <w:rPr>
                 <w:rFonts w:ascii="Times New Roman" w:hAnsi="Times New Roman"/>
+                <w:caps w:val="0"/>
+                <w:smallCaps w:val="0"/>
+                <w:strike w:val="0"/>
+                <w:dstrike w:val="0"/>
+                <w:outline w:val="0"/>
+                <w:color w:val="000000"/>
+                <w:spacing w:val="0"/>
+                <w:kern w:val="0"/>
+                <w:position w:val="0"/>
                 <w:sz w:val="24"/>
                 <w:szCs w:val="24"/>
+                <w:u w:val="none" w:color="000000"/>
+                <w:vertAlign w:val="baseline"/>
+                <w:rtl w:val="0"/>
+                <w:lang w:val="en-US"/>
               </w:rPr>
               <w:t>View</w:t>
             </w:r>
@@ -647,31 +867,45 @@
         </w:tc>
         <w:tc>
           <w:tcPr>
-            <w:tcW w:w="4945" w:type="dxa"/>
+            <w:tcW w:type="dxa" w:w="4945"/>
             <w:tcBorders>
-              <w:top w:val="single" w:sz="4" w:space="0" w:color="000000"/>
-              <w:left w:val="single" w:sz="4" w:space="0" w:color="000000"/>
-              <w:bottom w:val="single" w:sz="4" w:space="0" w:color="000000"/>
-              <w:right w:val="single" w:sz="4" w:space="0" w:color="000000"/>
+              <w:top w:val="single" w:color="000000" w:sz="4" w:space="0" w:shadow="0" w:frame="0"/>
+              <w:left w:val="single" w:color="000000" w:sz="4" w:space="0" w:shadow="0" w:frame="0"/>
+              <w:bottom w:val="single" w:color="000000" w:sz="4" w:space="0" w:shadow="0" w:frame="0"/>
+              <w:right w:val="single" w:color="000000" w:sz="4" w:space="0" w:shadow="0" w:frame="0"/>
             </w:tcBorders>
             <w:shd w:val="clear" w:color="auto" w:fill="auto"/>
             <w:tcMar>
-              <w:top w:w="80" w:type="dxa"/>
-              <w:left w:w="80" w:type="dxa"/>
-              <w:bottom w:w="80" w:type="dxa"/>
-              <w:right w:w="80" w:type="dxa"/>
+              <w:top w:type="dxa" w:w="80"/>
+              <w:left w:type="dxa" w:w="80"/>
+              <w:bottom w:type="dxa" w:w="80"/>
+              <w:right w:type="dxa" w:w="80"/>
             </w:tcMar>
+            <w:vAlign w:val="top"/>
           </w:tcPr>
           <w:p>
             <w:pPr>
-              <w:pStyle w:val="Body"/>
+              <w:pStyle w:val="Body A"/>
               <w:spacing w:after="0" w:line="240" w:lineRule="auto"/>
             </w:pPr>
             <w:r>
               <w:rPr>
                 <w:rFonts w:ascii="Times New Roman" w:hAnsi="Times New Roman"/>
+                <w:caps w:val="0"/>
+                <w:smallCaps w:val="0"/>
+                <w:strike w:val="0"/>
+                <w:dstrike w:val="0"/>
+                <w:outline w:val="0"/>
+                <w:color w:val="000000"/>
+                <w:spacing w:val="0"/>
+                <w:kern w:val="0"/>
+                <w:position w:val="0"/>
                 <w:sz w:val="24"/>
                 <w:szCs w:val="24"/>
+                <w:u w:val="none" w:color="000000"/>
+                <w:vertAlign w:val="baseline"/>
+                <w:rtl w:val="0"/>
+                <w:lang w:val="en-US"/>
               </w:rPr>
               <w:t>View contacts</w:t>
             </w:r>
@@ -679,36 +913,53 @@
         </w:tc>
       </w:tr>
       <w:tr>
+        <w:tblPrEx>
+          <w:shd w:val="clear" w:color="auto" w:fill="cdd4e9"/>
+        </w:tblPrEx>
         <w:trPr>
-          <w:trHeight w:val="300"/>
+          <w:trHeight w:val="310" w:hRule="atLeast"/>
         </w:trPr>
         <w:tc>
           <w:tcPr>
-            <w:tcW w:w="4405" w:type="dxa"/>
+            <w:tcW w:type="dxa" w:w="4405"/>
             <w:tcBorders>
-              <w:top w:val="single" w:sz="4" w:space="0" w:color="000000"/>
-              <w:left w:val="single" w:sz="4" w:space="0" w:color="000000"/>
-              <w:bottom w:val="single" w:sz="4" w:space="0" w:color="000000"/>
-              <w:right w:val="single" w:sz="4" w:space="0" w:color="000000"/>
+              <w:top w:val="single" w:color="000000" w:sz="4" w:space="0" w:shadow="0" w:frame="0"/>
+              <w:left w:val="single" w:color="000000" w:sz="4" w:space="0" w:shadow="0" w:frame="0"/>
+              <w:bottom w:val="single" w:color="000000" w:sz="4" w:space="0" w:shadow="0" w:frame="0"/>
+              <w:right w:val="single" w:color="000000" w:sz="4" w:space="0" w:shadow="0" w:frame="0"/>
             </w:tcBorders>
             <w:shd w:val="clear" w:color="auto" w:fill="auto"/>
             <w:tcMar>
-              <w:top w:w="80" w:type="dxa"/>
-              <w:left w:w="80" w:type="dxa"/>
-              <w:bottom w:w="80" w:type="dxa"/>
-              <w:right w:w="80" w:type="dxa"/>
+              <w:top w:type="dxa" w:w="80"/>
+              <w:left w:type="dxa" w:w="80"/>
+              <w:bottom w:type="dxa" w:w="80"/>
+              <w:right w:type="dxa" w:w="80"/>
             </w:tcMar>
+            <w:vAlign w:val="top"/>
           </w:tcPr>
           <w:p>
             <w:pPr>
-              <w:pStyle w:val="Body"/>
+              <w:pStyle w:val="Body A"/>
               <w:spacing w:after="0" w:line="240" w:lineRule="auto"/>
             </w:pPr>
             <w:r>
               <w:rPr>
                 <w:rFonts w:ascii="Times New Roman" w:hAnsi="Times New Roman"/>
+                <w:caps w:val="0"/>
+                <w:smallCaps w:val="0"/>
+                <w:strike w:val="0"/>
+                <w:dstrike w:val="0"/>
+                <w:outline w:val="0"/>
+                <w:color w:val="000000"/>
+                <w:spacing w:val="0"/>
+                <w:kern w:val="0"/>
+                <w:position w:val="0"/>
                 <w:sz w:val="24"/>
                 <w:szCs w:val="24"/>
+                <w:u w:val="none" w:color="000000"/>
+                <w:vertAlign w:val="baseline"/>
+                <w:rtl w:val="0"/>
+                <w:lang w:val="en-US"/>
               </w:rPr>
               <w:t>Search</w:t>
             </w:r>
@@ -716,31 +967,45 @@
         </w:tc>
         <w:tc>
           <w:tcPr>
-            <w:tcW w:w="4945" w:type="dxa"/>
+            <w:tcW w:type="dxa" w:w="4945"/>
             <w:tcBorders>
-              <w:top w:val="single" w:sz="4" w:space="0" w:color="000000"/>
-              <w:left w:val="single" w:sz="4" w:space="0" w:color="000000"/>
-              <w:bottom w:val="single" w:sz="4" w:space="0" w:color="000000"/>
-              <w:right w:val="single" w:sz="4" w:space="0" w:color="000000"/>
+              <w:top w:val="single" w:color="000000" w:sz="4" w:space="0" w:shadow="0" w:frame="0"/>
+              <w:left w:val="single" w:color="000000" w:sz="4" w:space="0" w:shadow="0" w:frame="0"/>
+              <w:bottom w:val="single" w:color="000000" w:sz="4" w:space="0" w:shadow="0" w:frame="0"/>
+              <w:right w:val="single" w:color="000000" w:sz="4" w:space="0" w:shadow="0" w:frame="0"/>
             </w:tcBorders>
             <w:shd w:val="clear" w:color="auto" w:fill="auto"/>
             <w:tcMar>
-              <w:top w:w="80" w:type="dxa"/>
-              <w:left w:w="80" w:type="dxa"/>
-              <w:bottom w:w="80" w:type="dxa"/>
-              <w:right w:w="80" w:type="dxa"/>
+              <w:top w:type="dxa" w:w="80"/>
+              <w:left w:type="dxa" w:w="80"/>
+              <w:bottom w:type="dxa" w:w="80"/>
+              <w:right w:type="dxa" w:w="80"/>
             </w:tcMar>
+            <w:vAlign w:val="top"/>
           </w:tcPr>
           <w:p>
             <w:pPr>
-              <w:pStyle w:val="Body"/>
+              <w:pStyle w:val="Body A"/>
               <w:spacing w:after="0" w:line="240" w:lineRule="auto"/>
             </w:pPr>
             <w:r>
               <w:rPr>
                 <w:rFonts w:ascii="Times New Roman" w:hAnsi="Times New Roman"/>
+                <w:caps w:val="0"/>
+                <w:smallCaps w:val="0"/>
+                <w:strike w:val="0"/>
+                <w:dstrike w:val="0"/>
+                <w:outline w:val="0"/>
+                <w:color w:val="000000"/>
+                <w:spacing w:val="0"/>
+                <w:kern w:val="0"/>
+                <w:position w:val="0"/>
                 <w:sz w:val="24"/>
                 <w:szCs w:val="24"/>
+                <w:u w:val="none" w:color="000000"/>
+                <w:vertAlign w:val="baseline"/>
+                <w:rtl w:val="0"/>
+                <w:lang w:val="en-US"/>
               </w:rPr>
               <w:t>Search for contacts</w:t>
             </w:r>
@@ -750,13 +1015,14 @@
     </w:tbl>
     <w:p>
       <w:pPr>
-        <w:pStyle w:val="Body"/>
+        <w:pStyle w:val="Body A"/>
         <w:widowControl w:val="0"/>
         <w:spacing w:after="0" w:line="240" w:lineRule="auto"/>
-        <w:rPr>
-          <w:rFonts w:ascii="Times New Roman" w:eastAsia="Times New Roman" w:hAnsi="Times New Roman" w:cs="Times New Roman"/>
-          <w:b/>
-          <w:bCs/>
+        <w:ind w:left="108" w:hanging="108"/>
+        <w:rPr>
+          <w:rFonts w:ascii="Times New Roman" w:cs="Times New Roman" w:hAnsi="Times New Roman" w:eastAsia="Times New Roman"/>
+          <w:b w:val="1"/>
+          <w:bCs w:val="1"/>
           <w:sz w:val="28"/>
           <w:szCs w:val="28"/>
         </w:rPr>
@@ -764,10 +1030,24 @@
     </w:p>
     <w:p>
       <w:pPr>
-        <w:pStyle w:val="Body"/>
+        <w:pStyle w:val="Body A"/>
+        <w:widowControl w:val="0"/>
         <w:spacing w:after="0" w:line="240" w:lineRule="auto"/>
         <w:rPr>
-          <w:rFonts w:ascii="Times New Roman" w:eastAsia="Times New Roman" w:hAnsi="Times New Roman" w:cs="Times New Roman"/>
+          <w:rFonts w:ascii="Times New Roman" w:cs="Times New Roman" w:hAnsi="Times New Roman" w:eastAsia="Times New Roman"/>
+          <w:b w:val="1"/>
+          <w:bCs w:val="1"/>
+          <w:sz w:val="28"/>
+          <w:szCs w:val="28"/>
+        </w:rPr>
+      </w:pPr>
+    </w:p>
+    <w:p>
+      <w:pPr>
+        <w:pStyle w:val="Body A"/>
+        <w:spacing w:after="0" w:line="240" w:lineRule="auto"/>
+        <w:rPr>
+          <w:rFonts w:ascii="Times New Roman" w:cs="Times New Roman" w:hAnsi="Times New Roman" w:eastAsia="Times New Roman"/>
           <w:sz w:val="24"/>
           <w:szCs w:val="24"/>
         </w:rPr>
@@ -775,12 +1055,12 @@
     </w:p>
     <w:p>
       <w:pPr>
-        <w:pStyle w:val="Body"/>
+        <w:pStyle w:val="Body A"/>
         <w:spacing w:after="0" w:line="240" w:lineRule="auto"/>
         <w:rPr>
-          <w:rFonts w:ascii="Times New Roman" w:eastAsia="Times New Roman" w:hAnsi="Times New Roman" w:cs="Times New Roman"/>
-          <w:b/>
-          <w:bCs/>
+          <w:rFonts w:ascii="Times New Roman" w:cs="Times New Roman" w:hAnsi="Times New Roman" w:eastAsia="Times New Roman"/>
+          <w:b w:val="1"/>
+          <w:bCs w:val="1"/>
           <w:sz w:val="24"/>
           <w:szCs w:val="24"/>
         </w:rPr>
@@ -788,43 +1068,61 @@
       <w:r>
         <w:rPr>
           <w:rFonts w:ascii="Times New Roman" w:hAnsi="Times New Roman"/>
-          <w:b/>
-          <w:bCs/>
+          <w:b w:val="1"/>
+          <w:bCs w:val="1"/>
           <w:sz w:val="24"/>
           <w:szCs w:val="24"/>
+          <w:rtl w:val="0"/>
+          <w:lang w:val="en-US"/>
         </w:rPr>
         <w:t>Functional Requirements</w:t>
       </w:r>
     </w:p>
     <w:p>
       <w:pPr>
-        <w:pStyle w:val="NormalWeb"/>
+        <w:pStyle w:val="Normal (Web)"/>
         <w:numPr>
           <w:ilvl w:val="0"/>
           <w:numId w:val="2"/>
         </w:numPr>
+        <w:bidi w:val="0"/>
         <w:spacing w:before="0" w:after="0"/>
+        <w:ind w:right="0"/>
+        <w:jc w:val="left"/>
         <w:rPr>
           <w:sz w:val="22"/>
           <w:szCs w:val="22"/>
+          <w:rtl w:val="0"/>
+          <w:lang w:val="en-US"/>
         </w:rPr>
       </w:pPr>
       <w:r>
+        <w:rPr>
+          <w:sz w:val="24"/>
+          <w:szCs w:val="24"/>
+          <w:rtl w:val="0"/>
+          <w:lang w:val="en-US"/>
+        </w:rPr>
         <w:t>The contacts function shall allow the users to access contacts with basic features.</w:t>
       </w:r>
     </w:p>
     <w:p>
       <w:pPr>
-        <w:pStyle w:val="ListParagraph"/>
+        <w:pStyle w:val="List Paragraph"/>
         <w:numPr>
           <w:ilvl w:val="1"/>
           <w:numId w:val="2"/>
         </w:numPr>
+        <w:bidi w:val="0"/>
         <w:spacing w:after="0" w:line="240" w:lineRule="auto"/>
-        <w:rPr>
-          <w:rFonts w:ascii="Times New Roman" w:eastAsia="Times New Roman" w:hAnsi="Times New Roman" w:cs="Times New Roman"/>
+        <w:ind w:right="0"/>
+        <w:jc w:val="left"/>
+        <w:rPr>
+          <w:rFonts w:ascii="Times New Roman" w:cs="Times New Roman" w:hAnsi="Times New Roman" w:eastAsia="Times New Roman"/>
           <w:sz w:val="24"/>
           <w:szCs w:val="24"/>
+          <w:rtl w:val="0"/>
+          <w:lang w:val="en-US"/>
         </w:rPr>
       </w:pPr>
       <w:r>
@@ -832,30 +1130,29 @@
           <w:rFonts w:ascii="Times New Roman" w:hAnsi="Times New Roman"/>
           <w:sz w:val="24"/>
           <w:szCs w:val="24"/>
-        </w:rPr>
-        <w:t xml:space="preserve">The system shall allow the </w:t>
-      </w:r>
-      <w:r>
-        <w:rPr>
-          <w:rFonts w:ascii="Times New Roman" w:hAnsi="Times New Roman"/>
-          <w:sz w:val="24"/>
-          <w:szCs w:val="24"/>
-        </w:rPr>
-        <w:t>user to add, view, edit and delete contact information, which include contact name and phone number(s).</w:t>
+          <w:rtl w:val="0"/>
+          <w:lang w:val="en-US"/>
+        </w:rPr>
+        <w:t>The system shall allow the user to add, view, edit and delete contact information, which include contact name and phone number(s).</w:t>
       </w:r>
     </w:p>
     <w:p>
       <w:pPr>
-        <w:pStyle w:val="ListParagraph"/>
+        <w:pStyle w:val="List Paragraph"/>
         <w:numPr>
           <w:ilvl w:val="1"/>
           <w:numId w:val="2"/>
         </w:numPr>
+        <w:bidi w:val="0"/>
         <w:spacing w:after="0" w:line="240" w:lineRule="auto"/>
-        <w:rPr>
-          <w:rFonts w:ascii="Times New Roman" w:eastAsia="Times New Roman" w:hAnsi="Times New Roman" w:cs="Times New Roman"/>
+        <w:ind w:right="0"/>
+        <w:jc w:val="left"/>
+        <w:rPr>
+          <w:rFonts w:ascii="Times New Roman" w:cs="Times New Roman" w:hAnsi="Times New Roman" w:eastAsia="Times New Roman"/>
           <w:sz w:val="24"/>
           <w:szCs w:val="24"/>
+          <w:rtl w:val="0"/>
+          <w:lang w:val="en-US"/>
         </w:rPr>
       </w:pPr>
       <w:r>
@@ -863,22 +1160,29 @@
           <w:rFonts w:ascii="Times New Roman" w:hAnsi="Times New Roman"/>
           <w:sz w:val="24"/>
           <w:szCs w:val="24"/>
+          <w:rtl w:val="0"/>
+          <w:lang w:val="en-US"/>
         </w:rPr>
         <w:t>The system shall allow the user to input multiple phone numbers for a contact.</w:t>
       </w:r>
     </w:p>
     <w:p>
       <w:pPr>
-        <w:pStyle w:val="ListParagraph"/>
+        <w:pStyle w:val="List Paragraph"/>
         <w:numPr>
           <w:ilvl w:val="1"/>
           <w:numId w:val="2"/>
         </w:numPr>
+        <w:bidi w:val="0"/>
         <w:spacing w:after="0" w:line="240" w:lineRule="auto"/>
-        <w:rPr>
-          <w:rFonts w:ascii="Times New Roman" w:eastAsia="Times New Roman" w:hAnsi="Times New Roman" w:cs="Times New Roman"/>
+        <w:ind w:right="0"/>
+        <w:jc w:val="left"/>
+        <w:rPr>
+          <w:rFonts w:ascii="Times New Roman" w:cs="Times New Roman" w:hAnsi="Times New Roman" w:eastAsia="Times New Roman"/>
           <w:sz w:val="24"/>
           <w:szCs w:val="24"/>
+          <w:rtl w:val="0"/>
+          <w:lang w:val="en-US"/>
         </w:rPr>
       </w:pPr>
       <w:r>
@@ -886,30 +1190,29 @@
           <w:rFonts w:ascii="Times New Roman" w:hAnsi="Times New Roman"/>
           <w:sz w:val="24"/>
           <w:szCs w:val="24"/>
-        </w:rPr>
-        <w:t>The system shall allow the user to add, view, edit and delete a photo lab</w:t>
-      </w:r>
-      <w:r>
-        <w:rPr>
-          <w:rFonts w:ascii="Times New Roman" w:hAnsi="Times New Roman"/>
-          <w:sz w:val="24"/>
-          <w:szCs w:val="24"/>
-        </w:rPr>
-        <w:t>el for a contact.</w:t>
+          <w:rtl w:val="0"/>
+          <w:lang w:val="en-US"/>
+        </w:rPr>
+        <w:t>The system shall allow the user to add, view, edit and delete a photo label for a contact.</w:t>
       </w:r>
     </w:p>
     <w:p>
       <w:pPr>
-        <w:pStyle w:val="ListParagraph"/>
+        <w:pStyle w:val="List Paragraph"/>
         <w:numPr>
           <w:ilvl w:val="1"/>
           <w:numId w:val="2"/>
         </w:numPr>
+        <w:bidi w:val="0"/>
         <w:spacing w:after="0" w:line="240" w:lineRule="auto"/>
-        <w:rPr>
-          <w:rFonts w:ascii="Times New Roman" w:eastAsia="Times New Roman" w:hAnsi="Times New Roman" w:cs="Times New Roman"/>
+        <w:ind w:right="0"/>
+        <w:jc w:val="left"/>
+        <w:rPr>
+          <w:rFonts w:ascii="Times New Roman" w:cs="Times New Roman" w:hAnsi="Times New Roman" w:eastAsia="Times New Roman"/>
           <w:sz w:val="24"/>
           <w:szCs w:val="24"/>
+          <w:rtl w:val="0"/>
+          <w:lang w:val="en-US"/>
         </w:rPr>
       </w:pPr>
       <w:r>
@@ -917,22 +1220,29 @@
           <w:rFonts w:ascii="Times New Roman" w:hAnsi="Times New Roman"/>
           <w:sz w:val="24"/>
           <w:szCs w:val="24"/>
+          <w:rtl w:val="0"/>
+          <w:lang w:val="en-US"/>
         </w:rPr>
         <w:t>The system shall allow the user to search contacts by contact names.</w:t>
       </w:r>
     </w:p>
     <w:p>
       <w:pPr>
-        <w:pStyle w:val="ListParagraph"/>
+        <w:pStyle w:val="List Paragraph"/>
         <w:numPr>
           <w:ilvl w:val="1"/>
           <w:numId w:val="2"/>
         </w:numPr>
+        <w:bidi w:val="0"/>
         <w:spacing w:after="0" w:line="240" w:lineRule="auto"/>
-        <w:rPr>
-          <w:rFonts w:ascii="Times New Roman" w:eastAsia="Times New Roman" w:hAnsi="Times New Roman" w:cs="Times New Roman"/>
+        <w:ind w:right="0"/>
+        <w:jc w:val="left"/>
+        <w:rPr>
+          <w:rFonts w:ascii="Times New Roman" w:cs="Times New Roman" w:hAnsi="Times New Roman" w:eastAsia="Times New Roman"/>
           <w:sz w:val="24"/>
           <w:szCs w:val="24"/>
+          <w:rtl w:val="0"/>
+          <w:lang w:val="en-US"/>
         </w:rPr>
       </w:pPr>
       <w:r>
@@ -940,22 +1250,29 @@
           <w:rFonts w:ascii="Times New Roman" w:hAnsi="Times New Roman"/>
           <w:sz w:val="24"/>
           <w:szCs w:val="24"/>
+          <w:rtl w:val="0"/>
+          <w:lang w:val="en-US"/>
         </w:rPr>
         <w:t>The system shall allow the user to add contacts to and remove contacts in blacklist. In addition, the system shall also allow the user to view the blacklist.</w:t>
       </w:r>
     </w:p>
     <w:p>
       <w:pPr>
-        <w:pStyle w:val="ListParagraph"/>
+        <w:pStyle w:val="List Paragraph"/>
         <w:numPr>
           <w:ilvl w:val="1"/>
           <w:numId w:val="2"/>
         </w:numPr>
+        <w:bidi w:val="0"/>
         <w:spacing w:after="0" w:line="240" w:lineRule="auto"/>
-        <w:rPr>
-          <w:rFonts w:ascii="Times New Roman" w:eastAsia="Times New Roman" w:hAnsi="Times New Roman" w:cs="Times New Roman"/>
+        <w:ind w:right="0"/>
+        <w:jc w:val="left"/>
+        <w:rPr>
+          <w:rFonts w:ascii="Times New Roman" w:cs="Times New Roman" w:hAnsi="Times New Roman" w:eastAsia="Times New Roman"/>
           <w:sz w:val="24"/>
           <w:szCs w:val="24"/>
+          <w:rtl w:val="0"/>
+          <w:lang w:val="en-US"/>
         </w:rPr>
       </w:pPr>
       <w:r>
@@ -963,24 +1280,18 @@
           <w:rFonts w:ascii="Times New Roman" w:hAnsi="Times New Roman"/>
           <w:sz w:val="24"/>
           <w:szCs w:val="24"/>
-        </w:rPr>
-        <w:t xml:space="preserve">The system </w:t>
-      </w:r>
-      <w:r>
-        <w:rPr>
-          <w:rFonts w:ascii="Times New Roman" w:hAnsi="Times New Roman"/>
-          <w:sz w:val="24"/>
-          <w:szCs w:val="24"/>
-        </w:rPr>
-        <w:t>shall allow the user to directly make phone calls and send SMS from a contact view.</w:t>
+          <w:rtl w:val="0"/>
+          <w:lang w:val="en-US"/>
+        </w:rPr>
+        <w:t>The system shall allow the user to directly make phone calls and send SMS from a contact view.</w:t>
       </w:r>
     </w:p>
     <w:p>
       <w:pPr>
-        <w:pStyle w:val="Body"/>
+        <w:pStyle w:val="Body A"/>
         <w:spacing w:after="0" w:line="240" w:lineRule="auto"/>
         <w:rPr>
-          <w:rFonts w:ascii="Times New Roman" w:eastAsia="Times New Roman" w:hAnsi="Times New Roman" w:cs="Times New Roman"/>
+          <w:rFonts w:ascii="Times New Roman" w:cs="Times New Roman" w:hAnsi="Times New Roman" w:eastAsia="Times New Roman"/>
           <w:sz w:val="24"/>
           <w:szCs w:val="24"/>
         </w:rPr>
@@ -988,16 +1299,21 @@
     </w:p>
     <w:p>
       <w:pPr>
-        <w:pStyle w:val="ListParagraph"/>
+        <w:pStyle w:val="List Paragraph"/>
         <w:numPr>
           <w:ilvl w:val="0"/>
           <w:numId w:val="3"/>
         </w:numPr>
+        <w:bidi w:val="0"/>
         <w:spacing w:after="0" w:line="240" w:lineRule="auto"/>
-        <w:rPr>
-          <w:rFonts w:ascii="Times New Roman" w:eastAsia="Times New Roman" w:hAnsi="Times New Roman" w:cs="Times New Roman"/>
+        <w:ind w:right="0"/>
+        <w:jc w:val="left"/>
+        <w:rPr>
+          <w:rFonts w:ascii="Times New Roman" w:cs="Times New Roman" w:hAnsi="Times New Roman" w:eastAsia="Times New Roman"/>
           <w:sz w:val="24"/>
           <w:szCs w:val="24"/>
+          <w:rtl w:val="0"/>
+          <w:lang w:val="en-US"/>
         </w:rPr>
       </w:pPr>
       <w:r>
@@ -1005,22 +1321,29 @@
           <w:rFonts w:ascii="Times New Roman" w:hAnsi="Times New Roman"/>
           <w:sz w:val="24"/>
           <w:szCs w:val="24"/>
+          <w:rtl w:val="0"/>
+          <w:lang w:val="en-US"/>
         </w:rPr>
         <w:t>The contacts organization function shall allow the users to arrange contacts.</w:t>
       </w:r>
     </w:p>
     <w:p>
       <w:pPr>
-        <w:pStyle w:val="Body"/>
+        <w:pStyle w:val="Body A"/>
         <w:numPr>
           <w:ilvl w:val="1"/>
           <w:numId w:val="3"/>
         </w:numPr>
+        <w:bidi w:val="0"/>
         <w:spacing w:after="0" w:line="240" w:lineRule="auto"/>
-        <w:rPr>
-          <w:rFonts w:ascii="Times New Roman" w:eastAsia="Times New Roman" w:hAnsi="Times New Roman" w:cs="Times New Roman"/>
+        <w:ind w:right="0"/>
+        <w:jc w:val="left"/>
+        <w:rPr>
+          <w:rFonts w:ascii="Times New Roman" w:cs="Times New Roman" w:hAnsi="Times New Roman" w:eastAsia="Times New Roman"/>
           <w:sz w:val="24"/>
           <w:szCs w:val="24"/>
+          <w:rtl w:val="0"/>
+          <w:lang w:val="en-US"/>
         </w:rPr>
       </w:pPr>
       <w:r>
@@ -1028,22 +1351,29 @@
           <w:rFonts w:ascii="Times New Roman" w:hAnsi="Times New Roman"/>
           <w:sz w:val="24"/>
           <w:szCs w:val="24"/>
+          <w:rtl w:val="0"/>
+          <w:lang w:val="en-US"/>
         </w:rPr>
         <w:t>The system shall allow the user to create multiple contact groups.</w:t>
       </w:r>
     </w:p>
     <w:p>
       <w:pPr>
-        <w:pStyle w:val="Body"/>
+        <w:pStyle w:val="Body A"/>
         <w:numPr>
           <w:ilvl w:val="1"/>
           <w:numId w:val="3"/>
         </w:numPr>
+        <w:bidi w:val="0"/>
         <w:spacing w:after="0" w:line="240" w:lineRule="auto"/>
-        <w:rPr>
-          <w:rFonts w:ascii="Times New Roman" w:eastAsia="Times New Roman" w:hAnsi="Times New Roman" w:cs="Times New Roman"/>
+        <w:ind w:right="0"/>
+        <w:jc w:val="left"/>
+        <w:rPr>
+          <w:rFonts w:ascii="Times New Roman" w:cs="Times New Roman" w:hAnsi="Times New Roman" w:eastAsia="Times New Roman"/>
           <w:sz w:val="24"/>
           <w:szCs w:val="24"/>
+          <w:rtl w:val="0"/>
+          <w:lang w:val="en-US"/>
         </w:rPr>
       </w:pPr>
       <w:r>
@@ -1051,30 +1381,29 @@
           <w:rFonts w:ascii="Times New Roman" w:hAnsi="Times New Roman"/>
           <w:sz w:val="24"/>
           <w:szCs w:val="24"/>
-        </w:rPr>
-        <w:t>The system shall allow the</w:t>
-      </w:r>
-      <w:r>
-        <w:rPr>
-          <w:rFonts w:ascii="Times New Roman" w:hAnsi="Times New Roman"/>
-          <w:sz w:val="24"/>
-          <w:szCs w:val="24"/>
-        </w:rPr>
-        <w:t xml:space="preserve"> user to add, view, edit and delete contacts into contact groups.</w:t>
+          <w:rtl w:val="0"/>
+          <w:lang w:val="en-US"/>
+        </w:rPr>
+        <w:t>The system shall allow the user to add, view, edit and delete contacts into contact groups.</w:t>
       </w:r>
     </w:p>
     <w:p>
       <w:pPr>
-        <w:pStyle w:val="Body"/>
+        <w:pStyle w:val="Body A"/>
         <w:numPr>
           <w:ilvl w:val="1"/>
           <w:numId w:val="3"/>
         </w:numPr>
+        <w:bidi w:val="0"/>
         <w:spacing w:after="0" w:line="240" w:lineRule="auto"/>
-        <w:rPr>
-          <w:rFonts w:ascii="Times New Roman" w:eastAsia="Times New Roman" w:hAnsi="Times New Roman" w:cs="Times New Roman"/>
+        <w:ind w:right="0"/>
+        <w:jc w:val="left"/>
+        <w:rPr>
+          <w:rFonts w:ascii="Times New Roman" w:cs="Times New Roman" w:hAnsi="Times New Roman" w:eastAsia="Times New Roman"/>
           <w:sz w:val="24"/>
           <w:szCs w:val="24"/>
+          <w:rtl w:val="0"/>
+          <w:lang w:val="en-US"/>
         </w:rPr>
       </w:pPr>
       <w:r>
@@ -1082,16 +1411,18 @@
           <w:rFonts w:ascii="Times New Roman" w:hAnsi="Times New Roman"/>
           <w:sz w:val="24"/>
           <w:szCs w:val="24"/>
+          <w:rtl w:val="0"/>
+          <w:lang w:val="en-US"/>
         </w:rPr>
         <w:t>The system shall allow the user to sort contacts by first name, last name and group name.</w:t>
       </w:r>
     </w:p>
     <w:p>
       <w:pPr>
-        <w:pStyle w:val="Body"/>
+        <w:pStyle w:val="Body A"/>
         <w:spacing w:after="0" w:line="240" w:lineRule="auto"/>
         <w:rPr>
-          <w:rFonts w:ascii="Times New Roman" w:eastAsia="Times New Roman" w:hAnsi="Times New Roman" w:cs="Times New Roman"/>
+          <w:rFonts w:ascii="Times New Roman" w:cs="Times New Roman" w:hAnsi="Times New Roman" w:eastAsia="Times New Roman"/>
           <w:sz w:val="24"/>
           <w:szCs w:val="24"/>
         </w:rPr>
@@ -1099,205 +1430,267 @@
     </w:p>
     <w:p>
       <w:pPr>
-        <w:pStyle w:val="Body"/>
+        <w:pStyle w:val="Body A"/>
+        <w:numPr>
+          <w:ilvl w:val="0"/>
+          <w:numId w:val="4"/>
+        </w:numPr>
+        <w:bidi w:val="0"/>
+        <w:spacing w:after="0" w:line="240" w:lineRule="auto"/>
+        <w:ind w:right="0"/>
+        <w:jc w:val="left"/>
+        <w:rPr>
+          <w:rFonts w:ascii="Times New Roman" w:cs="Times New Roman" w:hAnsi="Times New Roman" w:eastAsia="Times New Roman"/>
+          <w:sz w:val="24"/>
+          <w:szCs w:val="24"/>
+          <w:rtl w:val="0"/>
+          <w:lang w:val="en-US"/>
+        </w:rPr>
+      </w:pPr>
+      <w:r>
+        <w:rPr>
+          <w:rFonts w:ascii="Times New Roman" w:hAnsi="Times New Roman"/>
+          <w:sz w:val="24"/>
+          <w:szCs w:val="24"/>
+          <w:rtl w:val="0"/>
+          <w:lang w:val="en-US"/>
+        </w:rPr>
+        <w:t>The contacts storage function shall allow the users to save and load contacts.</w:t>
+      </w:r>
+    </w:p>
+    <w:p>
+      <w:pPr>
+        <w:pStyle w:val="Body A"/>
+        <w:numPr>
+          <w:ilvl w:val="1"/>
+          <w:numId w:val="4"/>
+        </w:numPr>
+        <w:bidi w:val="0"/>
+        <w:spacing w:after="0" w:line="240" w:lineRule="auto"/>
+        <w:ind w:right="0"/>
+        <w:jc w:val="left"/>
+        <w:rPr>
+          <w:rFonts w:ascii="Times New Roman" w:cs="Times New Roman" w:hAnsi="Times New Roman" w:eastAsia="Times New Roman"/>
+          <w:sz w:val="24"/>
+          <w:szCs w:val="24"/>
+          <w:rtl w:val="0"/>
+          <w:lang w:val="en-US"/>
+        </w:rPr>
+      </w:pPr>
+      <w:r>
+        <w:rPr>
+          <w:rFonts w:ascii="Times New Roman" w:hAnsi="Times New Roman"/>
+          <w:sz w:val="24"/>
+          <w:szCs w:val="24"/>
+          <w:rtl w:val="0"/>
+          <w:lang w:val="en-US"/>
+        </w:rPr>
+        <w:t>The system shall allow the user to export contacts to a file.</w:t>
+      </w:r>
+    </w:p>
+    <w:p>
+      <w:pPr>
+        <w:pStyle w:val="Body A"/>
+        <w:numPr>
+          <w:ilvl w:val="1"/>
+          <w:numId w:val="4"/>
+        </w:numPr>
+        <w:bidi w:val="0"/>
+        <w:spacing w:after="0" w:line="240" w:lineRule="auto"/>
+        <w:ind w:right="0"/>
+        <w:jc w:val="left"/>
+        <w:rPr>
+          <w:rFonts w:ascii="Times New Roman" w:cs="Times New Roman" w:hAnsi="Times New Roman" w:eastAsia="Times New Roman"/>
+          <w:sz w:val="24"/>
+          <w:szCs w:val="24"/>
+          <w:rtl w:val="0"/>
+          <w:lang w:val="en-US"/>
+        </w:rPr>
+      </w:pPr>
+      <w:r>
+        <w:rPr>
+          <w:rFonts w:ascii="Times New Roman" w:hAnsi="Times New Roman"/>
+          <w:sz w:val="24"/>
+          <w:szCs w:val="24"/>
+          <w:rtl w:val="0"/>
+          <w:lang w:val="en-US"/>
+        </w:rPr>
+        <w:t>The system shall allow the user to load contacts from a file.</w:t>
+      </w:r>
+    </w:p>
+    <w:p>
+      <w:pPr>
+        <w:pStyle w:val="Body A"/>
+        <w:spacing w:after="0" w:line="240" w:lineRule="auto"/>
+        <w:ind w:left="1080" w:firstLine="0"/>
+        <w:rPr>
+          <w:rFonts w:ascii="Times New Roman" w:cs="Times New Roman" w:hAnsi="Times New Roman" w:eastAsia="Times New Roman"/>
+          <w:sz w:val="24"/>
+          <w:szCs w:val="24"/>
+        </w:rPr>
+      </w:pPr>
+    </w:p>
+    <w:p>
+      <w:pPr>
+        <w:pStyle w:val="Normal (Web)"/>
         <w:numPr>
           <w:ilvl w:val="0"/>
           <w:numId w:val="2"/>
         </w:numPr>
-        <w:spacing w:after="0" w:line="240" w:lineRule="auto"/>
-        <w:rPr>
-          <w:rFonts w:ascii="Times New Roman" w:eastAsia="Times New Roman" w:hAnsi="Times New Roman" w:cs="Times New Roman"/>
+        <w:bidi w:val="0"/>
+        <w:spacing w:before="0" w:after="0"/>
+        <w:ind w:right="0"/>
+        <w:jc w:val="left"/>
+        <w:rPr>
+          <w:sz w:val="22"/>
+          <w:szCs w:val="22"/>
+          <w:rtl w:val="0"/>
+          <w:lang w:val="en-US"/>
+        </w:rPr>
+      </w:pPr>
+      <w:r>
+        <w:rPr>
           <w:sz w:val="24"/>
           <w:szCs w:val="24"/>
-        </w:rPr>
-      </w:pPr>
-      <w:r>
-        <w:rPr>
-          <w:rFonts w:ascii="Times New Roman" w:hAnsi="Times New Roman"/>
-          <w:sz w:val="24"/>
-          <w:szCs w:val="24"/>
-        </w:rPr>
-        <w:t>The contacts storage function shall allow the users to save and load contacts.</w:t>
-      </w:r>
-    </w:p>
-    <w:p>
-      <w:pPr>
-        <w:pStyle w:val="Body"/>
-        <w:numPr>
-          <w:ilvl w:val="1"/>
-          <w:numId w:val="2"/>
-        </w:numPr>
-        <w:spacing w:after="0" w:line="240" w:lineRule="auto"/>
-        <w:rPr>
-          <w:rFonts w:ascii="Times New Roman" w:eastAsia="Times New Roman" w:hAnsi="Times New Roman" w:cs="Times New Roman"/>
-          <w:sz w:val="24"/>
-          <w:szCs w:val="24"/>
-        </w:rPr>
-      </w:pPr>
-      <w:r>
-        <w:rPr>
-          <w:rFonts w:ascii="Times New Roman" w:hAnsi="Times New Roman"/>
-          <w:sz w:val="24"/>
-          <w:szCs w:val="24"/>
-        </w:rPr>
-        <w:t>The system shall all</w:t>
-      </w:r>
-      <w:r>
-        <w:rPr>
-          <w:rFonts w:ascii="Times New Roman" w:hAnsi="Times New Roman"/>
-          <w:sz w:val="24"/>
-          <w:szCs w:val="24"/>
-        </w:rPr>
-        <w:t>ow the user to export contacts to a file.</w:t>
-      </w:r>
-    </w:p>
-    <w:p>
-      <w:pPr>
-        <w:pStyle w:val="Body"/>
-        <w:numPr>
-          <w:ilvl w:val="1"/>
-          <w:numId w:val="2"/>
-        </w:numPr>
-        <w:spacing w:after="0" w:line="240" w:lineRule="auto"/>
-        <w:rPr>
-          <w:rFonts w:ascii="Times New Roman" w:eastAsia="Times New Roman" w:hAnsi="Times New Roman" w:cs="Times New Roman"/>
-          <w:sz w:val="24"/>
-          <w:szCs w:val="24"/>
-        </w:rPr>
-      </w:pPr>
-      <w:r>
-        <w:rPr>
-          <w:rFonts w:ascii="Times New Roman" w:hAnsi="Times New Roman"/>
-          <w:sz w:val="24"/>
-          <w:szCs w:val="24"/>
-        </w:rPr>
-        <w:t>The system shall allow the user to load contacts from a file.</w:t>
-      </w:r>
-    </w:p>
-    <w:p>
-      <w:pPr>
-        <w:pStyle w:val="Body"/>
-        <w:spacing w:after="0" w:line="240" w:lineRule="auto"/>
-        <w:ind w:left="1080"/>
-        <w:rPr>
-          <w:rFonts w:ascii="Times New Roman" w:eastAsia="Times New Roman" w:hAnsi="Times New Roman" w:cs="Times New Roman"/>
-          <w:sz w:val="24"/>
-          <w:szCs w:val="24"/>
-        </w:rPr>
-      </w:pPr>
-    </w:p>
-    <w:p>
-      <w:pPr>
-        <w:pStyle w:val="NormalWeb"/>
-        <w:numPr>
-          <w:ilvl w:val="0"/>
-          <w:numId w:val="2"/>
-        </w:numPr>
-        <w:spacing w:before="0" w:after="0"/>
-        <w:rPr>
-          <w:sz w:val="22"/>
-          <w:szCs w:val="22"/>
-        </w:rPr>
-      </w:pPr>
-      <w:r>
-        <w:lastRenderedPageBreak/>
+          <w:rtl w:val="0"/>
+          <w:lang w:val="en-US"/>
+        </w:rPr>
         <w:t>The other function shall allow the users to view contacts</w:t>
       </w:r>
     </w:p>
     <w:p>
       <w:pPr>
-        <w:pStyle w:val="NormalWeb"/>
+        <w:pStyle w:val="Normal (Web)"/>
         <w:numPr>
           <w:ilvl w:val="1"/>
           <w:numId w:val="2"/>
         </w:numPr>
         <w:spacing w:before="0" w:after="0"/>
+        <w:rPr>
+          <w:lang w:val="en-US"/>
+        </w:rPr>
       </w:pPr>
       <w:r>
+        <w:rPr>
+          <w:rtl w:val="0"/>
+          <w:lang w:val="en-US"/>
+        </w:rPr>
         <w:t>The system shall display the contacts in alphabetical order.</w:t>
       </w:r>
     </w:p>
     <w:p>
       <w:pPr>
-        <w:pStyle w:val="NormalWeb"/>
+        <w:pStyle w:val="Normal (Web)"/>
         <w:numPr>
           <w:ilvl w:val="1"/>
           <w:numId w:val="2"/>
         </w:numPr>
         <w:spacing w:before="0" w:after="0"/>
+        <w:rPr>
+          <w:lang w:val="en-US"/>
+        </w:rPr>
       </w:pPr>
       <w:r>
-        <w:t xml:space="preserve">The system shall allow the user </w:t>
-      </w:r>
-      <w:r>
-        <w:t>to scroll through the contacts in alphabetical order.</w:t>
+        <w:rPr>
+          <w:rtl w:val="0"/>
+          <w:lang w:val="en-US"/>
+        </w:rPr>
+        <w:t>The system shall allow the user to scroll through the contacts in alphabetical order.</w:t>
       </w:r>
     </w:p>
     <w:p>
       <w:pPr>
-        <w:pStyle w:val="NormalWeb"/>
+        <w:pStyle w:val="Normal (Web)"/>
         <w:spacing w:before="0" w:after="0"/>
       </w:pPr>
     </w:p>
     <w:p>
       <w:pPr>
-        <w:pStyle w:val="NormalWeb"/>
+        <w:pStyle w:val="Normal (Web)"/>
         <w:numPr>
           <w:ilvl w:val="0"/>
           <w:numId w:val="3"/>
         </w:numPr>
         <w:spacing w:before="0" w:after="0"/>
+        <w:rPr>
+          <w:lang w:val="en-US"/>
+        </w:rPr>
       </w:pPr>
       <w:r>
+        <w:rPr>
+          <w:rtl w:val="0"/>
+          <w:lang w:val="en-US"/>
+        </w:rPr>
         <w:t>The functionality of the contact app</w:t>
       </w:r>
     </w:p>
     <w:p>
       <w:pPr>
-        <w:pStyle w:val="NormalWeb"/>
+        <w:pStyle w:val="Normal (Web)"/>
         <w:numPr>
           <w:ilvl w:val="1"/>
           <w:numId w:val="3"/>
         </w:numPr>
         <w:spacing w:before="0" w:after="0"/>
+        <w:rPr>
+          <w:lang w:val="en-US"/>
+        </w:rPr>
       </w:pPr>
       <w:r>
+        <w:rPr>
+          <w:rtl w:val="0"/>
+          <w:lang w:val="en-US"/>
+        </w:rPr>
         <w:t>The system shall work on Android phones</w:t>
       </w:r>
     </w:p>
     <w:p>
       <w:pPr>
-        <w:pStyle w:val="NormalWeb"/>
+        <w:pStyle w:val="Normal (Web)"/>
         <w:numPr>
           <w:ilvl w:val="1"/>
           <w:numId w:val="3"/>
         </w:numPr>
         <w:spacing w:before="0" w:after="0"/>
+        <w:rPr>
+          <w:lang w:val="en-US"/>
+        </w:rPr>
       </w:pPr>
       <w:r>
+        <w:rPr>
+          <w:rtl w:val="0"/>
+          <w:lang w:val="en-US"/>
+        </w:rPr>
         <w:t>The app shall load within 5 seconds</w:t>
       </w:r>
     </w:p>
     <w:p>
       <w:pPr>
-        <w:pStyle w:val="NormalWeb"/>
+        <w:pStyle w:val="Normal (Web)"/>
         <w:numPr>
           <w:ilvl w:val="1"/>
           <w:numId w:val="3"/>
         </w:numPr>
         <w:spacing w:before="0" w:after="0"/>
+        <w:rPr>
+          <w:lang w:val="en-US"/>
+        </w:rPr>
       </w:pPr>
       <w:r>
+        <w:rPr>
+          <w:rtl w:val="0"/>
+          <w:lang w:val="en-US"/>
+        </w:rPr>
         <w:t>The system shall allow users to be able to use the app with no training</w:t>
       </w:r>
     </w:p>
     <w:p>
       <w:pPr>
-        <w:pStyle w:val="Body"/>
+        <w:pStyle w:val="Body A"/>
         <w:spacing w:after="0" w:line="240" w:lineRule="auto"/>
-        <w:ind w:left="720"/>
-        <w:rPr>
-          <w:rFonts w:ascii="Times New Roman" w:eastAsia="Times New Roman" w:hAnsi="Times New Roman" w:cs="Times New Roman"/>
+        <w:ind w:left="720" w:firstLine="0"/>
+        <w:rPr>
+          <w:rFonts w:ascii="Times New Roman" w:cs="Times New Roman" w:hAnsi="Times New Roman" w:eastAsia="Times New Roman"/>
           <w:sz w:val="24"/>
           <w:szCs w:val="24"/>
         </w:rPr>
@@ -1305,11 +1698,11 @@
     </w:p>
     <w:p>
       <w:pPr>
-        <w:pStyle w:val="Body"/>
+        <w:pStyle w:val="Body A"/>
         <w:spacing w:after="0" w:line="240" w:lineRule="auto"/>
-        <w:ind w:left="1440"/>
-        <w:rPr>
-          <w:rFonts w:ascii="Times New Roman" w:eastAsia="Times New Roman" w:hAnsi="Times New Roman" w:cs="Times New Roman"/>
+        <w:ind w:left="1440" w:firstLine="0"/>
+        <w:rPr>
+          <w:rFonts w:ascii="Times New Roman" w:cs="Times New Roman" w:hAnsi="Times New Roman" w:eastAsia="Times New Roman"/>
           <w:sz w:val="24"/>
           <w:szCs w:val="24"/>
         </w:rPr>
@@ -1317,144 +1710,162 @@
     </w:p>
     <w:p>
       <w:pPr>
-        <w:pStyle w:val="Body"/>
+        <w:pStyle w:val="Body A"/>
         <w:spacing w:after="0" w:line="240" w:lineRule="auto"/>
       </w:pPr>
-      <w:bookmarkStart w:id="0" w:name="_GoBack"/>
       <w:r>
         <w:rPr>
-          <w:noProof/>
+          <w:rFonts w:ascii="Times New Roman" w:cs="Times New Roman" w:hAnsi="Times New Roman" w:eastAsia="Times New Roman"/>
+          <w:sz w:val="24"/>
+          <w:szCs w:val="24"/>
         </w:rPr>
         <w:drawing>
-          <wp:inline distT="0" distB="0" distL="0" distR="0" wp14:anchorId="1AD43C51" wp14:editId="5B1AB6AE">
-            <wp:extent cx="5943600" cy="5778500"/>
-            <wp:effectExtent l="0" t="0" r="0" b="12700"/>
-            <wp:docPr id="2" name="Picture 2" descr="../Downloads/UML%20Diagram.png"/>
-            <wp:cNvGraphicFramePr>
-              <a:graphicFrameLocks xmlns:a="http://schemas.openxmlformats.org/drawingml/2006/main" noChangeAspect="1"/>
-            </wp:cNvGraphicFramePr>
+          <wp:anchor distT="152400" distB="152400" distL="152400" distR="152400" simplePos="0" relativeHeight="251659264" behindDoc="0" locked="0" layoutInCell="1" allowOverlap="1">
+            <wp:simplePos x="0" y="0"/>
+            <wp:positionH relativeFrom="margin">
+              <wp:posOffset>-6350</wp:posOffset>
+            </wp:positionH>
+            <wp:positionV relativeFrom="line">
+              <wp:posOffset>396239</wp:posOffset>
+            </wp:positionV>
+            <wp:extent cx="5943600" cy="5778729"/>
+            <wp:effectExtent l="0" t="0" r="0" b="0"/>
+            <wp:wrapThrough wrapText="bothSides" distL="152400" distR="152400">
+              <wp:wrapPolygon edited="1">
+                <wp:start x="899" y="462"/>
+                <wp:lineTo x="899" y="5546"/>
+                <wp:lineTo x="1318" y="5731"/>
+                <wp:lineTo x="1318" y="6193"/>
+                <wp:lineTo x="929" y="6348"/>
+                <wp:lineTo x="929" y="6563"/>
+                <wp:lineTo x="1827" y="6594"/>
+                <wp:lineTo x="1198" y="6594"/>
+                <wp:lineTo x="1079" y="7827"/>
+                <wp:lineTo x="1198" y="7796"/>
+                <wp:lineTo x="1288" y="8135"/>
+                <wp:lineTo x="1079" y="7827"/>
+                <wp:lineTo x="1198" y="6594"/>
+                <wp:lineTo x="929" y="6594"/>
+                <wp:lineTo x="959" y="7118"/>
+                <wp:lineTo x="1079" y="7149"/>
+                <wp:lineTo x="1019" y="7179"/>
+                <wp:lineTo x="1019" y="7241"/>
+                <wp:lineTo x="929" y="7241"/>
+                <wp:lineTo x="899" y="6594"/>
+                <wp:lineTo x="539" y="6581"/>
+                <wp:lineTo x="539" y="8874"/>
+                <wp:lineTo x="1288" y="8874"/>
+                <wp:lineTo x="1288" y="9306"/>
+                <wp:lineTo x="539" y="9306"/>
+                <wp:lineTo x="539" y="8874"/>
+                <wp:lineTo x="539" y="6581"/>
+                <wp:lineTo x="0" y="6563"/>
+                <wp:lineTo x="899" y="6563"/>
+                <wp:lineTo x="899" y="6348"/>
+                <wp:lineTo x="539" y="6224"/>
+                <wp:lineTo x="449" y="5854"/>
+                <wp:lineTo x="659" y="5608"/>
+                <wp:lineTo x="899" y="5546"/>
+                <wp:lineTo x="899" y="462"/>
+                <wp:lineTo x="2996" y="462"/>
+                <wp:lineTo x="21600" y="462"/>
+                <wp:lineTo x="21600" y="21600"/>
+                <wp:lineTo x="2996" y="21600"/>
+                <wp:lineTo x="2996" y="7703"/>
+                <wp:lineTo x="2786" y="7642"/>
+                <wp:lineTo x="2996" y="7672"/>
+                <wp:lineTo x="2996" y="462"/>
+                <wp:lineTo x="899" y="462"/>
+              </wp:wrapPolygon>
+            </wp:wrapThrough>
+            <wp:docPr id="1073741825" name="officeArt object"/>
+            <wp:cNvGraphicFramePr/>
             <a:graphic xmlns:a="http://schemas.openxmlformats.org/drawingml/2006/main">
               <a:graphicData uri="http://schemas.openxmlformats.org/drawingml/2006/picture">
                 <pic:pic xmlns:pic="http://schemas.openxmlformats.org/drawingml/2006/picture">
                   <pic:nvPicPr>
-                    <pic:cNvPr id="0" name="Picture 2" descr="../Downloads/UML%20Diagram.png"/>
+                    <pic:cNvPr id="1073741825" name="UML Diagram.png"/>
                     <pic:cNvPicPr>
-                      <a:picLocks noChangeAspect="1" noChangeArrowheads="1"/>
+                      <a:picLocks noChangeAspect="1"/>
                     </pic:cNvPicPr>
                   </pic:nvPicPr>
                   <pic:blipFill>
-                    <a:blip r:embed="rId7">
-                      <a:extLst>
-                        <a:ext uri="{28A0092B-C50C-407E-A947-70E740481C1C}">
-                          <a14:useLocalDpi xmlns:a14="http://schemas.microsoft.com/office/drawing/2010/main" val="0"/>
-                        </a:ext>
-                      </a:extLst>
+                    <a:blip r:embed="rId4">
+                      <a:extLst/>
                     </a:blip>
-                    <a:srcRect/>
                     <a:stretch>
                       <a:fillRect/>
                     </a:stretch>
                   </pic:blipFill>
-                  <pic:spPr bwMode="auto">
+                  <pic:spPr>
                     <a:xfrm>
                       <a:off x="0" y="0"/>
-                      <a:ext cx="5943600" cy="5778500"/>
+                      <a:ext cx="5943600" cy="5778729"/>
                     </a:xfrm>
                     <a:prstGeom prst="rect">
                       <a:avLst/>
                     </a:prstGeom>
-                    <a:noFill/>
-                    <a:ln>
+                    <a:ln w="12700" cap="flat">
                       <a:noFill/>
+                      <a:miter lim="400000"/>
                     </a:ln>
+                    <a:effectLst/>
                   </pic:spPr>
                 </pic:pic>
               </a:graphicData>
             </a:graphic>
-          </wp:inline>
+          </wp:anchor>
         </w:drawing>
       </w:r>
     </w:p>
-    <w:bookmarkEnd w:id="0"/>
     <w:sectPr>
-      <w:headerReference w:type="default" r:id="rId8"/>
-      <w:footerReference w:type="default" r:id="rId9"/>
-      <w:pgSz w:w="12240" w:h="15840"/>
-      <w:pgMar w:top="1440" w:right="1440" w:bottom="1440" w:left="1440" w:header="720" w:footer="720" w:gutter="0"/>
-      <w:cols w:space="720"/>
+      <w:headerReference w:type="default" r:id="rId5"/>
+      <w:footerReference w:type="default" r:id="rId6"/>
+      <w:pgSz w:w="12240" w:h="15840" w:orient="portrait"/>
+      <w:pgMar w:top="1440" w:right="1440" w:bottom="1440" w:left="1440" w:header="720" w:footer="720"/>
+      <w:bidi w:val="0"/>
     </w:sectPr>
   </w:body>
 </w:document>
 </file>
 
-<file path=word/endnotes.xml><?xml version="1.0" encoding="utf-8"?>
-<w:endnotes xmlns:wpc="http://schemas.microsoft.com/office/word/2010/wordprocessingCanvas" xmlns:mo="http://schemas.microsoft.com/office/mac/office/2008/main" xmlns:mc="http://schemas.openxmlformats.org/markup-compatibility/2006" xmlns:mv="urn:schemas-microsoft-com:mac:vml" xmlns:o="urn:schemas-microsoft-com:office:office" xmlns:r="http://schemas.openxmlformats.org/officeDocument/2006/relationships" xmlns:m="http://schemas.openxmlformats.org/officeDocument/2006/math" xmlns:v="urn:schemas-microsoft-com:vml" xmlns:wp14="http://schemas.microsoft.com/office/word/2010/wordprocessingDrawing" xmlns:wp="http://schemas.openxmlformats.org/drawingml/2006/wordprocessingDrawing" xmlns:w10="urn:schemas-microsoft-com:office:word" xmlns:w="http://schemas.openxmlformats.org/wordprocessingml/2006/main" xmlns:w14="http://schemas.microsoft.com/office/word/2010/wordml" xmlns:w15="http://schemas.microsoft.com/office/word/2012/wordml" xmlns:wpg="http://schemas.microsoft.com/office/word/2010/wordprocessingGroup" xmlns:wpi="http://schemas.microsoft.com/office/word/2010/wordprocessingInk" xmlns:wne="http://schemas.microsoft.com/office/word/2006/wordml" xmlns:wps="http://schemas.microsoft.com/office/word/2010/wordprocessingShape" mc:Ignorable="w14 w15 wp14">
-  <w:endnote w:type="separator" w:id="-1">
-    <w:p>
-      <w:r>
-        <w:separator/>
-      </w:r>
-    </w:p>
-  </w:endnote>
-  <w:endnote w:type="continuationSeparator" w:id="0">
-    <w:p>
-      <w:r>
-        <w:continuationSeparator/>
-      </w:r>
-    </w:p>
-  </w:endnote>
-</w:endnotes>
-</file>
-
 <file path=word/footer1.xml><?xml version="1.0" encoding="utf-8"?>
-<w:ftr xmlns:wpc="http://schemas.microsoft.com/office/word/2010/wordprocessingCanvas" xmlns:mo="http://schemas.microsoft.com/office/mac/office/2008/main" xmlns:mc="http://schemas.openxmlformats.org/markup-compatibility/2006" xmlns:mv="urn:schemas-microsoft-com:mac:vml" xmlns:o="urn:schemas-microsoft-com:office:office" xmlns:r="http://schemas.openxmlformats.org/officeDocument/2006/relationships" xmlns:m="http://schemas.openxmlformats.org/officeDocument/2006/math" xmlns:v="urn:schemas-microsoft-com:vml" xmlns:wp14="http://schemas.microsoft.com/office/word/2010/wordprocessingDrawing" xmlns:wp="http://schemas.openxmlformats.org/drawingml/2006/wordprocessingDrawing" xmlns:w10="urn:schemas-microsoft-com:office:word" xmlns:w="http://schemas.openxmlformats.org/wordprocessingml/2006/main" xmlns:w14="http://schemas.microsoft.com/office/word/2010/wordml" xmlns:w15="http://schemas.microsoft.com/office/word/2012/wordml" xmlns:wpg="http://schemas.microsoft.com/office/word/2010/wordprocessingGroup" xmlns:wpi="http://schemas.microsoft.com/office/word/2010/wordprocessingInk" xmlns:wne="http://schemas.microsoft.com/office/word/2006/wordml" xmlns:wps="http://schemas.microsoft.com/office/word/2010/wordprocessingShape" mc:Ignorable="w14 w15 wp14">
+<w:ftr xmlns:r="http://schemas.openxmlformats.org/officeDocument/2006/relationships" xmlns:wp="http://schemas.openxmlformats.org/drawingml/2006/wordprocessingDrawing" xmlns:w="http://schemas.openxmlformats.org/wordprocessingml/2006/main" xmlns:w10="urn:schemas-microsoft-com:office:word" xmlns:w14="http://schemas.microsoft.com/office/word/2010/wordml" xmlns:wps="http://schemas.microsoft.com/office/word/2010/wordprocessingShape" xmlns:wpg="http://schemas.microsoft.com/office/word/2010/wordprocessingGroup" xmlns:mc="http://schemas.openxmlformats.org/markup-compatibility/2006" xmlns:v="urn:schemas-microsoft-com:vml" xmlns:o="urn:schemas-microsoft-com:office:office" xmlns:m="http://schemas.openxmlformats.org/officeDocument/2006/math" mc:Ignorable="w14">
   <w:p>
     <w:pPr>
-      <w:pStyle w:val="HeaderFooter"/>
+      <w:pStyle w:val="Header &amp; Footer"/>
+      <w:bidi w:val="0"/>
     </w:pPr>
+    <w:r/>
   </w:p>
 </w:ftr>
 </file>
 
-<file path=word/footnotes.xml><?xml version="1.0" encoding="utf-8"?>
-<w:footnotes xmlns:wpc="http://schemas.microsoft.com/office/word/2010/wordprocessingCanvas" xmlns:mo="http://schemas.microsoft.com/office/mac/office/2008/main" xmlns:mc="http://schemas.openxmlformats.org/markup-compatibility/2006" xmlns:mv="urn:schemas-microsoft-com:mac:vml" xmlns:o="urn:schemas-microsoft-com:office:office" xmlns:r="http://schemas.openxmlformats.org/officeDocument/2006/relationships" xmlns:m="http://schemas.openxmlformats.org/officeDocument/2006/math" xmlns:v="urn:schemas-microsoft-com:vml" xmlns:wp14="http://schemas.microsoft.com/office/word/2010/wordprocessingDrawing" xmlns:wp="http://schemas.openxmlformats.org/drawingml/2006/wordprocessingDrawing" xmlns:w10="urn:schemas-microsoft-com:office:word" xmlns:w="http://schemas.openxmlformats.org/wordprocessingml/2006/main" xmlns:w14="http://schemas.microsoft.com/office/word/2010/wordml" xmlns:w15="http://schemas.microsoft.com/office/word/2012/wordml" xmlns:wpg="http://schemas.microsoft.com/office/word/2010/wordprocessingGroup" xmlns:wpi="http://schemas.microsoft.com/office/word/2010/wordprocessingInk" xmlns:wne="http://schemas.microsoft.com/office/word/2006/wordml" xmlns:wps="http://schemas.microsoft.com/office/word/2010/wordprocessingShape" mc:Ignorable="w14 w15 wp14">
-  <w:footnote w:type="separator" w:id="-1">
-    <w:p>
-      <w:r>
-        <w:separator/>
-      </w:r>
-    </w:p>
-  </w:footnote>
-  <w:footnote w:type="continuationSeparator" w:id="0">
-    <w:p>
-      <w:r>
-        <w:continuationSeparator/>
-      </w:r>
-    </w:p>
-  </w:footnote>
-</w:footnotes>
-</file>
-
 <file path=word/header1.xml><?xml version="1.0" encoding="utf-8"?>
-<w:hdr xmlns:wpc="http://schemas.microsoft.com/office/word/2010/wordprocessingCanvas" xmlns:mo="http://schemas.microsoft.com/office/mac/office/2008/main" xmlns:mc="http://schemas.openxmlformats.org/markup-compatibility/2006" xmlns:mv="urn:schemas-microsoft-com:mac:vml" xmlns:o="urn:schemas-microsoft-com:office:office" xmlns:r="http://schemas.openxmlformats.org/officeDocument/2006/relationships" xmlns:m="http://schemas.openxmlformats.org/officeDocument/2006/math" xmlns:v="urn:schemas-microsoft-com:vml" xmlns:wp14="http://schemas.microsoft.com/office/word/2010/wordprocessingDrawing" xmlns:wp="http://schemas.openxmlformats.org/drawingml/2006/wordprocessingDrawing" xmlns:w10="urn:schemas-microsoft-com:office:word" xmlns:w="http://schemas.openxmlformats.org/wordprocessingml/2006/main" xmlns:w14="http://schemas.microsoft.com/office/word/2010/wordml" xmlns:w15="http://schemas.microsoft.com/office/word/2012/wordml" xmlns:wpg="http://schemas.microsoft.com/office/word/2010/wordprocessingGroup" xmlns:wpi="http://schemas.microsoft.com/office/word/2010/wordprocessingInk" xmlns:wne="http://schemas.microsoft.com/office/word/2006/wordml" xmlns:wps="http://schemas.microsoft.com/office/word/2010/wordprocessingShape" mc:Ignorable="w14 w15 wp14">
+<w:hdr xmlns:r="http://schemas.openxmlformats.org/officeDocument/2006/relationships" xmlns:wp="http://schemas.openxmlformats.org/drawingml/2006/wordprocessingDrawing" xmlns:w="http://schemas.openxmlformats.org/wordprocessingml/2006/main" xmlns:w10="urn:schemas-microsoft-com:office:word" xmlns:w14="http://schemas.microsoft.com/office/word/2010/wordml" xmlns:wps="http://schemas.microsoft.com/office/word/2010/wordprocessingShape" xmlns:wpg="http://schemas.microsoft.com/office/word/2010/wordprocessingGroup" xmlns:mc="http://schemas.openxmlformats.org/markup-compatibility/2006" xmlns:v="urn:schemas-microsoft-com:vml" xmlns:o="urn:schemas-microsoft-com:office:office" xmlns:m="http://schemas.openxmlformats.org/officeDocument/2006/math" mc:Ignorable="w14">
   <w:p>
     <w:pPr>
-      <w:pStyle w:val="HeaderFooter"/>
+      <w:pStyle w:val="Header &amp; Footer"/>
+      <w:bidi w:val="0"/>
     </w:pPr>
+    <w:r/>
   </w:p>
 </w:hdr>
 </file>
 
 <file path=word/numbering.xml><?xml version="1.0" encoding="utf-8"?>
-<w:numbering xmlns:wpc="http://schemas.microsoft.com/office/word/2010/wordprocessingCanvas" xmlns:mo="http://schemas.microsoft.com/office/mac/office/2008/main" xmlns:mc="http://schemas.openxmlformats.org/markup-compatibility/2006" xmlns:mv="urn:schemas-microsoft-com:mac:vml" xmlns:o="urn:schemas-microsoft-com:office:office" xmlns:r="http://schemas.openxmlformats.org/officeDocument/2006/relationships" xmlns:m="http://schemas.openxmlformats.org/officeDocument/2006/math" xmlns:v="urn:schemas-microsoft-com:vml" xmlns:wp14="http://schemas.microsoft.com/office/word/2010/wordprocessingDrawing" xmlns:wp="http://schemas.openxmlformats.org/drawingml/2006/wordprocessingDrawing" xmlns:w10="urn:schemas-microsoft-com:office:word" xmlns:w="http://schemas.openxmlformats.org/wordprocessingml/2006/main" xmlns:w14="http://schemas.microsoft.com/office/word/2010/wordml" xmlns:w15="http://schemas.microsoft.com/office/word/2012/wordml" xmlns:wpg="http://schemas.microsoft.com/office/word/2010/wordprocessingGroup" xmlns:wpi="http://schemas.microsoft.com/office/word/2010/wordprocessingInk" xmlns:wne="http://schemas.microsoft.com/office/word/2006/wordml" xmlns:wps="http://schemas.microsoft.com/office/word/2010/wordprocessingShape" mc:Ignorable="w14 w15 wp14">
+<w:numbering xmlns:w="http://schemas.openxmlformats.org/wordprocessingml/2006/main" xmlns:wp="http://schemas.openxmlformats.org/drawingml/2006/wordprocessingDrawing" xmlns:w14="http://schemas.microsoft.com/office/word/2010/wordml" xmlns:r="http://schemas.openxmlformats.org/officeDocument/2006/relationships" xmlns:v="urn:schemas-microsoft-com:vml" xmlns:o="urn:schemas-microsoft-com:office:office">
   <w:abstractNum w:abstractNumId="0">
-    <w:nsid w:val="11F21DF5"/>
-    <w:multiLevelType w:val="multilevel"/>
-    <w:tmpl w:val="FC12CF98"/>
-    <w:styleLink w:val="ImportedStyle1"/>
+    <w:multiLevelType w:val="hybridMultilevel"/>
+    <w:numStyleLink w:val="Imported Style 1"/>
+  </w:abstractNum>
+  <w:abstractNum w:abstractNumId="1">
+    <w:multiLevelType w:val="hybridMultilevel"/>
+    <w:styleLink w:val="Imported Style 1"/>
     <w:lvl w:ilvl="0">
       <w:start w:val="1"/>
       <w:numFmt w:val="decimal"/>
+      <w:suff w:val="tab"/>
       <w:lvlText w:val="%1."/>
       <w:lvlJc w:val="left"/>
       <w:pPr>
@@ -1508,10 +1919,14 @@
     <w:lvl w:ilvl="2">
       <w:start w:val="1"/>
       <w:numFmt w:val="decimal"/>
+      <w:suff w:val="tab"/>
       <w:lvlText w:val="%1.%2.%3."/>
       <w:lvlJc w:val="left"/>
       <w:pPr>
-        <w:ind w:left="1800" w:hanging="720"/>
+        <w:tabs>
+          <w:tab w:val="num" w:pos="1800"/>
+        </w:tabs>
+        <w:ind w:left="2040" w:hanging="960"/>
       </w:pPr>
       <w:rPr>
         <w:rFonts w:hAnsi="Arial Unicode MS"/>
@@ -1537,7 +1952,7 @@
       <w:lvlText w:val="%1.%2.%3.%4."/>
       <w:lvlJc w:val="left"/>
       <w:pPr>
-        <w:ind w:left="2160" w:hanging="720"/>
+        <w:ind w:left="1800" w:hanging="360"/>
       </w:pPr>
       <w:rPr>
         <w:rFonts w:hAnsi="Arial Unicode MS"/>
@@ -1559,10 +1974,14 @@
     <w:lvl w:ilvl="4">
       <w:start w:val="1"/>
       <w:numFmt w:val="decimal"/>
+      <w:suff w:val="tab"/>
       <w:lvlText w:val="%1.%2.%3.%4.%5."/>
       <w:lvlJc w:val="left"/>
       <w:pPr>
-        <w:ind w:left="2880" w:hanging="1080"/>
+        <w:tabs>
+          <w:tab w:val="num" w:pos="2880"/>
+        </w:tabs>
+        <w:ind w:left="3120" w:hanging="1320"/>
       </w:pPr>
       <w:rPr>
         <w:rFonts w:hAnsi="Arial Unicode MS"/>
@@ -1588,7 +2007,7 @@
       <w:lvlText w:val="%1.%2.%3.%4.%5.%6."/>
       <w:lvlJc w:val="left"/>
       <w:pPr>
-        <w:ind w:left="3240" w:hanging="1080"/>
+        <w:ind w:left="2520" w:hanging="360"/>
       </w:pPr>
       <w:rPr>
         <w:rFonts w:hAnsi="Arial Unicode MS"/>
@@ -1610,10 +2029,14 @@
     <w:lvl w:ilvl="6">
       <w:start w:val="1"/>
       <w:numFmt w:val="decimal"/>
+      <w:suff w:val="tab"/>
       <w:lvlText w:val="%1.%2.%3.%4.%5.%6.%7."/>
       <w:lvlJc w:val="left"/>
       <w:pPr>
-        <w:ind w:left="3960" w:hanging="1440"/>
+        <w:tabs>
+          <w:tab w:val="num" w:pos="3960"/>
+        </w:tabs>
+        <w:ind w:left="4200" w:hanging="1680"/>
       </w:pPr>
       <w:rPr>
         <w:rFonts w:hAnsi="Arial Unicode MS"/>
@@ -1639,7 +2062,7 @@
       <w:lvlText w:val="%1.%2.%3.%4.%5.%6.%7.%8."/>
       <w:lvlJc w:val="left"/>
       <w:pPr>
-        <w:ind w:left="4320" w:hanging="1440"/>
+        <w:ind w:left="3240" w:hanging="360"/>
       </w:pPr>
       <w:rPr>
         <w:rFonts w:hAnsi="Arial Unicode MS"/>
@@ -1661,10 +2084,14 @@
     <w:lvl w:ilvl="8">
       <w:start w:val="1"/>
       <w:numFmt w:val="decimal"/>
+      <w:suff w:val="tab"/>
       <w:lvlText w:val="%1.%2.%3.%4.%5.%6.%7.%8.%9."/>
       <w:lvlJc w:val="left"/>
       <w:pPr>
-        <w:ind w:left="5040" w:hanging="1800"/>
+        <w:tabs>
+          <w:tab w:val="num" w:pos="5040"/>
+        </w:tabs>
+        <w:ind w:left="5280" w:hanging="2040"/>
       </w:pPr>
       <w:rPr>
         <w:rFonts w:hAnsi="Arial Unicode MS"/>
@@ -1684,24 +2111,19 @@
       </w:rPr>
     </w:lvl>
   </w:abstractNum>
-  <w:abstractNum w:abstractNumId="1">
-    <w:nsid w:val="2C173551"/>
-    <w:multiLevelType w:val="multilevel"/>
-    <w:tmpl w:val="FC12CF98"/>
-    <w:numStyleLink w:val="ImportedStyle1"/>
-  </w:abstractNum>
   <w:num w:numId="1">
+    <w:abstractNumId w:val="1"/>
+  </w:num>
+  <w:num w:numId="2">
     <w:abstractNumId w:val="0"/>
   </w:num>
-  <w:num w:numId="2">
-    <w:abstractNumId w:val="1"/>
-  </w:num>
   <w:num w:numId="3">
-    <w:abstractNumId w:val="1"/>
+    <w:abstractNumId w:val="0"/>
     <w:lvlOverride w:ilvl="0">
       <w:lvl w:ilvl="0">
         <w:start w:val="1"/>
         <w:numFmt w:val="decimal"/>
+        <w:suff w:val="tab"/>
         <w:lvlText w:val="%1."/>
         <w:lvlJc w:val="left"/>
         <w:pPr>
@@ -1757,10 +2179,14 @@
       <w:lvl w:ilvl="2">
         <w:start w:val="1"/>
         <w:numFmt w:val="decimal"/>
+        <w:suff w:val="tab"/>
         <w:lvlText w:val="%1.%2.%3."/>
         <w:lvlJc w:val="left"/>
         <w:pPr>
-          <w:ind w:left="1800" w:hanging="720"/>
+          <w:tabs>
+            <w:tab w:val="num" w:pos="1800"/>
+          </w:tabs>
+          <w:ind w:left="2040" w:hanging="960"/>
         </w:pPr>
         <w:rPr>
           <w:rFonts w:hAnsi="Arial Unicode MS"/>
@@ -1788,7 +2214,7 @@
         <w:lvlText w:val="%1.%2.%3.%4."/>
         <w:lvlJc w:val="left"/>
         <w:pPr>
-          <w:ind w:left="2160" w:hanging="720"/>
+          <w:ind w:left="1800" w:hanging="360"/>
         </w:pPr>
         <w:rPr>
           <w:rFonts w:hAnsi="Arial Unicode MS"/>
@@ -1812,10 +2238,14 @@
       <w:lvl w:ilvl="4">
         <w:start w:val="1"/>
         <w:numFmt w:val="decimal"/>
+        <w:suff w:val="tab"/>
         <w:lvlText w:val="%1.%2.%3.%4.%5."/>
         <w:lvlJc w:val="left"/>
         <w:pPr>
-          <w:ind w:left="2880" w:hanging="1080"/>
+          <w:tabs>
+            <w:tab w:val="num" w:pos="2880"/>
+          </w:tabs>
+          <w:ind w:left="3120" w:hanging="1320"/>
         </w:pPr>
         <w:rPr>
           <w:rFonts w:hAnsi="Arial Unicode MS"/>
@@ -1843,7 +2273,7 @@
         <w:lvlText w:val="%1.%2.%3.%4.%5.%6."/>
         <w:lvlJc w:val="left"/>
         <w:pPr>
-          <w:ind w:left="3240" w:hanging="1080"/>
+          <w:ind w:left="2520" w:hanging="360"/>
         </w:pPr>
         <w:rPr>
           <w:rFonts w:hAnsi="Arial Unicode MS"/>
@@ -1867,10 +2297,14 @@
       <w:lvl w:ilvl="6">
         <w:start w:val="1"/>
         <w:numFmt w:val="decimal"/>
+        <w:suff w:val="tab"/>
         <w:lvlText w:val="%1.%2.%3.%4.%5.%6.%7."/>
         <w:lvlJc w:val="left"/>
         <w:pPr>
-          <w:ind w:left="3960" w:hanging="1440"/>
+          <w:tabs>
+            <w:tab w:val="num" w:pos="3960"/>
+          </w:tabs>
+          <w:ind w:left="4200" w:hanging="1680"/>
         </w:pPr>
         <w:rPr>
           <w:rFonts w:hAnsi="Arial Unicode MS"/>
@@ -1898,7 +2332,7 @@
         <w:lvlText w:val="%1.%2.%3.%4.%5.%6.%7.%8."/>
         <w:lvlJc w:val="left"/>
         <w:pPr>
-          <w:ind w:left="4320" w:hanging="1440"/>
+          <w:ind w:left="3240" w:hanging="360"/>
         </w:pPr>
         <w:rPr>
           <w:rFonts w:hAnsi="Arial Unicode MS"/>
@@ -1922,10 +2356,14 @@
       <w:lvl w:ilvl="8">
         <w:start w:val="1"/>
         <w:numFmt w:val="decimal"/>
+        <w:suff w:val="tab"/>
         <w:lvlText w:val="%1.%2.%3.%4.%5.%6.%7.%8.%9."/>
         <w:lvlJc w:val="left"/>
         <w:pPr>
-          <w:ind w:left="5040" w:hanging="1800"/>
+          <w:tabs>
+            <w:tab w:val="num" w:pos="5040"/>
+          </w:tabs>
+          <w:ind w:left="5280" w:hanging="2040"/>
         </w:pPr>
         <w:rPr>
           <w:rFonts w:hAnsi="Arial Unicode MS"/>
@@ -1946,21 +2384,321 @@
       </w:lvl>
     </w:lvlOverride>
   </w:num>
+  <w:num w:numId="4">
+    <w:abstractNumId w:val="0"/>
+    <w:lvlOverride w:ilvl="0">
+      <w:lvl w:ilvl="0">
+        <w:start w:val="1"/>
+        <w:numFmt w:val="decimal"/>
+        <w:suff w:val="tab"/>
+        <w:lvlText w:val="%1."/>
+        <w:lvlJc w:val="left"/>
+        <w:pPr>
+          <w:ind w:left="720" w:hanging="360"/>
+        </w:pPr>
+        <w:rPr>
+          <w:rFonts w:hAnsi="Arial Unicode MS"/>
+          <w:caps w:val="0"/>
+          <w:smallCaps w:val="0"/>
+          <w:strike w:val="0"/>
+          <w:dstrike w:val="0"/>
+          <w:outline w:val="0"/>
+          <w:emboss w:val="0"/>
+          <w:imprint w:val="0"/>
+          <w:spacing w:val="0"/>
+          <w:w w:val="100"/>
+          <w:kern w:val="0"/>
+          <w:position w:val="0"/>
+          <w:sz w:val="22"/>
+          <w:szCs w:val="22"/>
+          <w:highlight w:val="none"/>
+          <w:vertAlign w:val="baseline"/>
+        </w:rPr>
+      </w:lvl>
+    </w:lvlOverride>
+    <w:lvlOverride w:ilvl="1">
+      <w:lvl w:ilvl="1">
+        <w:start w:val="1"/>
+        <w:numFmt w:val="decimal"/>
+        <w:suff w:val="nothing"/>
+        <w:lvlText w:val="%1.%2."/>
+        <w:lvlJc w:val="left"/>
+        <w:pPr>
+          <w:ind w:left="1080" w:hanging="360"/>
+        </w:pPr>
+        <w:rPr>
+          <w:rFonts w:hAnsi="Arial Unicode MS"/>
+          <w:caps w:val="0"/>
+          <w:smallCaps w:val="0"/>
+          <w:strike w:val="0"/>
+          <w:dstrike w:val="0"/>
+          <w:outline w:val="0"/>
+          <w:emboss w:val="0"/>
+          <w:imprint w:val="0"/>
+          <w:spacing w:val="0"/>
+          <w:w w:val="100"/>
+          <w:kern w:val="0"/>
+          <w:position w:val="0"/>
+          <w:highlight w:val="none"/>
+          <w:vertAlign w:val="baseline"/>
+        </w:rPr>
+      </w:lvl>
+    </w:lvlOverride>
+    <w:lvlOverride w:ilvl="2">
+      <w:lvl w:ilvl="2">
+        <w:start w:val="1"/>
+        <w:numFmt w:val="decimal"/>
+        <w:suff w:val="tab"/>
+        <w:lvlText w:val="%1.%2.%3."/>
+        <w:lvlJc w:val="left"/>
+        <w:pPr>
+          <w:tabs>
+            <w:tab w:val="num" w:pos="1800"/>
+          </w:tabs>
+          <w:ind w:left="2040" w:hanging="960"/>
+        </w:pPr>
+        <w:rPr>
+          <w:rFonts w:hAnsi="Arial Unicode MS"/>
+          <w:caps w:val="0"/>
+          <w:smallCaps w:val="0"/>
+          <w:strike w:val="0"/>
+          <w:dstrike w:val="0"/>
+          <w:outline w:val="0"/>
+          <w:emboss w:val="0"/>
+          <w:imprint w:val="0"/>
+          <w:spacing w:val="0"/>
+          <w:w w:val="100"/>
+          <w:kern w:val="0"/>
+          <w:position w:val="0"/>
+          <w:highlight w:val="none"/>
+          <w:vertAlign w:val="baseline"/>
+        </w:rPr>
+      </w:lvl>
+    </w:lvlOverride>
+    <w:lvlOverride w:ilvl="3">
+      <w:lvl w:ilvl="3">
+        <w:start w:val="1"/>
+        <w:numFmt w:val="decimal"/>
+        <w:suff w:val="nothing"/>
+        <w:lvlText w:val="%1.%2.%3.%4."/>
+        <w:lvlJc w:val="left"/>
+        <w:pPr>
+          <w:ind w:left="1800" w:hanging="360"/>
+        </w:pPr>
+        <w:rPr>
+          <w:rFonts w:hAnsi="Arial Unicode MS"/>
+          <w:caps w:val="0"/>
+          <w:smallCaps w:val="0"/>
+          <w:strike w:val="0"/>
+          <w:dstrike w:val="0"/>
+          <w:outline w:val="0"/>
+          <w:emboss w:val="0"/>
+          <w:imprint w:val="0"/>
+          <w:spacing w:val="0"/>
+          <w:w w:val="100"/>
+          <w:kern w:val="0"/>
+          <w:position w:val="0"/>
+          <w:highlight w:val="none"/>
+          <w:vertAlign w:val="baseline"/>
+        </w:rPr>
+      </w:lvl>
+    </w:lvlOverride>
+    <w:lvlOverride w:ilvl="4">
+      <w:lvl w:ilvl="4">
+        <w:start w:val="1"/>
+        <w:numFmt w:val="decimal"/>
+        <w:suff w:val="tab"/>
+        <w:lvlText w:val="%1.%2.%3.%4.%5."/>
+        <w:lvlJc w:val="left"/>
+        <w:pPr>
+          <w:tabs>
+            <w:tab w:val="num" w:pos="2880"/>
+          </w:tabs>
+          <w:ind w:left="3120" w:hanging="1320"/>
+        </w:pPr>
+        <w:rPr>
+          <w:rFonts w:hAnsi="Arial Unicode MS"/>
+          <w:caps w:val="0"/>
+          <w:smallCaps w:val="0"/>
+          <w:strike w:val="0"/>
+          <w:dstrike w:val="0"/>
+          <w:outline w:val="0"/>
+          <w:emboss w:val="0"/>
+          <w:imprint w:val="0"/>
+          <w:spacing w:val="0"/>
+          <w:w w:val="100"/>
+          <w:kern w:val="0"/>
+          <w:position w:val="0"/>
+          <w:highlight w:val="none"/>
+          <w:vertAlign w:val="baseline"/>
+        </w:rPr>
+      </w:lvl>
+    </w:lvlOverride>
+    <w:lvlOverride w:ilvl="5">
+      <w:lvl w:ilvl="5">
+        <w:start w:val="1"/>
+        <w:numFmt w:val="decimal"/>
+        <w:suff w:val="nothing"/>
+        <w:lvlText w:val="%1.%2.%3.%4.%5.%6."/>
+        <w:lvlJc w:val="left"/>
+        <w:pPr>
+          <w:ind w:left="2520" w:hanging="360"/>
+        </w:pPr>
+        <w:rPr>
+          <w:rFonts w:hAnsi="Arial Unicode MS"/>
+          <w:caps w:val="0"/>
+          <w:smallCaps w:val="0"/>
+          <w:strike w:val="0"/>
+          <w:dstrike w:val="0"/>
+          <w:outline w:val="0"/>
+          <w:emboss w:val="0"/>
+          <w:imprint w:val="0"/>
+          <w:spacing w:val="0"/>
+          <w:w w:val="100"/>
+          <w:kern w:val="0"/>
+          <w:position w:val="0"/>
+          <w:highlight w:val="none"/>
+          <w:vertAlign w:val="baseline"/>
+        </w:rPr>
+      </w:lvl>
+    </w:lvlOverride>
+    <w:lvlOverride w:ilvl="6">
+      <w:lvl w:ilvl="6">
+        <w:start w:val="1"/>
+        <w:numFmt w:val="decimal"/>
+        <w:suff w:val="tab"/>
+        <w:lvlText w:val="%1.%2.%3.%4.%5.%6.%7."/>
+        <w:lvlJc w:val="left"/>
+        <w:pPr>
+          <w:tabs>
+            <w:tab w:val="num" w:pos="3960"/>
+          </w:tabs>
+          <w:ind w:left="4200" w:hanging="1680"/>
+        </w:pPr>
+        <w:rPr>
+          <w:rFonts w:hAnsi="Arial Unicode MS"/>
+          <w:caps w:val="0"/>
+          <w:smallCaps w:val="0"/>
+          <w:strike w:val="0"/>
+          <w:dstrike w:val="0"/>
+          <w:outline w:val="0"/>
+          <w:emboss w:val="0"/>
+          <w:imprint w:val="0"/>
+          <w:spacing w:val="0"/>
+          <w:w w:val="100"/>
+          <w:kern w:val="0"/>
+          <w:position w:val="0"/>
+          <w:highlight w:val="none"/>
+          <w:vertAlign w:val="baseline"/>
+        </w:rPr>
+      </w:lvl>
+    </w:lvlOverride>
+    <w:lvlOverride w:ilvl="7">
+      <w:lvl w:ilvl="7">
+        <w:start w:val="1"/>
+        <w:numFmt w:val="decimal"/>
+        <w:suff w:val="nothing"/>
+        <w:lvlText w:val="%1.%2.%3.%4.%5.%6.%7.%8."/>
+        <w:lvlJc w:val="left"/>
+        <w:pPr>
+          <w:ind w:left="3240" w:hanging="360"/>
+        </w:pPr>
+        <w:rPr>
+          <w:rFonts w:hAnsi="Arial Unicode MS"/>
+          <w:caps w:val="0"/>
+          <w:smallCaps w:val="0"/>
+          <w:strike w:val="0"/>
+          <w:dstrike w:val="0"/>
+          <w:outline w:val="0"/>
+          <w:emboss w:val="0"/>
+          <w:imprint w:val="0"/>
+          <w:spacing w:val="0"/>
+          <w:w w:val="100"/>
+          <w:kern w:val="0"/>
+          <w:position w:val="0"/>
+          <w:highlight w:val="none"/>
+          <w:vertAlign w:val="baseline"/>
+        </w:rPr>
+      </w:lvl>
+    </w:lvlOverride>
+    <w:lvlOverride w:ilvl="8">
+      <w:lvl w:ilvl="8">
+        <w:start w:val="1"/>
+        <w:numFmt w:val="decimal"/>
+        <w:suff w:val="tab"/>
+        <w:lvlText w:val="%1.%2.%3.%4.%5.%6.%7.%8.%9."/>
+        <w:lvlJc w:val="left"/>
+        <w:pPr>
+          <w:tabs>
+            <w:tab w:val="num" w:pos="5040"/>
+          </w:tabs>
+          <w:ind w:left="5280" w:hanging="2040"/>
+        </w:pPr>
+        <w:rPr>
+          <w:rFonts w:hAnsi="Arial Unicode MS"/>
+          <w:caps w:val="0"/>
+          <w:smallCaps w:val="0"/>
+          <w:strike w:val="0"/>
+          <w:dstrike w:val="0"/>
+          <w:outline w:val="0"/>
+          <w:emboss w:val="0"/>
+          <w:imprint w:val="0"/>
+          <w:spacing w:val="0"/>
+          <w:w w:val="100"/>
+          <w:kern w:val="0"/>
+          <w:position w:val="0"/>
+          <w:highlight w:val="none"/>
+          <w:vertAlign w:val="baseline"/>
+        </w:rPr>
+      </w:lvl>
+    </w:lvlOverride>
+  </w:num>
 </w:numbering>
 </file>
 
 <file path=word/styles.xml><?xml version="1.0" encoding="utf-8"?>
-<w:styles xmlns:mc="http://schemas.openxmlformats.org/markup-compatibility/2006" xmlns:r="http://schemas.openxmlformats.org/officeDocument/2006/relationships" xmlns:w="http://schemas.openxmlformats.org/wordprocessingml/2006/main" xmlns:w14="http://schemas.microsoft.com/office/word/2010/wordml" xmlns:w15="http://schemas.microsoft.com/office/word/2012/wordml" mc:Ignorable="w14 w15">
+<w:styles xmlns:w="http://schemas.openxmlformats.org/wordprocessingml/2006/main" xmlns:mc="http://schemas.openxmlformats.org/markup-compatibility/2006" xmlns:w14="http://schemas.microsoft.com/office/word/2010/wordml" mc:Ignorable="w14">
   <w:docDefaults>
     <w:rPrDefault>
       <w:rPr>
-        <w:rFonts w:ascii="Times New Roman" w:eastAsia="Arial Unicode MS" w:hAnsi="Times New Roman" w:cs="Times New Roman"/>
+        <w:rFonts w:ascii="Times New Roman" w:cs="Times New Roman" w:hAnsi="Times New Roman" w:eastAsia="Arial Unicode MS"/>
+        <w:b w:val="0"/>
+        <w:bCs w:val="0"/>
+        <w:i w:val="0"/>
+        <w:iCs w:val="0"/>
+        <w:caps w:val="0"/>
+        <w:smallCaps w:val="0"/>
+        <w:strike w:val="0"/>
+        <w:dstrike w:val="0"/>
+        <w:outline w:val="0"/>
+        <w:emboss w:val="0"/>
+        <w:imprint w:val="0"/>
+        <w:vanish w:val="0"/>
+        <w:color w:val="auto"/>
+        <w:spacing w:val="0"/>
+        <w:w w:val="100"/>
+        <w:kern w:val="0"/>
+        <w:position w:val="0"/>
+        <w:sz w:val="20"/>
+        <w:szCs w:val="20"/>
+        <w:u w:val="none" w:color="auto"/>
         <w:bdr w:val="nil"/>
-        <w:lang w:val="en-US" w:eastAsia="en-US" w:bidi="ar-SA"/>
+        <w:vertAlign w:val="baseline"/>
+        <w:lang/>
       </w:rPr>
     </w:rPrDefault>
     <w:pPrDefault>
       <w:pPr>
+        <w:keepNext w:val="0"/>
+        <w:keepLines w:val="0"/>
+        <w:pageBreakBefore w:val="0"/>
+        <w:framePr w:anchorLock="0" w:w="0" w:h="0" w:vSpace="0" w:hSpace="0" w:xAlign="left" w:y="0" w:hRule="exact" w:vAnchor="margin"/>
+        <w:widowControl w:val="1"/>
+        <w:numPr>
+          <w:ilvl w:val="0"/>
+          <w:numId w:val="0"/>
+        </w:numPr>
+        <w:suppressLineNumbers w:val="0"/>
         <w:pBdr>
           <w:top w:val="nil"/>
           <w:left w:val="nil"/>
@@ -1969,426 +2707,28 @@
           <w:between w:val="nil"/>
           <w:bar w:val="nil"/>
         </w:pBdr>
+        <w:shd w:val="clear" w:color="auto" w:fill="auto"/>
+        <w:suppressAutoHyphens w:val="0"/>
+        <w:spacing w:before="0" w:beforeAutospacing="0" w:after="0" w:afterAutospacing="0" w:line="240" w:lineRule="auto"/>
+        <w:ind w:left="0" w:right="0" w:firstLine="0"/>
+        <w:jc w:val="left"/>
+        <w:outlineLvl w:val="9"/>
       </w:pPr>
     </w:pPrDefault>
   </w:docDefaults>
-  <w:latentStyles w:defLockedState="0" w:defUIPriority="99" w:defSemiHidden="0" w:defUnhideWhenUsed="0" w:defQFormat="0" w:count="382">
-    <w:lsdException w:name="Normal" w:uiPriority="0" w:qFormat="1"/>
-    <w:lsdException w:name="heading 1" w:uiPriority="9" w:qFormat="1"/>
-    <w:lsdException w:name="heading 2" w:semiHidden="1" w:uiPriority="9" w:unhideWhenUsed="1" w:qFormat="1"/>
-    <w:lsdException w:name="heading 3" w:semiHidden="1" w:uiPriority="9" w:unhideWhenUsed="1" w:qFormat="1"/>
-    <w:lsdException w:name="heading 4" w:semiHidden="1" w:uiPriority="9" w:unhideWhenUsed="1" w:qFormat="1"/>
-    <w:lsdException w:name="heading 5" w:semiHidden="1" w:uiPriority="9" w:unhideWhenUsed="1" w:qFormat="1"/>
-    <w:lsdException w:name="heading 6" w:semiHidden="1" w:uiPriority="9" w:unhideWhenUsed="1" w:qFormat="1"/>
-    <w:lsdException w:name="heading 7" w:semiHidden="1" w:uiPriority="9" w:unhideWhenUsed="1" w:qFormat="1"/>
-    <w:lsdException w:name="heading 8" w:semiHidden="1" w:uiPriority="9" w:unhideWhenUsed="1" w:qFormat="1"/>
-    <w:lsdException w:name="heading 9" w:semiHidden="1" w:uiPriority="9" w:unhideWhenUsed="1" w:qFormat="1"/>
-    <w:lsdException w:name="index 1" w:semiHidden="1" w:unhideWhenUsed="1"/>
-    <w:lsdException w:name="index 2" w:semiHidden="1" w:unhideWhenUsed="1"/>
-    <w:lsdException w:name="index 3" w:semiHidden="1" w:unhideWhenUsed="1"/>
-    <w:lsdException w:name="index 4" w:semiHidden="1" w:unhideWhenUsed="1"/>
-    <w:lsdException w:name="index 5" w:semiHidden="1" w:unhideWhenUsed="1"/>
-    <w:lsdException w:name="index 6" w:semiHidden="1" w:unhideWhenUsed="1"/>
-    <w:lsdException w:name="index 7" w:semiHidden="1" w:unhideWhenUsed="1"/>
-    <w:lsdException w:name="index 8" w:semiHidden="1" w:unhideWhenUsed="1"/>
-    <w:lsdException w:name="index 9" w:semiHidden="1" w:unhideWhenUsed="1"/>
-    <w:lsdException w:name="toc 1" w:semiHidden="1" w:uiPriority="39" w:unhideWhenUsed="1"/>
-    <w:lsdException w:name="toc 2" w:semiHidden="1" w:uiPriority="39" w:unhideWhenUsed="1"/>
-    <w:lsdException w:name="toc 3" w:semiHidden="1" w:uiPriority="39" w:unhideWhenUsed="1"/>
-    <w:lsdException w:name="toc 4" w:semiHidden="1" w:uiPriority="39" w:unhideWhenUsed="1"/>
-    <w:lsdException w:name="toc 5" w:semiHidden="1" w:uiPriority="39" w:unhideWhenUsed="1"/>
-    <w:lsdException w:name="toc 6" w:semiHidden="1" w:uiPriority="39" w:unhideWhenUsed="1"/>
-    <w:lsdException w:name="toc 7" w:semiHidden="1" w:uiPriority="39" w:unhideWhenUsed="1"/>
-    <w:lsdException w:name="toc 8" w:semiHidden="1" w:uiPriority="39" w:unhideWhenUsed="1"/>
-    <w:lsdException w:name="toc 9" w:semiHidden="1" w:uiPriority="39" w:unhideWhenUsed="1"/>
-    <w:lsdException w:name="Normal Indent" w:semiHidden="1" w:unhideWhenUsed="1"/>
-    <w:lsdException w:name="footnote text" w:semiHidden="1" w:unhideWhenUsed="1"/>
-    <w:lsdException w:name="annotation text" w:semiHidden="1" w:unhideWhenUsed="1"/>
-    <w:lsdException w:name="header" w:semiHidden="1" w:unhideWhenUsed="1"/>
-    <w:lsdException w:name="footer" w:semiHidden="1" w:unhideWhenUsed="1"/>
-    <w:lsdException w:name="index heading" w:semiHidden="1" w:unhideWhenUsed="1"/>
-    <w:lsdException w:name="caption" w:semiHidden="1" w:uiPriority="35" w:unhideWhenUsed="1" w:qFormat="1"/>
-    <w:lsdException w:name="table of figures" w:semiHidden="1" w:unhideWhenUsed="1"/>
-    <w:lsdException w:name="envelope address" w:semiHidden="1" w:unhideWhenUsed="1"/>
-    <w:lsdException w:name="envelope return" w:semiHidden="1" w:unhideWhenUsed="1"/>
-    <w:lsdException w:name="footnote reference" w:semiHidden="1" w:unhideWhenUsed="1"/>
-    <w:lsdException w:name="annotation reference" w:semiHidden="1" w:unhideWhenUsed="1"/>
-    <w:lsdException w:name="line number" w:semiHidden="1" w:unhideWhenUsed="1"/>
-    <w:lsdException w:name="page number" w:semiHidden="1" w:unhideWhenUsed="1"/>
-    <w:lsdException w:name="endnote reference" w:semiHidden="1" w:unhideWhenUsed="1"/>
-    <w:lsdException w:name="endnote text" w:semiHidden="1" w:unhideWhenUsed="1"/>
-    <w:lsdException w:name="table of authorities" w:semiHidden="1" w:unhideWhenUsed="1"/>
-    <w:lsdException w:name="macro" w:semiHidden="1" w:unhideWhenUsed="1"/>
-    <w:lsdException w:name="toa heading" w:semiHidden="1" w:unhideWhenUsed="1"/>
-    <w:lsdException w:name="List" w:semiHidden="1" w:unhideWhenUsed="1"/>
-    <w:lsdException w:name="List Bullet" w:semiHidden="1" w:unhideWhenUsed="1"/>
-    <w:lsdException w:name="List Number" w:semiHidden="1" w:unhideWhenUsed="1"/>
-    <w:lsdException w:name="List 2" w:semiHidden="1" w:unhideWhenUsed="1"/>
-    <w:lsdException w:name="List 3" w:semiHidden="1" w:unhideWhenUsed="1"/>
-    <w:lsdException w:name="List 4" w:semiHidden="1" w:unhideWhenUsed="1"/>
-    <w:lsdException w:name="List 5" w:semiHidden="1" w:unhideWhenUsed="1"/>
-    <w:lsdException w:name="List Bullet 2" w:semiHidden="1" w:unhideWhenUsed="1"/>
-    <w:lsdException w:name="List Bullet 3" w:semiHidden="1" w:unhideWhenUsed="1"/>
-    <w:lsdException w:name="List Bullet 4" w:semiHidden="1" w:unhideWhenUsed="1"/>
-    <w:lsdException w:name="List Bullet 5" w:semiHidden="1" w:unhideWhenUsed="1"/>
-    <w:lsdException w:name="List Number 2" w:semiHidden="1" w:unhideWhenUsed="1"/>
-    <w:lsdException w:name="List Number 3" w:semiHidden="1" w:unhideWhenUsed="1"/>
-    <w:lsdException w:name="List Number 4" w:semiHidden="1" w:unhideWhenUsed="1"/>
-    <w:lsdException w:name="List Number 5" w:semiHidden="1" w:unhideWhenUsed="1"/>
-    <w:lsdException w:name="Title" w:uiPriority="10" w:qFormat="1"/>
-    <w:lsdException w:name="Closing" w:semiHidden="1" w:unhideWhenUsed="1"/>
-    <w:lsdException w:name="Signature" w:semiHidden="1" w:unhideWhenUsed="1"/>
-    <w:lsdException w:name="Default Paragraph Font" w:semiHidden="1" w:uiPriority="1" w:unhideWhenUsed="1"/>
-    <w:lsdException w:name="Body Text" w:semiHidden="1" w:unhideWhenUsed="1"/>
-    <w:lsdException w:name="Body Text Indent" w:semiHidden="1" w:unhideWhenUsed="1"/>
-    <w:lsdException w:name="List Continue" w:semiHidden="1" w:unhideWhenUsed="1"/>
-    <w:lsdException w:name="List Continue 2" w:semiHidden="1" w:unhideWhenUsed="1"/>
-    <w:lsdException w:name="List Continue 3" w:semiHidden="1" w:unhideWhenUsed="1"/>
-    <w:lsdException w:name="List Continue 4" w:semiHidden="1" w:unhideWhenUsed="1"/>
-    <w:lsdException w:name="List Continue 5" w:semiHidden="1" w:unhideWhenUsed="1"/>
-    <w:lsdException w:name="Message Header" w:semiHidden="1" w:unhideWhenUsed="1"/>
-    <w:lsdException w:name="Subtitle" w:uiPriority="11" w:qFormat="1"/>
-    <w:lsdException w:name="Salutation" w:semiHidden="1" w:unhideWhenUsed="1"/>
-    <w:lsdException w:name="Date" w:semiHidden="1" w:unhideWhenUsed="1"/>
-    <w:lsdException w:name="Body Text First Indent" w:semiHidden="1" w:unhideWhenUsed="1"/>
-    <w:lsdException w:name="Body Text First Indent 2" w:semiHidden="1" w:unhideWhenUsed="1"/>
-    <w:lsdException w:name="Note Heading" w:semiHidden="1" w:unhideWhenUsed="1"/>
-    <w:lsdException w:name="Body Text 2" w:semiHidden="1" w:unhideWhenUsed="1"/>
-    <w:lsdException w:name="Body Text 3" w:semiHidden="1" w:unhideWhenUsed="1"/>
-    <w:lsdException w:name="Body Text Indent 2" w:semiHidden="1" w:unhideWhenUsed="1"/>
-    <w:lsdException w:name="Body Text Indent 3" w:semiHidden="1" w:unhideWhenUsed="1"/>
-    <w:lsdException w:name="Block Text" w:semiHidden="1" w:unhideWhenUsed="1"/>
-    <w:lsdException w:name="Hyperlink" w:semiHidden="1" w:unhideWhenUsed="1"/>
-    <w:lsdException w:name="FollowedHyperlink" w:semiHidden="1" w:unhideWhenUsed="1"/>
-    <w:lsdException w:name="Strong" w:uiPriority="22" w:qFormat="1"/>
-    <w:lsdException w:name="Emphasis" w:uiPriority="20" w:qFormat="1"/>
-    <w:lsdException w:name="Document Map" w:semiHidden="1" w:unhideWhenUsed="1"/>
-    <w:lsdException w:name="Plain Text" w:semiHidden="1" w:unhideWhenUsed="1"/>
-    <w:lsdException w:name="E-mail Signature" w:semiHidden="1" w:unhideWhenUsed="1"/>
-    <w:lsdException w:name="HTML Top of Form" w:semiHidden="1" w:unhideWhenUsed="1"/>
-    <w:lsdException w:name="HTML Bottom of Form" w:semiHidden="1" w:unhideWhenUsed="1"/>
-    <w:lsdException w:name="Normal (Web)" w:semiHidden="1" w:unhideWhenUsed="1"/>
-    <w:lsdException w:name="HTML Acronym" w:semiHidden="1" w:unhideWhenUsed="1"/>
-    <w:lsdException w:name="HTML Address" w:semiHidden="1" w:unhideWhenUsed="1"/>
-    <w:lsdException w:name="HTML Cite" w:semiHidden="1" w:unhideWhenUsed="1"/>
-    <w:lsdException w:name="HTML Code" w:semiHidden="1" w:unhideWhenUsed="1"/>
-    <w:lsdException w:name="HTML Definition" w:semiHidden="1" w:unhideWhenUsed="1"/>
-    <w:lsdException w:name="HTML Keyboard" w:semiHidden="1" w:unhideWhenUsed="1"/>
-    <w:lsdException w:name="HTML Preformatted" w:semiHidden="1" w:unhideWhenUsed="1"/>
-    <w:lsdException w:name="HTML Sample" w:semiHidden="1" w:unhideWhenUsed="1"/>
-    <w:lsdException w:name="HTML Typewriter" w:semiHidden="1" w:unhideWhenUsed="1"/>
-    <w:lsdException w:name="HTML Variable" w:semiHidden="1" w:unhideWhenUsed="1"/>
-    <w:lsdException w:name="Normal Table" w:semiHidden="1" w:unhideWhenUsed="1"/>
-    <w:lsdException w:name="annotation subject" w:semiHidden="1" w:unhideWhenUsed="1"/>
-    <w:lsdException w:name="No List" w:semiHidden="1" w:unhideWhenUsed="1"/>
-    <w:lsdException w:name="Outline List 1" w:semiHidden="1" w:unhideWhenUsed="1"/>
-    <w:lsdException w:name="Outline List 2" w:semiHidden="1" w:unhideWhenUsed="1"/>
-    <w:lsdException w:name="Outline List 3" w:semiHidden="1" w:unhideWhenUsed="1"/>
-    <w:lsdException w:name="Table Simple 1" w:semiHidden="1" w:unhideWhenUsed="1"/>
-    <w:lsdException w:name="Table Simple 2" w:semiHidden="1" w:unhideWhenUsed="1"/>
-    <w:lsdException w:name="Table Simple 3" w:semiHidden="1" w:unhideWhenUsed="1"/>
-    <w:lsdException w:name="Table Classic 1" w:semiHidden="1" w:unhideWhenUsed="1"/>
-    <w:lsdException w:name="Table Classic 2" w:semiHidden="1" w:unhideWhenUsed="1"/>
-    <w:lsdException w:name="Table Classic 3" w:semiHidden="1" w:unhideWhenUsed="1"/>
-    <w:lsdException w:name="Table Classic 4" w:semiHidden="1" w:unhideWhenUsed="1"/>
-    <w:lsdException w:name="Table Colorful 1" w:semiHidden="1" w:unhideWhenUsed="1"/>
-    <w:lsdException w:name="Table Colorful 2" w:semiHidden="1" w:unhideWhenUsed="1"/>
-    <w:lsdException w:name="Table Colorful 3" w:semiHidden="1" w:unhideWhenUsed="1"/>
-    <w:lsdException w:name="Table Columns 1" w:semiHidden="1" w:unhideWhenUsed="1"/>
-    <w:lsdException w:name="Table Columns 2" w:semiHidden="1" w:unhideWhenUsed="1"/>
-    <w:lsdException w:name="Table Columns 3" w:semiHidden="1" w:unhideWhenUsed="1"/>
-    <w:lsdException w:name="Table Columns 4" w:semiHidden="1" w:unhideWhenUsed="1"/>
-    <w:lsdException w:name="Table Columns 5" w:semiHidden="1" w:unhideWhenUsed="1"/>
-    <w:lsdException w:name="Table Grid 1" w:semiHidden="1" w:unhideWhenUsed="1"/>
-    <w:lsdException w:name="Table Grid 2" w:semiHidden="1" w:unhideWhenUsed="1"/>
-    <w:lsdException w:name="Table Grid 3" w:semiHidden="1" w:unhideWhenUsed="1"/>
-    <w:lsdException w:name="Table Grid 4" w:semiHidden="1" w:unhideWhenUsed="1"/>
-    <w:lsdException w:name="Table Grid 5" w:semiHidden="1" w:unhideWhenUsed="1"/>
-    <w:lsdException w:name="Table Grid 6" w:semiHidden="1" w:unhideWhenUsed="1"/>
-    <w:lsdException w:name="Table Grid 7" w:semiHidden="1" w:unhideWhenUsed="1"/>
-    <w:lsdException w:name="Table Grid 8" w:semiHidden="1" w:unhideWhenUsed="1"/>
-    <w:lsdException w:name="Table List 1" w:semiHidden="1" w:unhideWhenUsed="1"/>
-    <w:lsdException w:name="Table List 2" w:semiHidden="1" w:unhideWhenUsed="1"/>
-    <w:lsdException w:name="Table List 3" w:semiHidden="1" w:unhideWhenUsed="1"/>
-    <w:lsdException w:name="Table List 4" w:semiHidden="1" w:unhideWhenUsed="1"/>
-    <w:lsdException w:name="Table List 5" w:semiHidden="1" w:unhideWhenUsed="1"/>
-    <w:lsdException w:name="Table List 6" w:semiHidden="1" w:unhideWhenUsed="1"/>
-    <w:lsdException w:name="Table List 7" w:semiHidden="1" w:unhideWhenUsed="1"/>
-    <w:lsdException w:name="Table List 8" w:semiHidden="1" w:unhideWhenUsed="1"/>
-    <w:lsdException w:name="Table 3D effects 1" w:semiHidden="1" w:unhideWhenUsed="1"/>
-    <w:lsdException w:name="Table 3D effects 2" w:semiHidden="1" w:unhideWhenUsed="1"/>
-    <w:lsdException w:name="Table 3D effects 3" w:semiHidden="1" w:unhideWhenUsed="1"/>
-    <w:lsdException w:name="Table Contemporary" w:semiHidden="1" w:unhideWhenUsed="1"/>
-    <w:lsdException w:name="Table Elegant" w:semiHidden="1" w:unhideWhenUsed="1"/>
-    <w:lsdException w:name="Table Professional" w:semiHidden="1" w:unhideWhenUsed="1"/>
-    <w:lsdException w:name="Table Subtle 1" w:semiHidden="1" w:unhideWhenUsed="1"/>
-    <w:lsdException w:name="Table Subtle 2" w:semiHidden="1" w:unhideWhenUsed="1"/>
-    <w:lsdException w:name="Table Web 1" w:semiHidden="1" w:unhideWhenUsed="1"/>
-    <w:lsdException w:name="Table Web 2" w:semiHidden="1" w:unhideWhenUsed="1"/>
-    <w:lsdException w:name="Table Web 3" w:semiHidden="1" w:unhideWhenUsed="1"/>
-    <w:lsdException w:name="Balloon Text" w:semiHidden="1" w:unhideWhenUsed="1"/>
-    <w:lsdException w:name="Table Grid" w:uiPriority="39"/>
-    <w:lsdException w:name="Table Theme" w:semiHidden="1" w:unhideWhenUsed="1"/>
-    <w:lsdException w:name="Note Level 1" w:semiHidden="1" w:unhideWhenUsed="1"/>
-    <w:lsdException w:name="Note Level 2" w:semiHidden="1" w:unhideWhenUsed="1"/>
-    <w:lsdException w:name="Note Level 3" w:semiHidden="1" w:unhideWhenUsed="1"/>
-    <w:lsdException w:name="Note Level 4" w:semiHidden="1" w:unhideWhenUsed="1"/>
-    <w:lsdException w:name="Note Level 5" w:semiHidden="1" w:unhideWhenUsed="1"/>
-    <w:lsdException w:name="Note Level 6" w:semiHidden="1" w:unhideWhenUsed="1"/>
-    <w:lsdException w:name="Note Level 7" w:semiHidden="1" w:unhideWhenUsed="1"/>
-    <w:lsdException w:name="Note Level 8" w:semiHidden="1" w:unhideWhenUsed="1"/>
-    <w:lsdException w:name="Note Level 9" w:semiHidden="1" w:unhideWhenUsed="1"/>
-    <w:lsdException w:name="Placeholder Text" w:semiHidden="1"/>
-    <w:lsdException w:name="No Spacing" w:uiPriority="1" w:qFormat="1"/>
-    <w:lsdException w:name="Light Shading" w:uiPriority="60"/>
-    <w:lsdException w:name="Light List" w:uiPriority="61"/>
-    <w:lsdException w:name="Light Grid" w:uiPriority="62"/>
-    <w:lsdException w:name="Medium Shading 1" w:uiPriority="63"/>
-    <w:lsdException w:name="Medium Shading 2" w:uiPriority="64"/>
-    <w:lsdException w:name="Medium List 1" w:uiPriority="65"/>
-    <w:lsdException w:name="Medium List 2" w:uiPriority="66"/>
-    <w:lsdException w:name="Medium Grid 1" w:uiPriority="67"/>
-    <w:lsdException w:name="Medium Grid 2" w:uiPriority="68"/>
-    <w:lsdException w:name="Medium Grid 3" w:uiPriority="69"/>
-    <w:lsdException w:name="Dark List" w:uiPriority="70"/>
-    <w:lsdException w:name="Colorful Shading" w:uiPriority="71"/>
-    <w:lsdException w:name="Colorful List" w:uiPriority="72"/>
-    <w:lsdException w:name="Colorful Grid" w:uiPriority="73"/>
-    <w:lsdException w:name="Light Shading Accent 1" w:uiPriority="60"/>
-    <w:lsdException w:name="Light List Accent 1" w:uiPriority="61"/>
-    <w:lsdException w:name="Light Grid Accent 1" w:uiPriority="62"/>
-    <w:lsdException w:name="Medium Shading 1 Accent 1" w:uiPriority="63"/>
-    <w:lsdException w:name="Medium Shading 2 Accent 1" w:uiPriority="64"/>
-    <w:lsdException w:name="Medium List 1 Accent 1" w:uiPriority="65"/>
-    <w:lsdException w:name="Revision" w:semiHidden="1"/>
-    <w:lsdException w:name="List Paragraph" w:uiPriority="34" w:qFormat="1"/>
-    <w:lsdException w:name="Quote" w:uiPriority="29" w:qFormat="1"/>
-    <w:lsdException w:name="Intense Quote" w:uiPriority="30" w:qFormat="1"/>
-    <w:lsdException w:name="Medium List 2 Accent 1" w:uiPriority="66"/>
-    <w:lsdException w:name="Medium Grid 1 Accent 1" w:uiPriority="67"/>
-    <w:lsdException w:name="Medium Grid 2 Accent 1" w:uiPriority="68"/>
-    <w:lsdException w:name="Medium Grid 3 Accent 1" w:uiPriority="69"/>
-    <w:lsdException w:name="Dark List Accent 1" w:uiPriority="70"/>
-    <w:lsdException w:name="Colorful Shading Accent 1" w:uiPriority="71"/>
-    <w:lsdException w:name="Colorful List Accent 1" w:uiPriority="72"/>
-    <w:lsdException w:name="Colorful Grid Accent 1" w:uiPriority="73"/>
-    <w:lsdException w:name="Light Shading Accent 2" w:uiPriority="60"/>
-    <w:lsdException w:name="Light List Accent 2" w:uiPriority="61"/>
-    <w:lsdException w:name="Light Grid Accent 2" w:uiPriority="62"/>
-    <w:lsdException w:name="Medium Shading 1 Accent 2" w:uiPriority="63"/>
-    <w:lsdException w:name="Medium Shading 2 Accent 2" w:uiPriority="64"/>
-    <w:lsdException w:name="Medium List 1 Accent 2" w:uiPriority="65"/>
-    <w:lsdException w:name="Medium List 2 Accent 2" w:uiPriority="66"/>
-    <w:lsdException w:name="Medium Grid 1 Accent 2" w:uiPriority="67"/>
-    <w:lsdException w:name="Medium Grid 2 Accent 2" w:uiPriority="68"/>
-    <w:lsdException w:name="Medium Grid 3 Accent 2" w:uiPriority="69"/>
-    <w:lsdException w:name="Dark List Accent 2" w:uiPriority="70"/>
-    <w:lsdException w:name="Colorful Shading Accent 2" w:uiPriority="71"/>
-    <w:lsdException w:name="Colorful List Accent 2" w:uiPriority="72"/>
-    <w:lsdException w:name="Colorful Grid Accent 2" w:uiPriority="73"/>
-    <w:lsdException w:name="Light Shading Accent 3" w:uiPriority="60"/>
-    <w:lsdException w:name="Light List Accent 3" w:uiPriority="61"/>
-    <w:lsdException w:name="Light Grid Accent 3" w:uiPriority="62"/>
-    <w:lsdException w:name="Medium Shading 1 Accent 3" w:uiPriority="63"/>
-    <w:lsdException w:name="Medium Shading 2 Accent 3" w:uiPriority="64"/>
-    <w:lsdException w:name="Medium List 1 Accent 3" w:uiPriority="65"/>
-    <w:lsdException w:name="Medium List 2 Accent 3" w:uiPriority="66"/>
-    <w:lsdException w:name="Medium Grid 1 Accent 3" w:uiPriority="67"/>
-    <w:lsdException w:name="Medium Grid 2 Accent 3" w:uiPriority="68"/>
-    <w:lsdException w:name="Medium Grid 3 Accent 3" w:uiPriority="69"/>
-    <w:lsdException w:name="Dark List Accent 3" w:uiPriority="70"/>
-    <w:lsdException w:name="Colorful Shading Accent 3" w:uiPriority="71"/>
-    <w:lsdException w:name="Colorful List Accent 3" w:uiPriority="72"/>
-    <w:lsdException w:name="Colorful Grid Accent 3" w:uiPriority="73"/>
-    <w:lsdException w:name="Light Shading Accent 4" w:uiPriority="60"/>
-    <w:lsdException w:name="Light List Accent 4" w:uiPriority="61"/>
-    <w:lsdException w:name="Light Grid Accent 4" w:uiPriority="62"/>
-    <w:lsdException w:name="Medium Shading 1 Accent 4" w:uiPriority="63"/>
-    <w:lsdException w:name="Medium Shading 2 Accent 4" w:uiPriority="64"/>
-    <w:lsdException w:name="Medium List 1 Accent 4" w:uiPriority="65"/>
-    <w:lsdException w:name="Medium List 2 Accent 4" w:uiPriority="66"/>
-    <w:lsdException w:name="Medium Grid 1 Accent 4" w:uiPriority="67"/>
-    <w:lsdException w:name="Medium Grid 2 Accent 4" w:uiPriority="68"/>
-    <w:lsdException w:name="Medium Grid 3 Accent 4" w:uiPriority="69"/>
-    <w:lsdException w:name="Dark List Accent 4" w:uiPriority="70"/>
-    <w:lsdException w:name="Colorful Shading Accent 4" w:uiPriority="71"/>
-    <w:lsdException w:name="Colorful List Accent 4" w:uiPriority="72"/>
-    <w:lsdException w:name="Colorful Grid Accent 4" w:uiPriority="73"/>
-    <w:lsdException w:name="Light Shading Accent 5" w:uiPriority="60"/>
-    <w:lsdException w:name="Light List Accent 5" w:uiPriority="61"/>
-    <w:lsdException w:name="Light Grid Accent 5" w:uiPriority="62"/>
-    <w:lsdException w:name="Medium Shading 1 Accent 5" w:uiPriority="63"/>
-    <w:lsdException w:name="Medium Shading 2 Accent 5" w:uiPriority="64"/>
-    <w:lsdException w:name="Medium List 1 Accent 5" w:uiPriority="65"/>
-    <w:lsdException w:name="Medium List 2 Accent 5" w:uiPriority="66"/>
-    <w:lsdException w:name="Medium Grid 1 Accent 5" w:uiPriority="67"/>
-    <w:lsdException w:name="Medium Grid 2 Accent 5" w:uiPriority="68"/>
-    <w:lsdException w:name="Medium Grid 3 Accent 5" w:uiPriority="69"/>
-    <w:lsdException w:name="Dark List Accent 5" w:uiPriority="70"/>
-    <w:lsdException w:name="Colorful Shading Accent 5" w:uiPriority="71"/>
-    <w:lsdException w:name="Colorful List Accent 5" w:uiPriority="72"/>
-    <w:lsdException w:name="Colorful Grid Accent 5" w:uiPriority="73"/>
-    <w:lsdException w:name="Light Shading Accent 6" w:uiPriority="60"/>
-    <w:lsdException w:name="Light List Accent 6" w:uiPriority="61"/>
-    <w:lsdException w:name="Light Grid Accent 6" w:uiPriority="62"/>
-    <w:lsdException w:name="Medium Shading 1 Accent 6" w:uiPriority="63"/>
-    <w:lsdException w:name="Medium Shading 2 Accent 6" w:uiPriority="64"/>
-    <w:lsdException w:name="Medium List 1 Accent 6" w:uiPriority="65"/>
-    <w:lsdException w:name="Medium List 2 Accent 6" w:uiPriority="66"/>
-    <w:lsdException w:name="Medium Grid 1 Accent 6" w:uiPriority="67"/>
-    <w:lsdException w:name="Medium Grid 2 Accent 6" w:uiPriority="68"/>
-    <w:lsdException w:name="Medium Grid 3 Accent 6" w:uiPriority="69"/>
-    <w:lsdException w:name="Dark List Accent 6" w:uiPriority="70"/>
-    <w:lsdException w:name="Colorful Shading Accent 6" w:uiPriority="71"/>
-    <w:lsdException w:name="Colorful List Accent 6" w:uiPriority="72"/>
-    <w:lsdException w:name="Colorful Grid Accent 6" w:uiPriority="73"/>
-    <w:lsdException w:name="Subtle Emphasis" w:uiPriority="19" w:qFormat="1"/>
-    <w:lsdException w:name="Intense Emphasis" w:uiPriority="21" w:qFormat="1"/>
-    <w:lsdException w:name="Subtle Reference" w:uiPriority="31" w:qFormat="1"/>
-    <w:lsdException w:name="Intense Reference" w:uiPriority="32" w:qFormat="1"/>
-    <w:lsdException w:name="Book Title" w:uiPriority="33" w:qFormat="1"/>
-    <w:lsdException w:name="Bibliography" w:semiHidden="1" w:uiPriority="37" w:unhideWhenUsed="1"/>
-    <w:lsdException w:name="TOC Heading" w:semiHidden="1" w:uiPriority="39" w:unhideWhenUsed="1" w:qFormat="1"/>
-    <w:lsdException w:name="Plain Table 1" w:uiPriority="41"/>
-    <w:lsdException w:name="Plain Table 2" w:uiPriority="42"/>
-    <w:lsdException w:name="Plain Table 3" w:uiPriority="43"/>
-    <w:lsdException w:name="Plain Table 4" w:uiPriority="44"/>
-    <w:lsdException w:name="Plain Table 5" w:uiPriority="45"/>
-    <w:lsdException w:name="Grid Table Light" w:uiPriority="40"/>
-    <w:lsdException w:name="Grid Table 1 Light" w:uiPriority="46"/>
-    <w:lsdException w:name="Grid Table 2" w:uiPriority="47"/>
-    <w:lsdException w:name="Grid Table 3" w:uiPriority="48"/>
-    <w:lsdException w:name="Grid Table 4" w:uiPriority="49"/>
-    <w:lsdException w:name="Grid Table 5 Dark" w:uiPriority="50"/>
-    <w:lsdException w:name="Grid Table 6 Colorful" w:uiPriority="51"/>
-    <w:lsdException w:name="Grid Table 7 Colorful" w:uiPriority="52"/>
-    <w:lsdException w:name="Grid Table 1 Light Accent 1" w:uiPriority="46"/>
-    <w:lsdException w:name="Grid Table 2 Accent 1" w:uiPriority="47"/>
-    <w:lsdException w:name="Grid Table 3 Accent 1" w:uiPriority="48"/>
-    <w:lsdException w:name="Grid Table 4 Accent 1" w:uiPriority="49"/>
-    <w:lsdException w:name="Grid Table 5 Dark Accent 1" w:uiPriority="50"/>
-    <w:lsdException w:name="Grid Table 6 Colorful Accent 1" w:uiPriority="51"/>
-    <w:lsdException w:name="Grid Table 7 Colorful Accent 1" w:uiPriority="52"/>
-    <w:lsdException w:name="Grid Table 1 Light Accent 2" w:uiPriority="46"/>
-    <w:lsdException w:name="Grid Table 2 Accent 2" w:uiPriority="47"/>
-    <w:lsdException w:name="Grid Table 3 Accent 2" w:uiPriority="48"/>
-    <w:lsdException w:name="Grid Table 4 Accent 2" w:uiPriority="49"/>
-    <w:lsdException w:name="Grid Table 5 Dark Accent 2" w:uiPriority="50"/>
-    <w:lsdException w:name="Grid Table 6 Colorful Accent 2" w:uiPriority="51"/>
-    <w:lsdException w:name="Grid Table 7 Colorful Accent 2" w:uiPriority="52"/>
-    <w:lsdException w:name="Grid Table 1 Light Accent 3" w:uiPriority="46"/>
-    <w:lsdException w:name="Grid Table 2 Accent 3" w:uiPriority="47"/>
-    <w:lsdException w:name="Grid Table 3 Accent 3" w:uiPriority="48"/>
-    <w:lsdException w:name="Grid Table 4 Accent 3" w:uiPriority="49"/>
-    <w:lsdException w:name="Grid Table 5 Dark Accent 3" w:uiPriority="50"/>
-    <w:lsdException w:name="Grid Table 6 Colorful Accent 3" w:uiPriority="51"/>
-    <w:lsdException w:name="Grid Table 7 Colorful Accent 3" w:uiPriority="52"/>
-    <w:lsdException w:name="Grid Table 1 Light Accent 4" w:uiPriority="46"/>
-    <w:lsdException w:name="Grid Table 2 Accent 4" w:uiPriority="47"/>
-    <w:lsdException w:name="Grid Table 3 Accent 4" w:uiPriority="48"/>
-    <w:lsdException w:name="Grid Table 4 Accent 4" w:uiPriority="49"/>
-    <w:lsdException w:name="Grid Table 5 Dark Accent 4" w:uiPriority="50"/>
-    <w:lsdException w:name="Grid Table 6 Colorful Accent 4" w:uiPriority="51"/>
-    <w:lsdException w:name="Grid Table 7 Colorful Accent 4" w:uiPriority="52"/>
-    <w:lsdException w:name="Grid Table 1 Light Accent 5" w:uiPriority="46"/>
-    <w:lsdException w:name="Grid Table 2 Accent 5" w:uiPriority="47"/>
-    <w:lsdException w:name="Grid Table 3 Accent 5" w:uiPriority="48"/>
-    <w:lsdException w:name="Grid Table 4 Accent 5" w:uiPriority="49"/>
-    <w:lsdException w:name="Grid Table 5 Dark Accent 5" w:uiPriority="50"/>
-    <w:lsdException w:name="Grid Table 6 Colorful Accent 5" w:uiPriority="51"/>
-    <w:lsdException w:name="Grid Table 7 Colorful Accent 5" w:uiPriority="52"/>
-    <w:lsdException w:name="Grid Table 1 Light Accent 6" w:uiPriority="46"/>
-    <w:lsdException w:name="Grid Table 2 Accent 6" w:uiPriority="47"/>
-    <w:lsdException w:name="Grid Table 3 Accent 6" w:uiPriority="48"/>
-    <w:lsdException w:name="Grid Table 4 Accent 6" w:uiPriority="49"/>
-    <w:lsdException w:name="Grid Table 5 Dark Accent 6" w:uiPriority="50"/>
-    <w:lsdException w:name="Grid Table 6 Colorful Accent 6" w:uiPriority="51"/>
-    <w:lsdException w:name="Grid Table 7 Colorful Accent 6" w:uiPriority="52"/>
-    <w:lsdException w:name="List Table 1 Light" w:uiPriority="46"/>
-    <w:lsdException w:name="List Table 2" w:uiPriority="47"/>
-    <w:lsdException w:name="List Table 3" w:uiPriority="48"/>
-    <w:lsdException w:name="List Table 4" w:uiPriority="49"/>
-    <w:lsdException w:name="List Table 5 Dark" w:uiPriority="50"/>
-    <w:lsdException w:name="List Table 6 Colorful" w:uiPriority="51"/>
-    <w:lsdException w:name="List Table 7 Colorful" w:uiPriority="52"/>
-    <w:lsdException w:name="List Table 1 Light Accent 1" w:uiPriority="46"/>
-    <w:lsdException w:name="List Table 2 Accent 1" w:uiPriority="47"/>
-    <w:lsdException w:name="List Table 3 Accent 1" w:uiPriority="48"/>
-    <w:lsdException w:name="List Table 4 Accent 1" w:uiPriority="49"/>
-    <w:lsdException w:name="List Table 5 Dark Accent 1" w:uiPriority="50"/>
-    <w:lsdException w:name="List Table 6 Colorful Accent 1" w:uiPriority="51"/>
-    <w:lsdException w:name="List Table 7 Colorful Accent 1" w:uiPriority="52"/>
-    <w:lsdException w:name="List Table 1 Light Accent 2" w:uiPriority="46"/>
-    <w:lsdException w:name="List Table 2 Accent 2" w:uiPriority="47"/>
-    <w:lsdException w:name="List Table 3 Accent 2" w:uiPriority="48"/>
-    <w:lsdException w:name="List Table 4 Accent 2" w:uiPriority="49"/>
-    <w:lsdException w:name="List Table 5 Dark Accent 2" w:uiPriority="50"/>
-    <w:lsdException w:name="List Table 6 Colorful Accent 2" w:uiPriority="51"/>
-    <w:lsdException w:name="List Table 7 Colorful Accent 2" w:uiPriority="52"/>
-    <w:lsdException w:name="List Table 1 Light Accent 3" w:uiPriority="46"/>
-    <w:lsdException w:name="List Table 2 Accent 3" w:uiPriority="47"/>
-    <w:lsdException w:name="List Table 3 Accent 3" w:uiPriority="48"/>
-    <w:lsdException w:name="List Table 4 Accent 3" w:uiPriority="49"/>
-    <w:lsdException w:name="List Table 5 Dark Accent 3" w:uiPriority="50"/>
-    <w:lsdException w:name="List Table 6 Colorful Accent 3" w:uiPriority="51"/>
-    <w:lsdException w:name="List Table 7 Colorful Accent 3" w:uiPriority="52"/>
-    <w:lsdException w:name="List Table 1 Light Accent 4" w:uiPriority="46"/>
-    <w:lsdException w:name="List Table 2 Accent 4" w:uiPriority="47"/>
-    <w:lsdException w:name="List Table 3 Accent 4" w:uiPriority="48"/>
-    <w:lsdException w:name="List Table 4 Accent 4" w:uiPriority="49"/>
-    <w:lsdException w:name="List Table 5 Dark Accent 4" w:uiPriority="50"/>
-    <w:lsdException w:name="List Table 6 Colorful Accent 4" w:uiPriority="51"/>
-    <w:lsdException w:name="List Table 7 Colorful Accent 4" w:uiPriority="52"/>
-    <w:lsdException w:name="List Table 1 Light Accent 5" w:uiPriority="46"/>
-    <w:lsdException w:name="List Table 2 Accent 5" w:uiPriority="47"/>
-    <w:lsdException w:name="List Table 3 Accent 5" w:uiPriority="48"/>
-    <w:lsdException w:name="List Table 4 Accent 5" w:uiPriority="49"/>
-    <w:lsdException w:name="List Table 5 Dark Accent 5" w:uiPriority="50"/>
-    <w:lsdException w:name="List Table 6 Colorful Accent 5" w:uiPriority="51"/>
-    <w:lsdException w:name="List Table 7 Colorful Accent 5" w:uiPriority="52"/>
-    <w:lsdException w:name="List Table 1 Light Accent 6" w:uiPriority="46"/>
-    <w:lsdException w:name="List Table 2 Accent 6" w:uiPriority="47"/>
-    <w:lsdException w:name="List Table 3 Accent 6" w:uiPriority="48"/>
-    <w:lsdException w:name="List Table 4 Accent 6" w:uiPriority="49"/>
-    <w:lsdException w:name="List Table 5 Dark Accent 6" w:uiPriority="50"/>
-    <w:lsdException w:name="List Table 6 Colorful Accent 6" w:uiPriority="51"/>
-    <w:lsdException w:name="List Table 7 Colorful Accent 6" w:uiPriority="52"/>
-    <w:lsdException w:name="Mention" w:semiHidden="1" w:unhideWhenUsed="1"/>
-    <w:lsdException w:name="Smart Hyperlink" w:semiHidden="1" w:unhideWhenUsed="1"/>
-  </w:latentStyles>
   <w:style w:type="paragraph" w:default="1" w:styleId="Normal">
     <w:name w:val="Normal"/>
+    <w:next w:val="Normal"/>
+    <w:pPr/>
     <w:rPr>
       <w:sz w:val="24"/>
       <w:szCs w:val="24"/>
+      <w:lang w:val="en-US" w:eastAsia="en-US" w:bidi="ar-SA"/>
     </w:rPr>
   </w:style>
-  <w:style w:type="character" w:default="1" w:styleId="DefaultParagraphFont">
+  <w:style w:type="character" w:default="1" w:styleId="Default Paragraph Font">
     <w:name w:val="Default Paragraph Font"/>
-    <w:uiPriority w:val="1"/>
-    <w:semiHidden/>
-    <w:unhideWhenUsed/>
-  </w:style>
-  <w:style w:type="table" w:default="1" w:styleId="TableNormal">
-    <w:name w:val="Normal Table"/>
-    <w:uiPriority w:val="99"/>
-    <w:semiHidden/>
-    <w:unhideWhenUsed/>
-    <w:tblPr>
-      <w:tblInd w:w="0" w:type="dxa"/>
-      <w:tblCellMar>
-        <w:top w:w="0" w:type="dxa"/>
-        <w:left w:w="108" w:type="dxa"/>
-        <w:bottom w:w="0" w:type="dxa"/>
-        <w:right w:w="108" w:type="dxa"/>
-      </w:tblCellMar>
-    </w:tblPr>
-  </w:style>
-  <w:style w:type="numbering" w:default="1" w:styleId="NoList">
-    <w:name w:val="No List"/>
-    <w:uiPriority w:val="99"/>
-    <w:semiHidden/>
-    <w:unhideWhenUsed/>
+    <w:next w:val="Default Paragraph Font"/>
   </w:style>
   <w:style w:type="character" w:styleId="Hyperlink">
     <w:name w:val="Hyperlink"/>
@@ -2396,47 +2736,150 @@
       <w:u w:val="single"/>
     </w:rPr>
   </w:style>
-  <w:style w:type="paragraph" w:customStyle="1" w:styleId="HeaderFooter">
+  <w:style w:type="table" w:default="1" w:styleId="Table Normal">
+    <w:name w:val="Table Normal"/>
+    <w:next w:val="Table Normal"/>
+    <w:pPr/>
+    <w:tblPr>
+      <w:tblInd w:w="0" w:type="dxa"/>
+    </w:tblPr>
+    <w:trPr/>
+    <w:tcPr/>
+    <w:tblStylePr w:type="firstRow"/>
+    <w:tblStylePr w:type="lastRow"/>
+    <w:tblStylePr w:type="firstCol"/>
+    <w:tblStylePr w:type="lastCol"/>
+    <w:tblStylePr w:type="band1Vert"/>
+    <w:tblStylePr w:type="band2Vert"/>
+    <w:tblStylePr w:type="band1Horz"/>
+    <w:tblStylePr w:type="band2Horz"/>
+    <w:tblStylePr w:type="neCell"/>
+    <w:tblStylePr w:type="nwCell"/>
+    <w:tblStylePr w:type="seCell"/>
+    <w:tblStylePr w:type="swCell"/>
+  </w:style>
+  <w:style w:type="numbering" w:default="1" w:styleId="No List">
+    <w:name w:val="No List"/>
+    <w:next w:val="No List"/>
+    <w:pPr/>
+  </w:style>
+  <w:style w:type="paragraph" w:styleId="Header &amp; Footer">
     <w:name w:val="Header &amp; Footer"/>
+    <w:next w:val="Header &amp; Footer"/>
     <w:pPr>
+      <w:keepNext w:val="0"/>
+      <w:keepLines w:val="0"/>
+      <w:pageBreakBefore w:val="0"/>
+      <w:widowControl w:val="1"/>
+      <w:shd w:val="clear" w:color="auto" w:fill="auto"/>
       <w:tabs>
         <w:tab w:val="right" w:pos="9020"/>
       </w:tabs>
+      <w:suppressAutoHyphens w:val="0"/>
+      <w:bidi w:val="0"/>
+      <w:spacing w:before="0" w:after="0" w:line="240" w:lineRule="auto"/>
+      <w:ind w:left="0" w:right="0" w:firstLine="0"/>
+      <w:jc w:val="left"/>
+      <w:outlineLvl w:val="9"/>
     </w:pPr>
     <w:rPr>
-      <w:rFonts w:ascii="Helvetica Neue" w:hAnsi="Helvetica Neue" w:cs="Arial Unicode MS"/>
+      <w:rFonts w:ascii="Helvetica Neue" w:cs="Arial Unicode MS" w:hAnsi="Helvetica Neue" w:eastAsia="Arial Unicode MS"/>
+      <w:b w:val="0"/>
+      <w:bCs w:val="0"/>
+      <w:i w:val="0"/>
+      <w:iCs w:val="0"/>
+      <w:caps w:val="0"/>
+      <w:smallCaps w:val="0"/>
+      <w:strike w:val="0"/>
+      <w:dstrike w:val="0"/>
+      <w:outline w:val="0"/>
       <w:color w:val="000000"/>
+      <w:spacing w:val="0"/>
+      <w:kern w:val="0"/>
+      <w:position w:val="0"/>
       <w:sz w:val="24"/>
       <w:szCs w:val="24"/>
+      <w:u w:val="none"/>
+      <w:vertAlign w:val="baseline"/>
     </w:rPr>
   </w:style>
-  <w:style w:type="paragraph" w:customStyle="1" w:styleId="Body">
-    <w:name w:val="Body"/>
+  <w:style w:type="paragraph" w:styleId="Body A">
+    <w:name w:val="Body A"/>
+    <w:next w:val="Body A"/>
     <w:pPr>
-      <w:spacing w:after="160" w:line="259" w:lineRule="auto"/>
+      <w:keepNext w:val="0"/>
+      <w:keepLines w:val="0"/>
+      <w:pageBreakBefore w:val="0"/>
+      <w:widowControl w:val="1"/>
+      <w:shd w:val="clear" w:color="auto" w:fill="auto"/>
+      <w:suppressAutoHyphens w:val="0"/>
+      <w:bidi w:val="0"/>
+      <w:spacing w:before="0" w:after="160" w:line="259" w:lineRule="auto"/>
+      <w:ind w:left="0" w:right="0" w:firstLine="0"/>
+      <w:jc w:val="left"/>
+      <w:outlineLvl w:val="9"/>
     </w:pPr>
     <w:rPr>
-      <w:rFonts w:ascii="Calibri" w:eastAsia="Calibri" w:hAnsi="Calibri" w:cs="Calibri"/>
+      <w:rFonts w:ascii="Calibri" w:cs="Calibri" w:hAnsi="Calibri" w:eastAsia="Calibri"/>
+      <w:b w:val="0"/>
+      <w:bCs w:val="0"/>
+      <w:i w:val="0"/>
+      <w:iCs w:val="0"/>
+      <w:caps w:val="0"/>
+      <w:smallCaps w:val="0"/>
+      <w:strike w:val="0"/>
+      <w:dstrike w:val="0"/>
+      <w:outline w:val="0"/>
       <w:color w:val="000000"/>
+      <w:spacing w:val="0"/>
+      <w:kern w:val="0"/>
+      <w:position w:val="0"/>
       <w:sz w:val="22"/>
       <w:szCs w:val="22"/>
-      <w:u w:color="000000"/>
+      <w:u w:val="none" w:color="000000"/>
+      <w:vertAlign w:val="baseline"/>
+      <w:lang w:val="en-US"/>
     </w:rPr>
   </w:style>
-  <w:style w:type="paragraph" w:styleId="NormalWeb">
+  <w:style w:type="paragraph" w:styleId="Normal (Web)">
     <w:name w:val="Normal (Web)"/>
+    <w:next w:val="Normal (Web)"/>
     <w:pPr>
-      <w:spacing w:before="100" w:after="100"/>
+      <w:keepNext w:val="0"/>
+      <w:keepLines w:val="0"/>
+      <w:pageBreakBefore w:val="0"/>
+      <w:widowControl w:val="1"/>
+      <w:shd w:val="clear" w:color="auto" w:fill="auto"/>
+      <w:suppressAutoHyphens w:val="0"/>
+      <w:bidi w:val="0"/>
+      <w:spacing w:before="100" w:after="100" w:line="240" w:lineRule="auto"/>
+      <w:ind w:left="0" w:right="0" w:firstLine="0"/>
+      <w:jc w:val="left"/>
+      <w:outlineLvl w:val="9"/>
     </w:pPr>
     <w:rPr>
-      <w:rFonts w:cs="Arial Unicode MS"/>
+      <w:rFonts w:ascii="Times New Roman" w:cs="Arial Unicode MS" w:hAnsi="Times New Roman" w:eastAsia="Arial Unicode MS"/>
+      <w:b w:val="0"/>
+      <w:bCs w:val="0"/>
+      <w:i w:val="0"/>
+      <w:iCs w:val="0"/>
+      <w:caps w:val="0"/>
+      <w:smallCaps w:val="0"/>
+      <w:strike w:val="0"/>
+      <w:dstrike w:val="0"/>
+      <w:outline w:val="0"/>
       <w:color w:val="000000"/>
+      <w:spacing w:val="0"/>
+      <w:kern w:val="0"/>
+      <w:position w:val="0"/>
       <w:sz w:val="24"/>
       <w:szCs w:val="24"/>
-      <w:u w:color="000000"/>
+      <w:u w:val="none" w:color="000000"/>
+      <w:vertAlign w:val="baseline"/>
+      <w:lang w:val="en-US"/>
     </w:rPr>
   </w:style>
-  <w:style w:type="numbering" w:customStyle="1" w:styleId="ImportedStyle1">
+  <w:style w:type="numbering" w:styleId="Imported Style 1">
     <w:name w:val="Imported Style 1"/>
     <w:pPr>
       <w:numPr>
@@ -2444,25 +2887,49 @@
       </w:numPr>
     </w:pPr>
   </w:style>
-  <w:style w:type="paragraph" w:styleId="ListParagraph">
+  <w:style w:type="paragraph" w:styleId="List Paragraph">
     <w:name w:val="List Paragraph"/>
+    <w:next w:val="List Paragraph"/>
     <w:pPr>
-      <w:spacing w:after="160" w:line="259" w:lineRule="auto"/>
-      <w:ind w:left="720"/>
+      <w:keepNext w:val="0"/>
+      <w:keepLines w:val="0"/>
+      <w:pageBreakBefore w:val="0"/>
+      <w:widowControl w:val="1"/>
+      <w:shd w:val="clear" w:color="auto" w:fill="auto"/>
+      <w:suppressAutoHyphens w:val="0"/>
+      <w:bidi w:val="0"/>
+      <w:spacing w:before="0" w:after="160" w:line="259" w:lineRule="auto"/>
+      <w:ind w:left="720" w:right="0" w:firstLine="0"/>
+      <w:jc w:val="left"/>
+      <w:outlineLvl w:val="9"/>
     </w:pPr>
     <w:rPr>
-      <w:rFonts w:ascii="Calibri" w:eastAsia="Calibri" w:hAnsi="Calibri" w:cs="Calibri"/>
+      <w:rFonts w:ascii="Calibri" w:cs="Calibri" w:hAnsi="Calibri" w:eastAsia="Calibri"/>
+      <w:b w:val="0"/>
+      <w:bCs w:val="0"/>
+      <w:i w:val="0"/>
+      <w:iCs w:val="0"/>
+      <w:caps w:val="0"/>
+      <w:smallCaps w:val="0"/>
+      <w:strike w:val="0"/>
+      <w:dstrike w:val="0"/>
+      <w:outline w:val="0"/>
       <w:color w:val="000000"/>
+      <w:spacing w:val="0"/>
+      <w:kern w:val="0"/>
+      <w:position w:val="0"/>
       <w:sz w:val="22"/>
       <w:szCs w:val="22"/>
-      <w:u w:color="000000"/>
+      <w:u w:val="none" w:color="000000"/>
+      <w:vertAlign w:val="baseline"/>
+      <w:lang w:val="en-US"/>
     </w:rPr>
   </w:style>
 </w:styles>
 </file>
 
 <file path=word/theme/theme1.xml><?xml version="1.0" encoding="utf-8"?>
-<a:theme xmlns:a="http://schemas.openxmlformats.org/drawingml/2006/main" name="Office Theme">
+<a:theme xmlns:a="http://schemas.openxmlformats.org/drawingml/2006/main" xmlns:r="http://schemas.openxmlformats.org/officeDocument/2006/relationships" name="Office Theme">
   <a:themeElements>
     <a:clrScheme name="Office Theme">
       <a:dk1>
@@ -2654,17 +3121,17 @@
         <a:solidFill>
           <a:srgbClr val="FFFFFF"/>
         </a:solidFill>
-        <a:ln w="12700" cap="flat">
+        <a:ln w="25400" cap="flat">
           <a:solidFill>
             <a:schemeClr val="accent1"/>
           </a:solidFill>
           <a:prstDash val="solid"/>
-          <a:miter lim="800000"/>
+          <a:round/>
         </a:ln>
         <a:effectLst/>
         <a:sp3d/>
       </a:spPr>
-      <a:bodyPr rot="0" spcFirstLastPara="1" vertOverflow="overflow" horzOverflow="overflow" vert="horz" wrap="square" lIns="45719" tIns="45719" rIns="45719" bIns="45719" numCol="1" spcCol="38100" rtlCol="0" anchor="ctr">
+      <a:bodyPr rot="0" spcFirstLastPara="1" vertOverflow="overflow" horzOverflow="overflow" vert="horz" wrap="square" lIns="45718" tIns="45718" rIns="45718" bIns="45718" numCol="1" spcCol="38100" rtlCol="0" anchor="ctr" upright="0">
         <a:spAutoFit/>
       </a:bodyPr>
       <a:lstStyle>
@@ -2683,7 +3150,7 @@
           <a:buFontTx/>
           <a:buNone/>
           <a:tabLst/>
-          <a:defRPr kumimoji="0" sz="1800" b="0" i="0" u="none" strike="noStrike" cap="none" spc="0" normalizeH="0" baseline="0">
+          <a:defRPr b="0" baseline="0" cap="none" i="0" spc="0" strike="noStrike" sz="1800" u="none" kumimoji="0" normalizeH="0">
             <a:ln>
               <a:noFill/>
             </a:ln>
@@ -2692,10 +3159,10 @@
             </a:solidFill>
             <a:effectLst/>
             <a:uFillTx/>
-            <a:latin typeface="Calibri"/>
-            <a:ea typeface="Calibri"/>
-            <a:cs typeface="Calibri"/>
-            <a:sym typeface="Calibri"/>
+            <a:latin typeface="+mn-lt"/>
+            <a:ea typeface="+mn-ea"/>
+            <a:cs typeface="+mn-cs"/>
+            <a:sym typeface="Helvetica Neue"/>
           </a:defRPr>
         </a:defPPr>
         <a:lvl1pPr marL="0" marR="0" indent="0" algn="l" defTabSz="914400" rtl="0" fontAlgn="auto" latinLnBrk="1" hangingPunct="0">
@@ -2713,7 +3180,7 @@
           <a:buFontTx/>
           <a:buNone/>
           <a:tabLst/>
-          <a:defRPr kumimoji="0" sz="1800" b="0" i="0" u="none" strike="noStrike" cap="none" spc="0" normalizeH="0" baseline="0">
+          <a:defRPr b="0" baseline="0" cap="none" i="0" spc="0" strike="noStrike" sz="1800" u="none" kumimoji="0" normalizeH="0">
             <a:ln>
               <a:noFill/>
             </a:ln>
@@ -2739,7 +3206,7 @@
           <a:buFontTx/>
           <a:buNone/>
           <a:tabLst/>
-          <a:defRPr kumimoji="0" sz="1800" b="0" i="0" u="none" strike="noStrike" cap="none" spc="0" normalizeH="0" baseline="0">
+          <a:defRPr b="0" baseline="0" cap="none" i="0" spc="0" strike="noStrike" sz="1800" u="none" kumimoji="0" normalizeH="0">
             <a:ln>
               <a:noFill/>
             </a:ln>
@@ -2765,7 +3232,7 @@
           <a:buFontTx/>
           <a:buNone/>
           <a:tabLst/>
-          <a:defRPr kumimoji="0" sz="1800" b="0" i="0" u="none" strike="noStrike" cap="none" spc="0" normalizeH="0" baseline="0">
+          <a:defRPr b="0" baseline="0" cap="none" i="0" spc="0" strike="noStrike" sz="1800" u="none" kumimoji="0" normalizeH="0">
             <a:ln>
               <a:noFill/>
             </a:ln>
@@ -2791,7 +3258,7 @@
           <a:buFontTx/>
           <a:buNone/>
           <a:tabLst/>
-          <a:defRPr kumimoji="0" sz="1800" b="0" i="0" u="none" strike="noStrike" cap="none" spc="0" normalizeH="0" baseline="0">
+          <a:defRPr b="0" baseline="0" cap="none" i="0" spc="0" strike="noStrike" sz="1800" u="none" kumimoji="0" normalizeH="0">
             <a:ln>
               <a:noFill/>
             </a:ln>
@@ -2817,7 +3284,7 @@
           <a:buFontTx/>
           <a:buNone/>
           <a:tabLst/>
-          <a:defRPr kumimoji="0" sz="1800" b="0" i="0" u="none" strike="noStrike" cap="none" spc="0" normalizeH="0" baseline="0">
+          <a:defRPr b="0" baseline="0" cap="none" i="0" spc="0" strike="noStrike" sz="1800" u="none" kumimoji="0" normalizeH="0">
             <a:ln>
               <a:noFill/>
             </a:ln>
@@ -2843,7 +3310,7 @@
           <a:buFontTx/>
           <a:buNone/>
           <a:tabLst/>
-          <a:defRPr kumimoji="0" sz="1800" b="0" i="0" u="none" strike="noStrike" cap="none" spc="0" normalizeH="0" baseline="0">
+          <a:defRPr b="0" baseline="0" cap="none" i="0" spc="0" strike="noStrike" sz="1800" u="none" kumimoji="0" normalizeH="0">
             <a:ln>
               <a:noFill/>
             </a:ln>
@@ -2869,7 +3336,7 @@
           <a:buFontTx/>
           <a:buNone/>
           <a:tabLst/>
-          <a:defRPr kumimoji="0" sz="1800" b="0" i="0" u="none" strike="noStrike" cap="none" spc="0" normalizeH="0" baseline="0">
+          <a:defRPr b="0" baseline="0" cap="none" i="0" spc="0" strike="noStrike" sz="1800" u="none" kumimoji="0" normalizeH="0">
             <a:ln>
               <a:noFill/>
             </a:ln>
@@ -2895,7 +3362,7 @@
           <a:buFontTx/>
           <a:buNone/>
           <a:tabLst/>
-          <a:defRPr kumimoji="0" sz="1800" b="0" i="0" u="none" strike="noStrike" cap="none" spc="0" normalizeH="0" baseline="0">
+          <a:defRPr b="0" baseline="0" cap="none" i="0" spc="0" strike="noStrike" sz="1800" u="none" kumimoji="0" normalizeH="0">
             <a:ln>
               <a:noFill/>
             </a:ln>
@@ -2921,7 +3388,7 @@
           <a:buFontTx/>
           <a:buNone/>
           <a:tabLst/>
-          <a:defRPr kumimoji="0" sz="1800" b="0" i="0" u="none" strike="noStrike" cap="none" spc="0" normalizeH="0" baseline="0">
+          <a:defRPr b="0" baseline="0" cap="none" i="0" spc="0" strike="noStrike" sz="1800" u="none" kumimoji="0" normalizeH="0">
             <a:ln>
               <a:noFill/>
             </a:ln>
@@ -2934,32 +3401,26 @@
         </a:lvl9pPr>
       </a:lstStyle>
       <a:style>
-        <a:lnRef idx="0">
-          <a:scrgbClr r="0" g="0" b="0"/>
-        </a:lnRef>
-        <a:fillRef idx="0">
-          <a:scrgbClr r="0" g="0" b="0"/>
-        </a:fillRef>
-        <a:effectRef idx="0">
-          <a:scrgbClr r="0" g="0" b="0"/>
-        </a:effectRef>
+        <a:lnRef idx="0"/>
+        <a:fillRef idx="0"/>
+        <a:effectRef idx="0"/>
         <a:fontRef idx="none"/>
       </a:style>
     </a:spDef>
     <a:lnDef>
       <a:spPr>
         <a:noFill/>
-        <a:ln w="12700" cap="flat">
+        <a:ln w="25400" cap="flat">
           <a:solidFill>
             <a:schemeClr val="accent1"/>
           </a:solidFill>
           <a:prstDash val="solid"/>
-          <a:miter lim="800000"/>
+          <a:round/>
         </a:ln>
         <a:effectLst/>
         <a:sp3d/>
       </a:spPr>
-      <a:bodyPr rot="0" spcFirstLastPara="1" vertOverflow="overflow" horzOverflow="overflow" vert="horz" wrap="square" lIns="91439" tIns="45719" rIns="91439" bIns="45719" numCol="1" spcCol="38100" rtlCol="0" anchor="t">
+      <a:bodyPr rot="0" spcFirstLastPara="1" vertOverflow="overflow" horzOverflow="overflow" vert="horz" wrap="square" lIns="91439" tIns="45719" rIns="91439" bIns="45719" numCol="1" spcCol="38100" rtlCol="0" anchor="t" upright="0">
         <a:noAutofit/>
       </a:bodyPr>
       <a:lstStyle>
@@ -2978,7 +3439,7 @@
           <a:buFontTx/>
           <a:buNone/>
           <a:tabLst/>
-          <a:defRPr kumimoji="0" sz="1800" b="0" i="0" u="none" strike="noStrike" cap="none" spc="0" normalizeH="0" baseline="0">
+          <a:defRPr b="0" baseline="0" cap="none" i="0" spc="0" strike="noStrike" sz="1800" u="none" kumimoji="0" normalizeH="0">
             <a:ln>
               <a:noFill/>
             </a:ln>
@@ -3004,7 +3465,7 @@
           <a:buFontTx/>
           <a:buNone/>
           <a:tabLst/>
-          <a:defRPr kumimoji="0" sz="1800" b="0" i="0" u="none" strike="noStrike" cap="none" spc="0" normalizeH="0" baseline="0">
+          <a:defRPr b="0" baseline="0" cap="none" i="0" spc="0" strike="noStrike" sz="1800" u="none" kumimoji="0" normalizeH="0">
             <a:ln>
               <a:noFill/>
             </a:ln>
@@ -3030,7 +3491,7 @@
           <a:buFontTx/>
           <a:buNone/>
           <a:tabLst/>
-          <a:defRPr kumimoji="0" sz="1800" b="0" i="0" u="none" strike="noStrike" cap="none" spc="0" normalizeH="0" baseline="0">
+          <a:defRPr b="0" baseline="0" cap="none" i="0" spc="0" strike="noStrike" sz="1800" u="none" kumimoji="0" normalizeH="0">
             <a:ln>
               <a:noFill/>
             </a:ln>
@@ -3056,7 +3517,7 @@
           <a:buFontTx/>
           <a:buNone/>
           <a:tabLst/>
-          <a:defRPr kumimoji="0" sz="1800" b="0" i="0" u="none" strike="noStrike" cap="none" spc="0" normalizeH="0" baseline="0">
+          <a:defRPr b="0" baseline="0" cap="none" i="0" spc="0" strike="noStrike" sz="1800" u="none" kumimoji="0" normalizeH="0">
             <a:ln>
               <a:noFill/>
             </a:ln>
@@ -3082,7 +3543,7 @@
           <a:buFontTx/>
           <a:buNone/>
           <a:tabLst/>
-          <a:defRPr kumimoji="0" sz="1800" b="0" i="0" u="none" strike="noStrike" cap="none" spc="0" normalizeH="0" baseline="0">
+          <a:defRPr b="0" baseline="0" cap="none" i="0" spc="0" strike="noStrike" sz="1800" u="none" kumimoji="0" normalizeH="0">
             <a:ln>
               <a:noFill/>
             </a:ln>
@@ -3108,7 +3569,7 @@
           <a:buFontTx/>
           <a:buNone/>
           <a:tabLst/>
-          <a:defRPr kumimoji="0" sz="1800" b="0" i="0" u="none" strike="noStrike" cap="none" spc="0" normalizeH="0" baseline="0">
+          <a:defRPr b="0" baseline="0" cap="none" i="0" spc="0" strike="noStrike" sz="1800" u="none" kumimoji="0" normalizeH="0">
             <a:ln>
               <a:noFill/>
             </a:ln>
@@ -3134,7 +3595,7 @@
           <a:buFontTx/>
           <a:buNone/>
           <a:tabLst/>
-          <a:defRPr kumimoji="0" sz="1800" b="0" i="0" u="none" strike="noStrike" cap="none" spc="0" normalizeH="0" baseline="0">
+          <a:defRPr b="0" baseline="0" cap="none" i="0" spc="0" strike="noStrike" sz="1800" u="none" kumimoji="0" normalizeH="0">
             <a:ln>
               <a:noFill/>
             </a:ln>
@@ -3160,7 +3621,7 @@
           <a:buFontTx/>
           <a:buNone/>
           <a:tabLst/>
-          <a:defRPr kumimoji="0" sz="1800" b="0" i="0" u="none" strike="noStrike" cap="none" spc="0" normalizeH="0" baseline="0">
+          <a:defRPr b="0" baseline="0" cap="none" i="0" spc="0" strike="noStrike" sz="1800" u="none" kumimoji="0" normalizeH="0">
             <a:ln>
               <a:noFill/>
             </a:ln>
@@ -3186,7 +3647,7 @@
           <a:buFontTx/>
           <a:buNone/>
           <a:tabLst/>
-          <a:defRPr kumimoji="0" sz="1800" b="0" i="0" u="none" strike="noStrike" cap="none" spc="0" normalizeH="0" baseline="0">
+          <a:defRPr b="0" baseline="0" cap="none" i="0" spc="0" strike="noStrike" sz="1800" u="none" kumimoji="0" normalizeH="0">
             <a:ln>
               <a:noFill/>
             </a:ln>
@@ -3212,7 +3673,7 @@
           <a:buFontTx/>
           <a:buNone/>
           <a:tabLst/>
-          <a:defRPr kumimoji="0" sz="1800" b="0" i="0" u="none" strike="noStrike" cap="none" spc="0" normalizeH="0" baseline="0">
+          <a:defRPr b="0" baseline="0" cap="none" i="0" spc="0" strike="noStrike" sz="1800" u="none" kumimoji="0" normalizeH="0">
             <a:ln>
               <a:noFill/>
             </a:ln>
@@ -3225,15 +3686,9 @@
         </a:lvl9pPr>
       </a:lstStyle>
       <a:style>
-        <a:lnRef idx="0">
-          <a:scrgbClr r="0" g="0" b="0"/>
-        </a:lnRef>
-        <a:fillRef idx="0">
-          <a:scrgbClr r="0" g="0" b="0"/>
-        </a:fillRef>
-        <a:effectRef idx="0">
-          <a:scrgbClr r="0" g="0" b="0"/>
-        </a:effectRef>
+        <a:lnRef idx="0"/>
+        <a:fillRef idx="0"/>
+        <a:effectRef idx="0"/>
         <a:fontRef idx="none"/>
       </a:style>
     </a:lnDef>
@@ -3247,7 +3702,7 @@
         <a:effectLst/>
         <a:sp3d/>
       </a:spPr>
-      <a:bodyPr rot="0" spcFirstLastPara="1" vertOverflow="overflow" horzOverflow="overflow" vert="horz" wrap="square" lIns="45719" tIns="45719" rIns="45719" bIns="45719" numCol="1" spcCol="38100" rtlCol="0" anchor="t">
+      <a:bodyPr rot="0" spcFirstLastPara="1" vertOverflow="overflow" horzOverflow="overflow" vert="horz" wrap="square" lIns="45718" tIns="45718" rIns="45718" bIns="45718" numCol="1" spcCol="38100" rtlCol="0" anchor="t" upright="0">
         <a:spAutoFit/>
       </a:bodyPr>
       <a:lstStyle>
@@ -3266,7 +3721,7 @@
           <a:buFontTx/>
           <a:buNone/>
           <a:tabLst/>
-          <a:defRPr kumimoji="0" sz="1800" b="0" i="0" u="none" strike="noStrike" cap="none" spc="0" normalizeH="0" baseline="0">
+          <a:defRPr b="0" baseline="0" cap="none" i="0" spc="0" strike="noStrike" sz="1800" u="none" kumimoji="0" normalizeH="0">
             <a:ln>
               <a:noFill/>
             </a:ln>
@@ -3275,10 +3730,10 @@
             </a:solidFill>
             <a:effectLst/>
             <a:uFillTx/>
-            <a:latin typeface="Calibri"/>
-            <a:ea typeface="Calibri"/>
-            <a:cs typeface="Calibri"/>
-            <a:sym typeface="Calibri"/>
+            <a:latin typeface="+mn-lt"/>
+            <a:ea typeface="+mn-ea"/>
+            <a:cs typeface="+mn-cs"/>
+            <a:sym typeface="Helvetica Neue"/>
           </a:defRPr>
         </a:defPPr>
         <a:lvl1pPr marL="0" marR="0" indent="0" algn="l" defTabSz="914400" rtl="0" fontAlgn="auto" latinLnBrk="1" hangingPunct="0">
@@ -3296,7 +3751,7 @@
           <a:buFontTx/>
           <a:buNone/>
           <a:tabLst/>
-          <a:defRPr kumimoji="0" sz="1800" b="0" i="0" u="none" strike="noStrike" cap="none" spc="0" normalizeH="0" baseline="0">
+          <a:defRPr b="0" baseline="0" cap="none" i="0" spc="0" strike="noStrike" sz="1800" u="none" kumimoji="0" normalizeH="0">
             <a:ln>
               <a:noFill/>
             </a:ln>
@@ -3322,7 +3777,7 @@
           <a:buFontTx/>
           <a:buNone/>
           <a:tabLst/>
-          <a:defRPr kumimoji="0" sz="1800" b="0" i="0" u="none" strike="noStrike" cap="none" spc="0" normalizeH="0" baseline="0">
+          <a:defRPr b="0" baseline="0" cap="none" i="0" spc="0" strike="noStrike" sz="1800" u="none" kumimoji="0" normalizeH="0">
             <a:ln>
               <a:noFill/>
             </a:ln>
@@ -3348,7 +3803,7 @@
           <a:buFontTx/>
           <a:buNone/>
           <a:tabLst/>
-          <a:defRPr kumimoji="0" sz="1800" b="0" i="0" u="none" strike="noStrike" cap="none" spc="0" normalizeH="0" baseline="0">
+          <a:defRPr b="0" baseline="0" cap="none" i="0" spc="0" strike="noStrike" sz="1800" u="none" kumimoji="0" normalizeH="0">
             <a:ln>
               <a:noFill/>
             </a:ln>
@@ -3374,7 +3829,7 @@
           <a:buFontTx/>
           <a:buNone/>
           <a:tabLst/>
-          <a:defRPr kumimoji="0" sz="1800" b="0" i="0" u="none" strike="noStrike" cap="none" spc="0" normalizeH="0" baseline="0">
+          <a:defRPr b="0" baseline="0" cap="none" i="0" spc="0" strike="noStrike" sz="1800" u="none" kumimoji="0" normalizeH="0">
             <a:ln>
               <a:noFill/>
             </a:ln>
@@ -3400,7 +3855,7 @@
           <a:buFontTx/>
           <a:buNone/>
           <a:tabLst/>
-          <a:defRPr kumimoji="0" sz="1800" b="0" i="0" u="none" strike="noStrike" cap="none" spc="0" normalizeH="0" baseline="0">
+          <a:defRPr b="0" baseline="0" cap="none" i="0" spc="0" strike="noStrike" sz="1800" u="none" kumimoji="0" normalizeH="0">
             <a:ln>
               <a:noFill/>
             </a:ln>
@@ -3426,7 +3881,7 @@
           <a:buFontTx/>
           <a:buNone/>
           <a:tabLst/>
-          <a:defRPr kumimoji="0" sz="1800" b="0" i="0" u="none" strike="noStrike" cap="none" spc="0" normalizeH="0" baseline="0">
+          <a:defRPr b="0" baseline="0" cap="none" i="0" spc="0" strike="noStrike" sz="1800" u="none" kumimoji="0" normalizeH="0">
             <a:ln>
               <a:noFill/>
             </a:ln>
@@ -3452,7 +3907,7 @@
           <a:buFontTx/>
           <a:buNone/>
           <a:tabLst/>
-          <a:defRPr kumimoji="0" sz="1800" b="0" i="0" u="none" strike="noStrike" cap="none" spc="0" normalizeH="0" baseline="0">
+          <a:defRPr b="0" baseline="0" cap="none" i="0" spc="0" strike="noStrike" sz="1800" u="none" kumimoji="0" normalizeH="0">
             <a:ln>
               <a:noFill/>
             </a:ln>
@@ -3478,7 +3933,7 @@
           <a:buFontTx/>
           <a:buNone/>
           <a:tabLst/>
-          <a:defRPr kumimoji="0" sz="1800" b="0" i="0" u="none" strike="noStrike" cap="none" spc="0" normalizeH="0" baseline="0">
+          <a:defRPr b="0" baseline="0" cap="none" i="0" spc="0" strike="noStrike" sz="1800" u="none" kumimoji="0" normalizeH="0">
             <a:ln>
               <a:noFill/>
             </a:ln>
@@ -3504,7 +3959,7 @@
           <a:buFontTx/>
           <a:buNone/>
           <a:tabLst/>
-          <a:defRPr kumimoji="0" sz="1800" b="0" i="0" u="none" strike="noStrike" cap="none" spc="0" normalizeH="0" baseline="0">
+          <a:defRPr b="0" baseline="0" cap="none" i="0" spc="0" strike="noStrike" sz="1800" u="none" kumimoji="0" normalizeH="0">
             <a:ln>
               <a:noFill/>
             </a:ln>
@@ -3517,19 +3972,12 @@
         </a:lvl9pPr>
       </a:lstStyle>
       <a:style>
-        <a:lnRef idx="0">
-          <a:scrgbClr r="0" g="0" b="0"/>
-        </a:lnRef>
-        <a:fillRef idx="0">
-          <a:scrgbClr r="0" g="0" b="0"/>
-        </a:fillRef>
-        <a:effectRef idx="0">
-          <a:scrgbClr r="0" g="0" b="0"/>
-        </a:effectRef>
+        <a:lnRef idx="0"/>
+        <a:fillRef idx="0"/>
+        <a:effectRef idx="0"/>
         <a:fontRef idx="none"/>
       </a:style>
     </a:txDef>
   </a:objectDefaults>
-  <a:extraClrSchemeLst/>
 </a:theme>
 </file>
</xml_diff>